<commit_message>
added membrane keyboard chapter
</commit_message>
<xml_diff>
--- a/doc/DiplomatervSablon_v3.2_hu.docx
+++ b/doc/DiplomatervSablon_v3.2_hu.docx
@@ -1,6 +1,6 @@
 
 <file path=word/document.xml><?xml version="1.0" encoding="utf-8"?>
-<w:document xmlns:wpc="http://schemas.microsoft.com/office/word/2010/wordprocessingCanvas" xmlns:cx="http://schemas.microsoft.com/office/drawing/2014/chartex" xmlns:cx1="http://schemas.microsoft.com/office/drawing/2015/9/8/chartex" xmlns:cx2="http://schemas.microsoft.com/office/drawing/2015/10/21/chartex" xmlns:cx3="http://schemas.microsoft.com/office/drawing/2016/5/9/chartex" xmlns:cx4="http://schemas.microsoft.com/office/drawing/2016/5/10/chartex" xmlns:cx5="http://schemas.microsoft.com/office/drawing/2016/5/11/chartex" xmlns:cx6="http://schemas.microsoft.com/office/drawing/2016/5/12/chartex" xmlns:cx7="http://schemas.microsoft.com/office/drawing/2016/5/13/chartex" xmlns:cx8="http://schemas.microsoft.com/office/drawing/2016/5/14/chartex" xmlns:mc="http://schemas.openxmlformats.org/markup-compatibility/2006" xmlns:aink="http://schemas.microsoft.com/office/drawing/2016/ink" xmlns:am3d="http://schemas.microsoft.com/office/drawing/2017/model3d" xmlns:o="urn:schemas-microsoft-com:office:office" xmlns:oel="http://schemas.microsoft.com/office/2019/extlst" xmlns:r="http://schemas.openxmlformats.org/officeDocument/2006/relationships" xmlns:m="http://schemas.openxmlformats.org/officeDocument/2006/math" xmlns:v="urn:schemas-microsoft-com:vml" xmlns:wp14="http://schemas.microsoft.com/office/word/2010/wordprocessingDrawing" xmlns:wp="http://schemas.openxmlformats.org/drawingml/2006/wordprocessingDrawing" xmlns:w10="urn:schemas-microsoft-com:office:word" xmlns:w="http://schemas.openxmlformats.org/wordprocessingml/2006/main" xmlns:w14="http://schemas.microsoft.com/office/word/2010/wordml" xmlns:w15="http://schemas.microsoft.com/office/word/2012/wordml" xmlns:w16cex="http://schemas.microsoft.com/office/word/2018/wordml/cex" xmlns:w16cid="http://schemas.microsoft.com/office/word/2016/wordml/cid" xmlns:w16="http://schemas.microsoft.com/office/word/2018/wordml" xmlns:w16sdtdh="http://schemas.microsoft.com/office/word/2020/wordml/sdtdatahash" xmlns:w16se="http://schemas.microsoft.com/office/word/2015/wordml/symex" xmlns:wpg="http://schemas.microsoft.com/office/word/2010/wordprocessingGroup" xmlns:wpi="http://schemas.microsoft.com/office/word/2010/wordprocessingInk" xmlns:wne="http://schemas.microsoft.com/office/word/2006/wordml" xmlns:wps="http://schemas.microsoft.com/office/word/2010/wordprocessingShape" mc:Ignorable="w14 w15 w16se w16cid w16 w16cex w16sdtdh wp14">
+<w:document xmlns:wpc="http://schemas.microsoft.com/office/word/2010/wordprocessingCanvas" xmlns:cx="http://schemas.microsoft.com/office/drawing/2014/chartex" xmlns:cx1="http://schemas.microsoft.com/office/drawing/2015/9/8/chartex" xmlns:cx2="http://schemas.microsoft.com/office/drawing/2015/10/21/chartex" xmlns:cx3="http://schemas.microsoft.com/office/drawing/2016/5/9/chartex" xmlns:cx4="http://schemas.microsoft.com/office/drawing/2016/5/10/chartex" xmlns:cx5="http://schemas.microsoft.com/office/drawing/2016/5/11/chartex" xmlns:cx6="http://schemas.microsoft.com/office/drawing/2016/5/12/chartex" xmlns:cx7="http://schemas.microsoft.com/office/drawing/2016/5/13/chartex" xmlns:cx8="http://schemas.microsoft.com/office/drawing/2016/5/14/chartex" xmlns:mc="http://schemas.openxmlformats.org/markup-compatibility/2006" xmlns:aink="http://schemas.microsoft.com/office/drawing/2016/ink" xmlns:am3d="http://schemas.microsoft.com/office/drawing/2017/model3d" xmlns:o="urn:schemas-microsoft-com:office:office" xmlns:oel="http://schemas.microsoft.com/office/2019/extlst" xmlns:r="http://schemas.openxmlformats.org/officeDocument/2006/relationships" xmlns:m="http://schemas.openxmlformats.org/officeDocument/2006/math" xmlns:v="urn:schemas-microsoft-com:vml" xmlns:wp14="http://schemas.microsoft.com/office/word/2010/wordprocessingDrawing" xmlns:wp="http://schemas.openxmlformats.org/drawingml/2006/wordprocessingDrawing" xmlns:w10="urn:schemas-microsoft-com:office:word" xmlns:w="http://schemas.openxmlformats.org/wordprocessingml/2006/main" xmlns:w14="http://schemas.microsoft.com/office/word/2010/wordml" xmlns:w15="http://schemas.microsoft.com/office/word/2012/wordml" xmlns:w16cex="http://schemas.microsoft.com/office/word/2018/wordml/cex" xmlns:w16cid="http://schemas.microsoft.com/office/word/2016/wordml/cid" xmlns:w16="http://schemas.microsoft.com/office/word/2018/wordml" xmlns:w16du="http://schemas.microsoft.com/office/word/2023/wordml/word16du" xmlns:w16sdtdh="http://schemas.microsoft.com/office/word/2020/wordml/sdtdatahash" xmlns:w16se="http://schemas.microsoft.com/office/word/2015/wordml/symex" xmlns:wpg="http://schemas.microsoft.com/office/word/2010/wordprocessingGroup" xmlns:wpi="http://schemas.microsoft.com/office/word/2010/wordprocessingInk" xmlns:wne="http://schemas.microsoft.com/office/word/2006/wordml" xmlns:wps="http://schemas.microsoft.com/office/word/2010/wordprocessingShape" mc:Ignorable="w14 w15 w16se w16cid w16 w16cex w16sdtdh w16du wp14">
   <w:body>
     <w:p>
       <w:pPr>
@@ -5510,7 +5510,7 @@
         <w:rPr>
           <w:noProof/>
         </w:rPr>
-        <w:t>2024. 05. 24.</w:t>
+        <w:t>2024. 08. 11.</w:t>
       </w:r>
       <w:r>
         <w:fldChar w:fldCharType="end"/>
@@ -12323,7 +12323,7 @@
           <w:noProof/>
         </w:rPr>
         <w:drawing>
-          <wp:inline distT="0" distB="0" distL="0" distR="0" wp14:anchorId="643267D7" wp14:editId="624483EA">
+          <wp:inline distT="0" distB="0" distL="0" distR="0" wp14:anchorId="643267D7" wp14:editId="1B4C6FB6">
             <wp:extent cx="3076575" cy="2244311"/>
             <wp:effectExtent l="0" t="0" r="0" b="3810"/>
             <wp:docPr id="77489025" name="Kép 26" descr="A képen szöveg, elektronika, Elektronikus eszköz, Áramköri elem látható&#10;&#10;Automatikusan generált leírás"/>
@@ -12777,6 +12777,9 @@
         <w:pStyle w:val="Kp"/>
       </w:pPr>
       <w:r>
+        <w:rPr>
+          <w:noProof/>
+        </w:rPr>
         <w:drawing>
           <wp:inline distT="0" distB="0" distL="0" distR="0" wp14:anchorId="185C6BE8" wp14:editId="1FF2B294">
             <wp:extent cx="5340479" cy="1790700"/>
@@ -13514,46 +13517,947 @@
     </w:p>
     <w:p>
       <w:pPr>
-        <w:pStyle w:val="Cmsor3"/>
-      </w:pPr>
-      <w:bookmarkStart w:id="37" w:name="_Toc167438321"/>
-      <w:r>
-        <w:t>Adapterkártya külső detektorhoz</w:t>
+        <w:spacing w:after="0" w:line="240" w:lineRule="auto"/>
+        <w:ind w:firstLine="0"/>
+        <w:jc w:val="left"/>
+      </w:pPr>
+      <w:r>
+        <w:br w:type="page"/>
+      </w:r>
+    </w:p>
+    <w:p>
+      <w:pPr>
+        <w:pStyle w:val="Cmsor2"/>
+      </w:pPr>
+      <w:bookmarkStart w:id="37" w:name="_Toc167438322"/>
+      <w:r>
+        <w:lastRenderedPageBreak/>
+        <w:t>Fóliatasztatúra tervezése</w:t>
       </w:r>
       <w:bookmarkEnd w:id="37"/>
     </w:p>
     <w:p>
-      <w:pPr>
-        <w:pStyle w:val="Cmsor2"/>
-      </w:pPr>
-      <w:bookmarkStart w:id="38" w:name="_Toc167438322"/>
-      <w:r>
-        <w:t>Fóliatasztatúra tervezése</w:t>
-      </w:r>
-      <w:bookmarkEnd w:id="38"/>
+      <w:r>
+        <w:t>Mivel a készüléket terepen történő használatra is fel kell készíteni, így nem elégséges, hogy csak PC-n keresztüli vezérlést alkalmazzunk. A felhasználás jellegéből adódóan egyszerű nyomógombokra lesz csak szükségünk, bonyolultabb elemekre (</w:t>
+      </w:r>
+      <w:proofErr w:type="spellStart"/>
+      <w:r>
+        <w:t>enkóder</w:t>
+      </w:r>
+      <w:proofErr w:type="spellEnd"/>
+      <w:r>
+        <w:t xml:space="preserve">, potenciométer, </w:t>
+      </w:r>
+      <w:proofErr w:type="spellStart"/>
+      <w:r>
+        <w:t>stb</w:t>
+      </w:r>
+      <w:proofErr w:type="spellEnd"/>
+      <w:r>
+        <w:t>) nem.</w:t>
+      </w:r>
+      <w:r>
+        <w:t xml:space="preserve"> A gombok rendszerhez való illesztésére három megoldás jutott eszembe:</w:t>
+      </w:r>
+    </w:p>
+    <w:p>
+      <w:pPr>
+        <w:pStyle w:val="Listaszerbekezds"/>
+        <w:numPr>
+          <w:ilvl w:val="0"/>
+          <w:numId w:val="33"/>
+        </w:numPr>
+      </w:pPr>
+      <w:r>
+        <w:t>SMD ültetett „hosszú” gombok lerakása a fő nyomtatott áramköri lemezre</w:t>
+      </w:r>
+    </w:p>
+    <w:p>
+      <w:pPr>
+        <w:pStyle w:val="Listaszerbekezds"/>
+        <w:numPr>
+          <w:ilvl w:val="0"/>
+          <w:numId w:val="33"/>
+        </w:numPr>
+      </w:pPr>
+      <w:r>
+        <w:t>külön nyomtatott áramkört tervezni a gomboknak és valamilyen szalagkábellel csatlakoztatni a fő panelhez</w:t>
+      </w:r>
+    </w:p>
+    <w:p>
+      <w:pPr>
+        <w:pStyle w:val="Listaszerbekezds"/>
+        <w:numPr>
+          <w:ilvl w:val="0"/>
+          <w:numId w:val="33"/>
+        </w:numPr>
+      </w:pPr>
+      <w:r>
+        <w:t>Fóliatasztatúra tervezése, majd szalagkábellel csatlakoztatása a fő panelhez</w:t>
+      </w:r>
+    </w:p>
+    <w:p>
+      <w:pPr>
+        <w:ind w:firstLine="709"/>
+        <w:jc w:val="left"/>
+      </w:pPr>
+      <w:r>
+        <w:t>Az első két megoldás előnye, hogy mindkettő olcsónak számít, hátrányuk viszont, hogy a készülékház tervezése során az hézagok minimálisan tartása nehéz feladat és az eredmény sosem lesz igazán jó minőségű. A harmadik megoldás drágább (főleg kis gyártási széria esetén) mint az előző kettő, viszont a felhasználó által látott felületre tetszőleges ábrákat és szövegeket vihetünk fel (akár magára a gombra is), így sokkal jobb felhasználói élményt biztosítva. Ezen paramétereket mérlegelve a harmadik megoldást választottam.</w:t>
+      </w:r>
+    </w:p>
+    <w:p>
+      <w:pPr>
+        <w:pStyle w:val="Kp"/>
+      </w:pPr>
+      <w:r>
+        <w:rPr>
+          <w:noProof/>
+        </w:rPr>
+        <w:drawing>
+          <wp:inline distT="0" distB="0" distL="0" distR="0" wp14:anchorId="1C04696E" wp14:editId="6EEEC84C">
+            <wp:extent cx="3021177" cy="3021177"/>
+            <wp:effectExtent l="0" t="0" r="8255" b="8255"/>
+            <wp:docPr id="833265957" name="Kép 3" descr="A képen tervezés látható&#10;&#10;Automatikusan generált leírás"/>
+            <wp:cNvGraphicFramePr>
+              <a:graphicFrameLocks xmlns:a="http://schemas.openxmlformats.org/drawingml/2006/main" noChangeAspect="1"/>
+            </wp:cNvGraphicFramePr>
+            <a:graphic xmlns:a="http://schemas.openxmlformats.org/drawingml/2006/main">
+              <a:graphicData uri="http://schemas.openxmlformats.org/drawingml/2006/picture">
+                <pic:pic xmlns:pic="http://schemas.openxmlformats.org/drawingml/2006/picture">
+                  <pic:nvPicPr>
+                    <pic:cNvPr id="833265957" name="Kép 3" descr="A képen tervezés látható&#10;&#10;Automatikusan generált leírás"/>
+                    <pic:cNvPicPr/>
+                  </pic:nvPicPr>
+                  <pic:blipFill>
+                    <a:blip r:embed="rId34" cstate="print">
+                      <a:extLst>
+                        <a:ext uri="{28A0092B-C50C-407E-A947-70E740481C1C}">
+                          <a14:useLocalDpi xmlns:a14="http://schemas.microsoft.com/office/drawing/2010/main" val="0"/>
+                        </a:ext>
+                      </a:extLst>
+                    </a:blip>
+                    <a:stretch>
+                      <a:fillRect/>
+                    </a:stretch>
+                  </pic:blipFill>
+                  <pic:spPr>
+                    <a:xfrm>
+                      <a:off x="0" y="0"/>
+                      <a:ext cx="3025857" cy="3025857"/>
+                    </a:xfrm>
+                    <a:prstGeom prst="rect">
+                      <a:avLst/>
+                    </a:prstGeom>
+                  </pic:spPr>
+                </pic:pic>
+              </a:graphicData>
+            </a:graphic>
+          </wp:inline>
+        </w:drawing>
+      </w:r>
+    </w:p>
+    <w:p>
+      <w:pPr>
+        <w:pStyle w:val="Kpalrs"/>
+      </w:pPr>
+      <w:r>
+        <w:fldChar w:fldCharType="begin"/>
+      </w:r>
+      <w:r>
+        <w:instrText xml:space="preserve"> STYLEREF 1 \s </w:instrText>
+      </w:r>
+      <w:r>
+        <w:fldChar w:fldCharType="separate"/>
+      </w:r>
+      <w:r>
+        <w:rPr>
+          <w:noProof/>
+        </w:rPr>
+        <w:t>4</w:t>
+      </w:r>
+      <w:r>
+        <w:fldChar w:fldCharType="end"/>
+      </w:r>
+      <w:r>
+        <w:noBreakHyphen/>
+      </w:r>
+      <w:r>
+        <w:fldChar w:fldCharType="begin"/>
+      </w:r>
+      <w:r>
+        <w:instrText xml:space="preserve"> SEQ ábra \* ARABIC \s 1 </w:instrText>
+      </w:r>
+      <w:r>
+        <w:fldChar w:fldCharType="separate"/>
+      </w:r>
+      <w:r>
+        <w:rPr>
+          <w:noProof/>
+        </w:rPr>
+        <w:t>25</w:t>
+      </w:r>
+      <w:r>
+        <w:fldChar w:fldCharType="end"/>
+      </w:r>
+      <w:r>
+        <w:t xml:space="preserve">. ábra Egyszerű </w:t>
+      </w:r>
+      <w:proofErr w:type="spellStart"/>
+      <w:r>
+        <w:t>fóliatasztarúra</w:t>
+      </w:r>
+      <w:proofErr w:type="spellEnd"/>
+      <w:r>
+        <w:t xml:space="preserve"> </w:t>
+      </w:r>
+      <w:r>
+        <w:fldChar w:fldCharType="begin"/>
+      </w:r>
+      <w:r>
+        <w:instrText xml:space="preserve"> REF _Ref174304147 \r \h </w:instrText>
+      </w:r>
+      <w:r>
+        <w:fldChar w:fldCharType="separate"/>
+      </w:r>
+      <w:r>
+        <w:t>[15]</w:t>
+      </w:r>
+      <w:r>
+        <w:fldChar w:fldCharType="end"/>
+      </w:r>
+    </w:p>
+    <w:p>
+      <w:pPr>
+        <w:ind w:firstLine="709"/>
+        <w:jc w:val="left"/>
+      </w:pPr>
+      <w:r>
+        <w:lastRenderedPageBreak/>
+        <w:t>Magának a tasztatúrának a felépítését a következő ábra szemlélteti:</w:t>
+      </w:r>
+    </w:p>
+    <w:p>
+      <w:pPr>
+        <w:pStyle w:val="Kp"/>
+      </w:pPr>
+      <w:r>
+        <w:rPr>
+          <w:noProof/>
+        </w:rPr>
+        <w:drawing>
+          <wp:inline distT="0" distB="0" distL="0" distR="0" wp14:anchorId="78FEDA15" wp14:editId="56414A99">
+            <wp:extent cx="3335732" cy="1832221"/>
+            <wp:effectExtent l="0" t="0" r="0" b="0"/>
+            <wp:docPr id="1728271797" name="Kép 5" descr="A képen szöveg, képernyőkép, Betűtípus, diagram látható&#10;&#10;Automatikusan generált leírás"/>
+            <wp:cNvGraphicFramePr>
+              <a:graphicFrameLocks xmlns:a="http://schemas.openxmlformats.org/drawingml/2006/main" noChangeAspect="1"/>
+            </wp:cNvGraphicFramePr>
+            <a:graphic xmlns:a="http://schemas.openxmlformats.org/drawingml/2006/main">
+              <a:graphicData uri="http://schemas.openxmlformats.org/drawingml/2006/picture">
+                <pic:pic xmlns:pic="http://schemas.openxmlformats.org/drawingml/2006/picture">
+                  <pic:nvPicPr>
+                    <pic:cNvPr id="1728271797" name="Kép 5" descr="A képen szöveg, képernyőkép, Betűtípus, diagram látható&#10;&#10;Automatikusan generált leírás"/>
+                    <pic:cNvPicPr/>
+                  </pic:nvPicPr>
+                  <pic:blipFill>
+                    <a:blip r:embed="rId35">
+                      <a:extLst>
+                        <a:ext uri="{28A0092B-C50C-407E-A947-70E740481C1C}">
+                          <a14:useLocalDpi xmlns:a14="http://schemas.microsoft.com/office/drawing/2010/main" val="0"/>
+                        </a:ext>
+                      </a:extLst>
+                    </a:blip>
+                    <a:stretch>
+                      <a:fillRect/>
+                    </a:stretch>
+                  </pic:blipFill>
+                  <pic:spPr>
+                    <a:xfrm>
+                      <a:off x="0" y="0"/>
+                      <a:ext cx="3345869" cy="1837789"/>
+                    </a:xfrm>
+                    <a:prstGeom prst="rect">
+                      <a:avLst/>
+                    </a:prstGeom>
+                  </pic:spPr>
+                </pic:pic>
+              </a:graphicData>
+            </a:graphic>
+          </wp:inline>
+        </w:drawing>
+      </w:r>
+    </w:p>
+    <w:p>
+      <w:pPr>
+        <w:pStyle w:val="Kpalrs"/>
+      </w:pPr>
+      <w:r>
+        <w:fldChar w:fldCharType="begin"/>
+      </w:r>
+      <w:r>
+        <w:instrText xml:space="preserve"> STYLEREF 1 \s </w:instrText>
+      </w:r>
+      <w:r>
+        <w:fldChar w:fldCharType="separate"/>
+      </w:r>
+      <w:r>
+        <w:rPr>
+          <w:noProof/>
+        </w:rPr>
+        <w:t>4</w:t>
+      </w:r>
+      <w:r>
+        <w:fldChar w:fldCharType="end"/>
+      </w:r>
+      <w:r>
+        <w:noBreakHyphen/>
+      </w:r>
+      <w:r>
+        <w:fldChar w:fldCharType="begin"/>
+      </w:r>
+      <w:r>
+        <w:instrText xml:space="preserve"> SEQ ábra \* ARABIC \s 1 </w:instrText>
+      </w:r>
+      <w:r>
+        <w:fldChar w:fldCharType="separate"/>
+      </w:r>
+      <w:r>
+        <w:rPr>
+          <w:noProof/>
+        </w:rPr>
+        <w:t>26</w:t>
+      </w:r>
+      <w:r>
+        <w:fldChar w:fldCharType="end"/>
+      </w:r>
+      <w:r>
+        <w:t xml:space="preserve">. ábra </w:t>
+      </w:r>
+      <w:proofErr w:type="spellStart"/>
+      <w:r>
+        <w:t>Fúliatasztatúra</w:t>
+      </w:r>
+      <w:proofErr w:type="spellEnd"/>
+      <w:r>
+        <w:t xml:space="preserve"> felépítése </w:t>
+      </w:r>
+      <w:r>
+        <w:fldChar w:fldCharType="begin"/>
+      </w:r>
+      <w:r>
+        <w:instrText xml:space="preserve"> REF _Ref174304953 \r \h </w:instrText>
+      </w:r>
+      <w:r>
+        <w:fldChar w:fldCharType="separate"/>
+      </w:r>
+      <w:r>
+        <w:t>[16]</w:t>
+      </w:r>
+      <w:r>
+        <w:fldChar w:fldCharType="end"/>
+      </w:r>
+    </w:p>
+    <w:p>
+      <w:pPr>
+        <w:ind w:firstLine="709"/>
+        <w:jc w:val="left"/>
+      </w:pPr>
+      <w:r>
+        <w:t>A kapcsolási mechanizmust pedig alább lehet látni:</w:t>
+      </w:r>
+    </w:p>
+    <w:p>
+      <w:pPr>
+        <w:pStyle w:val="Kp"/>
+      </w:pPr>
+      <w:r>
+        <w:rPr>
+          <w:noProof/>
+        </w:rPr>
+        <w:drawing>
+          <wp:inline distT="0" distB="0" distL="0" distR="0" wp14:anchorId="65DE879B" wp14:editId="472B9B3A">
+            <wp:extent cx="4550054" cy="2581910"/>
+            <wp:effectExtent l="0" t="0" r="3175" b="8890"/>
+            <wp:docPr id="725538413" name="Kép 6" descr="A képen szöveg, képernyőkép, sor, diagram látható&#10;&#10;Automatikusan generált leírás"/>
+            <wp:cNvGraphicFramePr>
+              <a:graphicFrameLocks xmlns:a="http://schemas.openxmlformats.org/drawingml/2006/main" noChangeAspect="1"/>
+            </wp:cNvGraphicFramePr>
+            <a:graphic xmlns:a="http://schemas.openxmlformats.org/drawingml/2006/main">
+              <a:graphicData uri="http://schemas.openxmlformats.org/drawingml/2006/picture">
+                <pic:pic xmlns:pic="http://schemas.openxmlformats.org/drawingml/2006/picture">
+                  <pic:nvPicPr>
+                    <pic:cNvPr id="725538413" name="Kép 6" descr="A képen szöveg, képernyőkép, sor, diagram látható&#10;&#10;Automatikusan generált leírás"/>
+                    <pic:cNvPicPr/>
+                  </pic:nvPicPr>
+                  <pic:blipFill rotWithShape="1">
+                    <a:blip r:embed="rId36" cstate="print">
+                      <a:extLst>
+                        <a:ext uri="{28A0092B-C50C-407E-A947-70E740481C1C}">
+                          <a14:useLocalDpi xmlns:a14="http://schemas.microsoft.com/office/drawing/2010/main" val="0"/>
+                        </a:ext>
+                      </a:extLst>
+                    </a:blip>
+                    <a:srcRect l="7045" t="4816" r="8664" b="10161"/>
+                    <a:stretch/>
+                  </pic:blipFill>
+                  <pic:spPr bwMode="auto">
+                    <a:xfrm>
+                      <a:off x="0" y="0"/>
+                      <a:ext cx="4551762" cy="2582879"/>
+                    </a:xfrm>
+                    <a:prstGeom prst="rect">
+                      <a:avLst/>
+                    </a:prstGeom>
+                    <a:ln>
+                      <a:noFill/>
+                    </a:ln>
+                    <a:extLst>
+                      <a:ext uri="{53640926-AAD7-44D8-BBD7-CCE9431645EC}">
+                        <a14:shadowObscured xmlns:a14="http://schemas.microsoft.com/office/drawing/2010/main"/>
+                      </a:ext>
+                    </a:extLst>
+                  </pic:spPr>
+                </pic:pic>
+              </a:graphicData>
+            </a:graphic>
+          </wp:inline>
+        </w:drawing>
+      </w:r>
+    </w:p>
+    <w:p>
+      <w:pPr>
+        <w:pStyle w:val="Kpalrs"/>
+      </w:pPr>
+      <w:r>
+        <w:fldChar w:fldCharType="begin"/>
+      </w:r>
+      <w:r>
+        <w:instrText xml:space="preserve"> STYLEREF 1 \s </w:instrText>
+      </w:r>
+      <w:r>
+        <w:fldChar w:fldCharType="separate"/>
+      </w:r>
+      <w:r>
+        <w:rPr>
+          <w:noProof/>
+        </w:rPr>
+        <w:t>4</w:t>
+      </w:r>
+      <w:r>
+        <w:fldChar w:fldCharType="end"/>
+      </w:r>
+      <w:r>
+        <w:noBreakHyphen/>
+      </w:r>
+      <w:r>
+        <w:fldChar w:fldCharType="begin"/>
+      </w:r>
+      <w:r>
+        <w:instrText xml:space="preserve"> SEQ ábra \* ARABIC \s 1 </w:instrText>
+      </w:r>
+      <w:r>
+        <w:fldChar w:fldCharType="separate"/>
+      </w:r>
+      <w:r>
+        <w:rPr>
+          <w:noProof/>
+        </w:rPr>
+        <w:t>27</w:t>
+      </w:r>
+      <w:r>
+        <w:fldChar w:fldCharType="end"/>
+      </w:r>
+      <w:r>
+        <w:t>. ábra Fóliatasztatúra kapcsolási mechanizmusa</w:t>
+      </w:r>
+    </w:p>
+    <w:p>
+      <w:pPr>
+        <w:ind w:firstLine="709"/>
+        <w:jc w:val="left"/>
+      </w:pPr>
+      <w:r>
+        <w:t>A tervezés megkezdésekor a kilenc gombot éreztem szükségesnek a feladat megvalósításához:</w:t>
+      </w:r>
+    </w:p>
+    <w:p>
+      <w:pPr>
+        <w:pStyle w:val="Listaszerbekezds"/>
+        <w:numPr>
+          <w:ilvl w:val="0"/>
+          <w:numId w:val="34"/>
+        </w:numPr>
+        <w:jc w:val="left"/>
+      </w:pPr>
+      <w:r>
+        <w:t>1 darab be- és kikapcsoló gomb</w:t>
+      </w:r>
+    </w:p>
+    <w:p>
+      <w:pPr>
+        <w:pStyle w:val="Listaszerbekezds"/>
+        <w:numPr>
+          <w:ilvl w:val="0"/>
+          <w:numId w:val="34"/>
+        </w:numPr>
+        <w:jc w:val="left"/>
+      </w:pPr>
+      <w:r>
+        <w:t>3 darab általános célú gomb (beállítások, memória, vissza)</w:t>
+      </w:r>
+    </w:p>
+    <w:p>
+      <w:pPr>
+        <w:pStyle w:val="Listaszerbekezds"/>
+        <w:numPr>
+          <w:ilvl w:val="0"/>
+          <w:numId w:val="34"/>
+        </w:numPr>
+        <w:jc w:val="left"/>
+      </w:pPr>
+      <w:r>
+        <w:t>5 darab vezérlő gomb (fel, le, jobbra, balra, OK)</w:t>
+      </w:r>
+    </w:p>
+    <w:p>
+      <w:pPr>
+        <w:jc w:val="left"/>
+      </w:pPr>
+      <w:r>
+        <w:t>Mivel a be- és kikapcsoló elektronika azt igényli, hogy a gomb nyomva tartott állapotában a földre húzza a kapcsolt pontot így az összes többi gomb esetében is ezt a konvenciót követtem.</w:t>
+      </w:r>
+    </w:p>
+    <w:p>
+      <w:pPr>
+        <w:pStyle w:val="Kp"/>
+      </w:pPr>
+      <w:r>
+        <w:rPr>
+          <w:noProof/>
+        </w:rPr>
+        <w:lastRenderedPageBreak/>
+        <w:drawing>
+          <wp:inline distT="0" distB="0" distL="0" distR="0" wp14:anchorId="01340869" wp14:editId="01187446">
+            <wp:extent cx="2553005" cy="3453516"/>
+            <wp:effectExtent l="0" t="0" r="0" b="0"/>
+            <wp:docPr id="209090606" name="Kép 1"/>
+            <wp:cNvGraphicFramePr>
+              <a:graphicFrameLocks xmlns:a="http://schemas.openxmlformats.org/drawingml/2006/main" noChangeAspect="1"/>
+            </wp:cNvGraphicFramePr>
+            <a:graphic xmlns:a="http://schemas.openxmlformats.org/drawingml/2006/main">
+              <a:graphicData uri="http://schemas.openxmlformats.org/drawingml/2006/picture">
+                <pic:pic xmlns:pic="http://schemas.openxmlformats.org/drawingml/2006/picture">
+                  <pic:nvPicPr>
+                    <pic:cNvPr id="0" name="Picture 1"/>
+                    <pic:cNvPicPr>
+                      <a:picLocks noChangeAspect="1" noChangeArrowheads="1"/>
+                    </pic:cNvPicPr>
+                  </pic:nvPicPr>
+                  <pic:blipFill>
+                    <a:blip r:embed="rId37">
+                      <a:extLst>
+                        <a:ext uri="{28A0092B-C50C-407E-A947-70E740481C1C}">
+                          <a14:useLocalDpi xmlns:a14="http://schemas.microsoft.com/office/drawing/2010/main" val="0"/>
+                        </a:ext>
+                      </a:extLst>
+                    </a:blip>
+                    <a:srcRect/>
+                    <a:stretch>
+                      <a:fillRect/>
+                    </a:stretch>
+                  </pic:blipFill>
+                  <pic:spPr bwMode="auto">
+                    <a:xfrm>
+                      <a:off x="0" y="0"/>
+                      <a:ext cx="2562566" cy="3466450"/>
+                    </a:xfrm>
+                    <a:prstGeom prst="rect">
+                      <a:avLst/>
+                    </a:prstGeom>
+                    <a:noFill/>
+                    <a:ln>
+                      <a:noFill/>
+                    </a:ln>
+                  </pic:spPr>
+                </pic:pic>
+              </a:graphicData>
+            </a:graphic>
+          </wp:inline>
+        </w:drawing>
+      </w:r>
+    </w:p>
+    <w:p>
+      <w:pPr>
+        <w:pStyle w:val="Kpalrs"/>
+      </w:pPr>
+      <w:r>
+        <w:fldChar w:fldCharType="begin"/>
+      </w:r>
+      <w:r>
+        <w:instrText xml:space="preserve"> STYLEREF 1 \s </w:instrText>
+      </w:r>
+      <w:r>
+        <w:fldChar w:fldCharType="separate"/>
+      </w:r>
+      <w:r>
+        <w:rPr>
+          <w:noProof/>
+        </w:rPr>
+        <w:t>4</w:t>
+      </w:r>
+      <w:r>
+        <w:fldChar w:fldCharType="end"/>
+      </w:r>
+      <w:r>
+        <w:noBreakHyphen/>
+      </w:r>
+      <w:r>
+        <w:fldChar w:fldCharType="begin"/>
+      </w:r>
+      <w:r>
+        <w:instrText xml:space="preserve"> SEQ ábra \* ARABIC \s 1 </w:instrText>
+      </w:r>
+      <w:r>
+        <w:fldChar w:fldCharType="separate"/>
+      </w:r>
+      <w:r>
+        <w:rPr>
+          <w:noProof/>
+        </w:rPr>
+        <w:t>28</w:t>
+      </w:r>
+      <w:r>
+        <w:fldChar w:fldCharType="end"/>
+      </w:r>
+      <w:r>
+        <w:t>. ábra Tasztatúra PCB panel kapcsolási rajza</w:t>
+      </w:r>
+    </w:p>
+    <w:p>
+      <w:r>
+        <w:t>Ahhoz, hogy a tasztatúrát össze lehessen illeszteni a PCB-vel, majd azt a kellő méretre vágni a nyomtatott áramkörnek vékonynak kell lennie. A tartósság érdekében pedig a kontaktus felületeket ENIG bevonattal kell ellátni. Mivel a vékony ENIG bevonatú merev (FR-4 hordozó) nyomtatott áramköri lapok drágák, ezért az olcsóbb flexibilis verziót választottam.</w:t>
+      </w:r>
+    </w:p>
+    <w:p>
+      <w:pPr>
+        <w:rPr>
+          <w:b/>
+          <w:bCs/>
+        </w:rPr>
+      </w:pPr>
+      <w:r>
+        <w:rPr>
+          <w:b/>
+          <w:bCs/>
+        </w:rPr>
+        <w:t>KÉP A PCB-RŐL?</w:t>
+      </w:r>
+    </w:p>
+    <w:p>
+      <w:r>
+        <w:t xml:space="preserve">A gombok elhelyezése után megkezdtem a grafikus felület megtervezését. Ezt a </w:t>
+      </w:r>
+      <w:proofErr w:type="spellStart"/>
+      <w:r>
+        <w:t>CorelDraw</w:t>
+      </w:r>
+      <w:proofErr w:type="spellEnd"/>
+      <w:r>
+        <w:t xml:space="preserve"> szoftver segítségével tettem meg de bármilyen vektorgrafikus képszerkesztő dokumentum megfelel a célnak.</w:t>
+      </w:r>
+      <w:r>
+        <w:t xml:space="preserve"> A grafikai terv elkészítése során az alábbi színeket alkalmaztam:</w:t>
+      </w:r>
+    </w:p>
+    <w:tbl>
+      <w:tblPr>
+        <w:tblStyle w:val="Rcsostblzat"/>
+        <w:tblW w:w="3969" w:type="dxa"/>
+        <w:jc w:val="center"/>
+        <w:tblLook w:val="04A0" w:firstRow="1" w:lastRow="0" w:firstColumn="1" w:lastColumn="0" w:noHBand="0" w:noVBand="1"/>
+      </w:tblPr>
+      <w:tblGrid>
+        <w:gridCol w:w="1134"/>
+        <w:gridCol w:w="2835"/>
+      </w:tblGrid>
+      <w:tr>
+        <w:trPr>
+          <w:jc w:val="center"/>
+        </w:trPr>
+        <w:tc>
+          <w:tcPr>
+            <w:tcW w:w="1134" w:type="dxa"/>
+            <w:shd w:val="clear" w:color="auto" w:fill="E3513C"/>
+          </w:tcPr>
+          <w:p>
+            <w:pPr>
+              <w:ind w:firstLine="0"/>
+              <w:jc w:val="center"/>
+            </w:pPr>
+          </w:p>
+        </w:tc>
+        <w:tc>
+          <w:tcPr>
+            <w:tcW w:w="2835" w:type="dxa"/>
+          </w:tcPr>
+          <w:p>
+            <w:pPr>
+              <w:ind w:firstLine="0"/>
+              <w:jc w:val="center"/>
+            </w:pPr>
+            <w:r>
+              <w:t>#E3513C</w:t>
+            </w:r>
+          </w:p>
+        </w:tc>
+      </w:tr>
+      <w:tr>
+        <w:trPr>
+          <w:jc w:val="center"/>
+        </w:trPr>
+        <w:tc>
+          <w:tcPr>
+            <w:tcW w:w="1134" w:type="dxa"/>
+            <w:shd w:val="clear" w:color="auto" w:fill="98A4AE"/>
+          </w:tcPr>
+          <w:p>
+            <w:pPr>
+              <w:ind w:firstLine="0"/>
+              <w:jc w:val="center"/>
+            </w:pPr>
+          </w:p>
+        </w:tc>
+        <w:tc>
+          <w:tcPr>
+            <w:tcW w:w="2835" w:type="dxa"/>
+          </w:tcPr>
+          <w:p>
+            <w:pPr>
+              <w:ind w:firstLine="0"/>
+              <w:jc w:val="center"/>
+            </w:pPr>
+            <w:r>
+              <w:t>#98A4AE</w:t>
+            </w:r>
+          </w:p>
+        </w:tc>
+      </w:tr>
+      <w:tr>
+        <w:trPr>
+          <w:jc w:val="center"/>
+        </w:trPr>
+        <w:tc>
+          <w:tcPr>
+            <w:tcW w:w="1134" w:type="dxa"/>
+            <w:shd w:val="clear" w:color="auto" w:fill="000000"/>
+          </w:tcPr>
+          <w:p>
+            <w:pPr>
+              <w:ind w:firstLine="0"/>
+              <w:jc w:val="center"/>
+            </w:pPr>
+          </w:p>
+        </w:tc>
+        <w:tc>
+          <w:tcPr>
+            <w:tcW w:w="2835" w:type="dxa"/>
+          </w:tcPr>
+          <w:p>
+            <w:pPr>
+              <w:ind w:firstLine="0"/>
+              <w:jc w:val="center"/>
+            </w:pPr>
+            <w:r>
+              <w:t>#000000</w:t>
+            </w:r>
+          </w:p>
+        </w:tc>
+      </w:tr>
+      <w:tr>
+        <w:trPr>
+          <w:jc w:val="center"/>
+        </w:trPr>
+        <w:tc>
+          <w:tcPr>
+            <w:tcW w:w="1134" w:type="dxa"/>
+            <w:shd w:val="clear" w:color="auto" w:fill="4492C6"/>
+          </w:tcPr>
+          <w:p>
+            <w:pPr>
+              <w:ind w:firstLine="0"/>
+              <w:jc w:val="center"/>
+            </w:pPr>
+          </w:p>
+        </w:tc>
+        <w:tc>
+          <w:tcPr>
+            <w:tcW w:w="2835" w:type="dxa"/>
+          </w:tcPr>
+          <w:p>
+            <w:pPr>
+              <w:ind w:firstLine="0"/>
+              <w:jc w:val="center"/>
+            </w:pPr>
+            <w:r>
+              <w:t>#4492C6</w:t>
+            </w:r>
+          </w:p>
+        </w:tc>
+      </w:tr>
+      <w:tr>
+        <w:trPr>
+          <w:jc w:val="center"/>
+        </w:trPr>
+        <w:tc>
+          <w:tcPr>
+            <w:tcW w:w="1134" w:type="dxa"/>
+            <w:shd w:val="clear" w:color="auto" w:fill="FEFEFE"/>
+          </w:tcPr>
+          <w:p>
+            <w:pPr>
+              <w:ind w:firstLine="0"/>
+              <w:jc w:val="center"/>
+            </w:pPr>
+          </w:p>
+        </w:tc>
+        <w:tc>
+          <w:tcPr>
+            <w:tcW w:w="2835" w:type="dxa"/>
+          </w:tcPr>
+          <w:p>
+            <w:pPr>
+              <w:ind w:firstLine="0"/>
+              <w:jc w:val="center"/>
+            </w:pPr>
+            <w:r>
+              <w:t>#FEFEFE</w:t>
+            </w:r>
+          </w:p>
+        </w:tc>
+      </w:tr>
+    </w:tbl>
+    <w:p/>
+    <w:p>
+      <w:pPr>
+        <w:pStyle w:val="Kp"/>
+      </w:pPr>
+      <w:r>
+        <w:rPr>
+          <w:noProof/>
+        </w:rPr>
+        <w:lastRenderedPageBreak/>
+        <w:drawing>
+          <wp:inline distT="0" distB="0" distL="0" distR="0" wp14:anchorId="708A6531" wp14:editId="6285E10D">
+            <wp:extent cx="2750515" cy="4955127"/>
+            <wp:effectExtent l="0" t="0" r="0" b="0"/>
+            <wp:docPr id="1994032026" name="Kép 2" descr="A képen szöveg, képernyőkép, számológép látható&#10;&#10;Automatikusan generált leírás"/>
+            <wp:cNvGraphicFramePr>
+              <a:graphicFrameLocks xmlns:a="http://schemas.openxmlformats.org/drawingml/2006/main" noChangeAspect="1"/>
+            </wp:cNvGraphicFramePr>
+            <a:graphic xmlns:a="http://schemas.openxmlformats.org/drawingml/2006/main">
+              <a:graphicData uri="http://schemas.openxmlformats.org/drawingml/2006/picture">
+                <pic:pic xmlns:pic="http://schemas.openxmlformats.org/drawingml/2006/picture">
+                  <pic:nvPicPr>
+                    <pic:cNvPr id="1994032026" name="Kép 2" descr="A képen szöveg, képernyőkép, számológép látható&#10;&#10;Automatikusan generált leírás"/>
+                    <pic:cNvPicPr/>
+                  </pic:nvPicPr>
+                  <pic:blipFill>
+                    <a:blip r:embed="rId38">
+                      <a:extLst>
+                        <a:ext uri="{28A0092B-C50C-407E-A947-70E740481C1C}">
+                          <a14:useLocalDpi xmlns:a14="http://schemas.microsoft.com/office/drawing/2010/main" val="0"/>
+                        </a:ext>
+                      </a:extLst>
+                    </a:blip>
+                    <a:stretch>
+                      <a:fillRect/>
+                    </a:stretch>
+                  </pic:blipFill>
+                  <pic:spPr>
+                    <a:xfrm>
+                      <a:off x="0" y="0"/>
+                      <a:ext cx="2753381" cy="4960290"/>
+                    </a:xfrm>
+                    <a:prstGeom prst="rect">
+                      <a:avLst/>
+                    </a:prstGeom>
+                  </pic:spPr>
+                </pic:pic>
+              </a:graphicData>
+            </a:graphic>
+          </wp:inline>
+        </w:drawing>
+      </w:r>
+    </w:p>
+    <w:p>
+      <w:pPr>
+        <w:pStyle w:val="Kpalrs"/>
+      </w:pPr>
+      <w:r>
+        <w:fldChar w:fldCharType="begin"/>
+      </w:r>
+      <w:r>
+        <w:instrText xml:space="preserve"> STYLEREF 1 \s </w:instrText>
+      </w:r>
+      <w:r>
+        <w:fldChar w:fldCharType="separate"/>
+      </w:r>
+      <w:r>
+        <w:rPr>
+          <w:noProof/>
+        </w:rPr>
+        <w:t>4</w:t>
+      </w:r>
+      <w:r>
+        <w:fldChar w:fldCharType="end"/>
+      </w:r>
+      <w:r>
+        <w:noBreakHyphen/>
+      </w:r>
+      <w:r>
+        <w:fldChar w:fldCharType="begin"/>
+      </w:r>
+      <w:r>
+        <w:instrText xml:space="preserve"> SEQ ábra \* ARABIC \s 1 </w:instrText>
+      </w:r>
+      <w:r>
+        <w:fldChar w:fldCharType="separate"/>
+      </w:r>
+      <w:r>
+        <w:rPr>
+          <w:noProof/>
+        </w:rPr>
+        <w:t>29</w:t>
+      </w:r>
+      <w:r>
+        <w:fldChar w:fldCharType="end"/>
+      </w:r>
+      <w:r>
+        <w:t>. ábra Fóliatasztatúra terv</w:t>
+      </w:r>
     </w:p>
     <w:p>
       <w:pPr>
         <w:pStyle w:val="Cmsor1"/>
       </w:pPr>
-      <w:bookmarkStart w:id="39" w:name="_Toc167438323"/>
+      <w:bookmarkStart w:id="38" w:name="_Toc167438323"/>
       <w:r>
         <w:lastRenderedPageBreak/>
         <w:t>Beágyazott szoftver</w:t>
       </w:r>
-      <w:bookmarkEnd w:id="39"/>
+      <w:bookmarkEnd w:id="38"/>
     </w:p>
     <w:p/>
     <w:p>
       <w:pPr>
         <w:pStyle w:val="Cmsor1"/>
       </w:pPr>
-      <w:bookmarkStart w:id="40" w:name="_Toc167438324"/>
+      <w:bookmarkStart w:id="39" w:name="_Toc167438324"/>
       <w:r>
         <w:lastRenderedPageBreak/>
         <w:t>PC alkalmazás</w:t>
       </w:r>
-      <w:bookmarkEnd w:id="40"/>
+      <w:bookmarkEnd w:id="39"/>
       <w:r>
         <w:t xml:space="preserve"> </w:t>
       </w:r>
@@ -13562,20 +14466,30 @@
       <w:pPr>
         <w:pStyle w:val="Cmsor1"/>
       </w:pPr>
-      <w:bookmarkStart w:id="41" w:name="_Toc167438325"/>
+      <w:bookmarkStart w:id="40" w:name="_Toc167438325"/>
       <w:r>
         <w:lastRenderedPageBreak/>
         <w:t>Burkolat tervezése</w:t>
       </w:r>
+      <w:bookmarkEnd w:id="40"/>
+    </w:p>
+    <w:p>
+      <w:pPr>
+        <w:pStyle w:val="Cmsor2"/>
+      </w:pPr>
+      <w:bookmarkStart w:id="41" w:name="_Toc167438326"/>
+      <w:r>
+        <w:t>Felhasználható alapanyagok</w:t>
+      </w:r>
       <w:bookmarkEnd w:id="41"/>
     </w:p>
     <w:p>
       <w:pPr>
         <w:pStyle w:val="Cmsor2"/>
       </w:pPr>
-      <w:bookmarkStart w:id="42" w:name="_Toc167438326"/>
-      <w:r>
-        <w:t>Felhasználható alapanyagok</w:t>
+      <w:bookmarkStart w:id="42" w:name="_Toc167438327"/>
+      <w:r>
+        <w:t>Tervezés</w:t>
       </w:r>
       <w:bookmarkEnd w:id="42"/>
     </w:p>
@@ -13583,9 +14497,9 @@
       <w:pPr>
         <w:pStyle w:val="Cmsor2"/>
       </w:pPr>
-      <w:bookmarkStart w:id="43" w:name="_Toc167438327"/>
-      <w:r>
-        <w:t>Tervezés</w:t>
+      <w:bookmarkStart w:id="43" w:name="_Toc167438328"/>
+      <w:r>
+        <w:t>Nyomtatási beállítások</w:t>
       </w:r>
       <w:bookmarkEnd w:id="43"/>
     </w:p>
@@ -13593,32 +14507,22 @@
       <w:pPr>
         <w:pStyle w:val="Cmsor2"/>
       </w:pPr>
-      <w:bookmarkStart w:id="44" w:name="_Toc167438328"/>
-      <w:r>
-        <w:t>Nyomtatási beállítások</w:t>
+      <w:bookmarkStart w:id="44" w:name="_Toc167438329"/>
+      <w:r>
+        <w:t>Kész burkolat bemutatása</w:t>
       </w:r>
       <w:bookmarkEnd w:id="44"/>
     </w:p>
     <w:p>
       <w:pPr>
-        <w:pStyle w:val="Cmsor2"/>
-      </w:pPr>
-      <w:bookmarkStart w:id="45" w:name="_Toc167438329"/>
-      <w:r>
-        <w:t>Kész burkolat bemutatása</w:t>
-      </w:r>
-      <w:bookmarkEnd w:id="45"/>
-    </w:p>
-    <w:p>
-      <w:pPr>
         <w:pStyle w:val="Cmsor1"/>
       </w:pPr>
-      <w:bookmarkStart w:id="46" w:name="_Toc167438330"/>
+      <w:bookmarkStart w:id="45" w:name="_Toc167438330"/>
       <w:r>
         <w:lastRenderedPageBreak/>
         <w:t>Élesztés</w:t>
       </w:r>
-      <w:bookmarkEnd w:id="46"/>
+      <w:bookmarkEnd w:id="45"/>
     </w:p>
     <w:p>
       <w:r>
@@ -13655,7 +14559,7 @@
                     <pic:cNvPicPr/>
                   </pic:nvPicPr>
                   <pic:blipFill rotWithShape="1">
-                    <a:blip r:embed="rId34" cstate="print">
+                    <a:blip r:embed="rId39" cstate="print">
                       <a:extLst>
                         <a:ext uri="{28A0092B-C50C-407E-A947-70E740481C1C}">
                           <a14:useLocalDpi xmlns:a14="http://schemas.microsoft.com/office/drawing/2010/main" val="0"/>
@@ -13785,7 +14689,7 @@
                     <pic:cNvPicPr/>
                   </pic:nvPicPr>
                   <pic:blipFill rotWithShape="1">
-                    <a:blip r:embed="rId35">
+                    <a:blip r:embed="rId40">
                       <a:extLst>
                         <a:ext uri="{28A0092B-C50C-407E-A947-70E740481C1C}">
                           <a14:useLocalDpi xmlns:a14="http://schemas.microsoft.com/office/drawing/2010/main" val="0"/>
@@ -13906,7 +14810,7 @@
                     <pic:cNvPicPr/>
                   </pic:nvPicPr>
                   <pic:blipFill>
-                    <a:blip r:embed="rId36">
+                    <a:blip r:embed="rId41">
                       <a:extLst>
                         <a:ext uri="{28A0092B-C50C-407E-A947-70E740481C1C}">
                           <a14:useLocalDpi xmlns:a14="http://schemas.microsoft.com/office/drawing/2010/main" val="0"/>
@@ -14005,142 +14909,142 @@
       <w:pPr>
         <w:pStyle w:val="Cmsor1"/>
       </w:pPr>
-      <w:bookmarkStart w:id="47" w:name="_Toc167438331"/>
+      <w:bookmarkStart w:id="46" w:name="_Toc167438331"/>
       <w:r>
         <w:lastRenderedPageBreak/>
         <w:t>Mérési eredmények</w:t>
       </w:r>
+      <w:bookmarkEnd w:id="46"/>
+    </w:p>
+    <w:p>
+      <w:pPr>
+        <w:pStyle w:val="Cmsor2"/>
+      </w:pPr>
+      <w:bookmarkStart w:id="47" w:name="_Toc167438332"/>
+      <w:r>
+        <w:t>Cs137 izotópos mérés</w:t>
+      </w:r>
       <w:bookmarkEnd w:id="47"/>
     </w:p>
     <w:p>
       <w:pPr>
+        <w:pStyle w:val="Cmsor3"/>
+      </w:pPr>
+      <w:bookmarkStart w:id="48" w:name="_Toc167438333"/>
+      <w:r>
+        <w:t>Mérési összeállítás</w:t>
+      </w:r>
+      <w:bookmarkEnd w:id="48"/>
+    </w:p>
+    <w:p>
+      <w:pPr>
+        <w:pStyle w:val="Cmsor3"/>
+      </w:pPr>
+      <w:bookmarkStart w:id="49" w:name="_Toc167438334"/>
+      <w:r>
+        <w:t>Mért eredmények</w:t>
+      </w:r>
+      <w:bookmarkEnd w:id="49"/>
+    </w:p>
+    <w:p>
+      <w:pPr>
+        <w:pStyle w:val="Cmsor3"/>
+      </w:pPr>
+      <w:bookmarkStart w:id="50" w:name="_Toc167438335"/>
+      <w:r>
+        <w:t>Konklúzió</w:t>
+      </w:r>
+      <w:bookmarkEnd w:id="50"/>
+    </w:p>
+    <w:p>
+      <w:pPr>
         <w:pStyle w:val="Cmsor2"/>
       </w:pPr>
-      <w:bookmarkStart w:id="48" w:name="_Toc167438332"/>
-      <w:r>
-        <w:t>Cs137 izotópos mérés</w:t>
-      </w:r>
-      <w:bookmarkEnd w:id="48"/>
+      <w:bookmarkStart w:id="51" w:name="_Toc167438336"/>
+      <w:r>
+        <w:t>Co60 izotópos mérés</w:t>
+      </w:r>
+      <w:bookmarkEnd w:id="51"/>
     </w:p>
     <w:p>
       <w:pPr>
         <w:pStyle w:val="Cmsor3"/>
       </w:pPr>
-      <w:bookmarkStart w:id="49" w:name="_Toc167438333"/>
+      <w:bookmarkStart w:id="52" w:name="_Toc167438337"/>
       <w:r>
         <w:t>Mérési összeállítás</w:t>
       </w:r>
-      <w:bookmarkEnd w:id="49"/>
+      <w:bookmarkEnd w:id="52"/>
     </w:p>
     <w:p>
       <w:pPr>
         <w:pStyle w:val="Cmsor3"/>
       </w:pPr>
-      <w:bookmarkStart w:id="50" w:name="_Toc167438334"/>
+      <w:bookmarkStart w:id="53" w:name="_Toc167438338"/>
       <w:r>
         <w:t>Mért eredmények</w:t>
       </w:r>
-      <w:bookmarkEnd w:id="50"/>
+      <w:bookmarkEnd w:id="53"/>
     </w:p>
     <w:p>
       <w:pPr>
         <w:pStyle w:val="Cmsor3"/>
       </w:pPr>
-      <w:bookmarkStart w:id="51" w:name="_Toc167438335"/>
+      <w:bookmarkStart w:id="54" w:name="_Toc167438339"/>
       <w:r>
         <w:t>Konklúzió</w:t>
       </w:r>
-      <w:bookmarkEnd w:id="51"/>
+      <w:bookmarkEnd w:id="54"/>
     </w:p>
     <w:p>
       <w:pPr>
         <w:pStyle w:val="Cmsor2"/>
       </w:pPr>
-      <w:bookmarkStart w:id="52" w:name="_Toc167438336"/>
-      <w:r>
-        <w:t>Co60 izotópos mérés</w:t>
-      </w:r>
-      <w:bookmarkEnd w:id="52"/>
+      <w:bookmarkStart w:id="55" w:name="_Toc167438340"/>
+      <w:r>
+        <w:t>Am241 izotópos mérés</w:t>
+      </w:r>
+      <w:bookmarkEnd w:id="55"/>
     </w:p>
     <w:p>
       <w:pPr>
         <w:pStyle w:val="Cmsor3"/>
       </w:pPr>
-      <w:bookmarkStart w:id="53" w:name="_Toc167438337"/>
+      <w:bookmarkStart w:id="56" w:name="_Toc167438341"/>
       <w:r>
         <w:t>Mérési összeállítás</w:t>
       </w:r>
-      <w:bookmarkEnd w:id="53"/>
+      <w:bookmarkEnd w:id="56"/>
     </w:p>
     <w:p>
       <w:pPr>
         <w:pStyle w:val="Cmsor3"/>
       </w:pPr>
-      <w:bookmarkStart w:id="54" w:name="_Toc167438338"/>
+      <w:bookmarkStart w:id="57" w:name="_Toc167438342"/>
       <w:r>
         <w:t>Mért eredmények</w:t>
       </w:r>
-      <w:bookmarkEnd w:id="54"/>
+      <w:bookmarkEnd w:id="57"/>
     </w:p>
     <w:p>
       <w:pPr>
         <w:pStyle w:val="Cmsor3"/>
       </w:pPr>
-      <w:bookmarkStart w:id="55" w:name="_Toc167438339"/>
+      <w:bookmarkStart w:id="58" w:name="_Toc167438343"/>
       <w:r>
         <w:t>Konklúzió</w:t>
       </w:r>
-      <w:bookmarkEnd w:id="55"/>
+      <w:bookmarkEnd w:id="58"/>
     </w:p>
     <w:p>
       <w:pPr>
         <w:pStyle w:val="Cmsor2"/>
       </w:pPr>
-      <w:bookmarkStart w:id="56" w:name="_Toc167438340"/>
-      <w:r>
-        <w:t>Am241 izotópos mérés</w:t>
-      </w:r>
-      <w:bookmarkEnd w:id="56"/>
-    </w:p>
-    <w:p>
-      <w:pPr>
-        <w:pStyle w:val="Cmsor3"/>
-      </w:pPr>
-      <w:bookmarkStart w:id="57" w:name="_Toc167438341"/>
-      <w:r>
-        <w:t>Mérési összeállítás</w:t>
-      </w:r>
-      <w:bookmarkEnd w:id="57"/>
-    </w:p>
-    <w:p>
-      <w:pPr>
-        <w:pStyle w:val="Cmsor3"/>
-      </w:pPr>
-      <w:bookmarkStart w:id="58" w:name="_Toc167438342"/>
-      <w:r>
-        <w:t>Mért eredmények</w:t>
-      </w:r>
-      <w:bookmarkEnd w:id="58"/>
-    </w:p>
-    <w:p>
-      <w:pPr>
-        <w:pStyle w:val="Cmsor3"/>
-      </w:pPr>
-      <w:bookmarkStart w:id="59" w:name="_Toc167438343"/>
-      <w:r>
-        <w:t>Konklúzió</w:t>
+      <w:bookmarkStart w:id="59" w:name="_Toc167438344"/>
+      <w:r>
+        <w:t>Energia kalibráció</w:t>
       </w:r>
       <w:bookmarkEnd w:id="59"/>
-    </w:p>
-    <w:p>
-      <w:pPr>
-        <w:pStyle w:val="Cmsor2"/>
-      </w:pPr>
-      <w:bookmarkStart w:id="60" w:name="_Toc167438344"/>
-      <w:r>
-        <w:t>Energia kalibráció</w:t>
-      </w:r>
-      <w:bookmarkEnd w:id="60"/>
     </w:p>
     <w:p/>
     <w:p/>
@@ -14148,12 +15052,12 @@
       <w:pPr>
         <w:pStyle w:val="Cmsor1"/>
       </w:pPr>
-      <w:bookmarkStart w:id="61" w:name="_Toc167438345"/>
+      <w:bookmarkStart w:id="60" w:name="_Toc167438345"/>
       <w:r>
         <w:lastRenderedPageBreak/>
         <w:t>Összefoglalás</w:t>
       </w:r>
-      <w:bookmarkEnd w:id="61"/>
+      <w:bookmarkEnd w:id="60"/>
     </w:p>
     <w:p>
       <w:r>
@@ -14207,7 +15111,7 @@
                           <pic:cNvPicPr/>
                         </pic:nvPicPr>
                         <pic:blipFill>
-                          <a:blip r:embed="rId37">
+                          <a:blip r:embed="rId42">
                             <a:extLst>
                               <a:ext uri="{28A0092B-C50C-407E-A947-70E740481C1C}">
                                 <a14:useLocalDpi xmlns:a14="http://schemas.microsoft.com/office/drawing/2010/main" val="0"/>
@@ -14311,7 +15215,7 @@
                           <pic:cNvPicPr/>
                         </pic:nvPicPr>
                         <pic:blipFill>
-                          <a:blip r:embed="rId38">
+                          <a:blip r:embed="rId43">
                             <a:extLst>
                               <a:ext uri="{28A0092B-C50C-407E-A947-70E740481C1C}">
                                 <a14:useLocalDpi xmlns:a14="http://schemas.microsoft.com/office/drawing/2010/main" val="0"/>
@@ -14408,14 +15312,14 @@
       <w:pPr>
         <w:pStyle w:val="Cmsor1"/>
       </w:pPr>
-      <w:bookmarkStart w:id="62" w:name="_Toc332797403"/>
-      <w:bookmarkStart w:id="63" w:name="_Toc167438346"/>
+      <w:bookmarkStart w:id="61" w:name="_Toc332797403"/>
+      <w:bookmarkStart w:id="62" w:name="_Toc167438346"/>
       <w:r>
         <w:lastRenderedPageBreak/>
         <w:t>Utolsó simítások</w:t>
       </w:r>
+      <w:bookmarkEnd w:id="61"/>
       <w:bookmarkEnd w:id="62"/>
-      <w:bookmarkEnd w:id="63"/>
     </w:p>
     <w:p>
       <w:r>
@@ -14502,27 +15406,51 @@
       <w:pPr>
         <w:pStyle w:val="Fejezetcimszmozsnlkl"/>
       </w:pPr>
-      <w:bookmarkStart w:id="64" w:name="_Toc167438347"/>
+      <w:bookmarkStart w:id="63" w:name="_Toc167438347"/>
       <w:r>
         <w:lastRenderedPageBreak/>
         <w:t>Irodalomjegyzék</w:t>
       </w:r>
+      <w:bookmarkEnd w:id="63"/>
+    </w:p>
+    <w:p>
+      <w:pPr>
+        <w:pStyle w:val="Irodalomjegyzksor"/>
+      </w:pPr>
+      <w:bookmarkStart w:id="64" w:name="_Ref167436424"/>
+      <w:r>
+        <w:t xml:space="preserve">BQ25866 2 Cell  Li-ion charger </w:t>
+      </w:r>
+      <w:hyperlink r:id="rId44" w:history="1">
+        <w:r>
+          <w:rPr>
+            <w:rStyle w:val="Hiperhivatkozs"/>
+          </w:rPr>
+          <w:t>https://www.ti.com/lit/ds/symlink/bq25886.pdf?ts=1716463176615&amp;ref_url=https%253A%252F%252Fwww.ti.com%252Fproduct%252FBQ25886</w:t>
+        </w:r>
+      </w:hyperlink>
       <w:bookmarkEnd w:id="64"/>
+      <w:r>
+        <w:t xml:space="preserve"> </w:t>
+      </w:r>
     </w:p>
     <w:p>
       <w:pPr>
         <w:pStyle w:val="Irodalomjegyzksor"/>
       </w:pPr>
-      <w:bookmarkStart w:id="65" w:name="_Ref167436424"/>
-      <w:r>
-        <w:t xml:space="preserve">BQ25866 2 Cell  Li-ion charger </w:t>
-      </w:r>
-      <w:hyperlink r:id="rId39" w:history="1">
+      <w:bookmarkStart w:id="65" w:name="_Ref167436532"/>
+      <w:r>
+        <w:t>BQ29209 Battery balancer</w:t>
+      </w:r>
+      <w:r>
+        <w:br/>
+      </w:r>
+      <w:hyperlink r:id="rId45" w:history="1">
         <w:r>
           <w:rPr>
             <w:rStyle w:val="Hiperhivatkozs"/>
           </w:rPr>
-          <w:t>https://www.ti.com/lit/ds/symlink/bq25886.pdf?ts=1716463176615&amp;ref_url=https%253A%252F%252Fwww.ti.com%252Fproduct%252FBQ25886</w:t>
+          <w:t>https://www.ti.com/lit/ds/symlink/bq29209.pdf?ts=1716536846435&amp;ref_url=https%253A%252F%252Fhu.mouser.com%252F</w:t>
         </w:r>
       </w:hyperlink>
       <w:bookmarkEnd w:id="65"/>
@@ -14534,19 +15462,22 @@
       <w:pPr>
         <w:pStyle w:val="Irodalomjegyzksor"/>
       </w:pPr>
-      <w:bookmarkStart w:id="66" w:name="_Ref167436532"/>
-      <w:r>
-        <w:t>BQ29209 Battery balancer</w:t>
+      <w:bookmarkStart w:id="66" w:name="_Ref167436613"/>
+      <w:r>
+        <w:t>TPS560430</w:t>
+      </w:r>
+      <w:r>
+        <w:t xml:space="preserve"> buck converter</w:t>
       </w:r>
       <w:r>
         <w:br/>
       </w:r>
-      <w:hyperlink r:id="rId40" w:history="1">
+      <w:hyperlink r:id="rId46" w:history="1">
         <w:r>
           <w:rPr>
             <w:rStyle w:val="Hiperhivatkozs"/>
           </w:rPr>
-          <w:t>https://www.ti.com/lit/ds/symlink/bq29209.pdf?ts=1716536846435&amp;ref_url=https%253A%252F%252Fhu.mouser.com%252F</w:t>
+          <w:t>https://www.ti.com/lit/ds/symlink/tps560430.pdf?ts=1716527801150&amp;ref_url=https%253A%252F%252Fwww.ti.com%252Fproduct%252FTPS560430</w:t>
         </w:r>
       </w:hyperlink>
       <w:bookmarkEnd w:id="66"/>
@@ -14558,22 +15489,19 @@
       <w:pPr>
         <w:pStyle w:val="Irodalomjegyzksor"/>
       </w:pPr>
-      <w:bookmarkStart w:id="67" w:name="_Ref167436613"/>
-      <w:r>
-        <w:t>TPS560430</w:t>
-      </w:r>
-      <w:r>
-        <w:t xml:space="preserve"> buck converter</w:t>
+      <w:bookmarkStart w:id="67" w:name="_Ref167436712"/>
+      <w:r>
+        <w:t>DCPA10505d-u700 Isolated DC/DC converter</w:t>
       </w:r>
       <w:r>
         <w:br/>
       </w:r>
-      <w:hyperlink r:id="rId41" w:history="1">
+      <w:hyperlink r:id="rId47" w:history="1">
         <w:r>
           <w:rPr>
             <w:rStyle w:val="Hiperhivatkozs"/>
           </w:rPr>
-          <w:t>https://www.ti.com/lit/ds/symlink/tps560430.pdf?ts=1716527801150&amp;ref_url=https%253A%252F%252Fwww.ti.com%252Fproduct%252FTPS560430</w:t>
+          <w:t>https://www.ti.com/lit/ds/symlink/dcpa10505d.pdf?ts=1716537039060&amp;ref_url=https%253A%252F%252Fhu.mouser.com%252F</w:t>
         </w:r>
       </w:hyperlink>
       <w:bookmarkEnd w:id="67"/>
@@ -14585,19 +15513,19 @@
       <w:pPr>
         <w:pStyle w:val="Irodalomjegyzksor"/>
       </w:pPr>
-      <w:bookmarkStart w:id="68" w:name="_Ref167436712"/>
-      <w:r>
-        <w:t>DCPA10505d-u700 Isolated DC/DC converter</w:t>
+      <w:bookmarkStart w:id="68" w:name="_Ref167436878"/>
+      <w:r>
+        <w:t>TPS7A49 LDO positive voltage regulator</w:t>
       </w:r>
       <w:r>
         <w:br/>
       </w:r>
-      <w:hyperlink r:id="rId42" w:history="1">
+      <w:hyperlink r:id="rId48" w:history="1">
         <w:r>
           <w:rPr>
             <w:rStyle w:val="Hiperhivatkozs"/>
           </w:rPr>
-          <w:t>https://www.ti.com/lit/ds/symlink/dcpa10505d.pdf?ts=1716537039060&amp;ref_url=https%253A%252F%252Fhu.mouser.com%252F</w:t>
+          <w:t>https://www.ti.com/lit/ds/symlink/tps7a49.pdf?ts=1716457743654&amp;ref_url=https%253A%252F%252Fwww.mouser.li%252F</w:t>
         </w:r>
       </w:hyperlink>
       <w:bookmarkEnd w:id="68"/>
@@ -14609,19 +15537,19 @@
       <w:pPr>
         <w:pStyle w:val="Irodalomjegyzksor"/>
       </w:pPr>
-      <w:bookmarkStart w:id="69" w:name="_Ref167436878"/>
-      <w:r>
-        <w:t>TPS7A49 LDO positive voltage regulator</w:t>
+      <w:bookmarkStart w:id="69" w:name="_Ref167436880"/>
+      <w:r>
+        <w:t>TPS7A30 LDO negative voltage</w:t>
       </w:r>
       <w:r>
         <w:br/>
       </w:r>
-      <w:hyperlink r:id="rId43" w:history="1">
+      <w:hyperlink r:id="rId49" w:history="1">
         <w:r>
           <w:rPr>
             <w:rStyle w:val="Hiperhivatkozs"/>
           </w:rPr>
-          <w:t>https://www.ti.com/lit/ds/symlink/tps7a49.pdf?ts=1716457743654&amp;ref_url=https%253A%252F%252Fwww.mouser.li%252F</w:t>
+          <w:t>https://www.ti.com/lit/ds/symlink/tps7a30.pdf?ts=1716536078359&amp;ref_url=https%253A%252F%252Fwww.mouser.ch%252F</w:t>
         </w:r>
       </w:hyperlink>
       <w:bookmarkEnd w:id="69"/>
@@ -14633,19 +15561,16 @@
       <w:pPr>
         <w:pStyle w:val="Irodalomjegyzksor"/>
       </w:pPr>
-      <w:bookmarkStart w:id="70" w:name="_Ref167436880"/>
-      <w:r>
-        <w:t>TPS7A30 LDO negative voltage</w:t>
-      </w:r>
-      <w:r>
-        <w:br/>
-      </w:r>
-      <w:hyperlink r:id="rId44" w:history="1">
+      <w:bookmarkStart w:id="70" w:name="_Ref167436943"/>
+      <w:r>
+        <w:t xml:space="preserve">REF3333 3.3V voltage reference </w:t>
+      </w:r>
+      <w:hyperlink r:id="rId50" w:history="1">
         <w:r>
           <w:rPr>
             <w:rStyle w:val="Hiperhivatkozs"/>
           </w:rPr>
-          <w:t>https://www.ti.com/lit/ds/symlink/tps7a30.pdf?ts=1716536078359&amp;ref_url=https%253A%252F%252Fwww.mouser.ch%252F</w:t>
+          <w:t>https://www.ti.com/lit/ds/symlink/ref3333.pdf?ts=1716454843546</w:t>
         </w:r>
       </w:hyperlink>
       <w:bookmarkEnd w:id="70"/>
@@ -14657,16 +15582,16 @@
       <w:pPr>
         <w:pStyle w:val="Irodalomjegyzksor"/>
       </w:pPr>
-      <w:bookmarkStart w:id="71" w:name="_Ref167436943"/>
-      <w:r>
-        <w:t xml:space="preserve">REF3333 3.3V voltage reference </w:t>
-      </w:r>
-      <w:hyperlink r:id="rId45" w:history="1">
+      <w:bookmarkStart w:id="71" w:name="_Ref167437019"/>
+      <w:r>
+        <w:t xml:space="preserve">LT3461 boost converter datasheet </w:t>
+      </w:r>
+      <w:hyperlink r:id="rId51" w:history="1">
         <w:r>
           <w:rPr>
             <w:rStyle w:val="Hiperhivatkozs"/>
           </w:rPr>
-          <w:t>https://www.ti.com/lit/ds/symlink/ref3333.pdf?ts=1716454843546</w:t>
+          <w:t>https://hu.mouser.com/datasheet/2/609/3461Afa-3123928.pdf</w:t>
         </w:r>
       </w:hyperlink>
       <w:bookmarkEnd w:id="71"/>
@@ -14678,42 +15603,15 @@
       <w:pPr>
         <w:pStyle w:val="Irodalomjegyzksor"/>
       </w:pPr>
-      <w:bookmarkStart w:id="72" w:name="_Ref167437019"/>
-      <w:r>
-        <w:t xml:space="preserve">LT3461 boost converter datasheet </w:t>
-      </w:r>
-      <w:hyperlink r:id="rId46" w:history="1">
-        <w:r>
-          <w:rPr>
-            <w:rStyle w:val="Hiperhivatkozs"/>
-          </w:rPr>
-          <w:t>https://hu.mouser.com/datasheet/2/609/3461Afa-3123928.pdf</w:t>
-        </w:r>
-      </w:hyperlink>
-      <w:bookmarkEnd w:id="72"/>
+      <w:bookmarkStart w:id="72" w:name="_Ref167438353"/>
+      <w:r>
+        <w:t>Dr. Balogh Attila ,</w:t>
+      </w:r>
       <w:r>
         <w:t xml:space="preserve"> </w:t>
       </w:r>
-    </w:p>
-    <w:p>
-      <w:pPr>
-        <w:pStyle w:val="Irodalomjegyzksor"/>
-      </w:pPr>
-      <w:bookmarkStart w:id="73" w:name="_Ref167438353"/>
-      <w:r>
-        <w:t xml:space="preserve">Dr. Balogh Attila </w:t>
-      </w:r>
-      <w:r>
-        <w:t>,</w:t>
-      </w:r>
-      <w:r>
-        <w:t xml:space="preserve"> </w:t>
-      </w:r>
-      <w:r>
-        <w:t>Dr. Hermann Imre</w:t>
-      </w:r>
-      <w:r>
-        <w:t xml:space="preserve">,: </w:t>
+      <w:r>
+        <w:t xml:space="preserve">Dr. Hermann Imre,: </w:t>
       </w:r>
       <w:r>
         <w:rPr>
@@ -14725,15 +15623,15 @@
       <w:r>
         <w:t xml:space="preserve">, </w:t>
       </w:r>
-      <w:hyperlink r:id="rId47" w:history="1">
-        <w:bookmarkStart w:id="74" w:name="_Ref167437140"/>
+      <w:hyperlink r:id="rId52" w:history="1">
+        <w:bookmarkStart w:id="73" w:name="_Ref167437140"/>
         <w:r>
           <w:rPr>
             <w:rStyle w:val="Hiperhivatkozs"/>
           </w:rPr>
           <w:t>https://www.aut.bme.hu/Upload/Course/VIAUMA20/hallgatoi_jegyzetek/Teljesitmenyatalakitok_I.pdf</w:t>
         </w:r>
-        <w:bookmarkEnd w:id="74"/>
+        <w:bookmarkEnd w:id="73"/>
       </w:hyperlink>
       <w:r>
         <w:t xml:space="preserve"> </w:t>
@@ -14742,13 +15640,13 @@
         <w:br/>
         <w:t>Letöltve (2024.05.24)</w:t>
       </w:r>
-      <w:bookmarkEnd w:id="73"/>
+      <w:bookmarkEnd w:id="72"/>
     </w:p>
     <w:p>
       <w:pPr>
         <w:pStyle w:val="Irodalomjegyzksor"/>
       </w:pPr>
-      <w:bookmarkStart w:id="75" w:name="_Ref167437400"/>
+      <w:bookmarkStart w:id="74" w:name="_Ref167437400"/>
       <w:r>
         <w:t>STM</w:t>
       </w:r>
@@ -14767,12 +15665,39 @@
       <w:r>
         <w:br/>
       </w:r>
-      <w:hyperlink r:id="rId48" w:history="1">
+      <w:hyperlink r:id="rId53" w:history="1">
         <w:r>
           <w:rPr>
             <w:rStyle w:val="Hiperhivatkozs"/>
           </w:rPr>
           <w:t>https://www.st.com/en/microcontrollers-microprocessors/stm32u575vg.html</w:t>
+        </w:r>
+      </w:hyperlink>
+      <w:bookmarkEnd w:id="74"/>
+      <w:r>
+        <w:t xml:space="preserve"> </w:t>
+      </w:r>
+    </w:p>
+    <w:p>
+      <w:pPr>
+        <w:pStyle w:val="Irodalomjegyzksor"/>
+      </w:pPr>
+      <w:bookmarkStart w:id="75" w:name="_Ref167437491"/>
+      <w:r>
+        <w:t xml:space="preserve">ER-TFT032IPS-3.2-4334 </w:t>
+      </w:r>
+      <w:r>
+        <w:t>kijelző adatai</w:t>
+      </w:r>
+      <w:r>
+        <w:br/>
+      </w:r>
+      <w:hyperlink r:id="rId54" w:history="1">
+        <w:r>
+          <w:rPr>
+            <w:rStyle w:val="Hiperhivatkozs"/>
+          </w:rPr>
+          <w:t>https://www.buydisplay.com/3-2-inch-240x320-ips-tft-lcd-module-for-arduino-and-raspberry-pi</w:t>
         </w:r>
       </w:hyperlink>
       <w:bookmarkEnd w:id="75"/>
@@ -14784,25 +15709,19 @@
       <w:pPr>
         <w:pStyle w:val="Irodalomjegyzksor"/>
       </w:pPr>
-      <w:bookmarkStart w:id="76" w:name="_Ref167437491"/>
-      <w:r>
-        <w:t>ER-TFT032IPS-3.2-4334</w:t>
-      </w:r>
-      <w:r>
-        <w:t xml:space="preserve"> </w:t>
-      </w:r>
-      <w:r>
-        <w:t>kijelző adatai</w:t>
+      <w:bookmarkStart w:id="76" w:name="_Ref167437868"/>
+      <w:r>
+        <w:t>“Bare Metal” STM32 Programming (Part 11): Using External Memories</w:t>
       </w:r>
       <w:r>
         <w:br/>
       </w:r>
-      <w:hyperlink r:id="rId49" w:history="1">
+      <w:hyperlink r:id="rId55" w:history="1">
         <w:r>
           <w:rPr>
             <w:rStyle w:val="Hiperhivatkozs"/>
           </w:rPr>
-          <w:t>https://www.buydisplay.com/3-2-inch-240x320-ips-tft-lcd-module-for-arduino-and-raspberry-pi</w:t>
+          <w:t>https://vivonomicon.com/2020/07/26/bare-metal-stm32-programming-part-11-using-external-memories/</w:t>
         </w:r>
       </w:hyperlink>
       <w:bookmarkEnd w:id="76"/>
@@ -14814,19 +15733,16 @@
       <w:pPr>
         <w:pStyle w:val="Irodalomjegyzksor"/>
       </w:pPr>
-      <w:bookmarkStart w:id="77" w:name="_Ref167437868"/>
-      <w:r>
-        <w:t>“Bare Metal” STM32 Programming (Part 11): Using External Memories</w:t>
-      </w:r>
-      <w:r>
-        <w:br/>
-      </w:r>
-      <w:hyperlink r:id="rId50" w:history="1">
+      <w:bookmarkStart w:id="77" w:name="_Ref167437952"/>
+      <w:r>
+        <w:t xml:space="preserve">Layout Design Guide </w:t>
+      </w:r>
+      <w:hyperlink r:id="rId56" w:history="1">
         <w:r>
           <w:rPr>
             <w:rStyle w:val="Hiperhivatkozs"/>
           </w:rPr>
-          <w:t>https://vivonomicon.com/2020/07/26/bare-metal-stm32-programming-part-11-using-external-memories/</w:t>
+          <w:t>https://docs.toradex.com/102492-layout-design-guide.pdf</w:t>
         </w:r>
       </w:hyperlink>
       <w:bookmarkEnd w:id="77"/>
@@ -14838,19 +15754,20 @@
       <w:pPr>
         <w:pStyle w:val="Irodalomjegyzksor"/>
       </w:pPr>
-      <w:bookmarkStart w:id="78" w:name="_Ref167437952"/>
-      <w:r>
-        <w:t>Layout Design Guide</w:t>
-      </w:r>
-      <w:r>
-        <w:t xml:space="preserve"> </w:t>
-      </w:r>
-      <w:hyperlink r:id="rId51" w:history="1">
+      <w:bookmarkStart w:id="78" w:name="_Ref167438063"/>
+      <w:r>
+        <w:lastRenderedPageBreak/>
+        <w:t>TS3USB30E 2:1 USB multiplexer</w:t>
+      </w:r>
+      <w:r>
+        <w:br/>
+      </w:r>
+      <w:hyperlink r:id="rId57" w:history="1">
         <w:r>
           <w:rPr>
             <w:rStyle w:val="Hiperhivatkozs"/>
           </w:rPr>
-          <w:t>https://docs.toradex.com/102492-layout-design-guide.pdf</w:t>
+          <w:t>https://www.ti.com/lit/ds/symlink/ts3usb30e.pdf?ts=1716453949149&amp;ref_url=https%253A%252F%252Fwww.ti.com%252Fproduct%252FTS3USB30E%253FHQS%253Dti-null-null-verifimanuf_manuf-manu-pf-octopart-wwe</w:t>
         </w:r>
       </w:hyperlink>
       <w:bookmarkEnd w:id="78"/>
@@ -14862,20 +15779,19 @@
       <w:pPr>
         <w:pStyle w:val="Irodalomjegyzksor"/>
       </w:pPr>
-      <w:bookmarkStart w:id="79" w:name="_Ref167438063"/>
-      <w:r>
-        <w:lastRenderedPageBreak/>
-        <w:t>TS3USB30E 2:1 USB multiplexer</w:t>
+      <w:bookmarkStart w:id="79" w:name="_Ref174304147"/>
+      <w:r>
+        <w:t>Egyszerű fóliatasztatúra</w:t>
       </w:r>
       <w:r>
         <w:br/>
       </w:r>
-      <w:hyperlink r:id="rId52" w:history="1">
+      <w:hyperlink r:id="rId58" w:history="1">
         <w:r>
           <w:rPr>
             <w:rStyle w:val="Hiperhivatkozs"/>
           </w:rPr>
-          <w:t>https://www.ti.com/lit/ds/symlink/ts3usb30e.pdf?ts=1716453949149&amp;ref_url=https%253A%252F%252Fwww.ti.com%252Fproduct%252FTS3USB30E%253FHQS%253Dti-null-null-verifimanuf_manuf-manu-pf-octopart-wwe</w:t>
+          <w:t>https://probots.co.in/pub/media/catalog/product/cache/d8ddd0f9b0cd008b57085cd218b48832/4/x/4x4matrixkeypadflexible_03_lrg.jpg</w:t>
         </w:r>
       </w:hyperlink>
       <w:bookmarkEnd w:id="79"/>
@@ -14883,10 +15799,56 @@
         <w:t xml:space="preserve"> </w:t>
       </w:r>
     </w:p>
+    <w:p>
+      <w:pPr>
+        <w:pStyle w:val="Irodalomjegyzksor"/>
+      </w:pPr>
+      <w:bookmarkStart w:id="80" w:name="_Ref174304953"/>
+      <w:r>
+        <w:t>Tasztatúra felépítése</w:t>
+      </w:r>
+      <w:r>
+        <w:br/>
+      </w:r>
+      <w:hyperlink r:id="rId59" w:history="1">
+        <w:r>
+          <w:rPr>
+            <w:rStyle w:val="Hiperhivatkozs"/>
+          </w:rPr>
+          <w:t>https://www.general-label.com/wp-content/uploads/2019/03/Tactile-metal-domes-OL.jpg</w:t>
+        </w:r>
+      </w:hyperlink>
+      <w:bookmarkEnd w:id="80"/>
+      <w:r>
+        <w:t xml:space="preserve"> </w:t>
+      </w:r>
+    </w:p>
+    <w:p>
+      <w:pPr>
+        <w:pStyle w:val="Irodalomjegyzksor"/>
+      </w:pPr>
+      <w:r>
+        <w:t>Fém dóm elhelyezkedése</w:t>
+      </w:r>
+      <w:r>
+        <w:br/>
+      </w:r>
+      <w:hyperlink r:id="rId60" w:history="1">
+        <w:r>
+          <w:rPr>
+            <w:rStyle w:val="Hiperhivatkozs"/>
+          </w:rPr>
+          <w:t>https://www.iqsdirectory.com/articles/keypad/membrane-switch/tactile-and-non-tactile.jpg</w:t>
+        </w:r>
+      </w:hyperlink>
+      <w:r>
+        <w:t xml:space="preserve"> </w:t>
+      </w:r>
+    </w:p>
     <w:p/>
     <w:sectPr>
-      <w:headerReference w:type="even" r:id="rId53"/>
-      <w:footerReference w:type="default" r:id="rId54"/>
+      <w:headerReference w:type="even" r:id="rId61"/>
+      <w:footerReference w:type="default" r:id="rId62"/>
       <w:type w:val="continuous"/>
       <w:pgSz w:w="11907" w:h="16840" w:code="9"/>
       <w:pgMar w:top="1418" w:right="1418" w:bottom="1418" w:left="1418" w:header="709" w:footer="709" w:gutter="567"/>
@@ -14899,7 +15861,7 @@
 </file>
 
 <file path=word/endnotes.xml><?xml version="1.0" encoding="utf-8"?>
-<w:endnotes xmlns:wpc="http://schemas.microsoft.com/office/word/2010/wordprocessingCanvas" xmlns:cx="http://schemas.microsoft.com/office/drawing/2014/chartex" xmlns:cx1="http://schemas.microsoft.com/office/drawing/2015/9/8/chartex" xmlns:cx2="http://schemas.microsoft.com/office/drawing/2015/10/21/chartex" xmlns:cx3="http://schemas.microsoft.com/office/drawing/2016/5/9/chartex" xmlns:cx4="http://schemas.microsoft.com/office/drawing/2016/5/10/chartex" xmlns:cx5="http://schemas.microsoft.com/office/drawing/2016/5/11/chartex" xmlns:cx6="http://schemas.microsoft.com/office/drawing/2016/5/12/chartex" xmlns:cx7="http://schemas.microsoft.com/office/drawing/2016/5/13/chartex" xmlns:cx8="http://schemas.microsoft.com/office/drawing/2016/5/14/chartex" xmlns:mc="http://schemas.openxmlformats.org/markup-compatibility/2006" xmlns:aink="http://schemas.microsoft.com/office/drawing/2016/ink" xmlns:am3d="http://schemas.microsoft.com/office/drawing/2017/model3d" xmlns:o="urn:schemas-microsoft-com:office:office" xmlns:oel="http://schemas.microsoft.com/office/2019/extlst" xmlns:r="http://schemas.openxmlformats.org/officeDocument/2006/relationships" xmlns:m="http://schemas.openxmlformats.org/officeDocument/2006/math" xmlns:v="urn:schemas-microsoft-com:vml" xmlns:wp14="http://schemas.microsoft.com/office/word/2010/wordprocessingDrawing" xmlns:wp="http://schemas.openxmlformats.org/drawingml/2006/wordprocessingDrawing" xmlns:w10="urn:schemas-microsoft-com:office:word" xmlns:w="http://schemas.openxmlformats.org/wordprocessingml/2006/main" xmlns:w14="http://schemas.microsoft.com/office/word/2010/wordml" xmlns:w15="http://schemas.microsoft.com/office/word/2012/wordml" xmlns:w16cex="http://schemas.microsoft.com/office/word/2018/wordml/cex" xmlns:w16cid="http://schemas.microsoft.com/office/word/2016/wordml/cid" xmlns:w16="http://schemas.microsoft.com/office/word/2018/wordml" xmlns:w16sdtdh="http://schemas.microsoft.com/office/word/2020/wordml/sdtdatahash" xmlns:w16se="http://schemas.microsoft.com/office/word/2015/wordml/symex" xmlns:wpg="http://schemas.microsoft.com/office/word/2010/wordprocessingGroup" xmlns:wpi="http://schemas.microsoft.com/office/word/2010/wordprocessingInk" xmlns:wne="http://schemas.microsoft.com/office/word/2006/wordml" xmlns:wps="http://schemas.microsoft.com/office/word/2010/wordprocessingShape" mc:Ignorable="w14 w15 w16se w16cid w16 w16cex w16sdtdh wp14">
+<w:endnotes xmlns:wpc="http://schemas.microsoft.com/office/word/2010/wordprocessingCanvas" xmlns:cx="http://schemas.microsoft.com/office/drawing/2014/chartex" xmlns:cx1="http://schemas.microsoft.com/office/drawing/2015/9/8/chartex" xmlns:cx2="http://schemas.microsoft.com/office/drawing/2015/10/21/chartex" xmlns:cx3="http://schemas.microsoft.com/office/drawing/2016/5/9/chartex" xmlns:cx4="http://schemas.microsoft.com/office/drawing/2016/5/10/chartex" xmlns:cx5="http://schemas.microsoft.com/office/drawing/2016/5/11/chartex" xmlns:cx6="http://schemas.microsoft.com/office/drawing/2016/5/12/chartex" xmlns:cx7="http://schemas.microsoft.com/office/drawing/2016/5/13/chartex" xmlns:cx8="http://schemas.microsoft.com/office/drawing/2016/5/14/chartex" xmlns:mc="http://schemas.openxmlformats.org/markup-compatibility/2006" xmlns:aink="http://schemas.microsoft.com/office/drawing/2016/ink" xmlns:am3d="http://schemas.microsoft.com/office/drawing/2017/model3d" xmlns:o="urn:schemas-microsoft-com:office:office" xmlns:oel="http://schemas.microsoft.com/office/2019/extlst" xmlns:r="http://schemas.openxmlformats.org/officeDocument/2006/relationships" xmlns:m="http://schemas.openxmlformats.org/officeDocument/2006/math" xmlns:v="urn:schemas-microsoft-com:vml" xmlns:wp14="http://schemas.microsoft.com/office/word/2010/wordprocessingDrawing" xmlns:wp="http://schemas.openxmlformats.org/drawingml/2006/wordprocessingDrawing" xmlns:w10="urn:schemas-microsoft-com:office:word" xmlns:w="http://schemas.openxmlformats.org/wordprocessingml/2006/main" xmlns:w14="http://schemas.microsoft.com/office/word/2010/wordml" xmlns:w15="http://schemas.microsoft.com/office/word/2012/wordml" xmlns:w16cex="http://schemas.microsoft.com/office/word/2018/wordml/cex" xmlns:w16cid="http://schemas.microsoft.com/office/word/2016/wordml/cid" xmlns:w16="http://schemas.microsoft.com/office/word/2018/wordml" xmlns:w16du="http://schemas.microsoft.com/office/word/2023/wordml/word16du" xmlns:w16sdtdh="http://schemas.microsoft.com/office/word/2020/wordml/sdtdatahash" xmlns:w16se="http://schemas.microsoft.com/office/word/2015/wordml/symex" xmlns:wpg="http://schemas.microsoft.com/office/word/2010/wordprocessingGroup" xmlns:wpi="http://schemas.microsoft.com/office/word/2010/wordprocessingInk" xmlns:wne="http://schemas.microsoft.com/office/word/2006/wordml" xmlns:wps="http://schemas.microsoft.com/office/word/2010/wordprocessingShape" mc:Ignorable="w14 w15 w16se w16cid w16 w16cex w16sdtdh w16du wp14">
   <w:endnote w:type="separator" w:id="-1">
     <w:p>
       <w:r>
@@ -14918,7 +15880,7 @@
 </file>
 
 <file path=word/footer1.xml><?xml version="1.0" encoding="utf-8"?>
-<w:ftr xmlns:wpc="http://schemas.microsoft.com/office/word/2010/wordprocessingCanvas" xmlns:cx="http://schemas.microsoft.com/office/drawing/2014/chartex" xmlns:cx1="http://schemas.microsoft.com/office/drawing/2015/9/8/chartex" xmlns:cx2="http://schemas.microsoft.com/office/drawing/2015/10/21/chartex" xmlns:cx3="http://schemas.microsoft.com/office/drawing/2016/5/9/chartex" xmlns:cx4="http://schemas.microsoft.com/office/drawing/2016/5/10/chartex" xmlns:cx5="http://schemas.microsoft.com/office/drawing/2016/5/11/chartex" xmlns:cx6="http://schemas.microsoft.com/office/drawing/2016/5/12/chartex" xmlns:cx7="http://schemas.microsoft.com/office/drawing/2016/5/13/chartex" xmlns:cx8="http://schemas.microsoft.com/office/drawing/2016/5/14/chartex" xmlns:mc="http://schemas.openxmlformats.org/markup-compatibility/2006" xmlns:aink="http://schemas.microsoft.com/office/drawing/2016/ink" xmlns:am3d="http://schemas.microsoft.com/office/drawing/2017/model3d" xmlns:o="urn:schemas-microsoft-com:office:office" xmlns:oel="http://schemas.microsoft.com/office/2019/extlst" xmlns:r="http://schemas.openxmlformats.org/officeDocument/2006/relationships" xmlns:m="http://schemas.openxmlformats.org/officeDocument/2006/math" xmlns:v="urn:schemas-microsoft-com:vml" xmlns:wp14="http://schemas.microsoft.com/office/word/2010/wordprocessingDrawing" xmlns:wp="http://schemas.openxmlformats.org/drawingml/2006/wordprocessingDrawing" xmlns:w10="urn:schemas-microsoft-com:office:word" xmlns:w="http://schemas.openxmlformats.org/wordprocessingml/2006/main" xmlns:w14="http://schemas.microsoft.com/office/word/2010/wordml" xmlns:w15="http://schemas.microsoft.com/office/word/2012/wordml" xmlns:w16cex="http://schemas.microsoft.com/office/word/2018/wordml/cex" xmlns:w16cid="http://schemas.microsoft.com/office/word/2016/wordml/cid" xmlns:w16="http://schemas.microsoft.com/office/word/2018/wordml" xmlns:w16sdtdh="http://schemas.microsoft.com/office/word/2020/wordml/sdtdatahash" xmlns:w16se="http://schemas.microsoft.com/office/word/2015/wordml/symex" xmlns:wpg="http://schemas.microsoft.com/office/word/2010/wordprocessingGroup" xmlns:wpi="http://schemas.microsoft.com/office/word/2010/wordprocessingInk" xmlns:wne="http://schemas.microsoft.com/office/word/2006/wordml" xmlns:wps="http://schemas.microsoft.com/office/word/2010/wordprocessingShape" mc:Ignorable="w14 w15 w16se w16cid w16 w16cex w16sdtdh wp14">
+<w:ftr xmlns:wpc="http://schemas.microsoft.com/office/word/2010/wordprocessingCanvas" xmlns:cx="http://schemas.microsoft.com/office/drawing/2014/chartex" xmlns:cx1="http://schemas.microsoft.com/office/drawing/2015/9/8/chartex" xmlns:cx2="http://schemas.microsoft.com/office/drawing/2015/10/21/chartex" xmlns:cx3="http://schemas.microsoft.com/office/drawing/2016/5/9/chartex" xmlns:cx4="http://schemas.microsoft.com/office/drawing/2016/5/10/chartex" xmlns:cx5="http://schemas.microsoft.com/office/drawing/2016/5/11/chartex" xmlns:cx6="http://schemas.microsoft.com/office/drawing/2016/5/12/chartex" xmlns:cx7="http://schemas.microsoft.com/office/drawing/2016/5/13/chartex" xmlns:cx8="http://schemas.microsoft.com/office/drawing/2016/5/14/chartex" xmlns:mc="http://schemas.openxmlformats.org/markup-compatibility/2006" xmlns:aink="http://schemas.microsoft.com/office/drawing/2016/ink" xmlns:am3d="http://schemas.microsoft.com/office/drawing/2017/model3d" xmlns:o="urn:schemas-microsoft-com:office:office" xmlns:oel="http://schemas.microsoft.com/office/2019/extlst" xmlns:r="http://schemas.openxmlformats.org/officeDocument/2006/relationships" xmlns:m="http://schemas.openxmlformats.org/officeDocument/2006/math" xmlns:v="urn:schemas-microsoft-com:vml" xmlns:wp14="http://schemas.microsoft.com/office/word/2010/wordprocessingDrawing" xmlns:wp="http://schemas.openxmlformats.org/drawingml/2006/wordprocessingDrawing" xmlns:w10="urn:schemas-microsoft-com:office:word" xmlns:w="http://schemas.openxmlformats.org/wordprocessingml/2006/main" xmlns:w14="http://schemas.microsoft.com/office/word/2010/wordml" xmlns:w15="http://schemas.microsoft.com/office/word/2012/wordml" xmlns:w16cex="http://schemas.microsoft.com/office/word/2018/wordml/cex" xmlns:w16cid="http://schemas.microsoft.com/office/word/2016/wordml/cid" xmlns:w16="http://schemas.microsoft.com/office/word/2018/wordml" xmlns:w16du="http://schemas.microsoft.com/office/word/2023/wordml/word16du" xmlns:w16sdtdh="http://schemas.microsoft.com/office/word/2020/wordml/sdtdatahash" xmlns:w16se="http://schemas.microsoft.com/office/word/2015/wordml/symex" xmlns:wpg="http://schemas.microsoft.com/office/word/2010/wordprocessingGroup" xmlns:wpi="http://schemas.microsoft.com/office/word/2010/wordprocessingInk" xmlns:wne="http://schemas.microsoft.com/office/word/2006/wordml" xmlns:wps="http://schemas.microsoft.com/office/word/2010/wordprocessingShape" mc:Ignorable="w14 w15 w16se w16cid w16 w16cex w16sdtdh w16du wp14">
   <w:p>
     <w:pPr>
       <w:jc w:val="right"/>
@@ -14928,7 +15890,7 @@
 </file>
 
 <file path=word/footer2.xml><?xml version="1.0" encoding="utf-8"?>
-<w:ftr xmlns:wpc="http://schemas.microsoft.com/office/word/2010/wordprocessingCanvas" xmlns:cx="http://schemas.microsoft.com/office/drawing/2014/chartex" xmlns:cx1="http://schemas.microsoft.com/office/drawing/2015/9/8/chartex" xmlns:cx2="http://schemas.microsoft.com/office/drawing/2015/10/21/chartex" xmlns:cx3="http://schemas.microsoft.com/office/drawing/2016/5/9/chartex" xmlns:cx4="http://schemas.microsoft.com/office/drawing/2016/5/10/chartex" xmlns:cx5="http://schemas.microsoft.com/office/drawing/2016/5/11/chartex" xmlns:cx6="http://schemas.microsoft.com/office/drawing/2016/5/12/chartex" xmlns:cx7="http://schemas.microsoft.com/office/drawing/2016/5/13/chartex" xmlns:cx8="http://schemas.microsoft.com/office/drawing/2016/5/14/chartex" xmlns:mc="http://schemas.openxmlformats.org/markup-compatibility/2006" xmlns:aink="http://schemas.microsoft.com/office/drawing/2016/ink" xmlns:am3d="http://schemas.microsoft.com/office/drawing/2017/model3d" xmlns:o="urn:schemas-microsoft-com:office:office" xmlns:oel="http://schemas.microsoft.com/office/2019/extlst" xmlns:r="http://schemas.openxmlformats.org/officeDocument/2006/relationships" xmlns:m="http://schemas.openxmlformats.org/officeDocument/2006/math" xmlns:v="urn:schemas-microsoft-com:vml" xmlns:wp14="http://schemas.microsoft.com/office/word/2010/wordprocessingDrawing" xmlns:wp="http://schemas.openxmlformats.org/drawingml/2006/wordprocessingDrawing" xmlns:w10="urn:schemas-microsoft-com:office:word" xmlns:w="http://schemas.openxmlformats.org/wordprocessingml/2006/main" xmlns:w14="http://schemas.microsoft.com/office/word/2010/wordml" xmlns:w15="http://schemas.microsoft.com/office/word/2012/wordml" xmlns:w16cex="http://schemas.microsoft.com/office/word/2018/wordml/cex" xmlns:w16cid="http://schemas.microsoft.com/office/word/2016/wordml/cid" xmlns:w16="http://schemas.microsoft.com/office/word/2018/wordml" xmlns:w16sdtdh="http://schemas.microsoft.com/office/word/2020/wordml/sdtdatahash" xmlns:w16se="http://schemas.microsoft.com/office/word/2015/wordml/symex" xmlns:wpg="http://schemas.microsoft.com/office/word/2010/wordprocessingGroup" xmlns:wpi="http://schemas.microsoft.com/office/word/2010/wordprocessingInk" xmlns:wne="http://schemas.microsoft.com/office/word/2006/wordml" xmlns:wps="http://schemas.microsoft.com/office/word/2010/wordprocessingShape" mc:Ignorable="w14 w15 w16se w16cid w16 w16cex w16sdtdh wp14">
+<w:ftr xmlns:wpc="http://schemas.microsoft.com/office/word/2010/wordprocessingCanvas" xmlns:cx="http://schemas.microsoft.com/office/drawing/2014/chartex" xmlns:cx1="http://schemas.microsoft.com/office/drawing/2015/9/8/chartex" xmlns:cx2="http://schemas.microsoft.com/office/drawing/2015/10/21/chartex" xmlns:cx3="http://schemas.microsoft.com/office/drawing/2016/5/9/chartex" xmlns:cx4="http://schemas.microsoft.com/office/drawing/2016/5/10/chartex" xmlns:cx5="http://schemas.microsoft.com/office/drawing/2016/5/11/chartex" xmlns:cx6="http://schemas.microsoft.com/office/drawing/2016/5/12/chartex" xmlns:cx7="http://schemas.microsoft.com/office/drawing/2016/5/13/chartex" xmlns:cx8="http://schemas.microsoft.com/office/drawing/2016/5/14/chartex" xmlns:mc="http://schemas.openxmlformats.org/markup-compatibility/2006" xmlns:aink="http://schemas.microsoft.com/office/drawing/2016/ink" xmlns:am3d="http://schemas.microsoft.com/office/drawing/2017/model3d" xmlns:o="urn:schemas-microsoft-com:office:office" xmlns:oel="http://schemas.microsoft.com/office/2019/extlst" xmlns:r="http://schemas.openxmlformats.org/officeDocument/2006/relationships" xmlns:m="http://schemas.openxmlformats.org/officeDocument/2006/math" xmlns:v="urn:schemas-microsoft-com:vml" xmlns:wp14="http://schemas.microsoft.com/office/word/2010/wordprocessingDrawing" xmlns:wp="http://schemas.openxmlformats.org/drawingml/2006/wordprocessingDrawing" xmlns:w10="urn:schemas-microsoft-com:office:word" xmlns:w="http://schemas.openxmlformats.org/wordprocessingml/2006/main" xmlns:w14="http://schemas.microsoft.com/office/word/2010/wordml" xmlns:w15="http://schemas.microsoft.com/office/word/2012/wordml" xmlns:w16cex="http://schemas.microsoft.com/office/word/2018/wordml/cex" xmlns:w16cid="http://schemas.microsoft.com/office/word/2016/wordml/cid" xmlns:w16="http://schemas.microsoft.com/office/word/2018/wordml" xmlns:w16du="http://schemas.microsoft.com/office/word/2023/wordml/word16du" xmlns:w16sdtdh="http://schemas.microsoft.com/office/word/2020/wordml/sdtdatahash" xmlns:w16se="http://schemas.microsoft.com/office/word/2015/wordml/symex" xmlns:wpg="http://schemas.microsoft.com/office/word/2010/wordprocessingGroup" xmlns:wpi="http://schemas.microsoft.com/office/word/2010/wordprocessingInk" xmlns:wne="http://schemas.microsoft.com/office/word/2006/wordml" xmlns:wps="http://schemas.microsoft.com/office/word/2010/wordprocessingShape" mc:Ignorable="w14 w15 w16se w16cid w16 w16cex w16sdtdh w16du wp14">
   <w:p>
     <w:pPr>
       <w:pStyle w:val="llb"/>
@@ -14975,7 +15937,7 @@
 </file>
 
 <file path=word/footnotes.xml><?xml version="1.0" encoding="utf-8"?>
-<w:footnotes xmlns:wpc="http://schemas.microsoft.com/office/word/2010/wordprocessingCanvas" xmlns:cx="http://schemas.microsoft.com/office/drawing/2014/chartex" xmlns:cx1="http://schemas.microsoft.com/office/drawing/2015/9/8/chartex" xmlns:cx2="http://schemas.microsoft.com/office/drawing/2015/10/21/chartex" xmlns:cx3="http://schemas.microsoft.com/office/drawing/2016/5/9/chartex" xmlns:cx4="http://schemas.microsoft.com/office/drawing/2016/5/10/chartex" xmlns:cx5="http://schemas.microsoft.com/office/drawing/2016/5/11/chartex" xmlns:cx6="http://schemas.microsoft.com/office/drawing/2016/5/12/chartex" xmlns:cx7="http://schemas.microsoft.com/office/drawing/2016/5/13/chartex" xmlns:cx8="http://schemas.microsoft.com/office/drawing/2016/5/14/chartex" xmlns:mc="http://schemas.openxmlformats.org/markup-compatibility/2006" xmlns:aink="http://schemas.microsoft.com/office/drawing/2016/ink" xmlns:am3d="http://schemas.microsoft.com/office/drawing/2017/model3d" xmlns:o="urn:schemas-microsoft-com:office:office" xmlns:oel="http://schemas.microsoft.com/office/2019/extlst" xmlns:r="http://schemas.openxmlformats.org/officeDocument/2006/relationships" xmlns:m="http://schemas.openxmlformats.org/officeDocument/2006/math" xmlns:v="urn:schemas-microsoft-com:vml" xmlns:wp14="http://schemas.microsoft.com/office/word/2010/wordprocessingDrawing" xmlns:wp="http://schemas.openxmlformats.org/drawingml/2006/wordprocessingDrawing" xmlns:w10="urn:schemas-microsoft-com:office:word" xmlns:w="http://schemas.openxmlformats.org/wordprocessingml/2006/main" xmlns:w14="http://schemas.microsoft.com/office/word/2010/wordml" xmlns:w15="http://schemas.microsoft.com/office/word/2012/wordml" xmlns:w16cex="http://schemas.microsoft.com/office/word/2018/wordml/cex" xmlns:w16cid="http://schemas.microsoft.com/office/word/2016/wordml/cid" xmlns:w16="http://schemas.microsoft.com/office/word/2018/wordml" xmlns:w16sdtdh="http://schemas.microsoft.com/office/word/2020/wordml/sdtdatahash" xmlns:w16se="http://schemas.microsoft.com/office/word/2015/wordml/symex" xmlns:wpg="http://schemas.microsoft.com/office/word/2010/wordprocessingGroup" xmlns:wpi="http://schemas.microsoft.com/office/word/2010/wordprocessingInk" xmlns:wne="http://schemas.microsoft.com/office/word/2006/wordml" xmlns:wps="http://schemas.microsoft.com/office/word/2010/wordprocessingShape" mc:Ignorable="w14 w15 w16se w16cid w16 w16cex w16sdtdh wp14">
+<w:footnotes xmlns:wpc="http://schemas.microsoft.com/office/word/2010/wordprocessingCanvas" xmlns:cx="http://schemas.microsoft.com/office/drawing/2014/chartex" xmlns:cx1="http://schemas.microsoft.com/office/drawing/2015/9/8/chartex" xmlns:cx2="http://schemas.microsoft.com/office/drawing/2015/10/21/chartex" xmlns:cx3="http://schemas.microsoft.com/office/drawing/2016/5/9/chartex" xmlns:cx4="http://schemas.microsoft.com/office/drawing/2016/5/10/chartex" xmlns:cx5="http://schemas.microsoft.com/office/drawing/2016/5/11/chartex" xmlns:cx6="http://schemas.microsoft.com/office/drawing/2016/5/12/chartex" xmlns:cx7="http://schemas.microsoft.com/office/drawing/2016/5/13/chartex" xmlns:cx8="http://schemas.microsoft.com/office/drawing/2016/5/14/chartex" xmlns:mc="http://schemas.openxmlformats.org/markup-compatibility/2006" xmlns:aink="http://schemas.microsoft.com/office/drawing/2016/ink" xmlns:am3d="http://schemas.microsoft.com/office/drawing/2017/model3d" xmlns:o="urn:schemas-microsoft-com:office:office" xmlns:oel="http://schemas.microsoft.com/office/2019/extlst" xmlns:r="http://schemas.openxmlformats.org/officeDocument/2006/relationships" xmlns:m="http://schemas.openxmlformats.org/officeDocument/2006/math" xmlns:v="urn:schemas-microsoft-com:vml" xmlns:wp14="http://schemas.microsoft.com/office/word/2010/wordprocessingDrawing" xmlns:wp="http://schemas.openxmlformats.org/drawingml/2006/wordprocessingDrawing" xmlns:w10="urn:schemas-microsoft-com:office:word" xmlns:w="http://schemas.openxmlformats.org/wordprocessingml/2006/main" xmlns:w14="http://schemas.microsoft.com/office/word/2010/wordml" xmlns:w15="http://schemas.microsoft.com/office/word/2012/wordml" xmlns:w16cex="http://schemas.microsoft.com/office/word/2018/wordml/cex" xmlns:w16cid="http://schemas.microsoft.com/office/word/2016/wordml/cid" xmlns:w16="http://schemas.microsoft.com/office/word/2018/wordml" xmlns:w16du="http://schemas.microsoft.com/office/word/2023/wordml/word16du" xmlns:w16sdtdh="http://schemas.microsoft.com/office/word/2020/wordml/sdtdatahash" xmlns:w16se="http://schemas.microsoft.com/office/word/2015/wordml/symex" xmlns:wpg="http://schemas.microsoft.com/office/word/2010/wordprocessingGroup" xmlns:wpi="http://schemas.microsoft.com/office/word/2010/wordprocessingInk" xmlns:wne="http://schemas.microsoft.com/office/word/2006/wordml" xmlns:wps="http://schemas.microsoft.com/office/word/2010/wordprocessingShape" mc:Ignorable="w14 w15 w16se w16cid w16 w16cex w16sdtdh w16du wp14">
   <w:footnote w:type="separator" w:id="-1">
     <w:p>
       <w:r>
@@ -14994,7 +15956,7 @@
 </file>
 
 <file path=word/header1.xml><?xml version="1.0" encoding="utf-8"?>
-<w:hdr xmlns:wpc="http://schemas.microsoft.com/office/word/2010/wordprocessingCanvas" xmlns:cx="http://schemas.microsoft.com/office/drawing/2014/chartex" xmlns:cx1="http://schemas.microsoft.com/office/drawing/2015/9/8/chartex" xmlns:cx2="http://schemas.microsoft.com/office/drawing/2015/10/21/chartex" xmlns:cx3="http://schemas.microsoft.com/office/drawing/2016/5/9/chartex" xmlns:cx4="http://schemas.microsoft.com/office/drawing/2016/5/10/chartex" xmlns:cx5="http://schemas.microsoft.com/office/drawing/2016/5/11/chartex" xmlns:cx6="http://schemas.microsoft.com/office/drawing/2016/5/12/chartex" xmlns:cx7="http://schemas.microsoft.com/office/drawing/2016/5/13/chartex" xmlns:cx8="http://schemas.microsoft.com/office/drawing/2016/5/14/chartex" xmlns:mc="http://schemas.openxmlformats.org/markup-compatibility/2006" xmlns:aink="http://schemas.microsoft.com/office/drawing/2016/ink" xmlns:am3d="http://schemas.microsoft.com/office/drawing/2017/model3d" xmlns:o="urn:schemas-microsoft-com:office:office" xmlns:oel="http://schemas.microsoft.com/office/2019/extlst" xmlns:r="http://schemas.openxmlformats.org/officeDocument/2006/relationships" xmlns:m="http://schemas.openxmlformats.org/officeDocument/2006/math" xmlns:v="urn:schemas-microsoft-com:vml" xmlns:wp14="http://schemas.microsoft.com/office/word/2010/wordprocessingDrawing" xmlns:wp="http://schemas.openxmlformats.org/drawingml/2006/wordprocessingDrawing" xmlns:w10="urn:schemas-microsoft-com:office:word" xmlns:w="http://schemas.openxmlformats.org/wordprocessingml/2006/main" xmlns:w14="http://schemas.microsoft.com/office/word/2010/wordml" xmlns:w15="http://schemas.microsoft.com/office/word/2012/wordml" xmlns:w16cex="http://schemas.microsoft.com/office/word/2018/wordml/cex" xmlns:w16cid="http://schemas.microsoft.com/office/word/2016/wordml/cid" xmlns:w16="http://schemas.microsoft.com/office/word/2018/wordml" xmlns:w16sdtdh="http://schemas.microsoft.com/office/word/2020/wordml/sdtdatahash" xmlns:w16se="http://schemas.microsoft.com/office/word/2015/wordml/symex" xmlns:wpg="http://schemas.microsoft.com/office/word/2010/wordprocessingGroup" xmlns:wpi="http://schemas.microsoft.com/office/word/2010/wordprocessingInk" xmlns:wne="http://schemas.microsoft.com/office/word/2006/wordml" xmlns:wps="http://schemas.microsoft.com/office/word/2010/wordprocessingShape" mc:Ignorable="w14 w15 w16se w16cid w16 w16cex w16sdtdh wp14">
+<w:hdr xmlns:wpc="http://schemas.microsoft.com/office/word/2010/wordprocessingCanvas" xmlns:cx="http://schemas.microsoft.com/office/drawing/2014/chartex" xmlns:cx1="http://schemas.microsoft.com/office/drawing/2015/9/8/chartex" xmlns:cx2="http://schemas.microsoft.com/office/drawing/2015/10/21/chartex" xmlns:cx3="http://schemas.microsoft.com/office/drawing/2016/5/9/chartex" xmlns:cx4="http://schemas.microsoft.com/office/drawing/2016/5/10/chartex" xmlns:cx5="http://schemas.microsoft.com/office/drawing/2016/5/11/chartex" xmlns:cx6="http://schemas.microsoft.com/office/drawing/2016/5/12/chartex" xmlns:cx7="http://schemas.microsoft.com/office/drawing/2016/5/13/chartex" xmlns:cx8="http://schemas.microsoft.com/office/drawing/2016/5/14/chartex" xmlns:mc="http://schemas.openxmlformats.org/markup-compatibility/2006" xmlns:aink="http://schemas.microsoft.com/office/drawing/2016/ink" xmlns:am3d="http://schemas.microsoft.com/office/drawing/2017/model3d" xmlns:o="urn:schemas-microsoft-com:office:office" xmlns:oel="http://schemas.microsoft.com/office/2019/extlst" xmlns:r="http://schemas.openxmlformats.org/officeDocument/2006/relationships" xmlns:m="http://schemas.openxmlformats.org/officeDocument/2006/math" xmlns:v="urn:schemas-microsoft-com:vml" xmlns:wp14="http://schemas.microsoft.com/office/word/2010/wordprocessingDrawing" xmlns:wp="http://schemas.openxmlformats.org/drawingml/2006/wordprocessingDrawing" xmlns:w10="urn:schemas-microsoft-com:office:word" xmlns:w="http://schemas.openxmlformats.org/wordprocessingml/2006/main" xmlns:w14="http://schemas.microsoft.com/office/word/2010/wordml" xmlns:w15="http://schemas.microsoft.com/office/word/2012/wordml" xmlns:w16cex="http://schemas.microsoft.com/office/word/2018/wordml/cex" xmlns:w16cid="http://schemas.microsoft.com/office/word/2016/wordml/cid" xmlns:w16="http://schemas.microsoft.com/office/word/2018/wordml" xmlns:w16du="http://schemas.microsoft.com/office/word/2023/wordml/word16du" xmlns:w16sdtdh="http://schemas.microsoft.com/office/word/2020/wordml/sdtdatahash" xmlns:w16se="http://schemas.microsoft.com/office/word/2015/wordml/symex" xmlns:wpg="http://schemas.microsoft.com/office/word/2010/wordprocessingGroup" xmlns:wpi="http://schemas.microsoft.com/office/word/2010/wordprocessingInk" xmlns:wne="http://schemas.microsoft.com/office/word/2006/wordml" xmlns:wps="http://schemas.microsoft.com/office/word/2010/wordprocessingShape" mc:Ignorable="w14 w15 w16se w16cid w16 w16cex w16sdtdh w16du wp14">
   <w:p/>
   <w:p/>
   <w:p/>
@@ -15002,7 +15964,7 @@
 </file>
 
 <file path=word/numbering.xml><?xml version="1.0" encoding="utf-8"?>
-<w:numbering xmlns:wpc="http://schemas.microsoft.com/office/word/2010/wordprocessingCanvas" xmlns:cx="http://schemas.microsoft.com/office/drawing/2014/chartex" xmlns:cx1="http://schemas.microsoft.com/office/drawing/2015/9/8/chartex" xmlns:cx2="http://schemas.microsoft.com/office/drawing/2015/10/21/chartex" xmlns:cx3="http://schemas.microsoft.com/office/drawing/2016/5/9/chartex" xmlns:cx4="http://schemas.microsoft.com/office/drawing/2016/5/10/chartex" xmlns:cx5="http://schemas.microsoft.com/office/drawing/2016/5/11/chartex" xmlns:cx6="http://schemas.microsoft.com/office/drawing/2016/5/12/chartex" xmlns:cx7="http://schemas.microsoft.com/office/drawing/2016/5/13/chartex" xmlns:cx8="http://schemas.microsoft.com/office/drawing/2016/5/14/chartex" xmlns:mc="http://schemas.openxmlformats.org/markup-compatibility/2006" xmlns:aink="http://schemas.microsoft.com/office/drawing/2016/ink" xmlns:am3d="http://schemas.microsoft.com/office/drawing/2017/model3d" xmlns:o="urn:schemas-microsoft-com:office:office" xmlns:oel="http://schemas.microsoft.com/office/2019/extlst" xmlns:r="http://schemas.openxmlformats.org/officeDocument/2006/relationships" xmlns:m="http://schemas.openxmlformats.org/officeDocument/2006/math" xmlns:v="urn:schemas-microsoft-com:vml" xmlns:wp14="http://schemas.microsoft.com/office/word/2010/wordprocessingDrawing" xmlns:wp="http://schemas.openxmlformats.org/drawingml/2006/wordprocessingDrawing" xmlns:w10="urn:schemas-microsoft-com:office:word" xmlns:w="http://schemas.openxmlformats.org/wordprocessingml/2006/main" xmlns:w14="http://schemas.microsoft.com/office/word/2010/wordml" xmlns:w15="http://schemas.microsoft.com/office/word/2012/wordml" xmlns:w16cex="http://schemas.microsoft.com/office/word/2018/wordml/cex" xmlns:w16cid="http://schemas.microsoft.com/office/word/2016/wordml/cid" xmlns:w16="http://schemas.microsoft.com/office/word/2018/wordml" xmlns:w16sdtdh="http://schemas.microsoft.com/office/word/2020/wordml/sdtdatahash" xmlns:w16se="http://schemas.microsoft.com/office/word/2015/wordml/symex" xmlns:wpg="http://schemas.microsoft.com/office/word/2010/wordprocessingGroup" xmlns:wpi="http://schemas.microsoft.com/office/word/2010/wordprocessingInk" xmlns:wne="http://schemas.microsoft.com/office/word/2006/wordml" xmlns:wps="http://schemas.microsoft.com/office/word/2010/wordprocessingShape" mc:Ignorable="w14 w15 w16se w16cid w16 w16cex w16sdtdh wp14">
+<w:numbering xmlns:wpc="http://schemas.microsoft.com/office/word/2010/wordprocessingCanvas" xmlns:cx="http://schemas.microsoft.com/office/drawing/2014/chartex" xmlns:cx1="http://schemas.microsoft.com/office/drawing/2015/9/8/chartex" xmlns:cx2="http://schemas.microsoft.com/office/drawing/2015/10/21/chartex" xmlns:cx3="http://schemas.microsoft.com/office/drawing/2016/5/9/chartex" xmlns:cx4="http://schemas.microsoft.com/office/drawing/2016/5/10/chartex" xmlns:cx5="http://schemas.microsoft.com/office/drawing/2016/5/11/chartex" xmlns:cx6="http://schemas.microsoft.com/office/drawing/2016/5/12/chartex" xmlns:cx7="http://schemas.microsoft.com/office/drawing/2016/5/13/chartex" xmlns:cx8="http://schemas.microsoft.com/office/drawing/2016/5/14/chartex" xmlns:mc="http://schemas.openxmlformats.org/markup-compatibility/2006" xmlns:aink="http://schemas.microsoft.com/office/drawing/2016/ink" xmlns:am3d="http://schemas.microsoft.com/office/drawing/2017/model3d" xmlns:o="urn:schemas-microsoft-com:office:office" xmlns:oel="http://schemas.microsoft.com/office/2019/extlst" xmlns:r="http://schemas.openxmlformats.org/officeDocument/2006/relationships" xmlns:m="http://schemas.openxmlformats.org/officeDocument/2006/math" xmlns:v="urn:schemas-microsoft-com:vml" xmlns:wp14="http://schemas.microsoft.com/office/word/2010/wordprocessingDrawing" xmlns:wp="http://schemas.openxmlformats.org/drawingml/2006/wordprocessingDrawing" xmlns:w10="urn:schemas-microsoft-com:office:word" xmlns:w="http://schemas.openxmlformats.org/wordprocessingml/2006/main" xmlns:w14="http://schemas.microsoft.com/office/word/2010/wordml" xmlns:w15="http://schemas.microsoft.com/office/word/2012/wordml" xmlns:w16cex="http://schemas.microsoft.com/office/word/2018/wordml/cex" xmlns:w16cid="http://schemas.microsoft.com/office/word/2016/wordml/cid" xmlns:w16="http://schemas.microsoft.com/office/word/2018/wordml" xmlns:w16du="http://schemas.microsoft.com/office/word/2023/wordml/word16du" xmlns:w16sdtdh="http://schemas.microsoft.com/office/word/2020/wordml/sdtdatahash" xmlns:w16se="http://schemas.microsoft.com/office/word/2015/wordml/symex" xmlns:wpg="http://schemas.microsoft.com/office/word/2010/wordprocessingGroup" xmlns:wpi="http://schemas.microsoft.com/office/word/2010/wordprocessingInk" xmlns:wne="http://schemas.microsoft.com/office/word/2006/wordml" xmlns:wps="http://schemas.microsoft.com/office/word/2010/wordprocessingShape" mc:Ignorable="w14 w15 w16se w16cid w16 w16cex w16sdtdh w16du wp14">
   <w:abstractNum w:abstractNumId="0" w15:restartNumberingAfterBreak="0">
     <w:nsid w:val="FFFFFF7C"/>
     <w:multiLevelType w:val="singleLevel"/>
@@ -15420,12 +16382,238 @@
     </w:lvl>
   </w:abstractNum>
   <w:abstractNum w:abstractNumId="12" w15:restartNumberingAfterBreak="0">
+    <w:nsid w:val="10B9339E"/>
+    <w:multiLevelType w:val="hybridMultilevel"/>
+    <w:tmpl w:val="FFECCBC8"/>
+    <w:lvl w:ilvl="0" w:tplc="040E0001">
+      <w:start w:val="1"/>
+      <w:numFmt w:val="bullet"/>
+      <w:lvlText w:val=""/>
+      <w:lvlJc w:val="left"/>
+      <w:pPr>
+        <w:ind w:left="1429" w:hanging="360"/>
+      </w:pPr>
+      <w:rPr>
+        <w:rFonts w:ascii="Symbol" w:hAnsi="Symbol" w:hint="default"/>
+      </w:rPr>
+    </w:lvl>
+    <w:lvl w:ilvl="1" w:tplc="040E0003" w:tentative="1">
+      <w:start w:val="1"/>
+      <w:numFmt w:val="bullet"/>
+      <w:lvlText w:val="o"/>
+      <w:lvlJc w:val="left"/>
+      <w:pPr>
+        <w:ind w:left="2149" w:hanging="360"/>
+      </w:pPr>
+      <w:rPr>
+        <w:rFonts w:ascii="Courier New" w:hAnsi="Courier New" w:cs="Courier New" w:hint="default"/>
+      </w:rPr>
+    </w:lvl>
+    <w:lvl w:ilvl="2" w:tplc="040E0005" w:tentative="1">
+      <w:start w:val="1"/>
+      <w:numFmt w:val="bullet"/>
+      <w:lvlText w:val=""/>
+      <w:lvlJc w:val="left"/>
+      <w:pPr>
+        <w:ind w:left="2869" w:hanging="360"/>
+      </w:pPr>
+      <w:rPr>
+        <w:rFonts w:ascii="Wingdings" w:hAnsi="Wingdings" w:hint="default"/>
+      </w:rPr>
+    </w:lvl>
+    <w:lvl w:ilvl="3" w:tplc="040E0001" w:tentative="1">
+      <w:start w:val="1"/>
+      <w:numFmt w:val="bullet"/>
+      <w:lvlText w:val=""/>
+      <w:lvlJc w:val="left"/>
+      <w:pPr>
+        <w:ind w:left="3589" w:hanging="360"/>
+      </w:pPr>
+      <w:rPr>
+        <w:rFonts w:ascii="Symbol" w:hAnsi="Symbol" w:hint="default"/>
+      </w:rPr>
+    </w:lvl>
+    <w:lvl w:ilvl="4" w:tplc="040E0003" w:tentative="1">
+      <w:start w:val="1"/>
+      <w:numFmt w:val="bullet"/>
+      <w:lvlText w:val="o"/>
+      <w:lvlJc w:val="left"/>
+      <w:pPr>
+        <w:ind w:left="4309" w:hanging="360"/>
+      </w:pPr>
+      <w:rPr>
+        <w:rFonts w:ascii="Courier New" w:hAnsi="Courier New" w:cs="Courier New" w:hint="default"/>
+      </w:rPr>
+    </w:lvl>
+    <w:lvl w:ilvl="5" w:tplc="040E0005" w:tentative="1">
+      <w:start w:val="1"/>
+      <w:numFmt w:val="bullet"/>
+      <w:lvlText w:val=""/>
+      <w:lvlJc w:val="left"/>
+      <w:pPr>
+        <w:ind w:left="5029" w:hanging="360"/>
+      </w:pPr>
+      <w:rPr>
+        <w:rFonts w:ascii="Wingdings" w:hAnsi="Wingdings" w:hint="default"/>
+      </w:rPr>
+    </w:lvl>
+    <w:lvl w:ilvl="6" w:tplc="040E0001" w:tentative="1">
+      <w:start w:val="1"/>
+      <w:numFmt w:val="bullet"/>
+      <w:lvlText w:val=""/>
+      <w:lvlJc w:val="left"/>
+      <w:pPr>
+        <w:ind w:left="5749" w:hanging="360"/>
+      </w:pPr>
+      <w:rPr>
+        <w:rFonts w:ascii="Symbol" w:hAnsi="Symbol" w:hint="default"/>
+      </w:rPr>
+    </w:lvl>
+    <w:lvl w:ilvl="7" w:tplc="040E0003" w:tentative="1">
+      <w:start w:val="1"/>
+      <w:numFmt w:val="bullet"/>
+      <w:lvlText w:val="o"/>
+      <w:lvlJc w:val="left"/>
+      <w:pPr>
+        <w:ind w:left="6469" w:hanging="360"/>
+      </w:pPr>
+      <w:rPr>
+        <w:rFonts w:ascii="Courier New" w:hAnsi="Courier New" w:cs="Courier New" w:hint="default"/>
+      </w:rPr>
+    </w:lvl>
+    <w:lvl w:ilvl="8" w:tplc="040E0005" w:tentative="1">
+      <w:start w:val="1"/>
+      <w:numFmt w:val="bullet"/>
+      <w:lvlText w:val=""/>
+      <w:lvlJc w:val="left"/>
+      <w:pPr>
+        <w:ind w:left="7189" w:hanging="360"/>
+      </w:pPr>
+      <w:rPr>
+        <w:rFonts w:ascii="Wingdings" w:hAnsi="Wingdings" w:hint="default"/>
+      </w:rPr>
+    </w:lvl>
+  </w:abstractNum>
+  <w:abstractNum w:abstractNumId="13" w15:restartNumberingAfterBreak="0">
+    <w:nsid w:val="15D53634"/>
+    <w:multiLevelType w:val="hybridMultilevel"/>
+    <w:tmpl w:val="490805A2"/>
+    <w:lvl w:ilvl="0" w:tplc="040E0001">
+      <w:start w:val="1"/>
+      <w:numFmt w:val="bullet"/>
+      <w:lvlText w:val=""/>
+      <w:lvlJc w:val="left"/>
+      <w:pPr>
+        <w:ind w:left="1440" w:hanging="360"/>
+      </w:pPr>
+      <w:rPr>
+        <w:rFonts w:ascii="Symbol" w:hAnsi="Symbol" w:hint="default"/>
+      </w:rPr>
+    </w:lvl>
+    <w:lvl w:ilvl="1" w:tplc="040E0003" w:tentative="1">
+      <w:start w:val="1"/>
+      <w:numFmt w:val="bullet"/>
+      <w:lvlText w:val="o"/>
+      <w:lvlJc w:val="left"/>
+      <w:pPr>
+        <w:ind w:left="2160" w:hanging="360"/>
+      </w:pPr>
+      <w:rPr>
+        <w:rFonts w:ascii="Courier New" w:hAnsi="Courier New" w:cs="Courier New" w:hint="default"/>
+      </w:rPr>
+    </w:lvl>
+    <w:lvl w:ilvl="2" w:tplc="040E0005" w:tentative="1">
+      <w:start w:val="1"/>
+      <w:numFmt w:val="bullet"/>
+      <w:lvlText w:val=""/>
+      <w:lvlJc w:val="left"/>
+      <w:pPr>
+        <w:ind w:left="2880" w:hanging="360"/>
+      </w:pPr>
+      <w:rPr>
+        <w:rFonts w:ascii="Wingdings" w:hAnsi="Wingdings" w:hint="default"/>
+      </w:rPr>
+    </w:lvl>
+    <w:lvl w:ilvl="3" w:tplc="040E0001" w:tentative="1">
+      <w:start w:val="1"/>
+      <w:numFmt w:val="bullet"/>
+      <w:lvlText w:val=""/>
+      <w:lvlJc w:val="left"/>
+      <w:pPr>
+        <w:ind w:left="3600" w:hanging="360"/>
+      </w:pPr>
+      <w:rPr>
+        <w:rFonts w:ascii="Symbol" w:hAnsi="Symbol" w:hint="default"/>
+      </w:rPr>
+    </w:lvl>
+    <w:lvl w:ilvl="4" w:tplc="040E0003" w:tentative="1">
+      <w:start w:val="1"/>
+      <w:numFmt w:val="bullet"/>
+      <w:lvlText w:val="o"/>
+      <w:lvlJc w:val="left"/>
+      <w:pPr>
+        <w:ind w:left="4320" w:hanging="360"/>
+      </w:pPr>
+      <w:rPr>
+        <w:rFonts w:ascii="Courier New" w:hAnsi="Courier New" w:cs="Courier New" w:hint="default"/>
+      </w:rPr>
+    </w:lvl>
+    <w:lvl w:ilvl="5" w:tplc="040E0005" w:tentative="1">
+      <w:start w:val="1"/>
+      <w:numFmt w:val="bullet"/>
+      <w:lvlText w:val=""/>
+      <w:lvlJc w:val="left"/>
+      <w:pPr>
+        <w:ind w:left="5040" w:hanging="360"/>
+      </w:pPr>
+      <w:rPr>
+        <w:rFonts w:ascii="Wingdings" w:hAnsi="Wingdings" w:hint="default"/>
+      </w:rPr>
+    </w:lvl>
+    <w:lvl w:ilvl="6" w:tplc="040E0001" w:tentative="1">
+      <w:start w:val="1"/>
+      <w:numFmt w:val="bullet"/>
+      <w:lvlText w:val=""/>
+      <w:lvlJc w:val="left"/>
+      <w:pPr>
+        <w:ind w:left="5760" w:hanging="360"/>
+      </w:pPr>
+      <w:rPr>
+        <w:rFonts w:ascii="Symbol" w:hAnsi="Symbol" w:hint="default"/>
+      </w:rPr>
+    </w:lvl>
+    <w:lvl w:ilvl="7" w:tplc="040E0003" w:tentative="1">
+      <w:start w:val="1"/>
+      <w:numFmt w:val="bullet"/>
+      <w:lvlText w:val="o"/>
+      <w:lvlJc w:val="left"/>
+      <w:pPr>
+        <w:ind w:left="6480" w:hanging="360"/>
+      </w:pPr>
+      <w:rPr>
+        <w:rFonts w:ascii="Courier New" w:hAnsi="Courier New" w:cs="Courier New" w:hint="default"/>
+      </w:rPr>
+    </w:lvl>
+    <w:lvl w:ilvl="8" w:tplc="040E0005" w:tentative="1">
+      <w:start w:val="1"/>
+      <w:numFmt w:val="bullet"/>
+      <w:lvlText w:val=""/>
+      <w:lvlJc w:val="left"/>
+      <w:pPr>
+        <w:ind w:left="7200" w:hanging="360"/>
+      </w:pPr>
+      <w:rPr>
+        <w:rFonts w:ascii="Wingdings" w:hAnsi="Wingdings" w:hint="default"/>
+      </w:rPr>
+    </w:lvl>
+  </w:abstractNum>
+  <w:abstractNum w:abstractNumId="14" w15:restartNumberingAfterBreak="0">
     <w:nsid w:val="15EE0508"/>
     <w:multiLevelType w:val="multilevel"/>
     <w:tmpl w:val="418E4214"/>
     <w:numStyleLink w:val="tmutatszmozottlista"/>
   </w:abstractNum>
-  <w:abstractNum w:abstractNumId="13" w15:restartNumberingAfterBreak="0">
+  <w:abstractNum w:abstractNumId="15" w15:restartNumberingAfterBreak="0">
     <w:nsid w:val="1B59494D"/>
     <w:multiLevelType w:val="multilevel"/>
     <w:tmpl w:val="907A15EC"/>
@@ -15569,7 +16757,7 @@
       </w:rPr>
     </w:lvl>
   </w:abstractNum>
-  <w:abstractNum w:abstractNumId="14" w15:restartNumberingAfterBreak="0">
+  <w:abstractNum w:abstractNumId="16" w15:restartNumberingAfterBreak="0">
     <w:nsid w:val="1E6B2C88"/>
     <w:multiLevelType w:val="hybridMultilevel"/>
     <w:tmpl w:val="14A2D6EE"/>
@@ -15658,7 +16846,7 @@
       </w:pPr>
     </w:lvl>
   </w:abstractNum>
-  <w:abstractNum w:abstractNumId="15" w15:restartNumberingAfterBreak="0">
+  <w:abstractNum w:abstractNumId="17" w15:restartNumberingAfterBreak="0">
     <w:nsid w:val="1FA82521"/>
     <w:multiLevelType w:val="hybridMultilevel"/>
     <w:tmpl w:val="565ECF9E"/>
@@ -15771,7 +16959,7 @@
       </w:rPr>
     </w:lvl>
   </w:abstractNum>
-  <w:abstractNum w:abstractNumId="16" w15:restartNumberingAfterBreak="0">
+  <w:abstractNum w:abstractNumId="18" w15:restartNumberingAfterBreak="0">
     <w:nsid w:val="3353475A"/>
     <w:multiLevelType w:val="multilevel"/>
     <w:tmpl w:val="418E4214"/>
@@ -15858,7 +17046,7 @@
       </w:pPr>
     </w:lvl>
   </w:abstractNum>
-  <w:abstractNum w:abstractNumId="17" w15:restartNumberingAfterBreak="0">
+  <w:abstractNum w:abstractNumId="19" w15:restartNumberingAfterBreak="0">
     <w:nsid w:val="36AB7E05"/>
     <w:multiLevelType w:val="multilevel"/>
     <w:tmpl w:val="FFB42E42"/>
@@ -15975,7 +17163,7 @@
       </w:pPr>
     </w:lvl>
   </w:abstractNum>
-  <w:abstractNum w:abstractNumId="18" w15:restartNumberingAfterBreak="0">
+  <w:abstractNum w:abstractNumId="20" w15:restartNumberingAfterBreak="0">
     <w:nsid w:val="36B04F5A"/>
     <w:multiLevelType w:val="multilevel"/>
     <w:tmpl w:val="907A15EC"/>
@@ -16117,7 +17305,7 @@
       </w:rPr>
     </w:lvl>
   </w:abstractNum>
-  <w:abstractNum w:abstractNumId="19" w15:restartNumberingAfterBreak="0">
+  <w:abstractNum w:abstractNumId="21" w15:restartNumberingAfterBreak="0">
     <w:nsid w:val="38FB34BB"/>
     <w:multiLevelType w:val="hybridMultilevel"/>
     <w:tmpl w:val="63F64CC2"/>
@@ -16230,7 +17418,7 @@
       </w:rPr>
     </w:lvl>
   </w:abstractNum>
-  <w:abstractNum w:abstractNumId="20" w15:restartNumberingAfterBreak="0">
+  <w:abstractNum w:abstractNumId="22" w15:restartNumberingAfterBreak="0">
     <w:nsid w:val="3A162A58"/>
     <w:multiLevelType w:val="multilevel"/>
     <w:tmpl w:val="907A15EC"/>
@@ -16374,7 +17562,7 @@
       </w:rPr>
     </w:lvl>
   </w:abstractNum>
-  <w:abstractNum w:abstractNumId="21" w15:restartNumberingAfterBreak="0">
+  <w:abstractNum w:abstractNumId="23" w15:restartNumberingAfterBreak="0">
     <w:nsid w:val="3EDC3767"/>
     <w:multiLevelType w:val="hybridMultilevel"/>
     <w:tmpl w:val="CCB6D8BA"/>
@@ -16487,7 +17675,7 @@
       </w:rPr>
     </w:lvl>
   </w:abstractNum>
-  <w:abstractNum w:abstractNumId="22" w15:restartNumberingAfterBreak="0">
+  <w:abstractNum w:abstractNumId="24" w15:restartNumberingAfterBreak="0">
     <w:nsid w:val="43AD1628"/>
     <w:multiLevelType w:val="multilevel"/>
     <w:tmpl w:val="907A15EC"/>
@@ -16631,7 +17819,7 @@
       </w:rPr>
     </w:lvl>
   </w:abstractNum>
-  <w:abstractNum w:abstractNumId="23" w15:restartNumberingAfterBreak="0">
+  <w:abstractNum w:abstractNumId="25" w15:restartNumberingAfterBreak="0">
     <w:nsid w:val="441C2DF5"/>
     <w:multiLevelType w:val="hybridMultilevel"/>
     <w:tmpl w:val="A016ECE8"/>
@@ -16744,7 +17932,7 @@
       </w:rPr>
     </w:lvl>
   </w:abstractNum>
-  <w:abstractNum w:abstractNumId="24" w15:restartNumberingAfterBreak="0">
+  <w:abstractNum w:abstractNumId="26" w15:restartNumberingAfterBreak="0">
     <w:nsid w:val="4D7C49E6"/>
     <w:multiLevelType w:val="hybridMultilevel"/>
     <w:tmpl w:val="61462E34"/>
@@ -16857,7 +18045,7 @@
       </w:rPr>
     </w:lvl>
   </w:abstractNum>
-  <w:abstractNum w:abstractNumId="25" w15:restartNumberingAfterBreak="0">
+  <w:abstractNum w:abstractNumId="27" w15:restartNumberingAfterBreak="0">
     <w:nsid w:val="53535320"/>
     <w:multiLevelType w:val="multilevel"/>
     <w:tmpl w:val="907A15EC"/>
@@ -17001,7 +18189,7 @@
       </w:rPr>
     </w:lvl>
   </w:abstractNum>
-  <w:abstractNum w:abstractNumId="26" w15:restartNumberingAfterBreak="0">
+  <w:abstractNum w:abstractNumId="28" w15:restartNumberingAfterBreak="0">
     <w:nsid w:val="57E838B8"/>
     <w:multiLevelType w:val="hybridMultilevel"/>
     <w:tmpl w:val="6AC44F50"/>
@@ -17114,7 +18302,7 @@
       </w:rPr>
     </w:lvl>
   </w:abstractNum>
-  <w:abstractNum w:abstractNumId="27" w15:restartNumberingAfterBreak="0">
+  <w:abstractNum w:abstractNumId="29" w15:restartNumberingAfterBreak="0">
     <w:nsid w:val="63F91BF6"/>
     <w:multiLevelType w:val="hybridMultilevel"/>
     <w:tmpl w:val="A3E8A098"/>
@@ -17227,7 +18415,7 @@
       </w:rPr>
     </w:lvl>
   </w:abstractNum>
-  <w:abstractNum w:abstractNumId="28" w15:restartNumberingAfterBreak="0">
+  <w:abstractNum w:abstractNumId="30" w15:restartNumberingAfterBreak="0">
     <w:nsid w:val="6AFC1994"/>
     <w:multiLevelType w:val="multilevel"/>
     <w:tmpl w:val="907A15EC"/>
@@ -17370,7 +18558,7 @@
       </w:rPr>
     </w:lvl>
   </w:abstractNum>
-  <w:abstractNum w:abstractNumId="29" w15:restartNumberingAfterBreak="0">
+  <w:abstractNum w:abstractNumId="31" w15:restartNumberingAfterBreak="0">
     <w:nsid w:val="716335D1"/>
     <w:multiLevelType w:val="hybridMultilevel"/>
     <w:tmpl w:val="8FF2DE2C"/>
@@ -17483,7 +18671,7 @@
       </w:rPr>
     </w:lvl>
   </w:abstractNum>
-  <w:abstractNum w:abstractNumId="30" w15:restartNumberingAfterBreak="0">
+  <w:abstractNum w:abstractNumId="32" w15:restartNumberingAfterBreak="0">
     <w:nsid w:val="799C3B84"/>
     <w:multiLevelType w:val="multilevel"/>
     <w:tmpl w:val="C3565810"/>
@@ -17624,7 +18812,7 @@
       </w:rPr>
     </w:lvl>
   </w:abstractNum>
-  <w:abstractNum w:abstractNumId="31" w15:restartNumberingAfterBreak="0">
+  <w:abstractNum w:abstractNumId="33" w15:restartNumberingAfterBreak="0">
     <w:nsid w:val="7CE6451A"/>
     <w:multiLevelType w:val="multilevel"/>
     <w:tmpl w:val="907A15EC"/>
@@ -17771,37 +18959,37 @@
     <w:abstractNumId w:val="10"/>
   </w:num>
   <w:num w:numId="2" w16cid:durableId="670646391">
-    <w:abstractNumId w:val="30"/>
+    <w:abstractNumId w:val="32"/>
   </w:num>
   <w:num w:numId="3" w16cid:durableId="2145806006">
-    <w:abstractNumId w:val="13"/>
+    <w:abstractNumId w:val="15"/>
   </w:num>
   <w:num w:numId="4" w16cid:durableId="1469712266">
+    <w:abstractNumId w:val="22"/>
+  </w:num>
+  <w:num w:numId="5" w16cid:durableId="667489915">
+    <w:abstractNumId w:val="24"/>
+  </w:num>
+  <w:num w:numId="6" w16cid:durableId="2041276933">
+    <w:abstractNumId w:val="27"/>
+  </w:num>
+  <w:num w:numId="7" w16cid:durableId="1429034984">
+    <w:abstractNumId w:val="18"/>
+  </w:num>
+  <w:num w:numId="8" w16cid:durableId="987589974">
+    <w:abstractNumId w:val="14"/>
+  </w:num>
+  <w:num w:numId="9" w16cid:durableId="961111998">
+    <w:abstractNumId w:val="19"/>
+  </w:num>
+  <w:num w:numId="10" w16cid:durableId="304818531">
+    <w:abstractNumId w:val="33"/>
+  </w:num>
+  <w:num w:numId="11" w16cid:durableId="572856409">
     <w:abstractNumId w:val="20"/>
   </w:num>
-  <w:num w:numId="5" w16cid:durableId="667489915">
-    <w:abstractNumId w:val="22"/>
-  </w:num>
-  <w:num w:numId="6" w16cid:durableId="2041276933">
-    <w:abstractNumId w:val="25"/>
-  </w:num>
-  <w:num w:numId="7" w16cid:durableId="1429034984">
-    <w:abstractNumId w:val="16"/>
-  </w:num>
-  <w:num w:numId="8" w16cid:durableId="987589974">
-    <w:abstractNumId w:val="12"/>
-  </w:num>
-  <w:num w:numId="9" w16cid:durableId="961111998">
-    <w:abstractNumId w:val="17"/>
-  </w:num>
-  <w:num w:numId="10" w16cid:durableId="304818531">
-    <w:abstractNumId w:val="31"/>
-  </w:num>
-  <w:num w:numId="11" w16cid:durableId="572856409">
-    <w:abstractNumId w:val="18"/>
-  </w:num>
   <w:num w:numId="12" w16cid:durableId="335616689">
-    <w:abstractNumId w:val="28"/>
+    <w:abstractNumId w:val="30"/>
   </w:num>
   <w:num w:numId="13" w16cid:durableId="29497948">
     <w:abstractNumId w:val="9"/>
@@ -17834,41 +19022,47 @@
     <w:abstractNumId w:val="0"/>
   </w:num>
   <w:num w:numId="23" w16cid:durableId="894925751">
-    <w:abstractNumId w:val="27"/>
+    <w:abstractNumId w:val="29"/>
   </w:num>
   <w:num w:numId="24" w16cid:durableId="2008827308">
-    <w:abstractNumId w:val="15"/>
+    <w:abstractNumId w:val="17"/>
   </w:num>
   <w:num w:numId="25" w16cid:durableId="43024209">
-    <w:abstractNumId w:val="14"/>
+    <w:abstractNumId w:val="16"/>
   </w:num>
   <w:num w:numId="26" w16cid:durableId="2065908592">
-    <w:abstractNumId w:val="29"/>
+    <w:abstractNumId w:val="31"/>
   </w:num>
   <w:num w:numId="27" w16cid:durableId="659886297">
     <w:abstractNumId w:val="11"/>
   </w:num>
   <w:num w:numId="28" w16cid:durableId="1317300383">
+    <w:abstractNumId w:val="23"/>
+  </w:num>
+  <w:num w:numId="29" w16cid:durableId="1966350506">
+    <w:abstractNumId w:val="28"/>
+  </w:num>
+  <w:num w:numId="30" w16cid:durableId="1377007862">
+    <w:abstractNumId w:val="26"/>
+  </w:num>
+  <w:num w:numId="31" w16cid:durableId="750781691">
     <w:abstractNumId w:val="21"/>
   </w:num>
-  <w:num w:numId="29" w16cid:durableId="1966350506">
-    <w:abstractNumId w:val="26"/>
+  <w:num w:numId="32" w16cid:durableId="270866584">
+    <w:abstractNumId w:val="25"/>
   </w:num>
-  <w:num w:numId="30" w16cid:durableId="1377007862">
-    <w:abstractNumId w:val="24"/>
+  <w:num w:numId="33" w16cid:durableId="1410538147">
+    <w:abstractNumId w:val="13"/>
   </w:num>
-  <w:num w:numId="31" w16cid:durableId="750781691">
-    <w:abstractNumId w:val="19"/>
-  </w:num>
-  <w:num w:numId="32" w16cid:durableId="270866584">
-    <w:abstractNumId w:val="23"/>
+  <w:num w:numId="34" w16cid:durableId="1371803662">
+    <w:abstractNumId w:val="12"/>
   </w:num>
   <w:numIdMacAtCleanup w:val="12"/>
 </w:numbering>
 </file>
 
 <file path=word/styles.xml><?xml version="1.0" encoding="utf-8"?>
-<w:styles xmlns:mc="http://schemas.openxmlformats.org/markup-compatibility/2006" xmlns:r="http://schemas.openxmlformats.org/officeDocument/2006/relationships" xmlns:w="http://schemas.openxmlformats.org/wordprocessingml/2006/main" xmlns:w14="http://schemas.microsoft.com/office/word/2010/wordml" xmlns:w15="http://schemas.microsoft.com/office/word/2012/wordml" xmlns:w16cex="http://schemas.microsoft.com/office/word/2018/wordml/cex" xmlns:w16cid="http://schemas.microsoft.com/office/word/2016/wordml/cid" xmlns:w16="http://schemas.microsoft.com/office/word/2018/wordml" xmlns:w16sdtdh="http://schemas.microsoft.com/office/word/2020/wordml/sdtdatahash" xmlns:w16se="http://schemas.microsoft.com/office/word/2015/wordml/symex" mc:Ignorable="w14 w15 w16se w16cid w16 w16cex w16sdtdh">
+<w:styles xmlns:mc="http://schemas.openxmlformats.org/markup-compatibility/2006" xmlns:r="http://schemas.openxmlformats.org/officeDocument/2006/relationships" xmlns:w="http://schemas.openxmlformats.org/wordprocessingml/2006/main" xmlns:w14="http://schemas.microsoft.com/office/word/2010/wordml" xmlns:w15="http://schemas.microsoft.com/office/word/2012/wordml" xmlns:w16cex="http://schemas.microsoft.com/office/word/2018/wordml/cex" xmlns:w16cid="http://schemas.microsoft.com/office/word/2016/wordml/cid" xmlns:w16="http://schemas.microsoft.com/office/word/2018/wordml" xmlns:w16du="http://schemas.microsoft.com/office/word/2023/wordml/word16du" xmlns:w16sdtdh="http://schemas.microsoft.com/office/word/2020/wordml/sdtdatahash" xmlns:w16se="http://schemas.microsoft.com/office/word/2015/wordml/symex" mc:Ignorable="w14 w15 w16se w16cid w16 w16cex w16sdtdh w16du">
   <w:docDefaults>
     <w:rPrDefault>
       <w:rPr>

</xml_diff>

<commit_message>
chapter 3 waiting for review
</commit_message>
<xml_diff>
--- a/doc/DiplomatervSablon_v3.2_hu.docx
+++ b/doc/DiplomatervSablon_v3.2_hu.docx
@@ -578,7 +578,7 @@
         <mc:AlternateContent>
           <mc:Choice Requires="wps">
             <w:drawing>
-              <wp:anchor distT="0" distB="0" distL="114300" distR="114300" simplePos="0" relativeHeight="251657216" behindDoc="0" locked="0" layoutInCell="1" allowOverlap="1" wp14:anchorId="73158549" wp14:editId="723DD6CB">
+              <wp:anchor distT="0" distB="0" distL="114300" distR="114300" simplePos="0" relativeHeight="251659264" behindDoc="0" locked="0" layoutInCell="1" allowOverlap="1" wp14:anchorId="73158549" wp14:editId="723DD6CB">
                 <wp:simplePos x="0" y="0"/>
                 <wp:positionH relativeFrom="page">
                   <wp:posOffset>2602865</wp:posOffset>
@@ -706,7 +706,7 @@
                 <v:stroke joinstyle="miter"/>
                 <v:path gradientshapeok="t" o:connecttype="rect"/>
               </v:shapetype>
-              <v:shape id="Text Box 7" o:spid="_x0000_s1026" type="#_x0000_t202" style="position:absolute;left:0;text-align:left;margin-left:204.95pt;margin-top:28.55pt;width:226.75pt;height:81pt;z-index:251657216;visibility:visible;mso-wrap-style:square;mso-width-percent:0;mso-height-percent:0;mso-wrap-distance-left:9pt;mso-wrap-distance-top:0;mso-wrap-distance-right:9pt;mso-wrap-distance-bottom:0;mso-position-horizontal:absolute;mso-position-horizontal-relative:page;mso-position-vertical:absolute;mso-position-vertical-relative:text;mso-width-percent:0;mso-height-percent:0;mso-width-relative:page;mso-height-relative:page;v-text-anchor:top" o:gfxdata="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" stroked="f">
+              <v:shape id="Text Box 7" o:spid="_x0000_s1026" type="#_x0000_t202" style="position:absolute;left:0;text-align:left;margin-left:204.95pt;margin-top:28.55pt;width:226.75pt;height:81pt;z-index:251659264;visibility:visible;mso-wrap-style:square;mso-width-percent:0;mso-height-percent:0;mso-wrap-distance-left:9pt;mso-wrap-distance-top:0;mso-wrap-distance-right:9pt;mso-wrap-distance-bottom:0;mso-position-horizontal:absolute;mso-position-horizontal-relative:page;mso-position-vertical:absolute;mso-position-vertical-relative:text;mso-width-percent:0;mso-height-percent:0;mso-width-relative:page;mso-height-relative:page;v-text-anchor:top" o:gfxdata="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" stroked="f">
                 <v:textbox>
                   <w:txbxContent>
                     <w:p>
@@ -803,7 +803,7 @@
       <w:r>
         <w:fldChar w:fldCharType="separate"/>
       </w:r>
-      <w:hyperlink w:anchor="_Toc175348636" w:history="1">
+      <w:hyperlink w:anchor="_Toc175423773" w:history="1">
         <w:r>
           <w:rPr>
             <w:rStyle w:val="Hiperhivatkozs"/>
@@ -830,7 +830,7 @@
             <w:noProof/>
             <w:webHidden/>
           </w:rPr>
-          <w:instrText xml:space="preserve"> PAGEREF _Toc175348636 \h </w:instrText>
+          <w:instrText xml:space="preserve"> PAGEREF _Toc175423773 \h </w:instrText>
         </w:r>
         <w:r>
           <w:rPr>
@@ -850,7 +850,7 @@
             <w:noProof/>
             <w:webHidden/>
           </w:rPr>
-          <w:t>7</w:t>
+          <w:t>8</w:t>
         </w:r>
         <w:r>
           <w:rPr>
@@ -873,7 +873,7 @@
           <w14:ligatures w14:val="standardContextual"/>
         </w:rPr>
       </w:pPr>
-      <w:hyperlink w:anchor="_Toc175348637" w:history="1">
+      <w:hyperlink w:anchor="_Toc175423774" w:history="1">
         <w:r>
           <w:rPr>
             <w:rStyle w:val="Hiperhivatkozs"/>
@@ -900,7 +900,7 @@
             <w:noProof/>
             <w:webHidden/>
           </w:rPr>
-          <w:instrText xml:space="preserve"> PAGEREF _Toc175348637 \h </w:instrText>
+          <w:instrText xml:space="preserve"> PAGEREF _Toc175423774 \h </w:instrText>
         </w:r>
         <w:r>
           <w:rPr>
@@ -920,7 +920,7 @@
             <w:noProof/>
             <w:webHidden/>
           </w:rPr>
-          <w:t>8</w:t>
+          <w:t>9</w:t>
         </w:r>
         <w:r>
           <w:rPr>
@@ -943,7 +943,7 @@
           <w14:ligatures w14:val="standardContextual"/>
         </w:rPr>
       </w:pPr>
-      <w:hyperlink w:anchor="_Toc175348638" w:history="1">
+      <w:hyperlink w:anchor="_Toc175423775" w:history="1">
         <w:r>
           <w:rPr>
             <w:rStyle w:val="Hiperhivatkozs"/>
@@ -970,7 +970,7 @@
             <w:noProof/>
             <w:webHidden/>
           </w:rPr>
-          <w:instrText xml:space="preserve"> PAGEREF _Toc175348638 \h </w:instrText>
+          <w:instrText xml:space="preserve"> PAGEREF _Toc175423775 \h </w:instrText>
         </w:r>
         <w:r>
           <w:rPr>
@@ -990,7 +990,7 @@
             <w:noProof/>
             <w:webHidden/>
           </w:rPr>
-          <w:t>9</w:t>
+          <w:t>10</w:t>
         </w:r>
         <w:r>
           <w:rPr>
@@ -1013,7 +1013,7 @@
           <w14:ligatures w14:val="standardContextual"/>
         </w:rPr>
       </w:pPr>
-      <w:hyperlink w:anchor="_Toc175348639" w:history="1">
+      <w:hyperlink w:anchor="_Toc175423776" w:history="1">
         <w:r>
           <w:rPr>
             <w:rStyle w:val="Hiperhivatkozs"/>
@@ -1040,7 +1040,7 @@
             <w:noProof/>
             <w:webHidden/>
           </w:rPr>
-          <w:instrText xml:space="preserve"> PAGEREF _Toc175348639 \h </w:instrText>
+          <w:instrText xml:space="preserve"> PAGEREF _Toc175423776 \h </w:instrText>
         </w:r>
         <w:r>
           <w:rPr>
@@ -1060,7 +1060,7 @@
             <w:noProof/>
             <w:webHidden/>
           </w:rPr>
-          <w:t>10</w:t>
+          <w:t>11</w:t>
         </w:r>
         <w:r>
           <w:rPr>
@@ -1083,7 +1083,7 @@
           <w14:ligatures w14:val="standardContextual"/>
         </w:rPr>
       </w:pPr>
-      <w:hyperlink w:anchor="_Toc175348640" w:history="1">
+      <w:hyperlink w:anchor="_Toc175423777" w:history="1">
         <w:r>
           <w:rPr>
             <w:rStyle w:val="Hiperhivatkozs"/>
@@ -1110,7 +1110,7 @@
             <w:noProof/>
             <w:webHidden/>
           </w:rPr>
-          <w:instrText xml:space="preserve"> PAGEREF _Toc175348640 \h </w:instrText>
+          <w:instrText xml:space="preserve"> PAGEREF _Toc175423777 \h </w:instrText>
         </w:r>
         <w:r>
           <w:rPr>
@@ -1130,7 +1130,7 @@
             <w:noProof/>
             <w:webHidden/>
           </w:rPr>
-          <w:t>13</w:t>
+          <w:t>14</w:t>
         </w:r>
         <w:r>
           <w:rPr>
@@ -1155,7 +1155,7 @@
           <w14:ligatures w14:val="standardContextual"/>
         </w:rPr>
       </w:pPr>
-      <w:hyperlink w:anchor="_Toc175348641" w:history="1">
+      <w:hyperlink w:anchor="_Toc175423778" w:history="1">
         <w:r>
           <w:rPr>
             <w:rStyle w:val="Hiperhivatkozs"/>
@@ -1182,7 +1182,7 @@
             <w:noProof/>
             <w:webHidden/>
           </w:rPr>
-          <w:instrText xml:space="preserve"> PAGEREF _Toc175348641 \h </w:instrText>
+          <w:instrText xml:space="preserve"> PAGEREF _Toc175423778 \h </w:instrText>
         </w:r>
         <w:r>
           <w:rPr>
@@ -1202,7 +1202,7 @@
             <w:noProof/>
             <w:webHidden/>
           </w:rPr>
-          <w:t>13</w:t>
+          <w:t>14</w:t>
         </w:r>
         <w:r>
           <w:rPr>
@@ -1227,7 +1227,7 @@
           <w14:ligatures w14:val="standardContextual"/>
         </w:rPr>
       </w:pPr>
-      <w:hyperlink w:anchor="_Toc175348642" w:history="1">
+      <w:hyperlink w:anchor="_Toc175423779" w:history="1">
         <w:r>
           <w:rPr>
             <w:rStyle w:val="Hiperhivatkozs"/>
@@ -1254,7 +1254,7 @@
             <w:noProof/>
             <w:webHidden/>
           </w:rPr>
-          <w:instrText xml:space="preserve"> PAGEREF _Toc175348642 \h </w:instrText>
+          <w:instrText xml:space="preserve"> PAGEREF _Toc175423779 \h </w:instrText>
         </w:r>
         <w:r>
           <w:rPr>
@@ -1274,7 +1274,7 @@
             <w:noProof/>
             <w:webHidden/>
           </w:rPr>
-          <w:t>18</w:t>
+          <w:t>19</w:t>
         </w:r>
         <w:r>
           <w:rPr>
@@ -1299,7 +1299,7 @@
           <w14:ligatures w14:val="standardContextual"/>
         </w:rPr>
       </w:pPr>
-      <w:hyperlink w:anchor="_Toc175348643" w:history="1">
+      <w:hyperlink w:anchor="_Toc175423780" w:history="1">
         <w:r>
           <w:rPr>
             <w:rStyle w:val="Hiperhivatkozs"/>
@@ -1326,7 +1326,7 @@
             <w:noProof/>
             <w:webHidden/>
           </w:rPr>
-          <w:instrText xml:space="preserve"> PAGEREF _Toc175348643 \h </w:instrText>
+          <w:instrText xml:space="preserve"> PAGEREF _Toc175423780 \h </w:instrText>
         </w:r>
         <w:r>
           <w:rPr>
@@ -1346,7 +1346,7 @@
             <w:noProof/>
             <w:webHidden/>
           </w:rPr>
-          <w:t>21</w:t>
+          <w:t>22</w:t>
         </w:r>
         <w:r>
           <w:rPr>
@@ -1371,7 +1371,7 @@
           <w14:ligatures w14:val="standardContextual"/>
         </w:rPr>
       </w:pPr>
-      <w:hyperlink w:anchor="_Toc175348644" w:history="1">
+      <w:hyperlink w:anchor="_Toc175423781" w:history="1">
         <w:r>
           <w:rPr>
             <w:rStyle w:val="Hiperhivatkozs"/>
@@ -1398,7 +1398,7 @@
             <w:noProof/>
             <w:webHidden/>
           </w:rPr>
-          <w:instrText xml:space="preserve"> PAGEREF _Toc175348644 \h </w:instrText>
+          <w:instrText xml:space="preserve"> PAGEREF _Toc175423781 \h </w:instrText>
         </w:r>
         <w:r>
           <w:rPr>
@@ -1418,7 +1418,7 @@
             <w:noProof/>
             <w:webHidden/>
           </w:rPr>
-          <w:t>22</w:t>
+          <w:t>23</w:t>
         </w:r>
         <w:r>
           <w:rPr>
@@ -1441,7 +1441,7 @@
           <w14:ligatures w14:val="standardContextual"/>
         </w:rPr>
       </w:pPr>
-      <w:hyperlink w:anchor="_Toc175348645" w:history="1">
+      <w:hyperlink w:anchor="_Toc175423782" w:history="1">
         <w:r>
           <w:rPr>
             <w:rStyle w:val="Hiperhivatkozs"/>
@@ -1468,7 +1468,7 @@
             <w:noProof/>
             <w:webHidden/>
           </w:rPr>
-          <w:instrText xml:space="preserve"> PAGEREF _Toc175348645 \h </w:instrText>
+          <w:instrText xml:space="preserve"> PAGEREF _Toc175423782 \h </w:instrText>
         </w:r>
         <w:r>
           <w:rPr>
@@ -1488,7 +1488,7 @@
             <w:noProof/>
             <w:webHidden/>
           </w:rPr>
-          <w:t>25</w:t>
+          <w:t>26</w:t>
         </w:r>
         <w:r>
           <w:rPr>
@@ -1513,7 +1513,7 @@
           <w14:ligatures w14:val="standardContextual"/>
         </w:rPr>
       </w:pPr>
-      <w:hyperlink w:anchor="_Toc175348646" w:history="1">
+      <w:hyperlink w:anchor="_Toc175423783" w:history="1">
         <w:r>
           <w:rPr>
             <w:rStyle w:val="Hiperhivatkozs"/>
@@ -1540,7 +1540,7 @@
             <w:noProof/>
             <w:webHidden/>
           </w:rPr>
-          <w:instrText xml:space="preserve"> PAGEREF _Toc175348646 \h </w:instrText>
+          <w:instrText xml:space="preserve"> PAGEREF _Toc175423783 \h </w:instrText>
         </w:r>
         <w:r>
           <w:rPr>
@@ -1560,7 +1560,7 @@
             <w:noProof/>
             <w:webHidden/>
           </w:rPr>
-          <w:t>25</w:t>
+          <w:t>26</w:t>
         </w:r>
         <w:r>
           <w:rPr>
@@ -1585,7 +1585,7 @@
           <w14:ligatures w14:val="standardContextual"/>
         </w:rPr>
       </w:pPr>
-      <w:hyperlink w:anchor="_Toc175348647" w:history="1">
+      <w:hyperlink w:anchor="_Toc175423784" w:history="1">
         <w:r>
           <w:rPr>
             <w:rStyle w:val="Hiperhivatkozs"/>
@@ -1612,7 +1612,7 @@
             <w:noProof/>
             <w:webHidden/>
           </w:rPr>
-          <w:instrText xml:space="preserve"> PAGEREF _Toc175348647 \h </w:instrText>
+          <w:instrText xml:space="preserve"> PAGEREF _Toc175423784 \h </w:instrText>
         </w:r>
         <w:r>
           <w:rPr>
@@ -1632,7 +1632,7 @@
             <w:noProof/>
             <w:webHidden/>
           </w:rPr>
-          <w:t>27</w:t>
+          <w:t>28</w:t>
         </w:r>
         <w:r>
           <w:rPr>
@@ -1657,7 +1657,7 @@
           <w14:ligatures w14:val="standardContextual"/>
         </w:rPr>
       </w:pPr>
-      <w:hyperlink w:anchor="_Toc175348648" w:history="1">
+      <w:hyperlink w:anchor="_Toc175423785" w:history="1">
         <w:r>
           <w:rPr>
             <w:rStyle w:val="Hiperhivatkozs"/>
@@ -1684,7 +1684,7 @@
             <w:noProof/>
             <w:webHidden/>
           </w:rPr>
-          <w:instrText xml:space="preserve"> PAGEREF _Toc175348648 \h </w:instrText>
+          <w:instrText xml:space="preserve"> PAGEREF _Toc175423785 \h </w:instrText>
         </w:r>
         <w:r>
           <w:rPr>
@@ -1704,7 +1704,7 @@
             <w:noProof/>
             <w:webHidden/>
           </w:rPr>
-          <w:t>27</w:t>
+          <w:t>28</w:t>
         </w:r>
         <w:r>
           <w:rPr>
@@ -1729,7 +1729,7 @@
           <w14:ligatures w14:val="standardContextual"/>
         </w:rPr>
       </w:pPr>
-      <w:hyperlink w:anchor="_Toc175348649" w:history="1">
+      <w:hyperlink w:anchor="_Toc175423786" w:history="1">
         <w:r>
           <w:rPr>
             <w:rStyle w:val="Hiperhivatkozs"/>
@@ -1756,7 +1756,7 @@
             <w:noProof/>
             <w:webHidden/>
           </w:rPr>
-          <w:instrText xml:space="preserve"> PAGEREF _Toc175348649 \h </w:instrText>
+          <w:instrText xml:space="preserve"> PAGEREF _Toc175423786 \h </w:instrText>
         </w:r>
         <w:r>
           <w:rPr>
@@ -1776,7 +1776,7 @@
             <w:noProof/>
             <w:webHidden/>
           </w:rPr>
-          <w:t>30</w:t>
+          <w:t>31</w:t>
         </w:r>
         <w:r>
           <w:rPr>
@@ -1801,7 +1801,7 @@
           <w14:ligatures w14:val="standardContextual"/>
         </w:rPr>
       </w:pPr>
-      <w:hyperlink w:anchor="_Toc175348650" w:history="1">
+      <w:hyperlink w:anchor="_Toc175423787" w:history="1">
         <w:r>
           <w:rPr>
             <w:rStyle w:val="Hiperhivatkozs"/>
@@ -1828,7 +1828,7 @@
             <w:noProof/>
             <w:webHidden/>
           </w:rPr>
-          <w:instrText xml:space="preserve"> PAGEREF _Toc175348650 \h </w:instrText>
+          <w:instrText xml:space="preserve"> PAGEREF _Toc175423787 \h </w:instrText>
         </w:r>
         <w:r>
           <w:rPr>
@@ -1848,7 +1848,7 @@
             <w:noProof/>
             <w:webHidden/>
           </w:rPr>
-          <w:t>31</w:t>
+          <w:t>32</w:t>
         </w:r>
         <w:r>
           <w:rPr>
@@ -1873,7 +1873,7 @@
           <w14:ligatures w14:val="standardContextual"/>
         </w:rPr>
       </w:pPr>
-      <w:hyperlink w:anchor="_Toc175348651" w:history="1">
+      <w:hyperlink w:anchor="_Toc175423788" w:history="1">
         <w:r>
           <w:rPr>
             <w:rStyle w:val="Hiperhivatkozs"/>
@@ -1900,7 +1900,7 @@
             <w:noProof/>
             <w:webHidden/>
           </w:rPr>
-          <w:instrText xml:space="preserve"> PAGEREF _Toc175348651 \h </w:instrText>
+          <w:instrText xml:space="preserve"> PAGEREF _Toc175423788 \h </w:instrText>
         </w:r>
         <w:r>
           <w:rPr>
@@ -1920,7 +1920,7 @@
             <w:noProof/>
             <w:webHidden/>
           </w:rPr>
-          <w:t>34</w:t>
+          <w:t>35</w:t>
         </w:r>
         <w:r>
           <w:rPr>
@@ -1945,7 +1945,7 @@
           <w14:ligatures w14:val="standardContextual"/>
         </w:rPr>
       </w:pPr>
-      <w:hyperlink w:anchor="_Toc175348652" w:history="1">
+      <w:hyperlink w:anchor="_Toc175423789" w:history="1">
         <w:r>
           <w:rPr>
             <w:rStyle w:val="Hiperhivatkozs"/>
@@ -1972,7 +1972,7 @@
             <w:noProof/>
             <w:webHidden/>
           </w:rPr>
-          <w:instrText xml:space="preserve"> PAGEREF _Toc175348652 \h </w:instrText>
+          <w:instrText xml:space="preserve"> PAGEREF _Toc175423789 \h </w:instrText>
         </w:r>
         <w:r>
           <w:rPr>
@@ -1992,7 +1992,7 @@
             <w:noProof/>
             <w:webHidden/>
           </w:rPr>
-          <w:t>42</w:t>
+          <w:t>43</w:t>
         </w:r>
         <w:r>
           <w:rPr>
@@ -2017,7 +2017,7 @@
           <w14:ligatures w14:val="standardContextual"/>
         </w:rPr>
       </w:pPr>
-      <w:hyperlink w:anchor="_Toc175348653" w:history="1">
+      <w:hyperlink w:anchor="_Toc175423790" w:history="1">
         <w:r>
           <w:rPr>
             <w:rStyle w:val="Hiperhivatkozs"/>
@@ -2044,7 +2044,7 @@
             <w:noProof/>
             <w:webHidden/>
           </w:rPr>
-          <w:instrText xml:space="preserve"> PAGEREF _Toc175348653 \h </w:instrText>
+          <w:instrText xml:space="preserve"> PAGEREF _Toc175423790 \h </w:instrText>
         </w:r>
         <w:r>
           <w:rPr>
@@ -2064,7 +2064,7 @@
             <w:noProof/>
             <w:webHidden/>
           </w:rPr>
-          <w:t>43</w:t>
+          <w:t>44</w:t>
         </w:r>
         <w:r>
           <w:rPr>
@@ -2089,7 +2089,7 @@
           <w14:ligatures w14:val="standardContextual"/>
         </w:rPr>
       </w:pPr>
-      <w:hyperlink w:anchor="_Toc175348654" w:history="1">
+      <w:hyperlink w:anchor="_Toc175423791" w:history="1">
         <w:r>
           <w:rPr>
             <w:rStyle w:val="Hiperhivatkozs"/>
@@ -2116,7 +2116,7 @@
             <w:noProof/>
             <w:webHidden/>
           </w:rPr>
-          <w:instrText xml:space="preserve"> PAGEREF _Toc175348654 \h </w:instrText>
+          <w:instrText xml:space="preserve"> PAGEREF _Toc175423791 \h </w:instrText>
         </w:r>
         <w:r>
           <w:rPr>
@@ -2136,7 +2136,7 @@
             <w:noProof/>
             <w:webHidden/>
           </w:rPr>
-          <w:t>43</w:t>
+          <w:t>44</w:t>
         </w:r>
         <w:r>
           <w:rPr>
@@ -2161,7 +2161,7 @@
           <w14:ligatures w14:val="standardContextual"/>
         </w:rPr>
       </w:pPr>
-      <w:hyperlink w:anchor="_Toc175348655" w:history="1">
+      <w:hyperlink w:anchor="_Toc175423792" w:history="1">
         <w:r>
           <w:rPr>
             <w:rStyle w:val="Hiperhivatkozs"/>
@@ -2188,7 +2188,7 @@
             <w:noProof/>
             <w:webHidden/>
           </w:rPr>
-          <w:instrText xml:space="preserve"> PAGEREF _Toc175348655 \h </w:instrText>
+          <w:instrText xml:space="preserve"> PAGEREF _Toc175423792 \h </w:instrText>
         </w:r>
         <w:r>
           <w:rPr>
@@ -2208,7 +2208,7 @@
             <w:noProof/>
             <w:webHidden/>
           </w:rPr>
-          <w:t>43</w:t>
+          <w:t>44</w:t>
         </w:r>
         <w:r>
           <w:rPr>
@@ -2233,7 +2233,7 @@
           <w14:ligatures w14:val="standardContextual"/>
         </w:rPr>
       </w:pPr>
-      <w:hyperlink w:anchor="_Toc175348656" w:history="1">
+      <w:hyperlink w:anchor="_Toc175423793" w:history="1">
         <w:r>
           <w:rPr>
             <w:rStyle w:val="Hiperhivatkozs"/>
@@ -2260,7 +2260,7 @@
             <w:noProof/>
             <w:webHidden/>
           </w:rPr>
-          <w:instrText xml:space="preserve"> PAGEREF _Toc175348656 \h </w:instrText>
+          <w:instrText xml:space="preserve"> PAGEREF _Toc175423793 \h </w:instrText>
         </w:r>
         <w:r>
           <w:rPr>
@@ -2280,7 +2280,7 @@
             <w:noProof/>
             <w:webHidden/>
           </w:rPr>
-          <w:t>44</w:t>
+          <w:t>45</w:t>
         </w:r>
         <w:r>
           <w:rPr>
@@ -2305,7 +2305,7 @@
           <w14:ligatures w14:val="standardContextual"/>
         </w:rPr>
       </w:pPr>
-      <w:hyperlink w:anchor="_Toc175348657" w:history="1">
+      <w:hyperlink w:anchor="_Toc175423794" w:history="1">
         <w:r>
           <w:rPr>
             <w:rStyle w:val="Hiperhivatkozs"/>
@@ -2332,7 +2332,7 @@
             <w:noProof/>
             <w:webHidden/>
           </w:rPr>
-          <w:instrText xml:space="preserve"> PAGEREF _Toc175348657 \h </w:instrText>
+          <w:instrText xml:space="preserve"> PAGEREF _Toc175423794 \h </w:instrText>
         </w:r>
         <w:r>
           <w:rPr>
@@ -2352,7 +2352,7 @@
             <w:noProof/>
             <w:webHidden/>
           </w:rPr>
-          <w:t>44</w:t>
+          <w:t>45</w:t>
         </w:r>
         <w:r>
           <w:rPr>
@@ -2377,7 +2377,7 @@
           <w14:ligatures w14:val="standardContextual"/>
         </w:rPr>
       </w:pPr>
-      <w:hyperlink w:anchor="_Toc175348658" w:history="1">
+      <w:hyperlink w:anchor="_Toc175423795" w:history="1">
         <w:r>
           <w:rPr>
             <w:rStyle w:val="Hiperhivatkozs"/>
@@ -2404,7 +2404,7 @@
             <w:noProof/>
             <w:webHidden/>
           </w:rPr>
-          <w:instrText xml:space="preserve"> PAGEREF _Toc175348658 \h </w:instrText>
+          <w:instrText xml:space="preserve"> PAGEREF _Toc175423795 \h </w:instrText>
         </w:r>
         <w:r>
           <w:rPr>
@@ -2424,7 +2424,7 @@
             <w:noProof/>
             <w:webHidden/>
           </w:rPr>
-          <w:t>45</w:t>
+          <w:t>46</w:t>
         </w:r>
         <w:r>
           <w:rPr>
@@ -2449,7 +2449,7 @@
           <w14:ligatures w14:val="standardContextual"/>
         </w:rPr>
       </w:pPr>
-      <w:hyperlink w:anchor="_Toc175348659" w:history="1">
+      <w:hyperlink w:anchor="_Toc175423796" w:history="1">
         <w:r>
           <w:rPr>
             <w:rStyle w:val="Hiperhivatkozs"/>
@@ -2476,7 +2476,7 @@
             <w:noProof/>
             <w:webHidden/>
           </w:rPr>
-          <w:instrText xml:space="preserve"> PAGEREF _Toc175348659 \h </w:instrText>
+          <w:instrText xml:space="preserve"> PAGEREF _Toc175423796 \h </w:instrText>
         </w:r>
         <w:r>
           <w:rPr>
@@ -2496,7 +2496,7 @@
             <w:noProof/>
             <w:webHidden/>
           </w:rPr>
-          <w:t>47</w:t>
+          <w:t>48</w:t>
         </w:r>
         <w:r>
           <w:rPr>
@@ -2521,7 +2521,7 @@
           <w14:ligatures w14:val="standardContextual"/>
         </w:rPr>
       </w:pPr>
-      <w:hyperlink w:anchor="_Toc175348660" w:history="1">
+      <w:hyperlink w:anchor="_Toc175423797" w:history="1">
         <w:r>
           <w:rPr>
             <w:rStyle w:val="Hiperhivatkozs"/>
@@ -2548,7 +2548,7 @@
             <w:noProof/>
             <w:webHidden/>
           </w:rPr>
-          <w:instrText xml:space="preserve"> PAGEREF _Toc175348660 \h </w:instrText>
+          <w:instrText xml:space="preserve"> PAGEREF _Toc175423797 \h </w:instrText>
         </w:r>
         <w:r>
           <w:rPr>
@@ -2568,7 +2568,7 @@
             <w:noProof/>
             <w:webHidden/>
           </w:rPr>
-          <w:t>47</w:t>
+          <w:t>48</w:t>
         </w:r>
         <w:r>
           <w:rPr>
@@ -2593,7 +2593,7 @@
           <w14:ligatures w14:val="standardContextual"/>
         </w:rPr>
       </w:pPr>
-      <w:hyperlink w:anchor="_Toc175348661" w:history="1">
+      <w:hyperlink w:anchor="_Toc175423798" w:history="1">
         <w:r>
           <w:rPr>
             <w:rStyle w:val="Hiperhivatkozs"/>
@@ -2620,7 +2620,7 @@
             <w:noProof/>
             <w:webHidden/>
           </w:rPr>
-          <w:instrText xml:space="preserve"> PAGEREF _Toc175348661 \h </w:instrText>
+          <w:instrText xml:space="preserve"> PAGEREF _Toc175423798 \h </w:instrText>
         </w:r>
         <w:r>
           <w:rPr>
@@ -2640,7 +2640,7 @@
             <w:noProof/>
             <w:webHidden/>
           </w:rPr>
-          <w:t>51</w:t>
+          <w:t>52</w:t>
         </w:r>
         <w:r>
           <w:rPr>
@@ -2665,7 +2665,7 @@
           <w14:ligatures w14:val="standardContextual"/>
         </w:rPr>
       </w:pPr>
-      <w:hyperlink w:anchor="_Toc175348662" w:history="1">
+      <w:hyperlink w:anchor="_Toc175423799" w:history="1">
         <w:r>
           <w:rPr>
             <w:rStyle w:val="Hiperhivatkozs"/>
@@ -2692,7 +2692,7 @@
             <w:noProof/>
             <w:webHidden/>
           </w:rPr>
-          <w:instrText xml:space="preserve"> PAGEREF _Toc175348662 \h </w:instrText>
+          <w:instrText xml:space="preserve"> PAGEREF _Toc175423799 \h </w:instrText>
         </w:r>
         <w:r>
           <w:rPr>
@@ -2712,7 +2712,7 @@
             <w:noProof/>
             <w:webHidden/>
           </w:rPr>
-          <w:t>52</w:t>
+          <w:t>53</w:t>
         </w:r>
         <w:r>
           <w:rPr>
@@ -2737,7 +2737,7 @@
           <w14:ligatures w14:val="standardContextual"/>
         </w:rPr>
       </w:pPr>
-      <w:hyperlink w:anchor="_Toc175348663" w:history="1">
+      <w:hyperlink w:anchor="_Toc175423800" w:history="1">
         <w:r>
           <w:rPr>
             <w:rStyle w:val="Hiperhivatkozs"/>
@@ -2764,7 +2764,7 @@
             <w:noProof/>
             <w:webHidden/>
           </w:rPr>
-          <w:instrText xml:space="preserve"> PAGEREF _Toc175348663 \h </w:instrText>
+          <w:instrText xml:space="preserve"> PAGEREF _Toc175423800 \h </w:instrText>
         </w:r>
         <w:r>
           <w:rPr>
@@ -2784,7 +2784,7 @@
             <w:noProof/>
             <w:webHidden/>
           </w:rPr>
-          <w:t>53</w:t>
+          <w:t>54</w:t>
         </w:r>
         <w:r>
           <w:rPr>
@@ -2809,7 +2809,7 @@
           <w14:ligatures w14:val="standardContextual"/>
         </w:rPr>
       </w:pPr>
-      <w:hyperlink w:anchor="_Toc175348664" w:history="1">
+      <w:hyperlink w:anchor="_Toc175423801" w:history="1">
         <w:r>
           <w:rPr>
             <w:rStyle w:val="Hiperhivatkozs"/>
@@ -2836,7 +2836,7 @@
             <w:noProof/>
             <w:webHidden/>
           </w:rPr>
-          <w:instrText xml:space="preserve"> PAGEREF _Toc175348664 \h </w:instrText>
+          <w:instrText xml:space="preserve"> PAGEREF _Toc175423801 \h </w:instrText>
         </w:r>
         <w:r>
           <w:rPr>
@@ -2856,7 +2856,7 @@
             <w:noProof/>
             <w:webHidden/>
           </w:rPr>
-          <w:t>55</w:t>
+          <w:t>56</w:t>
         </w:r>
         <w:r>
           <w:rPr>
@@ -2881,7 +2881,7 @@
           <w14:ligatures w14:val="standardContextual"/>
         </w:rPr>
       </w:pPr>
-      <w:hyperlink w:anchor="_Toc175348665" w:history="1">
+      <w:hyperlink w:anchor="_Toc175423802" w:history="1">
         <w:r>
           <w:rPr>
             <w:rStyle w:val="Hiperhivatkozs"/>
@@ -2908,7 +2908,7 @@
             <w:noProof/>
             <w:webHidden/>
           </w:rPr>
-          <w:instrText xml:space="preserve"> PAGEREF _Toc175348665 \h </w:instrText>
+          <w:instrText xml:space="preserve"> PAGEREF _Toc175423802 \h </w:instrText>
         </w:r>
         <w:r>
           <w:rPr>
@@ -2928,7 +2928,7 @@
             <w:noProof/>
             <w:webHidden/>
           </w:rPr>
-          <w:t>56</w:t>
+          <w:t>57</w:t>
         </w:r>
         <w:r>
           <w:rPr>
@@ -2953,7 +2953,7 @@
           <w14:ligatures w14:val="standardContextual"/>
         </w:rPr>
       </w:pPr>
-      <w:hyperlink w:anchor="_Toc175348666" w:history="1">
+      <w:hyperlink w:anchor="_Toc175423803" w:history="1">
         <w:r>
           <w:rPr>
             <w:rStyle w:val="Hiperhivatkozs"/>
@@ -2980,7 +2980,7 @@
             <w:noProof/>
             <w:webHidden/>
           </w:rPr>
-          <w:instrText xml:space="preserve"> PAGEREF _Toc175348666 \h </w:instrText>
+          <w:instrText xml:space="preserve"> PAGEREF _Toc175423803 \h </w:instrText>
         </w:r>
         <w:r>
           <w:rPr>
@@ -3000,7 +3000,7 @@
             <w:noProof/>
             <w:webHidden/>
           </w:rPr>
-          <w:t>57</w:t>
+          <w:t>58</w:t>
         </w:r>
         <w:r>
           <w:rPr>
@@ -3025,7 +3025,7 @@
           <w14:ligatures w14:val="standardContextual"/>
         </w:rPr>
       </w:pPr>
-      <w:hyperlink w:anchor="_Toc175348667" w:history="1">
+      <w:hyperlink w:anchor="_Toc175423804" w:history="1">
         <w:r>
           <w:rPr>
             <w:rStyle w:val="Hiperhivatkozs"/>
@@ -3052,7 +3052,7 @@
             <w:noProof/>
             <w:webHidden/>
           </w:rPr>
-          <w:instrText xml:space="preserve"> PAGEREF _Toc175348667 \h </w:instrText>
+          <w:instrText xml:space="preserve"> PAGEREF _Toc175423804 \h </w:instrText>
         </w:r>
         <w:r>
           <w:rPr>
@@ -3072,7 +3072,7 @@
             <w:noProof/>
             <w:webHidden/>
           </w:rPr>
-          <w:t>58</w:t>
+          <w:t>59</w:t>
         </w:r>
         <w:r>
           <w:rPr>
@@ -3097,7 +3097,7 @@
           <w14:ligatures w14:val="standardContextual"/>
         </w:rPr>
       </w:pPr>
-      <w:hyperlink w:anchor="_Toc175348668" w:history="1">
+      <w:hyperlink w:anchor="_Toc175423805" w:history="1">
         <w:r>
           <w:rPr>
             <w:rStyle w:val="Hiperhivatkozs"/>
@@ -3124,7 +3124,7 @@
             <w:noProof/>
             <w:webHidden/>
           </w:rPr>
-          <w:instrText xml:space="preserve"> PAGEREF _Toc175348668 \h </w:instrText>
+          <w:instrText xml:space="preserve"> PAGEREF _Toc175423805 \h </w:instrText>
         </w:r>
         <w:r>
           <w:rPr>
@@ -3144,7 +3144,7 @@
             <w:noProof/>
             <w:webHidden/>
           </w:rPr>
-          <w:t>58</w:t>
+          <w:t>59</w:t>
         </w:r>
         <w:r>
           <w:rPr>
@@ -3169,7 +3169,7 @@
           <w14:ligatures w14:val="standardContextual"/>
         </w:rPr>
       </w:pPr>
-      <w:hyperlink w:anchor="_Toc175348669" w:history="1">
+      <w:hyperlink w:anchor="_Toc175423806" w:history="1">
         <w:r>
           <w:rPr>
             <w:rStyle w:val="Hiperhivatkozs"/>
@@ -3196,7 +3196,7 @@
             <w:noProof/>
             <w:webHidden/>
           </w:rPr>
-          <w:instrText xml:space="preserve"> PAGEREF _Toc175348669 \h </w:instrText>
+          <w:instrText xml:space="preserve"> PAGEREF _Toc175423806 \h </w:instrText>
         </w:r>
         <w:r>
           <w:rPr>
@@ -3216,7 +3216,7 @@
             <w:noProof/>
             <w:webHidden/>
           </w:rPr>
-          <w:t>59</w:t>
+          <w:t>60</w:t>
         </w:r>
         <w:r>
           <w:rPr>
@@ -3241,7 +3241,7 @@
           <w14:ligatures w14:val="standardContextual"/>
         </w:rPr>
       </w:pPr>
-      <w:hyperlink w:anchor="_Toc175348670" w:history="1">
+      <w:hyperlink w:anchor="_Toc175423807" w:history="1">
         <w:r>
           <w:rPr>
             <w:rStyle w:val="Hiperhivatkozs"/>
@@ -3268,7 +3268,7 @@
             <w:noProof/>
             <w:webHidden/>
           </w:rPr>
-          <w:instrText xml:space="preserve"> PAGEREF _Toc175348670 \h </w:instrText>
+          <w:instrText xml:space="preserve"> PAGEREF _Toc175423807 \h </w:instrText>
         </w:r>
         <w:r>
           <w:rPr>
@@ -3288,7 +3288,7 @@
             <w:noProof/>
             <w:webHidden/>
           </w:rPr>
-          <w:t>60</w:t>
+          <w:t>61</w:t>
         </w:r>
         <w:r>
           <w:rPr>
@@ -3311,7 +3311,7 @@
           <w14:ligatures w14:val="standardContextual"/>
         </w:rPr>
       </w:pPr>
-      <w:hyperlink w:anchor="_Toc175348671" w:history="1">
+      <w:hyperlink w:anchor="_Toc175423808" w:history="1">
         <w:r>
           <w:rPr>
             <w:rStyle w:val="Hiperhivatkozs"/>
@@ -3338,7 +3338,7 @@
             <w:noProof/>
             <w:webHidden/>
           </w:rPr>
-          <w:instrText xml:space="preserve"> PAGEREF _Toc175348671 \h </w:instrText>
+          <w:instrText xml:space="preserve"> PAGEREF _Toc175423808 \h </w:instrText>
         </w:r>
         <w:r>
           <w:rPr>
@@ -3358,7 +3358,295 @@
             <w:noProof/>
             <w:webHidden/>
           </w:rPr>
-          <w:t>63</w:t>
+          <w:t>64</w:t>
+        </w:r>
+        <w:r>
+          <w:rPr>
+            <w:noProof/>
+            <w:webHidden/>
+          </w:rPr>
+          <w:fldChar w:fldCharType="end"/>
+        </w:r>
+      </w:hyperlink>
+    </w:p>
+    <w:p>
+      <w:pPr>
+        <w:pStyle w:val="TJ2"/>
+        <w:tabs>
+          <w:tab w:val="right" w:leader="dot" w:pos="8494"/>
+        </w:tabs>
+        <w:rPr>
+          <w:rFonts w:asciiTheme="minorHAnsi" w:eastAsiaTheme="minorEastAsia" w:hAnsiTheme="minorHAnsi" w:cstheme="minorBidi"/>
+          <w:noProof/>
+          <w:kern w:val="2"/>
+          <w:lang w:eastAsia="hu-HU"/>
+          <w14:ligatures w14:val="standardContextual"/>
+        </w:rPr>
+      </w:pPr>
+      <w:hyperlink w:anchor="_Toc175423809" w:history="1">
+        <w:r>
+          <w:rPr>
+            <w:rStyle w:val="Hiperhivatkozs"/>
+            <w:noProof/>
+          </w:rPr>
+          <w:t>5.1 Felépítés</w:t>
+        </w:r>
+        <w:r>
+          <w:rPr>
+            <w:noProof/>
+            <w:webHidden/>
+          </w:rPr>
+          <w:tab/>
+        </w:r>
+        <w:r>
+          <w:rPr>
+            <w:noProof/>
+            <w:webHidden/>
+          </w:rPr>
+          <w:fldChar w:fldCharType="begin"/>
+        </w:r>
+        <w:r>
+          <w:rPr>
+            <w:noProof/>
+            <w:webHidden/>
+          </w:rPr>
+          <w:instrText xml:space="preserve"> PAGEREF _Toc175423809 \h </w:instrText>
+        </w:r>
+        <w:r>
+          <w:rPr>
+            <w:noProof/>
+            <w:webHidden/>
+          </w:rPr>
+        </w:r>
+        <w:r>
+          <w:rPr>
+            <w:noProof/>
+            <w:webHidden/>
+          </w:rPr>
+          <w:fldChar w:fldCharType="separate"/>
+        </w:r>
+        <w:r>
+          <w:rPr>
+            <w:noProof/>
+            <w:webHidden/>
+          </w:rPr>
+          <w:t>64</w:t>
+        </w:r>
+        <w:r>
+          <w:rPr>
+            <w:noProof/>
+            <w:webHidden/>
+          </w:rPr>
+          <w:fldChar w:fldCharType="end"/>
+        </w:r>
+      </w:hyperlink>
+    </w:p>
+    <w:p>
+      <w:pPr>
+        <w:pStyle w:val="TJ2"/>
+        <w:tabs>
+          <w:tab w:val="right" w:leader="dot" w:pos="8494"/>
+        </w:tabs>
+        <w:rPr>
+          <w:rFonts w:asciiTheme="minorHAnsi" w:eastAsiaTheme="minorEastAsia" w:hAnsiTheme="minorHAnsi" w:cstheme="minorBidi"/>
+          <w:noProof/>
+          <w:kern w:val="2"/>
+          <w:lang w:eastAsia="hu-HU"/>
+          <w14:ligatures w14:val="standardContextual"/>
+        </w:rPr>
+      </w:pPr>
+      <w:hyperlink w:anchor="_Toc175423810" w:history="1">
+        <w:r>
+          <w:rPr>
+            <w:rStyle w:val="Hiperhivatkozs"/>
+            <w:noProof/>
+          </w:rPr>
+          <w:t>5.2</w:t>
+        </w:r>
+        <w:r>
+          <w:rPr>
+            <w:noProof/>
+            <w:webHidden/>
+          </w:rPr>
+          <w:tab/>
+        </w:r>
+        <w:r>
+          <w:rPr>
+            <w:noProof/>
+            <w:webHidden/>
+          </w:rPr>
+          <w:fldChar w:fldCharType="begin"/>
+        </w:r>
+        <w:r>
+          <w:rPr>
+            <w:noProof/>
+            <w:webHidden/>
+          </w:rPr>
+          <w:instrText xml:space="preserve"> PAGEREF _Toc175423810 \h </w:instrText>
+        </w:r>
+        <w:r>
+          <w:rPr>
+            <w:noProof/>
+            <w:webHidden/>
+          </w:rPr>
+        </w:r>
+        <w:r>
+          <w:rPr>
+            <w:noProof/>
+            <w:webHidden/>
+          </w:rPr>
+          <w:fldChar w:fldCharType="separate"/>
+        </w:r>
+        <w:r>
+          <w:rPr>
+            <w:noProof/>
+            <w:webHidden/>
+          </w:rPr>
+          <w:t>64</w:t>
+        </w:r>
+        <w:r>
+          <w:rPr>
+            <w:noProof/>
+            <w:webHidden/>
+          </w:rPr>
+          <w:fldChar w:fldCharType="end"/>
+        </w:r>
+      </w:hyperlink>
+    </w:p>
+    <w:p>
+      <w:pPr>
+        <w:pStyle w:val="TJ2"/>
+        <w:tabs>
+          <w:tab w:val="right" w:leader="dot" w:pos="8494"/>
+        </w:tabs>
+        <w:rPr>
+          <w:rFonts w:asciiTheme="minorHAnsi" w:eastAsiaTheme="minorEastAsia" w:hAnsiTheme="minorHAnsi" w:cstheme="minorBidi"/>
+          <w:noProof/>
+          <w:kern w:val="2"/>
+          <w:lang w:eastAsia="hu-HU"/>
+          <w14:ligatures w14:val="standardContextual"/>
+        </w:rPr>
+      </w:pPr>
+      <w:hyperlink w:anchor="_Toc175423811" w:history="1">
+        <w:r>
+          <w:rPr>
+            <w:rStyle w:val="Hiperhivatkozs"/>
+            <w:noProof/>
+          </w:rPr>
+          <w:t>5.3</w:t>
+        </w:r>
+        <w:r>
+          <w:rPr>
+            <w:noProof/>
+            <w:webHidden/>
+          </w:rPr>
+          <w:tab/>
+        </w:r>
+        <w:r>
+          <w:rPr>
+            <w:noProof/>
+            <w:webHidden/>
+          </w:rPr>
+          <w:fldChar w:fldCharType="begin"/>
+        </w:r>
+        <w:r>
+          <w:rPr>
+            <w:noProof/>
+            <w:webHidden/>
+          </w:rPr>
+          <w:instrText xml:space="preserve"> PAGEREF _Toc175423811 \h </w:instrText>
+        </w:r>
+        <w:r>
+          <w:rPr>
+            <w:noProof/>
+            <w:webHidden/>
+          </w:rPr>
+        </w:r>
+        <w:r>
+          <w:rPr>
+            <w:noProof/>
+            <w:webHidden/>
+          </w:rPr>
+          <w:fldChar w:fldCharType="separate"/>
+        </w:r>
+        <w:r>
+          <w:rPr>
+            <w:noProof/>
+            <w:webHidden/>
+          </w:rPr>
+          <w:t>64</w:t>
+        </w:r>
+        <w:r>
+          <w:rPr>
+            <w:noProof/>
+            <w:webHidden/>
+          </w:rPr>
+          <w:fldChar w:fldCharType="end"/>
+        </w:r>
+      </w:hyperlink>
+    </w:p>
+    <w:p>
+      <w:pPr>
+        <w:pStyle w:val="TJ2"/>
+        <w:tabs>
+          <w:tab w:val="right" w:leader="dot" w:pos="8494"/>
+        </w:tabs>
+        <w:rPr>
+          <w:rFonts w:asciiTheme="minorHAnsi" w:eastAsiaTheme="minorEastAsia" w:hAnsiTheme="minorHAnsi" w:cstheme="minorBidi"/>
+          <w:noProof/>
+          <w:kern w:val="2"/>
+          <w:lang w:eastAsia="hu-HU"/>
+          <w14:ligatures w14:val="standardContextual"/>
+        </w:rPr>
+      </w:pPr>
+      <w:hyperlink w:anchor="_Toc175423812" w:history="1">
+        <w:r>
+          <w:rPr>
+            <w:rStyle w:val="Hiperhivatkozs"/>
+            <w:noProof/>
+          </w:rPr>
+          <w:t>5.4</w:t>
+        </w:r>
+        <w:r>
+          <w:rPr>
+            <w:noProof/>
+            <w:webHidden/>
+          </w:rPr>
+          <w:tab/>
+        </w:r>
+        <w:r>
+          <w:rPr>
+            <w:noProof/>
+            <w:webHidden/>
+          </w:rPr>
+          <w:fldChar w:fldCharType="begin"/>
+        </w:r>
+        <w:r>
+          <w:rPr>
+            <w:noProof/>
+            <w:webHidden/>
+          </w:rPr>
+          <w:instrText xml:space="preserve"> PAGEREF _Toc175423812 \h </w:instrText>
+        </w:r>
+        <w:r>
+          <w:rPr>
+            <w:noProof/>
+            <w:webHidden/>
+          </w:rPr>
+        </w:r>
+        <w:r>
+          <w:rPr>
+            <w:noProof/>
+            <w:webHidden/>
+          </w:rPr>
+          <w:fldChar w:fldCharType="separate"/>
+        </w:r>
+        <w:r>
+          <w:rPr>
+            <w:noProof/>
+            <w:webHidden/>
+          </w:rPr>
+          <w:t>64</w:t>
         </w:r>
         <w:r>
           <w:rPr>
@@ -3381,7 +3669,7 @@
           <w14:ligatures w14:val="standardContextual"/>
         </w:rPr>
       </w:pPr>
-      <w:hyperlink w:anchor="_Toc175348672" w:history="1">
+      <w:hyperlink w:anchor="_Toc175423813" w:history="1">
         <w:r>
           <w:rPr>
             <w:rStyle w:val="Hiperhivatkozs"/>
@@ -3408,7 +3696,7 @@
             <w:noProof/>
             <w:webHidden/>
           </w:rPr>
-          <w:instrText xml:space="preserve"> PAGEREF _Toc175348672 \h </w:instrText>
+          <w:instrText xml:space="preserve"> PAGEREF _Toc175423813 \h </w:instrText>
         </w:r>
         <w:r>
           <w:rPr>
@@ -3428,7 +3716,295 @@
             <w:noProof/>
             <w:webHidden/>
           </w:rPr>
-          <w:t>64</w:t>
+          <w:t>65</w:t>
+        </w:r>
+        <w:r>
+          <w:rPr>
+            <w:noProof/>
+            <w:webHidden/>
+          </w:rPr>
+          <w:fldChar w:fldCharType="end"/>
+        </w:r>
+      </w:hyperlink>
+    </w:p>
+    <w:p>
+      <w:pPr>
+        <w:pStyle w:val="TJ2"/>
+        <w:tabs>
+          <w:tab w:val="right" w:leader="dot" w:pos="8494"/>
+        </w:tabs>
+        <w:rPr>
+          <w:rFonts w:asciiTheme="minorHAnsi" w:eastAsiaTheme="minorEastAsia" w:hAnsiTheme="minorHAnsi" w:cstheme="minorBidi"/>
+          <w:noProof/>
+          <w:kern w:val="2"/>
+          <w:lang w:eastAsia="hu-HU"/>
+          <w14:ligatures w14:val="standardContextual"/>
+        </w:rPr>
+      </w:pPr>
+      <w:hyperlink w:anchor="_Toc175423814" w:history="1">
+        <w:r>
+          <w:rPr>
+            <w:rStyle w:val="Hiperhivatkozs"/>
+            <w:noProof/>
+          </w:rPr>
+          <w:t>6.1 Felépítés</w:t>
+        </w:r>
+        <w:r>
+          <w:rPr>
+            <w:noProof/>
+            <w:webHidden/>
+          </w:rPr>
+          <w:tab/>
+        </w:r>
+        <w:r>
+          <w:rPr>
+            <w:noProof/>
+            <w:webHidden/>
+          </w:rPr>
+          <w:fldChar w:fldCharType="begin"/>
+        </w:r>
+        <w:r>
+          <w:rPr>
+            <w:noProof/>
+            <w:webHidden/>
+          </w:rPr>
+          <w:instrText xml:space="preserve"> PAGEREF _Toc175423814 \h </w:instrText>
+        </w:r>
+        <w:r>
+          <w:rPr>
+            <w:noProof/>
+            <w:webHidden/>
+          </w:rPr>
+        </w:r>
+        <w:r>
+          <w:rPr>
+            <w:noProof/>
+            <w:webHidden/>
+          </w:rPr>
+          <w:fldChar w:fldCharType="separate"/>
+        </w:r>
+        <w:r>
+          <w:rPr>
+            <w:noProof/>
+            <w:webHidden/>
+          </w:rPr>
+          <w:t>65</w:t>
+        </w:r>
+        <w:r>
+          <w:rPr>
+            <w:noProof/>
+            <w:webHidden/>
+          </w:rPr>
+          <w:fldChar w:fldCharType="end"/>
+        </w:r>
+      </w:hyperlink>
+    </w:p>
+    <w:p>
+      <w:pPr>
+        <w:pStyle w:val="TJ2"/>
+        <w:tabs>
+          <w:tab w:val="right" w:leader="dot" w:pos="8494"/>
+        </w:tabs>
+        <w:rPr>
+          <w:rFonts w:asciiTheme="minorHAnsi" w:eastAsiaTheme="minorEastAsia" w:hAnsiTheme="minorHAnsi" w:cstheme="minorBidi"/>
+          <w:noProof/>
+          <w:kern w:val="2"/>
+          <w:lang w:eastAsia="hu-HU"/>
+          <w14:ligatures w14:val="standardContextual"/>
+        </w:rPr>
+      </w:pPr>
+      <w:hyperlink w:anchor="_Toc175423815" w:history="1">
+        <w:r>
+          <w:rPr>
+            <w:rStyle w:val="Hiperhivatkozs"/>
+            <w:noProof/>
+          </w:rPr>
+          <w:t>6.2</w:t>
+        </w:r>
+        <w:r>
+          <w:rPr>
+            <w:noProof/>
+            <w:webHidden/>
+          </w:rPr>
+          <w:tab/>
+        </w:r>
+        <w:r>
+          <w:rPr>
+            <w:noProof/>
+            <w:webHidden/>
+          </w:rPr>
+          <w:fldChar w:fldCharType="begin"/>
+        </w:r>
+        <w:r>
+          <w:rPr>
+            <w:noProof/>
+            <w:webHidden/>
+          </w:rPr>
+          <w:instrText xml:space="preserve"> PAGEREF _Toc175423815 \h </w:instrText>
+        </w:r>
+        <w:r>
+          <w:rPr>
+            <w:noProof/>
+            <w:webHidden/>
+          </w:rPr>
+        </w:r>
+        <w:r>
+          <w:rPr>
+            <w:noProof/>
+            <w:webHidden/>
+          </w:rPr>
+          <w:fldChar w:fldCharType="separate"/>
+        </w:r>
+        <w:r>
+          <w:rPr>
+            <w:noProof/>
+            <w:webHidden/>
+          </w:rPr>
+          <w:t>65</w:t>
+        </w:r>
+        <w:r>
+          <w:rPr>
+            <w:noProof/>
+            <w:webHidden/>
+          </w:rPr>
+          <w:fldChar w:fldCharType="end"/>
+        </w:r>
+      </w:hyperlink>
+    </w:p>
+    <w:p>
+      <w:pPr>
+        <w:pStyle w:val="TJ2"/>
+        <w:tabs>
+          <w:tab w:val="right" w:leader="dot" w:pos="8494"/>
+        </w:tabs>
+        <w:rPr>
+          <w:rFonts w:asciiTheme="minorHAnsi" w:eastAsiaTheme="minorEastAsia" w:hAnsiTheme="minorHAnsi" w:cstheme="minorBidi"/>
+          <w:noProof/>
+          <w:kern w:val="2"/>
+          <w:lang w:eastAsia="hu-HU"/>
+          <w14:ligatures w14:val="standardContextual"/>
+        </w:rPr>
+      </w:pPr>
+      <w:hyperlink w:anchor="_Toc175423816" w:history="1">
+        <w:r>
+          <w:rPr>
+            <w:rStyle w:val="Hiperhivatkozs"/>
+            <w:noProof/>
+          </w:rPr>
+          <w:t>6.3</w:t>
+        </w:r>
+        <w:r>
+          <w:rPr>
+            <w:noProof/>
+            <w:webHidden/>
+          </w:rPr>
+          <w:tab/>
+        </w:r>
+        <w:r>
+          <w:rPr>
+            <w:noProof/>
+            <w:webHidden/>
+          </w:rPr>
+          <w:fldChar w:fldCharType="begin"/>
+        </w:r>
+        <w:r>
+          <w:rPr>
+            <w:noProof/>
+            <w:webHidden/>
+          </w:rPr>
+          <w:instrText xml:space="preserve"> PAGEREF _Toc175423816 \h </w:instrText>
+        </w:r>
+        <w:r>
+          <w:rPr>
+            <w:noProof/>
+            <w:webHidden/>
+          </w:rPr>
+        </w:r>
+        <w:r>
+          <w:rPr>
+            <w:noProof/>
+            <w:webHidden/>
+          </w:rPr>
+          <w:fldChar w:fldCharType="separate"/>
+        </w:r>
+        <w:r>
+          <w:rPr>
+            <w:noProof/>
+            <w:webHidden/>
+          </w:rPr>
+          <w:t>65</w:t>
+        </w:r>
+        <w:r>
+          <w:rPr>
+            <w:noProof/>
+            <w:webHidden/>
+          </w:rPr>
+          <w:fldChar w:fldCharType="end"/>
+        </w:r>
+      </w:hyperlink>
+    </w:p>
+    <w:p>
+      <w:pPr>
+        <w:pStyle w:val="TJ2"/>
+        <w:tabs>
+          <w:tab w:val="right" w:leader="dot" w:pos="8494"/>
+        </w:tabs>
+        <w:rPr>
+          <w:rFonts w:asciiTheme="minorHAnsi" w:eastAsiaTheme="minorEastAsia" w:hAnsiTheme="minorHAnsi" w:cstheme="minorBidi"/>
+          <w:noProof/>
+          <w:kern w:val="2"/>
+          <w:lang w:eastAsia="hu-HU"/>
+          <w14:ligatures w14:val="standardContextual"/>
+        </w:rPr>
+      </w:pPr>
+      <w:hyperlink w:anchor="_Toc175423817" w:history="1">
+        <w:r>
+          <w:rPr>
+            <w:rStyle w:val="Hiperhivatkozs"/>
+            <w:noProof/>
+          </w:rPr>
+          <w:t>6.4</w:t>
+        </w:r>
+        <w:r>
+          <w:rPr>
+            <w:noProof/>
+            <w:webHidden/>
+          </w:rPr>
+          <w:tab/>
+        </w:r>
+        <w:r>
+          <w:rPr>
+            <w:noProof/>
+            <w:webHidden/>
+          </w:rPr>
+          <w:fldChar w:fldCharType="begin"/>
+        </w:r>
+        <w:r>
+          <w:rPr>
+            <w:noProof/>
+            <w:webHidden/>
+          </w:rPr>
+          <w:instrText xml:space="preserve"> PAGEREF _Toc175423817 \h </w:instrText>
+        </w:r>
+        <w:r>
+          <w:rPr>
+            <w:noProof/>
+            <w:webHidden/>
+          </w:rPr>
+        </w:r>
+        <w:r>
+          <w:rPr>
+            <w:noProof/>
+            <w:webHidden/>
+          </w:rPr>
+          <w:fldChar w:fldCharType="separate"/>
+        </w:r>
+        <w:r>
+          <w:rPr>
+            <w:noProof/>
+            <w:webHidden/>
+          </w:rPr>
+          <w:t>65</w:t>
         </w:r>
         <w:r>
           <w:rPr>
@@ -3451,7 +4027,7 @@
           <w14:ligatures w14:val="standardContextual"/>
         </w:rPr>
       </w:pPr>
-      <w:hyperlink w:anchor="_Toc175348673" w:history="1">
+      <w:hyperlink w:anchor="_Toc175423818" w:history="1">
         <w:r>
           <w:rPr>
             <w:rStyle w:val="Hiperhivatkozs"/>
@@ -3478,7 +4054,7 @@
             <w:noProof/>
             <w:webHidden/>
           </w:rPr>
-          <w:instrText xml:space="preserve"> PAGEREF _Toc175348673 \h </w:instrText>
+          <w:instrText xml:space="preserve"> PAGEREF _Toc175423818 \h </w:instrText>
         </w:r>
         <w:r>
           <w:rPr>
@@ -3498,7 +4074,7 @@
             <w:noProof/>
             <w:webHidden/>
           </w:rPr>
-          <w:t>65</w:t>
+          <w:t>66</w:t>
         </w:r>
         <w:r>
           <w:rPr>
@@ -3523,7 +4099,7 @@
           <w14:ligatures w14:val="standardContextual"/>
         </w:rPr>
       </w:pPr>
-      <w:hyperlink w:anchor="_Toc175348674" w:history="1">
+      <w:hyperlink w:anchor="_Toc175423819" w:history="1">
         <w:r>
           <w:rPr>
             <w:rStyle w:val="Hiperhivatkozs"/>
@@ -3550,7 +4126,7 @@
             <w:noProof/>
             <w:webHidden/>
           </w:rPr>
-          <w:instrText xml:space="preserve"> PAGEREF _Toc175348674 \h </w:instrText>
+          <w:instrText xml:space="preserve"> PAGEREF _Toc175423819 \h </w:instrText>
         </w:r>
         <w:r>
           <w:rPr>
@@ -3570,7 +4146,7 @@
             <w:noProof/>
             <w:webHidden/>
           </w:rPr>
-          <w:t>66</w:t>
+          <w:t>67</w:t>
         </w:r>
         <w:r>
           <w:rPr>
@@ -3595,7 +4171,7 @@
           <w14:ligatures w14:val="standardContextual"/>
         </w:rPr>
       </w:pPr>
-      <w:hyperlink w:anchor="_Toc175348675" w:history="1">
+      <w:hyperlink w:anchor="_Toc175423820" w:history="1">
         <w:r>
           <w:rPr>
             <w:rStyle w:val="Hiperhivatkozs"/>
@@ -3622,7 +4198,7 @@
             <w:noProof/>
             <w:webHidden/>
           </w:rPr>
-          <w:instrText xml:space="preserve"> PAGEREF _Toc175348675 \h </w:instrText>
+          <w:instrText xml:space="preserve"> PAGEREF _Toc175423820 \h </w:instrText>
         </w:r>
         <w:r>
           <w:rPr>
@@ -3642,7 +4218,7 @@
             <w:noProof/>
             <w:webHidden/>
           </w:rPr>
-          <w:t>66</w:t>
+          <w:t>67</w:t>
         </w:r>
         <w:r>
           <w:rPr>
@@ -3665,7 +4241,7 @@
           <w14:ligatures w14:val="standardContextual"/>
         </w:rPr>
       </w:pPr>
-      <w:hyperlink w:anchor="_Toc175348676" w:history="1">
+      <w:hyperlink w:anchor="_Toc175423821" w:history="1">
         <w:r>
           <w:rPr>
             <w:rStyle w:val="Hiperhivatkozs"/>
@@ -3692,7 +4268,7 @@
             <w:noProof/>
             <w:webHidden/>
           </w:rPr>
-          <w:instrText xml:space="preserve"> PAGEREF _Toc175348676 \h </w:instrText>
+          <w:instrText xml:space="preserve"> PAGEREF _Toc175423821 \h </w:instrText>
         </w:r>
         <w:r>
           <w:rPr>
@@ -3712,7 +4288,7 @@
             <w:noProof/>
             <w:webHidden/>
           </w:rPr>
-          <w:t>67</w:t>
+          <w:t>68</w:t>
         </w:r>
         <w:r>
           <w:rPr>
@@ -3735,7 +4311,7 @@
           <w14:ligatures w14:val="standardContextual"/>
         </w:rPr>
       </w:pPr>
-      <w:hyperlink w:anchor="_Toc175348677" w:history="1">
+      <w:hyperlink w:anchor="_Toc175423822" w:history="1">
         <w:r>
           <w:rPr>
             <w:rStyle w:val="Hiperhivatkozs"/>
@@ -3762,7 +4338,7 @@
             <w:noProof/>
             <w:webHidden/>
           </w:rPr>
-          <w:instrText xml:space="preserve"> PAGEREF _Toc175348677 \h </w:instrText>
+          <w:instrText xml:space="preserve"> PAGEREF _Toc175423822 \h </w:instrText>
         </w:r>
         <w:r>
           <w:rPr>
@@ -3782,7 +4358,7 @@
             <w:noProof/>
             <w:webHidden/>
           </w:rPr>
-          <w:t>69</w:t>
+          <w:t>70</w:t>
         </w:r>
         <w:r>
           <w:rPr>
@@ -3807,7 +4383,7 @@
           <w14:ligatures w14:val="standardContextual"/>
         </w:rPr>
       </w:pPr>
-      <w:hyperlink w:anchor="_Toc175348678" w:history="1">
+      <w:hyperlink w:anchor="_Toc175423823" w:history="1">
         <w:r>
           <w:rPr>
             <w:rStyle w:val="Hiperhivatkozs"/>
@@ -3834,7 +4410,7 @@
             <w:noProof/>
             <w:webHidden/>
           </w:rPr>
-          <w:instrText xml:space="preserve"> PAGEREF _Toc175348678 \h </w:instrText>
+          <w:instrText xml:space="preserve"> PAGEREF _Toc175423823 \h </w:instrText>
         </w:r>
         <w:r>
           <w:rPr>
@@ -3854,7 +4430,7 @@
             <w:noProof/>
             <w:webHidden/>
           </w:rPr>
-          <w:t>69</w:t>
+          <w:t>70</w:t>
         </w:r>
         <w:r>
           <w:rPr>
@@ -3879,7 +4455,7 @@
           <w14:ligatures w14:val="standardContextual"/>
         </w:rPr>
       </w:pPr>
-      <w:hyperlink w:anchor="_Toc175348679" w:history="1">
+      <w:hyperlink w:anchor="_Toc175423824" w:history="1">
         <w:r>
           <w:rPr>
             <w:rStyle w:val="Hiperhivatkozs"/>
@@ -3906,7 +4482,7 @@
             <w:noProof/>
             <w:webHidden/>
           </w:rPr>
-          <w:instrText xml:space="preserve"> PAGEREF _Toc175348679 \h </w:instrText>
+          <w:instrText xml:space="preserve"> PAGEREF _Toc175423824 \h </w:instrText>
         </w:r>
         <w:r>
           <w:rPr>
@@ -3926,7 +4502,7 @@
             <w:noProof/>
             <w:webHidden/>
           </w:rPr>
-          <w:t>69</w:t>
+          <w:t>70</w:t>
         </w:r>
         <w:r>
           <w:rPr>
@@ -3951,7 +4527,7 @@
           <w14:ligatures w14:val="standardContextual"/>
         </w:rPr>
       </w:pPr>
-      <w:hyperlink w:anchor="_Toc175348680" w:history="1">
+      <w:hyperlink w:anchor="_Toc175423825" w:history="1">
         <w:r>
           <w:rPr>
             <w:rStyle w:val="Hiperhivatkozs"/>
@@ -3978,7 +4554,7 @@
             <w:noProof/>
             <w:webHidden/>
           </w:rPr>
-          <w:instrText xml:space="preserve"> PAGEREF _Toc175348680 \h </w:instrText>
+          <w:instrText xml:space="preserve"> PAGEREF _Toc175423825 \h </w:instrText>
         </w:r>
         <w:r>
           <w:rPr>
@@ -3998,7 +4574,7 @@
             <w:noProof/>
             <w:webHidden/>
           </w:rPr>
-          <w:t>69</w:t>
+          <w:t>70</w:t>
         </w:r>
         <w:r>
           <w:rPr>
@@ -4023,7 +4599,7 @@
           <w14:ligatures w14:val="standardContextual"/>
         </w:rPr>
       </w:pPr>
-      <w:hyperlink w:anchor="_Toc175348681" w:history="1">
+      <w:hyperlink w:anchor="_Toc175423826" w:history="1">
         <w:r>
           <w:rPr>
             <w:rStyle w:val="Hiperhivatkozs"/>
@@ -4050,7 +4626,7 @@
             <w:noProof/>
             <w:webHidden/>
           </w:rPr>
-          <w:instrText xml:space="preserve"> PAGEREF _Toc175348681 \h </w:instrText>
+          <w:instrText xml:space="preserve"> PAGEREF _Toc175423826 \h </w:instrText>
         </w:r>
         <w:r>
           <w:rPr>
@@ -4070,7 +4646,7 @@
             <w:noProof/>
             <w:webHidden/>
           </w:rPr>
-          <w:t>69</w:t>
+          <w:t>70</w:t>
         </w:r>
         <w:r>
           <w:rPr>
@@ -4095,7 +4671,7 @@
           <w14:ligatures w14:val="standardContextual"/>
         </w:rPr>
       </w:pPr>
-      <w:hyperlink w:anchor="_Toc175348682" w:history="1">
+      <w:hyperlink w:anchor="_Toc175423827" w:history="1">
         <w:r>
           <w:rPr>
             <w:rStyle w:val="Hiperhivatkozs"/>
@@ -4122,7 +4698,7 @@
             <w:noProof/>
             <w:webHidden/>
           </w:rPr>
-          <w:instrText xml:space="preserve"> PAGEREF _Toc175348682 \h </w:instrText>
+          <w:instrText xml:space="preserve"> PAGEREF _Toc175423827 \h </w:instrText>
         </w:r>
         <w:r>
           <w:rPr>
@@ -4142,7 +4718,7 @@
             <w:noProof/>
             <w:webHidden/>
           </w:rPr>
-          <w:t>70</w:t>
+          <w:t>71</w:t>
         </w:r>
         <w:r>
           <w:rPr>
@@ -4167,7 +4743,7 @@
           <w14:ligatures w14:val="standardContextual"/>
         </w:rPr>
       </w:pPr>
-      <w:hyperlink w:anchor="_Toc175348683" w:history="1">
+      <w:hyperlink w:anchor="_Toc175423828" w:history="1">
         <w:r>
           <w:rPr>
             <w:rStyle w:val="Hiperhivatkozs"/>
@@ -4194,7 +4770,7 @@
             <w:noProof/>
             <w:webHidden/>
           </w:rPr>
-          <w:instrText xml:space="preserve"> PAGEREF _Toc175348683 \h </w:instrText>
+          <w:instrText xml:space="preserve"> PAGEREF _Toc175423828 \h </w:instrText>
         </w:r>
         <w:r>
           <w:rPr>
@@ -4214,7 +4790,7 @@
             <w:noProof/>
             <w:webHidden/>
           </w:rPr>
-          <w:t>70</w:t>
+          <w:t>71</w:t>
         </w:r>
         <w:r>
           <w:rPr>
@@ -4239,7 +4815,7 @@
           <w14:ligatures w14:val="standardContextual"/>
         </w:rPr>
       </w:pPr>
-      <w:hyperlink w:anchor="_Toc175348684" w:history="1">
+      <w:hyperlink w:anchor="_Toc175423829" w:history="1">
         <w:r>
           <w:rPr>
             <w:rStyle w:val="Hiperhivatkozs"/>
@@ -4266,7 +4842,7 @@
             <w:noProof/>
             <w:webHidden/>
           </w:rPr>
-          <w:instrText xml:space="preserve"> PAGEREF _Toc175348684 \h </w:instrText>
+          <w:instrText xml:space="preserve"> PAGEREF _Toc175423829 \h </w:instrText>
         </w:r>
         <w:r>
           <w:rPr>
@@ -4286,7 +4862,7 @@
             <w:noProof/>
             <w:webHidden/>
           </w:rPr>
-          <w:t>70</w:t>
+          <w:t>71</w:t>
         </w:r>
         <w:r>
           <w:rPr>
@@ -4311,7 +4887,7 @@
           <w14:ligatures w14:val="standardContextual"/>
         </w:rPr>
       </w:pPr>
-      <w:hyperlink w:anchor="_Toc175348685" w:history="1">
+      <w:hyperlink w:anchor="_Toc175423830" w:history="1">
         <w:r>
           <w:rPr>
             <w:rStyle w:val="Hiperhivatkozs"/>
@@ -4338,7 +4914,7 @@
             <w:noProof/>
             <w:webHidden/>
           </w:rPr>
-          <w:instrText xml:space="preserve"> PAGEREF _Toc175348685 \h </w:instrText>
+          <w:instrText xml:space="preserve"> PAGEREF _Toc175423830 \h </w:instrText>
         </w:r>
         <w:r>
           <w:rPr>
@@ -4358,7 +4934,7 @@
             <w:noProof/>
             <w:webHidden/>
           </w:rPr>
-          <w:t>70</w:t>
+          <w:t>71</w:t>
         </w:r>
         <w:r>
           <w:rPr>
@@ -4383,7 +4959,7 @@
           <w14:ligatures w14:val="standardContextual"/>
         </w:rPr>
       </w:pPr>
-      <w:hyperlink w:anchor="_Toc175348686" w:history="1">
+      <w:hyperlink w:anchor="_Toc175423831" w:history="1">
         <w:r>
           <w:rPr>
             <w:rStyle w:val="Hiperhivatkozs"/>
@@ -4410,7 +4986,7 @@
             <w:noProof/>
             <w:webHidden/>
           </w:rPr>
-          <w:instrText xml:space="preserve"> PAGEREF _Toc175348686 \h </w:instrText>
+          <w:instrText xml:space="preserve"> PAGEREF _Toc175423831 \h </w:instrText>
         </w:r>
         <w:r>
           <w:rPr>
@@ -4430,7 +5006,7 @@
             <w:noProof/>
             <w:webHidden/>
           </w:rPr>
-          <w:t>71</w:t>
+          <w:t>72</w:t>
         </w:r>
         <w:r>
           <w:rPr>
@@ -4455,7 +5031,7 @@
           <w14:ligatures w14:val="standardContextual"/>
         </w:rPr>
       </w:pPr>
-      <w:hyperlink w:anchor="_Toc175348687" w:history="1">
+      <w:hyperlink w:anchor="_Toc175423832" w:history="1">
         <w:r>
           <w:rPr>
             <w:rStyle w:val="Hiperhivatkozs"/>
@@ -4482,7 +5058,7 @@
             <w:noProof/>
             <w:webHidden/>
           </w:rPr>
-          <w:instrText xml:space="preserve"> PAGEREF _Toc175348687 \h </w:instrText>
+          <w:instrText xml:space="preserve"> PAGEREF _Toc175423832 \h </w:instrText>
         </w:r>
         <w:r>
           <w:rPr>
@@ -4502,7 +5078,7 @@
             <w:noProof/>
             <w:webHidden/>
           </w:rPr>
-          <w:t>71</w:t>
+          <w:t>72</w:t>
         </w:r>
         <w:r>
           <w:rPr>
@@ -4527,7 +5103,7 @@
           <w14:ligatures w14:val="standardContextual"/>
         </w:rPr>
       </w:pPr>
-      <w:hyperlink w:anchor="_Toc175348688" w:history="1">
+      <w:hyperlink w:anchor="_Toc175423833" w:history="1">
         <w:r>
           <w:rPr>
             <w:rStyle w:val="Hiperhivatkozs"/>
@@ -4554,7 +5130,7 @@
             <w:noProof/>
             <w:webHidden/>
           </w:rPr>
-          <w:instrText xml:space="preserve"> PAGEREF _Toc175348688 \h </w:instrText>
+          <w:instrText xml:space="preserve"> PAGEREF _Toc175423833 \h </w:instrText>
         </w:r>
         <w:r>
           <w:rPr>
@@ -4574,7 +5150,7 @@
             <w:noProof/>
             <w:webHidden/>
           </w:rPr>
-          <w:t>71</w:t>
+          <w:t>72</w:t>
         </w:r>
         <w:r>
           <w:rPr>
@@ -4599,7 +5175,7 @@
           <w14:ligatures w14:val="standardContextual"/>
         </w:rPr>
       </w:pPr>
-      <w:hyperlink w:anchor="_Toc175348689" w:history="1">
+      <w:hyperlink w:anchor="_Toc175423834" w:history="1">
         <w:r>
           <w:rPr>
             <w:rStyle w:val="Hiperhivatkozs"/>
@@ -4626,7 +5202,7 @@
             <w:noProof/>
             <w:webHidden/>
           </w:rPr>
-          <w:instrText xml:space="preserve"> PAGEREF _Toc175348689 \h </w:instrText>
+          <w:instrText xml:space="preserve"> PAGEREF _Toc175423834 \h </w:instrText>
         </w:r>
         <w:r>
           <w:rPr>
@@ -4646,7 +5222,7 @@
             <w:noProof/>
             <w:webHidden/>
           </w:rPr>
-          <w:t>71</w:t>
+          <w:t>72</w:t>
         </w:r>
         <w:r>
           <w:rPr>
@@ -4671,7 +5247,7 @@
           <w14:ligatures w14:val="standardContextual"/>
         </w:rPr>
       </w:pPr>
-      <w:hyperlink w:anchor="_Toc175348690" w:history="1">
+      <w:hyperlink w:anchor="_Toc175423835" w:history="1">
         <w:r>
           <w:rPr>
             <w:rStyle w:val="Hiperhivatkozs"/>
@@ -4698,7 +5274,7 @@
             <w:noProof/>
             <w:webHidden/>
           </w:rPr>
-          <w:instrText xml:space="preserve"> PAGEREF _Toc175348690 \h </w:instrText>
+          <w:instrText xml:space="preserve"> PAGEREF _Toc175423835 \h </w:instrText>
         </w:r>
         <w:r>
           <w:rPr>
@@ -4718,7 +5294,7 @@
             <w:noProof/>
             <w:webHidden/>
           </w:rPr>
-          <w:t>72</w:t>
+          <w:t>73</w:t>
         </w:r>
         <w:r>
           <w:rPr>
@@ -4741,7 +5317,7 @@
           <w14:ligatures w14:val="standardContextual"/>
         </w:rPr>
       </w:pPr>
-      <w:hyperlink w:anchor="_Toc175348691" w:history="1">
+      <w:hyperlink w:anchor="_Toc175423836" w:history="1">
         <w:r>
           <w:rPr>
             <w:rStyle w:val="Hiperhivatkozs"/>
@@ -4768,7 +5344,7 @@
             <w:noProof/>
             <w:webHidden/>
           </w:rPr>
-          <w:instrText xml:space="preserve"> PAGEREF _Toc175348691 \h </w:instrText>
+          <w:instrText xml:space="preserve"> PAGEREF _Toc175423836 \h </w:instrText>
         </w:r>
         <w:r>
           <w:rPr>
@@ -4788,7 +5364,7 @@
             <w:noProof/>
             <w:webHidden/>
           </w:rPr>
-          <w:t>73</w:t>
+          <w:t>74</w:t>
         </w:r>
         <w:r>
           <w:rPr>
@@ -4811,7 +5387,7 @@
           <w14:ligatures w14:val="standardContextual"/>
         </w:rPr>
       </w:pPr>
-      <w:hyperlink w:anchor="_Toc175348692" w:history="1">
+      <w:hyperlink w:anchor="_Toc175423837" w:history="1">
         <w:r>
           <w:rPr>
             <w:rStyle w:val="Hiperhivatkozs"/>
@@ -4838,7 +5414,7 @@
             <w:noProof/>
             <w:webHidden/>
           </w:rPr>
-          <w:instrText xml:space="preserve"> PAGEREF _Toc175348692 \h </w:instrText>
+          <w:instrText xml:space="preserve"> PAGEREF _Toc175423837 \h </w:instrText>
         </w:r>
         <w:r>
           <w:rPr>
@@ -4858,7 +5434,7 @@
             <w:noProof/>
             <w:webHidden/>
           </w:rPr>
-          <w:t>74</w:t>
+          <w:t>75</w:t>
         </w:r>
         <w:r>
           <w:rPr>
@@ -4881,7 +5457,7 @@
           <w14:ligatures w14:val="standardContextual"/>
         </w:rPr>
       </w:pPr>
-      <w:hyperlink w:anchor="_Toc175348693" w:history="1">
+      <w:hyperlink w:anchor="_Toc175423838" w:history="1">
         <w:r>
           <w:rPr>
             <w:rStyle w:val="Hiperhivatkozs"/>
@@ -4908,7 +5484,7 @@
             <w:noProof/>
             <w:webHidden/>
           </w:rPr>
-          <w:instrText xml:space="preserve"> PAGEREF _Toc175348693 \h </w:instrText>
+          <w:instrText xml:space="preserve"> PAGEREF _Toc175423838 \h </w:instrText>
         </w:r>
         <w:r>
           <w:rPr>
@@ -4928,7 +5504,7 @@
             <w:noProof/>
             <w:webHidden/>
           </w:rPr>
-          <w:t>75</w:t>
+          <w:t>76</w:t>
         </w:r>
         <w:r>
           <w:rPr>
@@ -5078,7 +5654,7 @@
         <w:rPr>
           <w:noProof/>
         </w:rPr>
-        <w:t>2024. 08. 23.</w:t>
+        <w:t>2024. 08. 24.</w:t>
       </w:r>
       <w:r>
         <w:fldChar w:fldCharType="end"/>
@@ -5133,7 +5709,7 @@
       <w:pPr>
         <w:pStyle w:val="Fejezetcimszmozsnlkl"/>
       </w:pPr>
-      <w:bookmarkStart w:id="0" w:name="_Toc175348636"/>
+      <w:bookmarkStart w:id="0" w:name="_Toc175423773"/>
       <w:r>
         <w:lastRenderedPageBreak/>
         <w:t>Összefoglaló</w:t>
@@ -5173,7 +5749,7 @@
       <w:pPr>
         <w:pStyle w:val="Fejezetcimszmozsnlkl"/>
       </w:pPr>
-      <w:bookmarkStart w:id="1" w:name="_Toc175348637"/>
+      <w:bookmarkStart w:id="1" w:name="_Toc175423774"/>
       <w:proofErr w:type="spellStart"/>
       <w:r>
         <w:lastRenderedPageBreak/>
@@ -5222,7 +5798,7 @@
       <w:pPr>
         <w:pStyle w:val="Cmsor1"/>
       </w:pPr>
-      <w:bookmarkStart w:id="2" w:name="_Toc175348638"/>
+      <w:bookmarkStart w:id="2" w:name="_Toc175423775"/>
       <w:r>
         <w:lastRenderedPageBreak/>
         <w:t>Bevezetés</w:t>
@@ -5368,7 +5944,7 @@
       <w:pPr>
         <w:pStyle w:val="Cmsor1"/>
       </w:pPr>
-      <w:bookmarkStart w:id="3" w:name="_Toc175348639"/>
+      <w:bookmarkStart w:id="3" w:name="_Toc175423776"/>
       <w:r>
         <w:lastRenderedPageBreak/>
         <w:t>Specifikáció</w:t>
@@ -5667,7 +6243,7 @@
       <w:pPr>
         <w:pStyle w:val="Cmsor1"/>
       </w:pPr>
-      <w:bookmarkStart w:id="4" w:name="_Toc175348640"/>
+      <w:bookmarkStart w:id="4" w:name="_Toc175423777"/>
       <w:r>
         <w:lastRenderedPageBreak/>
         <w:t>Fizikai áttekintés</w:t>
@@ -5694,7 +6270,7 @@
       <w:pPr>
         <w:pStyle w:val="Cmsor2"/>
       </w:pPr>
-      <w:bookmarkStart w:id="5" w:name="_Toc175348641"/>
+      <w:bookmarkStart w:id="5" w:name="_Toc175423778"/>
       <w:r>
         <w:t>Fizikai ismertető</w:t>
       </w:r>
@@ -5949,39 +6525,20 @@
       <w:r>
         <w:rPr>
           <w:noProof/>
-          <w:color w:val="0070C0"/>
-          <w:u w:val="single"/>
         </w:rPr>
         <w:t>3</w:t>
       </w:r>
       <w:r>
-        <w:rPr>
-          <w:color w:val="0070C0"/>
-          <w:u w:val="single"/>
-        </w:rPr>
         <w:noBreakHyphen/>
       </w:r>
       <w:r>
         <w:rPr>
           <w:noProof/>
-          <w:color w:val="0070C0"/>
-          <w:u w:val="single"/>
         </w:rPr>
         <w:t>1</w:t>
       </w:r>
       <w:r>
-        <w:rPr>
-          <w:color w:val="0070C0"/>
-          <w:u w:val="single"/>
-        </w:rPr>
-        <w:t>. ábr</w:t>
-      </w:r>
-      <w:r>
-        <w:rPr>
-          <w:color w:val="0070C0"/>
-          <w:u w:val="single"/>
-        </w:rPr>
-        <w:t>a</w:t>
+        <w:t>. ábra Differenciális spektrumforma [2]</w:t>
       </w:r>
       <w:r>
         <w:rPr>
@@ -6335,32 +6892,20 @@
       <w:r>
         <w:rPr>
           <w:noProof/>
-          <w:color w:val="0070C0"/>
-          <w:u w:val="single"/>
         </w:rPr>
         <w:t>3</w:t>
       </w:r>
       <w:r>
-        <w:rPr>
-          <w:color w:val="0070C0"/>
-          <w:u w:val="single"/>
-        </w:rPr>
         <w:noBreakHyphen/>
       </w:r>
       <w:r>
         <w:rPr>
           <w:noProof/>
-          <w:color w:val="0070C0"/>
-          <w:u w:val="single"/>
-        </w:rPr>
-        <w:t>1</w:t>
-      </w:r>
-      <w:r>
-        <w:rPr>
-          <w:color w:val="0070C0"/>
-          <w:u w:val="single"/>
-        </w:rPr>
-        <w:t>. ábra</w:t>
+        </w:rPr>
+        <w:t>2</w:t>
+      </w:r>
+      <w:r>
+        <w:t>. ábra Különböző detektorok válasza [2]</w:t>
       </w:r>
       <w:r>
         <w:rPr>
@@ -6576,32 +7121,20 @@
       <w:r>
         <w:rPr>
           <w:noProof/>
-          <w:color w:val="0070C0"/>
-          <w:u w:val="single"/>
         </w:rPr>
         <w:t>3</w:t>
       </w:r>
       <w:r>
-        <w:rPr>
-          <w:color w:val="0070C0"/>
-          <w:u w:val="single"/>
-        </w:rPr>
         <w:noBreakHyphen/>
       </w:r>
       <w:r>
         <w:rPr>
           <w:noProof/>
-          <w:color w:val="0070C0"/>
-          <w:u w:val="single"/>
-        </w:rPr>
-        <w:t>2</w:t>
-      </w:r>
-      <w:r>
-        <w:rPr>
-          <w:color w:val="0070C0"/>
-          <w:u w:val="single"/>
-        </w:rPr>
-        <w:t>. ábráról</w:t>
+        </w:rPr>
+        <w:t>3</w:t>
+      </w:r>
+      <w:r>
+        <w:t>. ábra Energiafelbontás definíciójához</w:t>
       </w:r>
       <w:r>
         <w:rPr>
@@ -7241,7 +7774,7 @@
       <w:pPr>
         <w:pStyle w:val="Cmsor2"/>
       </w:pPr>
-      <w:bookmarkStart w:id="9" w:name="_Toc175348642"/>
+      <w:bookmarkStart w:id="9" w:name="_Toc175423779"/>
       <w:r>
         <w:lastRenderedPageBreak/>
         <w:t>Szcintillátor kiválasztása</w:t>
@@ -9156,7 +9689,7 @@
       <w:pPr>
         <w:pStyle w:val="Cmsor2"/>
       </w:pPr>
-      <w:bookmarkStart w:id="10" w:name="_Toc175348643"/>
+      <w:bookmarkStart w:id="10" w:name="_Toc175423780"/>
       <w:r>
         <w:lastRenderedPageBreak/>
         <w:t>Szcintillátor hatásfokának számítása</w:t>
@@ -9193,7 +9726,7 @@
         <w:pStyle w:val="Cmsor2"/>
       </w:pPr>
       <w:bookmarkStart w:id="11" w:name="_Ref174742236"/>
-      <w:bookmarkStart w:id="12" w:name="_Toc175348644"/>
+      <w:bookmarkStart w:id="12" w:name="_Toc175423781"/>
       <w:r>
         <w:lastRenderedPageBreak/>
         <w:t>Detektor kiválasztása</w:t>
@@ -10923,7 +11456,7 @@
       <w:pPr>
         <w:pStyle w:val="Cmsor1"/>
       </w:pPr>
-      <w:bookmarkStart w:id="14" w:name="_Toc175348645"/>
+      <w:bookmarkStart w:id="14" w:name="_Toc175423782"/>
       <w:r>
         <w:lastRenderedPageBreak/>
         <w:t>Hardver</w:t>
@@ -10942,7 +11475,7 @@
       <w:pPr>
         <w:pStyle w:val="Cmsor2"/>
       </w:pPr>
-      <w:bookmarkStart w:id="15" w:name="_Toc175348646"/>
+      <w:bookmarkStart w:id="15" w:name="_Toc175423783"/>
       <w:r>
         <w:t>Hardver blokkvázlat</w:t>
       </w:r>
@@ -11326,7 +11859,7 @@
       <w:pPr>
         <w:pStyle w:val="Cmsor2"/>
       </w:pPr>
-      <w:bookmarkStart w:id="16" w:name="_Toc175348647"/>
+      <w:bookmarkStart w:id="16" w:name="_Toc175423784"/>
       <w:r>
         <w:lastRenderedPageBreak/>
         <w:t>Tápegység</w:t>
@@ -11463,7 +11996,7 @@
       <w:pPr>
         <w:pStyle w:val="Cmsor3"/>
       </w:pPr>
-      <w:bookmarkStart w:id="17" w:name="_Toc175348648"/>
+      <w:bookmarkStart w:id="17" w:name="_Toc175423785"/>
       <w:r>
         <w:t>Akkumulátor töltő</w:t>
       </w:r>
@@ -12566,7 +13099,7 @@
       <w:pPr>
         <w:pStyle w:val="Cmsor3"/>
       </w:pPr>
-      <w:bookmarkStart w:id="18" w:name="_Toc175348649"/>
+      <w:bookmarkStart w:id="18" w:name="_Toc175423786"/>
       <w:r>
         <w:lastRenderedPageBreak/>
         <w:t>Digitális tápegység</w:t>
@@ -12992,7 +13525,7 @@
       <w:pPr>
         <w:pStyle w:val="Cmsor3"/>
       </w:pPr>
-      <w:bookmarkStart w:id="19" w:name="_Toc175348650"/>
+      <w:bookmarkStart w:id="19" w:name="_Toc175423787"/>
       <w:r>
         <w:lastRenderedPageBreak/>
         <w:t>Analóg bemeneti fokozat tápegysége</w:t>
@@ -14384,7 +14917,7 @@
       <w:pPr>
         <w:pStyle w:val="Cmsor3"/>
       </w:pPr>
-      <w:bookmarkStart w:id="20" w:name="_Toc175348651"/>
+      <w:bookmarkStart w:id="20" w:name="_Toc175423788"/>
       <w:r>
         <w:t>Detektor tápegység</w:t>
       </w:r>
@@ -16560,7 +17093,7 @@
       <w:pPr>
         <w:pStyle w:val="Cmsor2"/>
       </w:pPr>
-      <w:bookmarkStart w:id="28" w:name="_Toc175348652"/>
+      <w:bookmarkStart w:id="28" w:name="_Toc175423789"/>
       <w:r>
         <w:lastRenderedPageBreak/>
         <w:t>Analóg bemeneti fokozat</w:t>
@@ -16891,7 +17424,7 @@
       <w:pPr>
         <w:pStyle w:val="Cmsor3"/>
       </w:pPr>
-      <w:bookmarkStart w:id="29" w:name="_Toc175348653"/>
+      <w:bookmarkStart w:id="29" w:name="_Toc175423790"/>
       <w:r>
         <w:lastRenderedPageBreak/>
         <w:t>Töltésérzékeny előerősítő</w:t>
@@ -16926,7 +17459,7 @@
       <w:pPr>
         <w:pStyle w:val="Cmsor3"/>
       </w:pPr>
-      <w:bookmarkStart w:id="30" w:name="_Toc175348654"/>
+      <w:bookmarkStart w:id="30" w:name="_Toc175423791"/>
       <w:r>
         <w:t>Alapszint helyreállító áramkör</w:t>
       </w:r>
@@ -16960,7 +17493,7 @@
       <w:pPr>
         <w:pStyle w:val="Cmsor3"/>
       </w:pPr>
-      <w:bookmarkStart w:id="31" w:name="_Toc175348655"/>
+      <w:bookmarkStart w:id="31" w:name="_Toc175423792"/>
       <w:r>
         <w:t>Csúcsdetektor</w:t>
       </w:r>
@@ -17009,7 +17542,7 @@
       <w:pPr>
         <w:pStyle w:val="Cmsor2"/>
       </w:pPr>
-      <w:bookmarkStart w:id="32" w:name="_Toc175348656"/>
+      <w:bookmarkStart w:id="32" w:name="_Toc175423793"/>
       <w:r>
         <w:lastRenderedPageBreak/>
         <w:t>Be- és kikapcsolást vezérlő áramkör</w:t>
@@ -17037,7 +17570,7 @@
       <w:pPr>
         <w:pStyle w:val="Cmsor3"/>
       </w:pPr>
-      <w:bookmarkStart w:id="33" w:name="_Toc175348657"/>
+      <w:bookmarkStart w:id="33" w:name="_Toc175423794"/>
       <w:r>
         <w:t>Terv</w:t>
       </w:r>
@@ -17505,7 +18038,7 @@
       <w:pPr>
         <w:pStyle w:val="Cmsor3"/>
       </w:pPr>
-      <w:bookmarkStart w:id="34" w:name="_Toc175348658"/>
+      <w:bookmarkStart w:id="34" w:name="_Toc175423795"/>
       <w:r>
         <w:lastRenderedPageBreak/>
         <w:t>Mérési eredmények</w:t>
@@ -17982,7 +18515,7 @@
       <w:pPr>
         <w:pStyle w:val="Cmsor2"/>
       </w:pPr>
-      <w:bookmarkStart w:id="35" w:name="_Toc175348659"/>
+      <w:bookmarkStart w:id="35" w:name="_Toc175423796"/>
       <w:r>
         <w:lastRenderedPageBreak/>
         <w:t>Digitális áramköri elemek</w:t>
@@ -18030,7 +18563,7 @@
       <w:pPr>
         <w:pStyle w:val="Cmsor3"/>
       </w:pPr>
-      <w:bookmarkStart w:id="36" w:name="_Toc175348660"/>
+      <w:bookmarkStart w:id="36" w:name="_Toc175423797"/>
       <w:r>
         <w:t>Mikrovezérlő</w:t>
       </w:r>
@@ -19111,7 +19644,7 @@
         <w:pStyle w:val="Cmsor3"/>
       </w:pPr>
       <w:bookmarkStart w:id="37" w:name="_Ref174742404"/>
-      <w:bookmarkStart w:id="38" w:name="_Toc175348661"/>
+      <w:bookmarkStart w:id="38" w:name="_Toc175423798"/>
       <w:r>
         <w:lastRenderedPageBreak/>
         <w:t>Külső memória illesztés</w:t>
@@ -19487,7 +20020,7 @@
       <w:pPr>
         <w:pStyle w:val="Cmsor3"/>
       </w:pPr>
-      <w:bookmarkStart w:id="39" w:name="_Toc175348662"/>
+      <w:bookmarkStart w:id="39" w:name="_Toc175423799"/>
       <w:r>
         <w:lastRenderedPageBreak/>
         <w:t>Periféria illesztés</w:t>
@@ -19742,7 +20275,7 @@
       <w:bookmarkStart w:id="49" w:name="_Ref174442806"/>
       <w:bookmarkStart w:id="50" w:name="_Ref174442808"/>
       <w:bookmarkStart w:id="51" w:name="_Ref174442812"/>
-      <w:bookmarkStart w:id="52" w:name="_Toc175348663"/>
+      <w:bookmarkStart w:id="52" w:name="_Toc175423800"/>
       <w:r>
         <w:lastRenderedPageBreak/>
         <w:t>Kijelző</w:t>
@@ -20481,7 +21014,7 @@
       <w:pPr>
         <w:pStyle w:val="Cmsor3"/>
       </w:pPr>
-      <w:bookmarkStart w:id="53" w:name="_Toc175348664"/>
+      <w:bookmarkStart w:id="53" w:name="_Toc175423801"/>
       <w:r>
         <w:lastRenderedPageBreak/>
         <w:t>SD kártya illesztése</w:t>
@@ -20758,7 +21291,7 @@
       <w:pPr>
         <w:pStyle w:val="Cmsor3"/>
       </w:pPr>
-      <w:bookmarkStart w:id="54" w:name="_Toc175348665"/>
+      <w:bookmarkStart w:id="54" w:name="_Toc175423802"/>
       <w:r>
         <w:lastRenderedPageBreak/>
         <w:t>USB kommunikáció illesztése</w:t>
@@ -21050,7 +21583,7 @@
       <w:pPr>
         <w:pStyle w:val="Cmsor2"/>
       </w:pPr>
-      <w:bookmarkStart w:id="55" w:name="_Toc175348666"/>
+      <w:bookmarkStart w:id="55" w:name="_Toc175423803"/>
       <w:r>
         <w:t>Hőmérséklet mérése</w:t>
       </w:r>
@@ -21219,7 +21752,7 @@
       <w:pPr>
         <w:pStyle w:val="Cmsor2"/>
       </w:pPr>
-      <w:bookmarkStart w:id="56" w:name="_Toc175348667"/>
+      <w:bookmarkStart w:id="56" w:name="_Toc175423804"/>
       <w:r>
         <w:lastRenderedPageBreak/>
         <w:t>Detektor</w:t>
@@ -21233,7 +21766,7 @@
       <w:pPr>
         <w:pStyle w:val="Cmsor3"/>
       </w:pPr>
-      <w:bookmarkStart w:id="57" w:name="_Toc175348668"/>
+      <w:bookmarkStart w:id="57" w:name="_Toc175423805"/>
       <w:r>
         <w:t>Terv</w:t>
       </w:r>
@@ -21689,7 +22222,7 @@
       <w:pPr>
         <w:pStyle w:val="Cmsor3"/>
       </w:pPr>
-      <w:bookmarkStart w:id="58" w:name="_Toc175348669"/>
+      <w:bookmarkStart w:id="58" w:name="_Toc175423806"/>
       <w:r>
         <w:lastRenderedPageBreak/>
         <w:t>Mérési eredmények</w:t>
@@ -21709,7 +22242,7 @@
         <w:pStyle w:val="Cmsor2"/>
       </w:pPr>
       <w:bookmarkStart w:id="59" w:name="_Ref174742150"/>
-      <w:bookmarkStart w:id="60" w:name="_Toc175348670"/>
+      <w:bookmarkStart w:id="60" w:name="_Toc175423807"/>
       <w:r>
         <w:lastRenderedPageBreak/>
         <w:t>Fóliatasztatúra tervezése</w:t>
@@ -22473,38 +23006,100 @@
       <w:pPr>
         <w:pStyle w:val="Cmsor1"/>
       </w:pPr>
-      <w:bookmarkStart w:id="61" w:name="_Toc175348671"/>
+      <w:bookmarkStart w:id="61" w:name="_Toc175423808"/>
       <w:r>
         <w:lastRenderedPageBreak/>
         <w:t>Beágyazott szoftver</w:t>
       </w:r>
       <w:bookmarkEnd w:id="61"/>
     </w:p>
+    <w:p>
+      <w:pPr>
+        <w:pStyle w:val="Cmsor2"/>
+      </w:pPr>
+      <w:bookmarkStart w:id="62" w:name="_Toc175423809"/>
+      <w:r>
+        <w:t>Felépítés</w:t>
+      </w:r>
+      <w:bookmarkEnd w:id="62"/>
+    </w:p>
+    <w:p>
+      <w:pPr>
+        <w:pStyle w:val="Cmsor2"/>
+      </w:pPr>
+      <w:bookmarkStart w:id="63" w:name="_Toc175423810"/>
+      <w:bookmarkEnd w:id="63"/>
+    </w:p>
+    <w:p>
+      <w:pPr>
+        <w:pStyle w:val="Cmsor2"/>
+      </w:pPr>
+      <w:bookmarkStart w:id="64" w:name="_Toc175423811"/>
+      <w:bookmarkEnd w:id="64"/>
+    </w:p>
+    <w:p>
+      <w:pPr>
+        <w:pStyle w:val="Cmsor2"/>
+      </w:pPr>
+      <w:bookmarkStart w:id="65" w:name="_Toc175423812"/>
+      <w:bookmarkEnd w:id="65"/>
+    </w:p>
     <w:p/>
     <w:p>
       <w:pPr>
         <w:pStyle w:val="Cmsor1"/>
       </w:pPr>
-      <w:bookmarkStart w:id="62" w:name="_Toc175348672"/>
+      <w:bookmarkStart w:id="66" w:name="_Toc175423813"/>
       <w:r>
         <w:lastRenderedPageBreak/>
         <w:t>PC alkalmazás</w:t>
       </w:r>
-      <w:bookmarkEnd w:id="62"/>
+      <w:bookmarkEnd w:id="66"/>
       <w:r>
         <w:t xml:space="preserve"> </w:t>
       </w:r>
     </w:p>
     <w:p>
       <w:pPr>
+        <w:pStyle w:val="Cmsor2"/>
+      </w:pPr>
+      <w:bookmarkStart w:id="67" w:name="_Toc175423814"/>
+      <w:r>
+        <w:t>Felépítés</w:t>
+      </w:r>
+      <w:bookmarkEnd w:id="67"/>
+    </w:p>
+    <w:p>
+      <w:pPr>
+        <w:pStyle w:val="Cmsor2"/>
+      </w:pPr>
+      <w:bookmarkStart w:id="68" w:name="_Toc175423815"/>
+      <w:bookmarkEnd w:id="68"/>
+    </w:p>
+    <w:p>
+      <w:pPr>
+        <w:pStyle w:val="Cmsor2"/>
+      </w:pPr>
+      <w:bookmarkStart w:id="69" w:name="_Toc175423816"/>
+      <w:bookmarkEnd w:id="69"/>
+    </w:p>
+    <w:p>
+      <w:pPr>
+        <w:pStyle w:val="Cmsor2"/>
+      </w:pPr>
+      <w:bookmarkStart w:id="70" w:name="_Toc175423817"/>
+      <w:bookmarkEnd w:id="70"/>
+    </w:p>
+    <w:p>
+      <w:pPr>
         <w:pStyle w:val="Cmsor1"/>
       </w:pPr>
-      <w:bookmarkStart w:id="63" w:name="_Toc175348673"/>
+      <w:bookmarkStart w:id="71" w:name="_Toc175423818"/>
       <w:r>
         <w:lastRenderedPageBreak/>
         <w:t>Burkolat tervezése</w:t>
       </w:r>
-      <w:bookmarkEnd w:id="63"/>
+      <w:bookmarkEnd w:id="71"/>
     </w:p>
     <w:p>
       <w:r>
@@ -22958,6 +23553,7 @@
     </w:p>
     <w:p>
       <w:r>
+        <w:lastRenderedPageBreak/>
         <w:t>A készülékház elkészítéséhez PETG-t választottam, mivel csak paraméterben utasítják maguk mögé a két másik alapanyag. A felületkezelést pedig ügyes nyomtatási beállításokkal el lehet hagyni.</w:t>
       </w:r>
     </w:p>
@@ -22965,34 +23561,33 @@
       <w:pPr>
         <w:pStyle w:val="Cmsor2"/>
       </w:pPr>
-      <w:bookmarkStart w:id="64" w:name="_Toc175348674"/>
-      <w:r>
-        <w:lastRenderedPageBreak/>
+      <w:bookmarkStart w:id="72" w:name="_Toc175423819"/>
+      <w:r>
         <w:t>Készülékház</w:t>
       </w:r>
-      <w:bookmarkEnd w:id="64"/>
+      <w:bookmarkEnd w:id="72"/>
     </w:p>
     <w:p/>
     <w:p>
       <w:pPr>
         <w:pStyle w:val="Cmsor2"/>
       </w:pPr>
-      <w:bookmarkStart w:id="65" w:name="_Toc175348675"/>
+      <w:bookmarkStart w:id="73" w:name="_Toc175423820"/>
       <w:r>
         <w:t>Detektor burkolat</w:t>
       </w:r>
-      <w:bookmarkEnd w:id="65"/>
+      <w:bookmarkEnd w:id="73"/>
     </w:p>
     <w:p>
       <w:pPr>
         <w:pStyle w:val="Cmsor1"/>
       </w:pPr>
-      <w:bookmarkStart w:id="66" w:name="_Toc175348676"/>
+      <w:bookmarkStart w:id="74" w:name="_Toc175423821"/>
       <w:r>
         <w:lastRenderedPageBreak/>
         <w:t>Élesztés</w:t>
       </w:r>
-      <w:bookmarkEnd w:id="66"/>
+      <w:bookmarkEnd w:id="74"/>
     </w:p>
     <w:p>
       <w:r>
@@ -23382,52 +23977,52 @@
       <w:pPr>
         <w:pStyle w:val="Cmsor1"/>
       </w:pPr>
-      <w:bookmarkStart w:id="67" w:name="_Toc175348677"/>
+      <w:bookmarkStart w:id="75" w:name="_Toc175423822"/>
       <w:r>
         <w:lastRenderedPageBreak/>
         <w:t>Mérési eredmények</w:t>
       </w:r>
-      <w:bookmarkEnd w:id="67"/>
+      <w:bookmarkEnd w:id="75"/>
     </w:p>
     <w:p>
       <w:pPr>
         <w:pStyle w:val="Cmsor2"/>
       </w:pPr>
-      <w:bookmarkStart w:id="68" w:name="_Toc175348678"/>
+      <w:bookmarkStart w:id="76" w:name="_Toc175423823"/>
       <w:r>
         <w:t>Cs137 izotópos mérés</w:t>
       </w:r>
-      <w:bookmarkEnd w:id="68"/>
+      <w:bookmarkEnd w:id="76"/>
     </w:p>
     <w:p>
       <w:pPr>
         <w:pStyle w:val="Cmsor3"/>
       </w:pPr>
-      <w:bookmarkStart w:id="69" w:name="_Toc175348679"/>
+      <w:bookmarkStart w:id="77" w:name="_Toc175423824"/>
       <w:r>
         <w:t>Mérési összeállítás</w:t>
       </w:r>
-      <w:bookmarkEnd w:id="69"/>
+      <w:bookmarkEnd w:id="77"/>
     </w:p>
     <w:p>
       <w:pPr>
         <w:pStyle w:val="Cmsor3"/>
       </w:pPr>
-      <w:bookmarkStart w:id="70" w:name="_Toc175348680"/>
+      <w:bookmarkStart w:id="78" w:name="_Toc175423825"/>
       <w:r>
         <w:t>Mért eredmények</w:t>
       </w:r>
-      <w:bookmarkEnd w:id="70"/>
+      <w:bookmarkEnd w:id="78"/>
     </w:p>
     <w:p>
       <w:pPr>
         <w:pStyle w:val="Cmsor3"/>
       </w:pPr>
-      <w:bookmarkStart w:id="71" w:name="_Toc175348681"/>
+      <w:bookmarkStart w:id="79" w:name="_Toc175423826"/>
       <w:r>
         <w:t>Konklúzió</w:t>
       </w:r>
-      <w:bookmarkEnd w:id="71"/>
+      <w:bookmarkEnd w:id="79"/>
     </w:p>
     <w:p>
       <w:pPr>
@@ -23443,42 +24038,42 @@
       <w:pPr>
         <w:pStyle w:val="Cmsor2"/>
       </w:pPr>
-      <w:bookmarkStart w:id="72" w:name="_Toc175348682"/>
+      <w:bookmarkStart w:id="80" w:name="_Toc175423827"/>
       <w:r>
         <w:lastRenderedPageBreak/>
         <w:t>Co60 izotópos mérés</w:t>
       </w:r>
-      <w:bookmarkEnd w:id="72"/>
+      <w:bookmarkEnd w:id="80"/>
     </w:p>
     <w:p>
       <w:pPr>
         <w:pStyle w:val="Cmsor3"/>
       </w:pPr>
-      <w:bookmarkStart w:id="73" w:name="_Toc175348683"/>
+      <w:bookmarkStart w:id="81" w:name="_Toc175423828"/>
       <w:r>
         <w:t>Mérési összeállítás</w:t>
       </w:r>
-      <w:bookmarkEnd w:id="73"/>
+      <w:bookmarkEnd w:id="81"/>
     </w:p>
     <w:p>
       <w:pPr>
         <w:pStyle w:val="Cmsor3"/>
       </w:pPr>
-      <w:bookmarkStart w:id="74" w:name="_Toc175348684"/>
+      <w:bookmarkStart w:id="82" w:name="_Toc175423829"/>
       <w:r>
         <w:t>Mért eredmények</w:t>
       </w:r>
-      <w:bookmarkEnd w:id="74"/>
+      <w:bookmarkEnd w:id="82"/>
     </w:p>
     <w:p>
       <w:pPr>
         <w:pStyle w:val="Cmsor3"/>
       </w:pPr>
-      <w:bookmarkStart w:id="75" w:name="_Toc175348685"/>
+      <w:bookmarkStart w:id="83" w:name="_Toc175423830"/>
       <w:r>
         <w:t>Konklúzió</w:t>
       </w:r>
-      <w:bookmarkEnd w:id="75"/>
+      <w:bookmarkEnd w:id="83"/>
     </w:p>
     <w:p>
       <w:pPr>
@@ -23494,42 +24089,42 @@
       <w:pPr>
         <w:pStyle w:val="Cmsor2"/>
       </w:pPr>
-      <w:bookmarkStart w:id="76" w:name="_Toc175348686"/>
+      <w:bookmarkStart w:id="84" w:name="_Toc175423831"/>
       <w:r>
         <w:lastRenderedPageBreak/>
         <w:t>Am241 izotópos mérés</w:t>
       </w:r>
-      <w:bookmarkEnd w:id="76"/>
+      <w:bookmarkEnd w:id="84"/>
     </w:p>
     <w:p>
       <w:pPr>
         <w:pStyle w:val="Cmsor3"/>
       </w:pPr>
-      <w:bookmarkStart w:id="77" w:name="_Toc175348687"/>
+      <w:bookmarkStart w:id="85" w:name="_Toc175423832"/>
       <w:r>
         <w:t>Mérési összeállítás</w:t>
       </w:r>
-      <w:bookmarkEnd w:id="77"/>
+      <w:bookmarkEnd w:id="85"/>
     </w:p>
     <w:p>
       <w:pPr>
         <w:pStyle w:val="Cmsor3"/>
       </w:pPr>
-      <w:bookmarkStart w:id="78" w:name="_Toc175348688"/>
+      <w:bookmarkStart w:id="86" w:name="_Toc175423833"/>
       <w:r>
         <w:t>Mért eredmények</w:t>
       </w:r>
-      <w:bookmarkEnd w:id="78"/>
+      <w:bookmarkEnd w:id="86"/>
     </w:p>
     <w:p>
       <w:pPr>
         <w:pStyle w:val="Cmsor3"/>
       </w:pPr>
-      <w:bookmarkStart w:id="79" w:name="_Toc175348689"/>
+      <w:bookmarkStart w:id="87" w:name="_Toc175423834"/>
       <w:r>
         <w:t>Konklúzió</w:t>
       </w:r>
-      <w:bookmarkEnd w:id="79"/>
+      <w:bookmarkEnd w:id="87"/>
     </w:p>
     <w:p>
       <w:pPr>
@@ -23545,12 +24140,12 @@
       <w:pPr>
         <w:pStyle w:val="Cmsor2"/>
       </w:pPr>
-      <w:bookmarkStart w:id="80" w:name="_Toc175348690"/>
+      <w:bookmarkStart w:id="88" w:name="_Toc175423835"/>
       <w:r>
         <w:lastRenderedPageBreak/>
         <w:t>Energia kalibráció</w:t>
       </w:r>
-      <w:bookmarkEnd w:id="80"/>
+      <w:bookmarkEnd w:id="88"/>
     </w:p>
     <w:p/>
     <w:p/>
@@ -23558,12 +24153,12 @@
       <w:pPr>
         <w:pStyle w:val="Cmsor1"/>
       </w:pPr>
-      <w:bookmarkStart w:id="81" w:name="_Toc175348691"/>
+      <w:bookmarkStart w:id="89" w:name="_Toc175423836"/>
       <w:r>
         <w:lastRenderedPageBreak/>
         <w:t>Összefoglalás</w:t>
       </w:r>
-      <w:bookmarkEnd w:id="81"/>
+      <w:bookmarkEnd w:id="89"/>
     </w:p>
     <w:p>
       <w:r>
@@ -23819,14 +24414,14 @@
       <w:pPr>
         <w:pStyle w:val="Cmsor1"/>
       </w:pPr>
-      <w:bookmarkStart w:id="82" w:name="_Toc332797403"/>
-      <w:bookmarkStart w:id="83" w:name="_Toc175348692"/>
+      <w:bookmarkStart w:id="90" w:name="_Toc332797403"/>
+      <w:bookmarkStart w:id="91" w:name="_Toc175423837"/>
       <w:r>
         <w:lastRenderedPageBreak/>
         <w:t>Utolsó simítások</w:t>
       </w:r>
-      <w:bookmarkEnd w:id="82"/>
-      <w:bookmarkEnd w:id="83"/>
+      <w:bookmarkEnd w:id="90"/>
+      <w:bookmarkEnd w:id="91"/>
     </w:p>
     <w:p>
       <w:r>
@@ -23913,19 +24508,19 @@
       <w:pPr>
         <w:pStyle w:val="Fejezetcimszmozsnlkl"/>
       </w:pPr>
-      <w:bookmarkStart w:id="84" w:name="_Toc175348693"/>
+      <w:bookmarkStart w:id="92" w:name="_Toc175423838"/>
       <w:r>
         <w:lastRenderedPageBreak/>
         <w:t>Irodalomjegyzék</w:t>
       </w:r>
-      <w:bookmarkEnd w:id="84"/>
+      <w:bookmarkEnd w:id="92"/>
     </w:p>
     <w:p>
       <w:pPr>
         <w:pStyle w:val="Irodalomjegyzksor"/>
       </w:pPr>
-      <w:bookmarkStart w:id="85" w:name="_Ref174787761"/>
-      <w:bookmarkStart w:id="86" w:name="_Ref167436424"/>
+      <w:bookmarkStart w:id="93" w:name="_Ref174787761"/>
+      <w:bookmarkStart w:id="94" w:name="_Ref167436424"/>
       <w:r>
         <w:t>Ionizáló sugárzás</w:t>
       </w:r>
@@ -23940,7 +24535,7 @@
           <w:t>https://hu.wikipedia.org/wiki/Ioniz%C3%A1l%C3%B3_sug%C3%A1rz%C3%A1s</w:t>
         </w:r>
       </w:hyperlink>
-      <w:bookmarkEnd w:id="85"/>
+      <w:bookmarkEnd w:id="93"/>
       <w:r>
         <w:t xml:space="preserve"> </w:t>
       </w:r>
@@ -23952,8 +24547,8 @@
           <w:tab w:val="num" w:pos="1276"/>
         </w:tabs>
       </w:pPr>
-      <w:bookmarkStart w:id="87" w:name="_Ref121432481"/>
-      <w:bookmarkStart w:id="88" w:name="_Ref174811772"/>
+      <w:bookmarkStart w:id="95" w:name="_Ref121432481"/>
+      <w:bookmarkStart w:id="96" w:name="_Ref174811772"/>
       <w:r>
         <w:t>D. Bódizs</w:t>
       </w:r>
@@ -23970,11 +24565,11 @@
         <w:br/>
         <w:t>Budapest, Typotex, 2006, pp. 95-121.</w:t>
       </w:r>
-      <w:bookmarkEnd w:id="87"/>
+      <w:bookmarkEnd w:id="95"/>
       <w:r>
         <w:t xml:space="preserve"> ISBN-13:978-963-9664-31-9</w:t>
       </w:r>
-      <w:bookmarkEnd w:id="88"/>
+      <w:bookmarkEnd w:id="96"/>
     </w:p>
     <w:p>
       <w:pPr>
@@ -23983,7 +24578,7 @@
           <w:tab w:val="num" w:pos="1276"/>
         </w:tabs>
       </w:pPr>
-      <w:bookmarkStart w:id="89" w:name="_Ref121432678"/>
+      <w:bookmarkStart w:id="97" w:name="_Ref121432678"/>
       <w:r>
         <w:t>NaI-Tl-crystals.jpg</w:t>
       </w:r>
@@ -24001,7 +24596,7 @@
       <w:r>
         <w:t xml:space="preserve">  (2024.08.17)</w:t>
       </w:r>
-      <w:bookmarkEnd w:id="89"/>
+      <w:bookmarkEnd w:id="97"/>
     </w:p>
     <w:p>
       <w:pPr>
@@ -24013,7 +24608,7 @@
       <w:r>
         <w:t xml:space="preserve"> </w:t>
       </w:r>
-      <w:bookmarkStart w:id="90" w:name="_Ref174813238"/>
+      <w:bookmarkStart w:id="98" w:name="_Ref174813238"/>
       <w:r>
         <w:t>CsI(Tl) crystal</w:t>
       </w:r>
@@ -24028,7 +24623,7 @@
           <w:t>https://www.shalomeo.com/image/cache/catalog/Scintillators/Scintillation%20Detector%20Assemblies%20(Scintillators+PMT+Electronics)/Natrium-doped%20Cesium%2030-500x400-500x400.jpg</w:t>
         </w:r>
       </w:hyperlink>
-      <w:bookmarkEnd w:id="90"/>
+      <w:bookmarkEnd w:id="98"/>
       <w:r>
         <w:t xml:space="preserve"> </w:t>
       </w:r>
@@ -24065,7 +24660,7 @@
           <w:tab w:val="num" w:pos="1276"/>
         </w:tabs>
       </w:pPr>
-      <w:bookmarkStart w:id="91" w:name="_Ref174814730"/>
+      <w:bookmarkStart w:id="99" w:name="_Ref174814730"/>
       <w:r>
         <w:t>LYSO crystal specs</w:t>
       </w:r>
@@ -24080,7 +24675,7 @@
           <w:t>https://luxiumsolutions.com/radiation-detection-scintillators/crystal-scintillators/lyso-scintillation-crystals</w:t>
         </w:r>
       </w:hyperlink>
-      <w:bookmarkEnd w:id="91"/>
+      <w:bookmarkEnd w:id="99"/>
       <w:r>
         <w:t xml:space="preserve"> </w:t>
       </w:r>
@@ -24092,7 +24687,7 @@
           <w:tab w:val="num" w:pos="1276"/>
         </w:tabs>
       </w:pPr>
-      <w:bookmarkStart w:id="92" w:name="_Ref174814632"/>
+      <w:bookmarkStart w:id="100" w:name="_Ref174814632"/>
       <w:r>
         <w:t>LYSO crystal</w:t>
       </w:r>
@@ -24107,7 +24702,7 @@
           <w:t>https://www.ost-photonics.com/wp-content/uploads/2017/07/LYSO-Ce-Scintilltion-Crystal-Cerium-Doped-Lutetium-Yttrium-Silicate-Scintillation-Crystal-LYSO-Ce-Scintillator-Crystal-4mmX4mmX10mm.jpg</w:t>
         </w:r>
       </w:hyperlink>
-      <w:bookmarkEnd w:id="92"/>
+      <w:bookmarkEnd w:id="100"/>
       <w:r>
         <w:t xml:space="preserve"> </w:t>
       </w:r>
@@ -24119,7 +24714,7 @@
           <w:tab w:val="num" w:pos="1276"/>
         </w:tabs>
       </w:pPr>
-      <w:bookmarkStart w:id="93" w:name="_Ref174819240"/>
+      <w:bookmarkStart w:id="101" w:name="_Ref174819240"/>
       <w:r>
         <w:t>PMT felépítése</w:t>
       </w:r>
@@ -24134,7 +24729,7 @@
           <w:t>https://en.wikipedia.org/wiki/Photomultiplier_tube#/media/File:PhotoMultiplierTubeAndScintillator.svg</w:t>
         </w:r>
       </w:hyperlink>
-      <w:bookmarkEnd w:id="93"/>
+      <w:bookmarkEnd w:id="101"/>
       <w:r>
         <w:t xml:space="preserve"> </w:t>
       </w:r>
@@ -24152,30 +24747,6 @@
             <w:rStyle w:val="Hiperhivatkozs"/>
           </w:rPr>
           <w:t>https://www.ti.com/lit/ds/symlink/bq25886.pdf?ts=1716463176615&amp;ref_url=https%253A%252F%252Fwww.ti.com%252Fproduct%252FBQ25886</w:t>
-        </w:r>
-      </w:hyperlink>
-      <w:bookmarkEnd w:id="86"/>
-      <w:r>
-        <w:t xml:space="preserve"> </w:t>
-      </w:r>
-    </w:p>
-    <w:p>
-      <w:pPr>
-        <w:pStyle w:val="Irodalomjegyzksor"/>
-      </w:pPr>
-      <w:bookmarkStart w:id="94" w:name="_Ref167436532"/>
-      <w:r>
-        <w:t>BQ29209 Battery balancer</w:t>
-      </w:r>
-      <w:r>
-        <w:br/>
-      </w:r>
-      <w:hyperlink r:id="rId79" w:history="1">
-        <w:r>
-          <w:rPr>
-            <w:rStyle w:val="Hiperhivatkozs"/>
-          </w:rPr>
-          <w:t>https://www.ti.com/lit/ds/symlink/bq29209.pdf?ts=1716536846435&amp;ref_url=https%253A%252F%252Fhu.mouser.com%252F</w:t>
         </w:r>
       </w:hyperlink>
       <w:bookmarkEnd w:id="94"/>
@@ -24187,7 +24758,31 @@
       <w:pPr>
         <w:pStyle w:val="Irodalomjegyzksor"/>
       </w:pPr>
-      <w:bookmarkStart w:id="95" w:name="_Ref167436613"/>
+      <w:bookmarkStart w:id="102" w:name="_Ref167436532"/>
+      <w:r>
+        <w:t>BQ29209 Battery balancer</w:t>
+      </w:r>
+      <w:r>
+        <w:br/>
+      </w:r>
+      <w:hyperlink r:id="rId79" w:history="1">
+        <w:r>
+          <w:rPr>
+            <w:rStyle w:val="Hiperhivatkozs"/>
+          </w:rPr>
+          <w:t>https://www.ti.com/lit/ds/symlink/bq29209.pdf?ts=1716536846435&amp;ref_url=https%253A%252F%252Fhu.mouser.com%252F</w:t>
+        </w:r>
+      </w:hyperlink>
+      <w:bookmarkEnd w:id="102"/>
+      <w:r>
+        <w:t xml:space="preserve"> </w:t>
+      </w:r>
+    </w:p>
+    <w:p>
+      <w:pPr>
+        <w:pStyle w:val="Irodalomjegyzksor"/>
+      </w:pPr>
+      <w:bookmarkStart w:id="103" w:name="_Ref167436613"/>
       <w:r>
         <w:t>TPS560430</w:t>
       </w:r>
@@ -24205,7 +24800,7 @@
           <w:t>https://www.ti.com/lit/ds/symlink/tps560430.pdf?ts=1716527801150&amp;ref_url=https%253A%252F%252Fwww.ti.com%252Fproduct%252FTPS560430</w:t>
         </w:r>
       </w:hyperlink>
-      <w:bookmarkEnd w:id="95"/>
+      <w:bookmarkEnd w:id="103"/>
       <w:r>
         <w:t xml:space="preserve"> </w:t>
       </w:r>
@@ -24214,7 +24809,7 @@
       <w:pPr>
         <w:pStyle w:val="Irodalomjegyzksor"/>
       </w:pPr>
-      <w:bookmarkStart w:id="96" w:name="_Ref167436712"/>
+      <w:bookmarkStart w:id="104" w:name="_Ref167436712"/>
       <w:r>
         <w:t>DCPA10505d-u700 Isolated DC/DC converter</w:t>
       </w:r>
@@ -24229,7 +24824,7 @@
           <w:t>https://www.ti.com/lit/ds/symlink/dcpa10505d.pdf?ts=1716537039060&amp;ref_url=https%253A%252F%252Fhu.mouser.com%252F</w:t>
         </w:r>
       </w:hyperlink>
-      <w:bookmarkEnd w:id="96"/>
+      <w:bookmarkEnd w:id="104"/>
       <w:r>
         <w:t xml:space="preserve"> </w:t>
       </w:r>
@@ -24238,7 +24833,7 @@
       <w:pPr>
         <w:pStyle w:val="Irodalomjegyzksor"/>
       </w:pPr>
-      <w:bookmarkStart w:id="97" w:name="_Ref167436878"/>
+      <w:bookmarkStart w:id="105" w:name="_Ref167436878"/>
       <w:r>
         <w:lastRenderedPageBreak/>
         <w:t>TPS7A49 LDO positive voltage regulator</w:t>
@@ -24254,7 +24849,7 @@
           <w:t>https://www.ti.com/lit/ds/symlink/tps7a49.pdf?ts=1716457743654&amp;ref_url=https%253A%252F%252Fwww.mouser.li%252F</w:t>
         </w:r>
       </w:hyperlink>
-      <w:bookmarkEnd w:id="97"/>
+      <w:bookmarkEnd w:id="105"/>
       <w:r>
         <w:t xml:space="preserve"> </w:t>
       </w:r>
@@ -24263,7 +24858,7 @@
       <w:pPr>
         <w:pStyle w:val="Irodalomjegyzksor"/>
       </w:pPr>
-      <w:bookmarkStart w:id="98" w:name="_Ref167436880"/>
+      <w:bookmarkStart w:id="106" w:name="_Ref167436880"/>
       <w:r>
         <w:t>TPS7A30 LDO negative voltage</w:t>
       </w:r>
@@ -24278,7 +24873,7 @@
           <w:t>https://www.ti.com/lit/ds/symlink/tps7a30.pdf?ts=1716536078359&amp;ref_url=https%253A%252F%252Fwww.mouser.ch%252F</w:t>
         </w:r>
       </w:hyperlink>
-      <w:bookmarkEnd w:id="98"/>
+      <w:bookmarkEnd w:id="106"/>
       <w:r>
         <w:t xml:space="preserve"> </w:t>
       </w:r>
@@ -24287,7 +24882,7 @@
       <w:pPr>
         <w:pStyle w:val="Irodalomjegyzksor"/>
       </w:pPr>
-      <w:bookmarkStart w:id="99" w:name="_Ref167436943"/>
+      <w:bookmarkStart w:id="107" w:name="_Ref167436943"/>
       <w:r>
         <w:t xml:space="preserve">REF3333 3.3V voltage reference </w:t>
       </w:r>
@@ -24299,7 +24894,7 @@
           <w:t>https://www.ti.com/lit/ds/symlink/ref3333.pdf?ts=1716454843546</w:t>
         </w:r>
       </w:hyperlink>
-      <w:bookmarkEnd w:id="99"/>
+      <w:bookmarkEnd w:id="107"/>
       <w:r>
         <w:t xml:space="preserve"> </w:t>
       </w:r>
@@ -24308,7 +24903,7 @@
       <w:pPr>
         <w:pStyle w:val="Irodalomjegyzksor"/>
       </w:pPr>
-      <w:bookmarkStart w:id="100" w:name="_Ref167437019"/>
+      <w:bookmarkStart w:id="108" w:name="_Ref167437019"/>
       <w:r>
         <w:t xml:space="preserve">LT3461 boost converter datasheet </w:t>
       </w:r>
@@ -24320,7 +24915,7 @@
           <w:t>https://hu.mouser.com/datasheet/2/609/3461Afa-3123928.pdf</w:t>
         </w:r>
       </w:hyperlink>
-      <w:bookmarkEnd w:id="100"/>
+      <w:bookmarkEnd w:id="108"/>
       <w:r>
         <w:t xml:space="preserve"> </w:t>
       </w:r>
@@ -24329,7 +24924,7 @@
       <w:pPr>
         <w:pStyle w:val="Irodalomjegyzksor"/>
       </w:pPr>
-      <w:bookmarkStart w:id="101" w:name="_Ref167438353"/>
+      <w:bookmarkStart w:id="109" w:name="_Ref167438353"/>
       <w:r>
         <w:t>Dr. Balogh Attila ,</w:t>
       </w:r>
@@ -24350,14 +24945,14 @@
         <w:t xml:space="preserve">, </w:t>
       </w:r>
       <w:hyperlink r:id="rId86" w:history="1">
-        <w:bookmarkStart w:id="102" w:name="_Ref167437140"/>
+        <w:bookmarkStart w:id="110" w:name="_Ref167437140"/>
         <w:r>
           <w:rPr>
             <w:rStyle w:val="Hiperhivatkozs"/>
           </w:rPr>
           <w:t>https://www.aut.bme.hu/Upload/Course/VIAUMA20/hallgatoi_jegyzetek/Teljesitmenyatalakitok_I.pdf</w:t>
         </w:r>
-        <w:bookmarkEnd w:id="102"/>
+        <w:bookmarkEnd w:id="110"/>
       </w:hyperlink>
       <w:r>
         <w:t xml:space="preserve"> </w:t>
@@ -24366,13 +24961,13 @@
         <w:br/>
         <w:t>Letöltve (2024.05.24)</w:t>
       </w:r>
-      <w:bookmarkEnd w:id="101"/>
+      <w:bookmarkEnd w:id="109"/>
     </w:p>
     <w:p>
       <w:pPr>
         <w:pStyle w:val="Irodalomjegyzksor"/>
       </w:pPr>
-      <w:bookmarkStart w:id="103" w:name="_Ref167437400"/>
+      <w:bookmarkStart w:id="111" w:name="_Ref167437400"/>
       <w:r>
         <w:t>STM</w:t>
       </w:r>
@@ -24397,198 +24992,6 @@
             <w:rStyle w:val="Hiperhivatkozs"/>
           </w:rPr>
           <w:t>https://www.st.com/en/microcontrollers-microprocessors/stm32u575vg.html</w:t>
-        </w:r>
-      </w:hyperlink>
-      <w:bookmarkEnd w:id="103"/>
-      <w:r>
-        <w:t xml:space="preserve"> </w:t>
-      </w:r>
-    </w:p>
-    <w:p>
-      <w:pPr>
-        <w:pStyle w:val="Irodalomjegyzksor"/>
-      </w:pPr>
-      <w:bookmarkStart w:id="104" w:name="_Ref167437491"/>
-      <w:r>
-        <w:t xml:space="preserve">ER-TFT032IPS-3.2-4334 </w:t>
-      </w:r>
-      <w:r>
-        <w:t>kijelző adatai</w:t>
-      </w:r>
-      <w:r>
-        <w:br/>
-      </w:r>
-      <w:hyperlink r:id="rId88" w:history="1">
-        <w:r>
-          <w:rPr>
-            <w:rStyle w:val="Hiperhivatkozs"/>
-          </w:rPr>
-          <w:t>https://www.buydisplay.com/3-2-inch-240x320-ips-tft-lcd-module-for-arduino-and-raspberry-pi</w:t>
-        </w:r>
-      </w:hyperlink>
-      <w:bookmarkEnd w:id="104"/>
-      <w:r>
-        <w:t xml:space="preserve"> </w:t>
-      </w:r>
-    </w:p>
-    <w:p>
-      <w:pPr>
-        <w:pStyle w:val="Irodalomjegyzksor"/>
-      </w:pPr>
-      <w:bookmarkStart w:id="105" w:name="_Ref167437868"/>
-      <w:r>
-        <w:t>“Bare Metal” STM32 Programming (Part 11): Using External Memories</w:t>
-      </w:r>
-      <w:r>
-        <w:br/>
-      </w:r>
-      <w:hyperlink r:id="rId89" w:history="1">
-        <w:r>
-          <w:rPr>
-            <w:rStyle w:val="Hiperhivatkozs"/>
-          </w:rPr>
-          <w:t>https://vivonomicon.com/2020/07/26/bare-metal-stm32-programming-part-11-using-external-memories/</w:t>
-        </w:r>
-      </w:hyperlink>
-      <w:bookmarkEnd w:id="105"/>
-      <w:r>
-        <w:t xml:space="preserve"> </w:t>
-      </w:r>
-    </w:p>
-    <w:p>
-      <w:pPr>
-        <w:pStyle w:val="Irodalomjegyzksor"/>
-      </w:pPr>
-      <w:bookmarkStart w:id="106" w:name="_Ref167437952"/>
-      <w:r>
-        <w:t xml:space="preserve">Layout Design Guide </w:t>
-      </w:r>
-      <w:hyperlink r:id="rId90" w:history="1">
-        <w:r>
-          <w:rPr>
-            <w:rStyle w:val="Hiperhivatkozs"/>
-          </w:rPr>
-          <w:t>https://docs.toradex.com/102492-layout-design-guide.pdf</w:t>
-        </w:r>
-      </w:hyperlink>
-      <w:bookmarkEnd w:id="106"/>
-      <w:r>
-        <w:t xml:space="preserve"> </w:t>
-      </w:r>
-    </w:p>
-    <w:p>
-      <w:pPr>
-        <w:pStyle w:val="Irodalomjegyzksor"/>
-      </w:pPr>
-      <w:bookmarkStart w:id="107" w:name="_Ref167438063"/>
-      <w:r>
-        <w:t>TS3USB30E 2:1 USB multiplexer</w:t>
-      </w:r>
-      <w:r>
-        <w:br/>
-      </w:r>
-      <w:hyperlink r:id="rId91" w:history="1">
-        <w:r>
-          <w:rPr>
-            <w:rStyle w:val="Hiperhivatkozs"/>
-          </w:rPr>
-          <w:t>https://www.ti.com/lit/ds/symlink/ts3usb30e.pdf?ts=1716453949149&amp;ref_url=https%253A%252F%252Fwww.ti.com%252Fproduct%252FTS3USB30E%253FHQS%253Dti-null-null-verifimanuf_manuf-manu-pf-octopart-wwe</w:t>
-        </w:r>
-      </w:hyperlink>
-      <w:bookmarkEnd w:id="107"/>
-      <w:r>
-        <w:t xml:space="preserve"> </w:t>
-      </w:r>
-    </w:p>
-    <w:p>
-      <w:pPr>
-        <w:pStyle w:val="Irodalomjegyzksor"/>
-      </w:pPr>
-      <w:bookmarkStart w:id="108" w:name="_Ref174304953"/>
-      <w:r>
-        <w:t>Tasztatúra felépítése</w:t>
-      </w:r>
-      <w:r>
-        <w:br/>
-      </w:r>
-      <w:hyperlink r:id="rId92" w:history="1">
-        <w:r>
-          <w:rPr>
-            <w:rStyle w:val="Hiperhivatkozs"/>
-          </w:rPr>
-          <w:t>https://www.general-label.com/wp-content/uploads/2019/03/Tactile-metal-domes-OL.jpg</w:t>
-        </w:r>
-      </w:hyperlink>
-      <w:bookmarkEnd w:id="108"/>
-      <w:r>
-        <w:t xml:space="preserve"> </w:t>
-      </w:r>
-    </w:p>
-    <w:p>
-      <w:pPr>
-        <w:pStyle w:val="Irodalomjegyzksor"/>
-      </w:pPr>
-      <w:bookmarkStart w:id="109" w:name="_Ref174446759"/>
-      <w:r>
-        <w:t>Fém dóm elhelyezkedése</w:t>
-      </w:r>
-      <w:r>
-        <w:br/>
-      </w:r>
-      <w:hyperlink r:id="rId93" w:history="1">
-        <w:r>
-          <w:rPr>
-            <w:rStyle w:val="Hiperhivatkozs"/>
-          </w:rPr>
-          <w:t>https://www.iqsdirectory.com/articles/keypad/membrane-switch/tactile-and-non-tactile.jpg</w:t>
-        </w:r>
-      </w:hyperlink>
-      <w:bookmarkEnd w:id="109"/>
-      <w:r>
-        <w:t xml:space="preserve"> </w:t>
-      </w:r>
-    </w:p>
-    <w:p>
-      <w:pPr>
-        <w:pStyle w:val="Irodalomjegyzksor"/>
-      </w:pPr>
-      <w:bookmarkStart w:id="110" w:name="_Ref174438158"/>
-      <w:r>
-        <w:t>STM32U575 Nucleo kapcsolási rajza</w:t>
-      </w:r>
-      <w:r>
-        <w:br/>
-      </w:r>
-      <w:hyperlink r:id="rId94" w:history="1">
-        <w:r>
-          <w:rPr>
-            <w:rStyle w:val="Hiperhivatkozs"/>
-          </w:rPr>
-          <w:t>https://www.st.com/resource/en/schematic_pack/mb1549-u575ziq-c02_schematic.pdf</w:t>
-        </w:r>
-      </w:hyperlink>
-      <w:bookmarkEnd w:id="110"/>
-      <w:r>
-        <w:t xml:space="preserve"> </w:t>
-      </w:r>
-    </w:p>
-    <w:p>
-      <w:pPr>
-        <w:pStyle w:val="Irodalomjegyzksor"/>
-      </w:pPr>
-      <w:bookmarkStart w:id="111" w:name="_Ref174440941"/>
-      <w:r>
-        <w:t>MC24C02-DRDW8TP EEPROM datasheet</w:t>
-      </w:r>
-      <w:r>
-        <w:br/>
-      </w:r>
-      <w:hyperlink r:id="rId95" w:history="1">
-        <w:r>
-          <w:rPr>
-            <w:rStyle w:val="Hiperhivatkozs"/>
-          </w:rPr>
-          <w:t>https://hu.mouser.com/datasheet/2/389/m24c02_dre-1849597.pdf</w:t>
         </w:r>
       </w:hyperlink>
       <w:bookmarkEnd w:id="111"/>
@@ -24600,7 +25003,199 @@
       <w:pPr>
         <w:pStyle w:val="Irodalomjegyzksor"/>
       </w:pPr>
-      <w:bookmarkStart w:id="112" w:name="_Ref174448589"/>
+      <w:bookmarkStart w:id="112" w:name="_Ref167437491"/>
+      <w:r>
+        <w:t xml:space="preserve">ER-TFT032IPS-3.2-4334 </w:t>
+      </w:r>
+      <w:r>
+        <w:t>kijelző adatai</w:t>
+      </w:r>
+      <w:r>
+        <w:br/>
+      </w:r>
+      <w:hyperlink r:id="rId88" w:history="1">
+        <w:r>
+          <w:rPr>
+            <w:rStyle w:val="Hiperhivatkozs"/>
+          </w:rPr>
+          <w:t>https://www.buydisplay.com/3-2-inch-240x320-ips-tft-lcd-module-for-arduino-and-raspberry-pi</w:t>
+        </w:r>
+      </w:hyperlink>
+      <w:bookmarkEnd w:id="112"/>
+      <w:r>
+        <w:t xml:space="preserve"> </w:t>
+      </w:r>
+    </w:p>
+    <w:p>
+      <w:pPr>
+        <w:pStyle w:val="Irodalomjegyzksor"/>
+      </w:pPr>
+      <w:bookmarkStart w:id="113" w:name="_Ref167437868"/>
+      <w:r>
+        <w:t>“Bare Metal” STM32 Programming (Part 11): Using External Memories</w:t>
+      </w:r>
+      <w:r>
+        <w:br/>
+      </w:r>
+      <w:hyperlink r:id="rId89" w:history="1">
+        <w:r>
+          <w:rPr>
+            <w:rStyle w:val="Hiperhivatkozs"/>
+          </w:rPr>
+          <w:t>https://vivonomicon.com/2020/07/26/bare-metal-stm32-programming-part-11-using-external-memories/</w:t>
+        </w:r>
+      </w:hyperlink>
+      <w:bookmarkEnd w:id="113"/>
+      <w:r>
+        <w:t xml:space="preserve"> </w:t>
+      </w:r>
+    </w:p>
+    <w:p>
+      <w:pPr>
+        <w:pStyle w:val="Irodalomjegyzksor"/>
+      </w:pPr>
+      <w:bookmarkStart w:id="114" w:name="_Ref167437952"/>
+      <w:r>
+        <w:t xml:space="preserve">Layout Design Guide </w:t>
+      </w:r>
+      <w:hyperlink r:id="rId90" w:history="1">
+        <w:r>
+          <w:rPr>
+            <w:rStyle w:val="Hiperhivatkozs"/>
+          </w:rPr>
+          <w:t>https://docs.toradex.com/102492-layout-design-guide.pdf</w:t>
+        </w:r>
+      </w:hyperlink>
+      <w:bookmarkEnd w:id="114"/>
+      <w:r>
+        <w:t xml:space="preserve"> </w:t>
+      </w:r>
+    </w:p>
+    <w:p>
+      <w:pPr>
+        <w:pStyle w:val="Irodalomjegyzksor"/>
+      </w:pPr>
+      <w:bookmarkStart w:id="115" w:name="_Ref167438063"/>
+      <w:r>
+        <w:t>TS3USB30E 2:1 USB multiplexer</w:t>
+      </w:r>
+      <w:r>
+        <w:br/>
+      </w:r>
+      <w:hyperlink r:id="rId91" w:history="1">
+        <w:r>
+          <w:rPr>
+            <w:rStyle w:val="Hiperhivatkozs"/>
+          </w:rPr>
+          <w:t>https://www.ti.com/lit/ds/symlink/ts3usb30e.pdf?ts=1716453949149&amp;ref_url=https%253A%252F%252Fwww.ti.com%252Fproduct%252FTS3USB30E%253FHQS%253Dti-null-null-verifimanuf_manuf-manu-pf-octopart-wwe</w:t>
+        </w:r>
+      </w:hyperlink>
+      <w:bookmarkEnd w:id="115"/>
+      <w:r>
+        <w:t xml:space="preserve"> </w:t>
+      </w:r>
+    </w:p>
+    <w:p>
+      <w:pPr>
+        <w:pStyle w:val="Irodalomjegyzksor"/>
+      </w:pPr>
+      <w:bookmarkStart w:id="116" w:name="_Ref174304953"/>
+      <w:r>
+        <w:t>Tasztatúra felépítése</w:t>
+      </w:r>
+      <w:r>
+        <w:br/>
+      </w:r>
+      <w:hyperlink r:id="rId92" w:history="1">
+        <w:r>
+          <w:rPr>
+            <w:rStyle w:val="Hiperhivatkozs"/>
+          </w:rPr>
+          <w:t>https://www.general-label.com/wp-content/uploads/2019/03/Tactile-metal-domes-OL.jpg</w:t>
+        </w:r>
+      </w:hyperlink>
+      <w:bookmarkEnd w:id="116"/>
+      <w:r>
+        <w:t xml:space="preserve"> </w:t>
+      </w:r>
+    </w:p>
+    <w:p>
+      <w:pPr>
+        <w:pStyle w:val="Irodalomjegyzksor"/>
+      </w:pPr>
+      <w:bookmarkStart w:id="117" w:name="_Ref174446759"/>
+      <w:r>
+        <w:t>Fém dóm elhelyezkedése</w:t>
+      </w:r>
+      <w:r>
+        <w:br/>
+      </w:r>
+      <w:hyperlink r:id="rId93" w:history="1">
+        <w:r>
+          <w:rPr>
+            <w:rStyle w:val="Hiperhivatkozs"/>
+          </w:rPr>
+          <w:t>https://www.iqsdirectory.com/articles/keypad/membrane-switch/tactile-and-non-tactile.jpg</w:t>
+        </w:r>
+      </w:hyperlink>
+      <w:bookmarkEnd w:id="117"/>
+      <w:r>
+        <w:t xml:space="preserve"> </w:t>
+      </w:r>
+    </w:p>
+    <w:p>
+      <w:pPr>
+        <w:pStyle w:val="Irodalomjegyzksor"/>
+      </w:pPr>
+      <w:bookmarkStart w:id="118" w:name="_Ref174438158"/>
+      <w:r>
+        <w:t>STM32U575 Nucleo kapcsolási rajza</w:t>
+      </w:r>
+      <w:r>
+        <w:br/>
+      </w:r>
+      <w:hyperlink r:id="rId94" w:history="1">
+        <w:r>
+          <w:rPr>
+            <w:rStyle w:val="Hiperhivatkozs"/>
+          </w:rPr>
+          <w:t>https://www.st.com/resource/en/schematic_pack/mb1549-u575ziq-c02_schematic.pdf</w:t>
+        </w:r>
+      </w:hyperlink>
+      <w:bookmarkEnd w:id="118"/>
+      <w:r>
+        <w:t xml:space="preserve"> </w:t>
+      </w:r>
+    </w:p>
+    <w:p>
+      <w:pPr>
+        <w:pStyle w:val="Irodalomjegyzksor"/>
+      </w:pPr>
+      <w:bookmarkStart w:id="119" w:name="_Ref174440941"/>
+      <w:r>
+        <w:t>MC24C02-DRDW8TP EEPROM datasheet</w:t>
+      </w:r>
+      <w:r>
+        <w:br/>
+      </w:r>
+      <w:hyperlink r:id="rId95" w:history="1">
+        <w:r>
+          <w:rPr>
+            <w:rStyle w:val="Hiperhivatkozs"/>
+          </w:rPr>
+          <w:t>https://hu.mouser.com/datasheet/2/389/m24c02_dre-1849597.pdf</w:t>
+        </w:r>
+      </w:hyperlink>
+      <w:bookmarkEnd w:id="119"/>
+      <w:r>
+        <w:t xml:space="preserve"> </w:t>
+      </w:r>
+    </w:p>
+    <w:p>
+      <w:pPr>
+        <w:pStyle w:val="Irodalomjegyzksor"/>
+      </w:pPr>
+      <w:bookmarkStart w:id="120" w:name="_Ref174448589"/>
       <w:r>
         <w:lastRenderedPageBreak/>
         <w:t>SiPM datasheet</w:t>
@@ -24616,7 +25211,7 @@
           <w:t>https://hu.mouser.com/datasheet/2/308/1/MICROC_SERIES_D-2315622.pdf</w:t>
         </w:r>
       </w:hyperlink>
-      <w:bookmarkEnd w:id="112"/>
+      <w:bookmarkEnd w:id="120"/>
       <w:r>
         <w:t xml:space="preserve"> </w:t>
       </w:r>
@@ -24625,7 +25220,7 @@
       <w:pPr>
         <w:pStyle w:val="Irodalomjegyzksor"/>
       </w:pPr>
-      <w:bookmarkStart w:id="113" w:name="_Ref174448591"/>
+      <w:bookmarkStart w:id="121" w:name="_Ref174448591"/>
       <w:r>
         <w:t>Biasing and Readout of ON Semiconductor SiPM Sensors</w:t>
       </w:r>
@@ -24640,7 +25235,7 @@
           <w:t>https://www.onsemi.com/pub/Collateral/AND9782-D.PDF</w:t>
         </w:r>
       </w:hyperlink>
-      <w:bookmarkEnd w:id="113"/>
+      <w:bookmarkEnd w:id="121"/>
       <w:r>
         <w:t xml:space="preserve"> </w:t>
       </w:r>
@@ -24654,7 +25249,7 @@
           <w:u w:val="none"/>
         </w:rPr>
       </w:pPr>
-      <w:bookmarkStart w:id="114" w:name="_Ref174820083"/>
+      <w:bookmarkStart w:id="122" w:name="_Ref174820083"/>
       <w:r>
         <w:t>onsemi,</w:t>
       </w:r>
@@ -24681,7 +25276,7 @@
           <w:t>https://www.onsemi.com/pub/Collateral/AND9770-D.PDF</w:t>
         </w:r>
       </w:hyperlink>
-      <w:bookmarkEnd w:id="114"/>
+      <w:bookmarkEnd w:id="122"/>
       <w:r>
         <w:rPr>
           <w:rStyle w:val="Hiperhivatkozs"/>
@@ -24693,7 +25288,7 @@
       <w:pPr>
         <w:pStyle w:val="Irodalomjegyzksor"/>
       </w:pPr>
-      <w:bookmarkStart w:id="115" w:name="_Ref174822048"/>
+      <w:bookmarkStart w:id="123" w:name="_Ref174822048"/>
       <w:r>
         <w:t>Broadcom</w:t>
       </w:r>
@@ -24726,7 +25321,7 @@
           <w:t>https://docs.broadcom.com/doc/Introduction-to-Silicon-Photomultipliers</w:t>
         </w:r>
       </w:hyperlink>
-      <w:bookmarkEnd w:id="115"/>
+      <w:bookmarkEnd w:id="123"/>
       <w:r>
         <w:rPr>
           <w:rStyle w:val="Hiperhivatkozs"/>

</xml_diff>

<commit_message>
added sub chapter to software
</commit_message>
<xml_diff>
--- a/doc/DiplomatervSablon_v3.2_hu.docx
+++ b/doc/DiplomatervSablon_v3.2_hu.docx
@@ -5551,7 +5551,7 @@
         <w:rPr>
           <w:noProof/>
         </w:rPr>
-        <w:t>2024. 09. 12.</w:t>
+        <w:t>2024. 09. 16.</w:t>
       </w:r>
       <w:r>
         <w:fldChar w:fldCharType="end"/>
@@ -5607,8 +5607,6 @@
         <w:pStyle w:val="Fejezetcimszmozsnlkl"/>
       </w:pPr>
       <w:bookmarkStart w:id="0" w:name="_Toc177032137"/>
-      <w:bookmarkStart w:id="1" w:name="_GoBack"/>
-      <w:bookmarkEnd w:id="1"/>
       <w:r>
         <w:lastRenderedPageBreak/>
         <w:t>Összefoglaló</w:t>
@@ -5648,12 +5646,12 @@
       <w:pPr>
         <w:pStyle w:val="Fejezetcimszmozsnlkl"/>
       </w:pPr>
-      <w:bookmarkStart w:id="2" w:name="_Toc177032138"/>
+      <w:bookmarkStart w:id="1" w:name="_Toc177032138"/>
       <w:r>
         <w:lastRenderedPageBreak/>
         <w:t>Abstract</w:t>
       </w:r>
-      <w:bookmarkEnd w:id="2"/>
+      <w:bookmarkEnd w:id="1"/>
     </w:p>
     <w:p>
       <w:r>
@@ -5695,12 +5693,12 @@
       <w:pPr>
         <w:pStyle w:val="Heading1"/>
       </w:pPr>
-      <w:bookmarkStart w:id="3" w:name="_Toc177032139"/>
+      <w:bookmarkStart w:id="2" w:name="_Toc177032139"/>
       <w:r>
         <w:lastRenderedPageBreak/>
         <w:t>Bevezetés</w:t>
       </w:r>
-      <w:bookmarkEnd w:id="3"/>
+      <w:bookmarkEnd w:id="2"/>
     </w:p>
     <w:p>
       <w:r>
@@ -5817,12 +5815,12 @@
       <w:pPr>
         <w:pStyle w:val="Heading1"/>
       </w:pPr>
-      <w:bookmarkStart w:id="4" w:name="_Toc177032140"/>
+      <w:bookmarkStart w:id="3" w:name="_Toc177032140"/>
       <w:r>
         <w:lastRenderedPageBreak/>
         <w:t>Specifikáció</w:t>
       </w:r>
-      <w:bookmarkEnd w:id="4"/>
+      <w:bookmarkEnd w:id="3"/>
     </w:p>
     <w:p>
       <w:r>
@@ -5999,7 +5997,7 @@
                           <a14:useLocalDpi xmlns:a14="http://schemas.microsoft.com/office/drawing/2010/main" val="0"/>
                         </a:ext>
                         <a:ext uri="{96DAC541-7B7A-43D3-8B79-37D633B846F1}">
-                          <asvg:svgBlip xmlns:asvg="http://schemas.microsoft.com/office/drawing/2016/SVG/main" xmlns:w16se="http://schemas.microsoft.com/office/word/2015/wordml/symex" xmlns:w16sdtdh="http://schemas.microsoft.com/office/word/2020/wordml/sdtdatahash" xmlns:w16du="http://schemas.microsoft.com/office/word/2023/wordml/word16du" xmlns:w16="http://schemas.microsoft.com/office/word/2018/wordml" xmlns:w16cid="http://schemas.microsoft.com/office/word/2016/wordml/cid" xmlns:w16cex="http://schemas.microsoft.com/office/word/2018/wordml/cex" xmlns:w15="http://schemas.microsoft.com/office/word/2012/wordml" xmlns:w="http://schemas.openxmlformats.org/wordprocessingml/2006/main" xmlns:w10="urn:schemas-microsoft-com:office:word" xmlns:v="urn:schemas-microsoft-com:vml" xmlns:oel="http://schemas.microsoft.com/office/2019/extlst" xmlns:o="urn:schemas-microsoft-com:office:office" xmlns:am3d="http://schemas.microsoft.com/office/drawing/2017/model3d" xmlns:aink="http://schemas.microsoft.com/office/drawing/2016/ink" xmlns:cx8="http://schemas.microsoft.com/office/drawing/2016/5/14/chartex" xmlns:cx7="http://schemas.microsoft.com/office/drawing/2016/5/13/chartex" xmlns:cx6="http://schemas.microsoft.com/office/drawing/2016/5/12/chartex" xmlns:cx5="http://schemas.microsoft.com/office/drawing/2016/5/11/chartex" xmlns:cx4="http://schemas.microsoft.com/office/drawing/2016/5/10/chartex" xmlns:cx3="http://schemas.microsoft.com/office/drawing/2016/5/9/chartex" xmlns:cx2="http://schemas.microsoft.com/office/drawing/2015/10/21/chartex" xmlns:cx1="http://schemas.microsoft.com/office/drawing/2015/9/8/chartex" xmlns:cx="http://schemas.microsoft.com/office/drawing/2014/chartex" xmlns="" r:embed="rId12"/>
+                          <asvg:svgBlip xmlns="" xmlns:cx="http://schemas.microsoft.com/office/drawing/2014/chartex" xmlns:cx1="http://schemas.microsoft.com/office/drawing/2015/9/8/chartex" xmlns:cx2="http://schemas.microsoft.com/office/drawing/2015/10/21/chartex" xmlns:cx3="http://schemas.microsoft.com/office/drawing/2016/5/9/chartex" xmlns:cx4="http://schemas.microsoft.com/office/drawing/2016/5/10/chartex" xmlns:cx5="http://schemas.microsoft.com/office/drawing/2016/5/11/chartex" xmlns:cx6="http://schemas.microsoft.com/office/drawing/2016/5/12/chartex" xmlns:cx7="http://schemas.microsoft.com/office/drawing/2016/5/13/chartex" xmlns:cx8="http://schemas.microsoft.com/office/drawing/2016/5/14/chartex" xmlns:aink="http://schemas.microsoft.com/office/drawing/2016/ink" xmlns:am3d="http://schemas.microsoft.com/office/drawing/2017/model3d" xmlns:o="urn:schemas-microsoft-com:office:office" xmlns:oel="http://schemas.microsoft.com/office/2019/extlst" xmlns:v="urn:schemas-microsoft-com:vml" xmlns:w10="urn:schemas-microsoft-com:office:word" xmlns:w="http://schemas.openxmlformats.org/wordprocessingml/2006/main" xmlns:w15="http://schemas.microsoft.com/office/word/2012/wordml" xmlns:w16cex="http://schemas.microsoft.com/office/word/2018/wordml/cex" xmlns:w16cid="http://schemas.microsoft.com/office/word/2016/wordml/cid" xmlns:w16="http://schemas.microsoft.com/office/word/2018/wordml" xmlns:w16du="http://schemas.microsoft.com/office/word/2023/wordml/word16du" xmlns:w16sdtdh="http://schemas.microsoft.com/office/word/2020/wordml/sdtdatahash" xmlns:w16se="http://schemas.microsoft.com/office/word/2015/wordml/symex" xmlns:asvg="http://schemas.microsoft.com/office/drawing/2016/SVG/main" r:embed="rId12"/>
                         </a:ext>
                       </a:extLst>
                     </a:blip>
@@ -6027,25 +6025,51 @@
       <w:pPr>
         <w:pStyle w:val="Caption"/>
       </w:pPr>
-      <w:fldSimple w:instr=" STYLEREF 1 \s ">
-        <w:r>
-          <w:rPr>
-            <w:noProof/>
-          </w:rPr>
-          <w:t>2</w:t>
-        </w:r>
-      </w:fldSimple>
+      <w:r>
+        <w:fldChar w:fldCharType="begin"/>
+      </w:r>
+      <w:r>
+        <w:instrText xml:space="preserve"> STYLEREF 1 \s </w:instrText>
+      </w:r>
+      <w:r>
+        <w:fldChar w:fldCharType="separate"/>
+      </w:r>
+      <w:r>
+        <w:rPr>
+          <w:noProof/>
+        </w:rPr>
+        <w:t>2</w:t>
+      </w:r>
+      <w:r>
+        <w:rPr>
+          <w:noProof/>
+        </w:rPr>
+        <w:fldChar w:fldCharType="end"/>
+      </w:r>
       <w:r>
         <w:noBreakHyphen/>
       </w:r>
-      <w:fldSimple w:instr=" SEQ ábra \* ARABIC \s 1 ">
-        <w:r>
-          <w:rPr>
-            <w:noProof/>
-          </w:rPr>
-          <w:t>1</w:t>
-        </w:r>
-      </w:fldSimple>
+      <w:r>
+        <w:fldChar w:fldCharType="begin"/>
+      </w:r>
+      <w:r>
+        <w:instrText xml:space="preserve"> SEQ ábra \* ARABIC \s 1 </w:instrText>
+      </w:r>
+      <w:r>
+        <w:fldChar w:fldCharType="separate"/>
+      </w:r>
+      <w:r>
+        <w:rPr>
+          <w:noProof/>
+        </w:rPr>
+        <w:t>1</w:t>
+      </w:r>
+      <w:r>
+        <w:rPr>
+          <w:noProof/>
+        </w:rPr>
+        <w:fldChar w:fldCharType="end"/>
+      </w:r>
       <w:r>
         <w:t>. ábra Vázlatos látványterv</w:t>
       </w:r>
@@ -6080,30 +6104,30 @@
       <w:pPr>
         <w:pStyle w:val="Heading1"/>
       </w:pPr>
-      <w:bookmarkStart w:id="5" w:name="_Toc177032141"/>
+      <w:bookmarkStart w:id="4" w:name="_Toc177032141"/>
       <w:r>
         <w:lastRenderedPageBreak/>
         <w:t>Fizikai áttekintés</w:t>
       </w:r>
+      <w:bookmarkEnd w:id="4"/>
+    </w:p>
+    <w:p>
+      <w:r>
+        <w:t xml:space="preserve">Ebben a fejezetben </w:t>
+      </w:r>
+      <w:r>
+        <w:t>ismertetem a gamma spektrometria fizikai hátterét, a felhasználható anyagokat, fizikai jelenségeket és törvényszerűségeket.</w:t>
+      </w:r>
+    </w:p>
+    <w:p>
+      <w:pPr>
+        <w:pStyle w:val="Heading2"/>
+      </w:pPr>
+      <w:bookmarkStart w:id="5" w:name="_Toc177032142"/>
+      <w:r>
+        <w:t>Fizikai ismertető</w:t>
+      </w:r>
       <w:bookmarkEnd w:id="5"/>
-    </w:p>
-    <w:p>
-      <w:r>
-        <w:t xml:space="preserve">Ebben a fejezetben </w:t>
-      </w:r>
-      <w:r>
-        <w:t>ismertetem a gamma spektrometria fizikai hátterét, a felhasználható anyagokat, fizikai jelenségeket és törvényszerűségeket.</w:t>
-      </w:r>
-    </w:p>
-    <w:p>
-      <w:pPr>
-        <w:pStyle w:val="Heading2"/>
-      </w:pPr>
-      <w:bookmarkStart w:id="6" w:name="_Toc177032142"/>
-      <w:r>
-        <w:t>Fizikai ismertető</w:t>
-      </w:r>
-      <w:bookmarkEnd w:id="6"/>
     </w:p>
     <w:p>
       <w:r>
@@ -6566,7 +6590,7 @@
         </w:drawing>
       </w:r>
     </w:p>
-    <w:bookmarkStart w:id="7" w:name="_Ref175416877"/>
+    <w:bookmarkStart w:id="6" w:name="_Ref175416877"/>
     <w:p>
       <w:pPr>
         <w:pStyle w:val="Caption"/>
@@ -6596,14 +6620,27 @@
       <w:r>
         <w:noBreakHyphen/>
       </w:r>
-      <w:fldSimple w:instr=" SEQ ábra \* ARABIC \s 1 ">
-        <w:r>
-          <w:rPr>
-            <w:noProof/>
-          </w:rPr>
-          <w:t>1</w:t>
-        </w:r>
-      </w:fldSimple>
+      <w:r>
+        <w:fldChar w:fldCharType="begin"/>
+      </w:r>
+      <w:r>
+        <w:instrText xml:space="preserve"> SEQ ábra \* ARABIC \s 1 </w:instrText>
+      </w:r>
+      <w:r>
+        <w:fldChar w:fldCharType="separate"/>
+      </w:r>
+      <w:r>
+        <w:rPr>
+          <w:noProof/>
+        </w:rPr>
+        <w:t>1</w:t>
+      </w:r>
+      <w:r>
+        <w:rPr>
+          <w:noProof/>
+        </w:rPr>
+        <w:fldChar w:fldCharType="end"/>
+      </w:r>
       <w:r>
         <w:t xml:space="preserve">. ábra Differenciális spektrumforma </w:t>
       </w:r>
@@ -6622,7 +6659,7 @@
       <w:r>
         <w:fldChar w:fldCharType="end"/>
       </w:r>
-      <w:bookmarkEnd w:id="7"/>
+      <w:bookmarkEnd w:id="6"/>
     </w:p>
     <w:p>
       <w:pPr>
@@ -6802,7 +6839,7 @@
         </w:drawing>
       </w:r>
     </w:p>
-    <w:bookmarkStart w:id="8" w:name="_Ref175395271"/>
+    <w:bookmarkStart w:id="7" w:name="_Ref175395271"/>
     <w:p>
       <w:pPr>
         <w:pStyle w:val="Caption"/>
@@ -6832,14 +6869,27 @@
       <w:r>
         <w:noBreakHyphen/>
       </w:r>
-      <w:fldSimple w:instr=" SEQ ábra \* ARABIC \s 1 ">
-        <w:r>
-          <w:rPr>
-            <w:noProof/>
-          </w:rPr>
-          <w:t>2</w:t>
-        </w:r>
-      </w:fldSimple>
+      <w:r>
+        <w:fldChar w:fldCharType="begin"/>
+      </w:r>
+      <w:r>
+        <w:instrText xml:space="preserve"> SEQ ábra \* ARABIC \s 1 </w:instrText>
+      </w:r>
+      <w:r>
+        <w:fldChar w:fldCharType="separate"/>
+      </w:r>
+      <w:r>
+        <w:rPr>
+          <w:noProof/>
+        </w:rPr>
+        <w:t>2</w:t>
+      </w:r>
+      <w:r>
+        <w:rPr>
+          <w:noProof/>
+        </w:rPr>
+        <w:fldChar w:fldCharType="end"/>
+      </w:r>
       <w:r>
         <w:t xml:space="preserve">. ábra Különböző detektorok válasza </w:t>
       </w:r>
@@ -6858,7 +6908,7 @@
       <w:r>
         <w:fldChar w:fldCharType="end"/>
       </w:r>
-      <w:bookmarkEnd w:id="8"/>
+      <w:bookmarkEnd w:id="7"/>
     </w:p>
     <w:p>
       <w:r>
@@ -7096,7 +7146,7 @@
         </w:drawing>
       </w:r>
     </w:p>
-    <w:bookmarkStart w:id="9" w:name="_Ref175412111"/>
+    <w:bookmarkStart w:id="8" w:name="_Ref175412111"/>
     <w:p>
       <w:pPr>
         <w:pStyle w:val="Caption"/>
@@ -7126,18 +7176,31 @@
       <w:r>
         <w:noBreakHyphen/>
       </w:r>
-      <w:fldSimple w:instr=" SEQ ábra \* ARABIC \s 1 ">
-        <w:r>
-          <w:rPr>
-            <w:noProof/>
-          </w:rPr>
-          <w:t>3</w:t>
-        </w:r>
-      </w:fldSimple>
+      <w:r>
+        <w:fldChar w:fldCharType="begin"/>
+      </w:r>
+      <w:r>
+        <w:instrText xml:space="preserve"> SEQ ábra \* ARABIC \s 1 </w:instrText>
+      </w:r>
+      <w:r>
+        <w:fldChar w:fldCharType="separate"/>
+      </w:r>
+      <w:r>
+        <w:rPr>
+          <w:noProof/>
+        </w:rPr>
+        <w:t>3</w:t>
+      </w:r>
+      <w:r>
+        <w:rPr>
+          <w:noProof/>
+        </w:rPr>
+        <w:fldChar w:fldCharType="end"/>
+      </w:r>
       <w:r>
         <w:t>. ábra Energiafelbontás definíciójához</w:t>
       </w:r>
-      <w:bookmarkEnd w:id="9"/>
+      <w:bookmarkEnd w:id="8"/>
       <w:r>
         <w:t xml:space="preserve"> </w:t>
       </w:r>
@@ -7482,12 +7545,12 @@
       <w:pPr>
         <w:pStyle w:val="Heading2"/>
       </w:pPr>
-      <w:bookmarkStart w:id="10" w:name="_Toc177032143"/>
+      <w:bookmarkStart w:id="9" w:name="_Toc177032143"/>
       <w:r>
         <w:lastRenderedPageBreak/>
         <w:t>Szcintillátor kiválasztása</w:t>
       </w:r>
-      <w:bookmarkEnd w:id="10"/>
+      <w:bookmarkEnd w:id="9"/>
     </w:p>
     <w:p>
       <w:r>
@@ -7642,25 +7705,51 @@
       <w:pPr>
         <w:pStyle w:val="Caption"/>
       </w:pPr>
-      <w:fldSimple w:instr=" STYLEREF 1 \s ">
-        <w:r>
-          <w:rPr>
-            <w:noProof/>
-          </w:rPr>
-          <w:t>3</w:t>
-        </w:r>
-      </w:fldSimple>
+      <w:r>
+        <w:fldChar w:fldCharType="begin"/>
+      </w:r>
+      <w:r>
+        <w:instrText xml:space="preserve"> STYLEREF 1 \s </w:instrText>
+      </w:r>
+      <w:r>
+        <w:fldChar w:fldCharType="separate"/>
+      </w:r>
+      <w:r>
+        <w:rPr>
+          <w:noProof/>
+        </w:rPr>
+        <w:t>3</w:t>
+      </w:r>
+      <w:r>
+        <w:rPr>
+          <w:noProof/>
+        </w:rPr>
+        <w:fldChar w:fldCharType="end"/>
+      </w:r>
       <w:r>
         <w:noBreakHyphen/>
       </w:r>
-      <w:fldSimple w:instr=" SEQ ábra \* ARABIC \s 1 ">
-        <w:r>
-          <w:rPr>
-            <w:noProof/>
-          </w:rPr>
-          <w:t>4</w:t>
-        </w:r>
-      </w:fldSimple>
+      <w:r>
+        <w:fldChar w:fldCharType="begin"/>
+      </w:r>
+      <w:r>
+        <w:instrText xml:space="preserve"> SEQ ábra \* ARABIC \s 1 </w:instrText>
+      </w:r>
+      <w:r>
+        <w:fldChar w:fldCharType="separate"/>
+      </w:r>
+      <w:r>
+        <w:rPr>
+          <w:noProof/>
+        </w:rPr>
+        <w:t>4</w:t>
+      </w:r>
+      <w:r>
+        <w:rPr>
+          <w:noProof/>
+        </w:rPr>
+        <w:fldChar w:fldCharType="end"/>
+      </w:r>
       <w:r>
         <w:t xml:space="preserve">. ábra NaI(Tl) szcintillátor </w:t>
       </w:r>
@@ -7825,25 +7914,51 @@
       <w:pPr>
         <w:pStyle w:val="Caption"/>
       </w:pPr>
-      <w:fldSimple w:instr=" STYLEREF 1 \s ">
-        <w:r>
-          <w:rPr>
-            <w:noProof/>
-          </w:rPr>
-          <w:t>3</w:t>
-        </w:r>
-      </w:fldSimple>
+      <w:r>
+        <w:fldChar w:fldCharType="begin"/>
+      </w:r>
+      <w:r>
+        <w:instrText xml:space="preserve"> STYLEREF 1 \s </w:instrText>
+      </w:r>
+      <w:r>
+        <w:fldChar w:fldCharType="separate"/>
+      </w:r>
+      <w:r>
+        <w:rPr>
+          <w:noProof/>
+        </w:rPr>
+        <w:t>3</w:t>
+      </w:r>
+      <w:r>
+        <w:rPr>
+          <w:noProof/>
+        </w:rPr>
+        <w:fldChar w:fldCharType="end"/>
+      </w:r>
       <w:r>
         <w:noBreakHyphen/>
       </w:r>
-      <w:fldSimple w:instr=" SEQ ábra \* ARABIC \s 1 ">
-        <w:r>
-          <w:rPr>
-            <w:noProof/>
-          </w:rPr>
-          <w:t>5</w:t>
-        </w:r>
-      </w:fldSimple>
+      <w:r>
+        <w:fldChar w:fldCharType="begin"/>
+      </w:r>
+      <w:r>
+        <w:instrText xml:space="preserve"> SEQ ábra \* ARABIC \s 1 </w:instrText>
+      </w:r>
+      <w:r>
+        <w:fldChar w:fldCharType="separate"/>
+      </w:r>
+      <w:r>
+        <w:rPr>
+          <w:noProof/>
+        </w:rPr>
+        <w:t>5</w:t>
+      </w:r>
+      <w:r>
+        <w:rPr>
+          <w:noProof/>
+        </w:rPr>
+        <w:fldChar w:fldCharType="end"/>
+      </w:r>
       <w:r>
         <w:t xml:space="preserve">. ábra CsI(Tl) szcintillátor </w:t>
       </w:r>
@@ -8001,25 +8116,51 @@
       <w:pPr>
         <w:pStyle w:val="Caption"/>
       </w:pPr>
-      <w:fldSimple w:instr=" STYLEREF 1 \s ">
-        <w:r>
-          <w:rPr>
-            <w:noProof/>
-          </w:rPr>
-          <w:t>3</w:t>
-        </w:r>
-      </w:fldSimple>
+      <w:r>
+        <w:fldChar w:fldCharType="begin"/>
+      </w:r>
+      <w:r>
+        <w:instrText xml:space="preserve"> STYLEREF 1 \s </w:instrText>
+      </w:r>
+      <w:r>
+        <w:fldChar w:fldCharType="separate"/>
+      </w:r>
+      <w:r>
+        <w:rPr>
+          <w:noProof/>
+        </w:rPr>
+        <w:t>3</w:t>
+      </w:r>
+      <w:r>
+        <w:rPr>
+          <w:noProof/>
+        </w:rPr>
+        <w:fldChar w:fldCharType="end"/>
+      </w:r>
       <w:r>
         <w:noBreakHyphen/>
       </w:r>
-      <w:fldSimple w:instr=" SEQ ábra \* ARABIC \s 1 ">
-        <w:r>
-          <w:rPr>
-            <w:noProof/>
-          </w:rPr>
-          <w:t>6</w:t>
-        </w:r>
-      </w:fldSimple>
+      <w:r>
+        <w:fldChar w:fldCharType="begin"/>
+      </w:r>
+      <w:r>
+        <w:instrText xml:space="preserve"> SEQ ábra \* ARABIC \s 1 </w:instrText>
+      </w:r>
+      <w:r>
+        <w:fldChar w:fldCharType="separate"/>
+      </w:r>
+      <w:r>
+        <w:rPr>
+          <w:noProof/>
+        </w:rPr>
+        <w:t>6</w:t>
+      </w:r>
+      <w:r>
+        <w:rPr>
+          <w:noProof/>
+        </w:rPr>
+        <w:fldChar w:fldCharType="end"/>
+      </w:r>
       <w:r>
         <w:t>. ábra BGO szcintillátor</w:t>
       </w:r>
@@ -8160,25 +8301,51 @@
       <w:pPr>
         <w:pStyle w:val="Caption"/>
       </w:pPr>
-      <w:fldSimple w:instr=" STYLEREF 1 \s ">
-        <w:r>
-          <w:rPr>
-            <w:noProof/>
-          </w:rPr>
-          <w:t>3</w:t>
-        </w:r>
-      </w:fldSimple>
+      <w:r>
+        <w:fldChar w:fldCharType="begin"/>
+      </w:r>
+      <w:r>
+        <w:instrText xml:space="preserve"> STYLEREF 1 \s </w:instrText>
+      </w:r>
+      <w:r>
+        <w:fldChar w:fldCharType="separate"/>
+      </w:r>
+      <w:r>
+        <w:rPr>
+          <w:noProof/>
+        </w:rPr>
+        <w:t>3</w:t>
+      </w:r>
+      <w:r>
+        <w:rPr>
+          <w:noProof/>
+        </w:rPr>
+        <w:fldChar w:fldCharType="end"/>
+      </w:r>
       <w:r>
         <w:noBreakHyphen/>
       </w:r>
-      <w:fldSimple w:instr=" SEQ ábra \* ARABIC \s 1 ">
-        <w:r>
-          <w:rPr>
-            <w:noProof/>
-          </w:rPr>
-          <w:t>7</w:t>
-        </w:r>
-      </w:fldSimple>
+      <w:r>
+        <w:fldChar w:fldCharType="begin"/>
+      </w:r>
+      <w:r>
+        <w:instrText xml:space="preserve"> SEQ ábra \* ARABIC \s 1 </w:instrText>
+      </w:r>
+      <w:r>
+        <w:fldChar w:fldCharType="separate"/>
+      </w:r>
+      <w:r>
+        <w:rPr>
+          <w:noProof/>
+        </w:rPr>
+        <w:t>7</w:t>
+      </w:r>
+      <w:r>
+        <w:rPr>
+          <w:noProof/>
+        </w:rPr>
+        <w:fldChar w:fldCharType="end"/>
+      </w:r>
       <w:r>
         <w:t xml:space="preserve">. ábra LYSO szcintillátor </w:t>
       </w:r>
@@ -9017,25 +9184,51 @@
       <w:pPr>
         <w:pStyle w:val="Caption"/>
       </w:pPr>
-      <w:fldSimple w:instr=" STYLEREF 1 \s ">
-        <w:r>
-          <w:rPr>
-            <w:noProof/>
-          </w:rPr>
-          <w:t>3</w:t>
-        </w:r>
-      </w:fldSimple>
+      <w:r>
+        <w:fldChar w:fldCharType="begin"/>
+      </w:r>
+      <w:r>
+        <w:instrText xml:space="preserve"> STYLEREF 1 \s </w:instrText>
+      </w:r>
+      <w:r>
+        <w:fldChar w:fldCharType="separate"/>
+      </w:r>
+      <w:r>
+        <w:rPr>
+          <w:noProof/>
+        </w:rPr>
+        <w:t>3</w:t>
+      </w:r>
+      <w:r>
+        <w:rPr>
+          <w:noProof/>
+        </w:rPr>
+        <w:fldChar w:fldCharType="end"/>
+      </w:r>
       <w:r>
         <w:noBreakHyphen/>
       </w:r>
-      <w:fldSimple w:instr=" SEQ ábra \* ARABIC \s 1 ">
-        <w:r>
-          <w:rPr>
-            <w:noProof/>
-          </w:rPr>
-          <w:t>8</w:t>
-        </w:r>
-      </w:fldSimple>
+      <w:r>
+        <w:fldChar w:fldCharType="begin"/>
+      </w:r>
+      <w:r>
+        <w:instrText xml:space="preserve"> SEQ ábra \* ARABIC \s 1 </w:instrText>
+      </w:r>
+      <w:r>
+        <w:fldChar w:fldCharType="separate"/>
+      </w:r>
+      <w:r>
+        <w:rPr>
+          <w:noProof/>
+        </w:rPr>
+        <w:t>8</w:t>
+      </w:r>
+      <w:r>
+        <w:rPr>
+          <w:noProof/>
+        </w:rPr>
+        <w:fldChar w:fldCharType="end"/>
+      </w:r>
       <w:r>
         <w:t xml:space="preserve">. ábra Szcintillátorok összehasonlítása </w:t>
       </w:r>
@@ -9089,12 +9282,12 @@
       <w:pPr>
         <w:pStyle w:val="Heading2"/>
       </w:pPr>
-      <w:bookmarkStart w:id="11" w:name="_Toc177032144"/>
+      <w:bookmarkStart w:id="10" w:name="_Toc177032144"/>
       <w:r>
         <w:lastRenderedPageBreak/>
         <w:t>Szcintillátor hatásfokának számítása</w:t>
       </w:r>
-      <w:bookmarkEnd w:id="11"/>
+      <w:bookmarkEnd w:id="10"/>
     </w:p>
     <w:p>
       <w:pPr>
@@ -9125,14 +9318,14 @@
       <w:pPr>
         <w:pStyle w:val="Heading2"/>
       </w:pPr>
-      <w:bookmarkStart w:id="12" w:name="_Ref174742236"/>
-      <w:bookmarkStart w:id="13" w:name="_Toc177032145"/>
+      <w:bookmarkStart w:id="11" w:name="_Ref174742236"/>
+      <w:bookmarkStart w:id="12" w:name="_Toc177032145"/>
       <w:r>
         <w:lastRenderedPageBreak/>
         <w:t>Detektor kiválasztása</w:t>
       </w:r>
+      <w:bookmarkEnd w:id="11"/>
       <w:bookmarkEnd w:id="12"/>
-      <w:bookmarkEnd w:id="13"/>
     </w:p>
     <w:p>
       <w:r>
@@ -9321,25 +9514,51 @@
       <w:pPr>
         <w:pStyle w:val="Caption"/>
       </w:pPr>
-      <w:fldSimple w:instr=" STYLEREF 1 \s ">
-        <w:r>
-          <w:rPr>
-            <w:noProof/>
-          </w:rPr>
-          <w:t>3</w:t>
-        </w:r>
-      </w:fldSimple>
+      <w:r>
+        <w:fldChar w:fldCharType="begin"/>
+      </w:r>
+      <w:r>
+        <w:instrText xml:space="preserve"> STYLEREF 1 \s </w:instrText>
+      </w:r>
+      <w:r>
+        <w:fldChar w:fldCharType="separate"/>
+      </w:r>
+      <w:r>
+        <w:rPr>
+          <w:noProof/>
+        </w:rPr>
+        <w:t>3</w:t>
+      </w:r>
+      <w:r>
+        <w:rPr>
+          <w:noProof/>
+        </w:rPr>
+        <w:fldChar w:fldCharType="end"/>
+      </w:r>
       <w:r>
         <w:noBreakHyphen/>
       </w:r>
-      <w:fldSimple w:instr=" SEQ ábra \* ARABIC \s 1 ">
-        <w:r>
-          <w:rPr>
-            <w:noProof/>
-          </w:rPr>
-          <w:t>9</w:t>
-        </w:r>
-      </w:fldSimple>
+      <w:r>
+        <w:fldChar w:fldCharType="begin"/>
+      </w:r>
+      <w:r>
+        <w:instrText xml:space="preserve"> SEQ ábra \* ARABIC \s 1 </w:instrText>
+      </w:r>
+      <w:r>
+        <w:fldChar w:fldCharType="separate"/>
+      </w:r>
+      <w:r>
+        <w:rPr>
+          <w:noProof/>
+        </w:rPr>
+        <w:t>9</w:t>
+      </w:r>
+      <w:r>
+        <w:rPr>
+          <w:noProof/>
+        </w:rPr>
+        <w:fldChar w:fldCharType="end"/>
+      </w:r>
       <w:r>
         <w:t>. ábra PMT felépítése</w:t>
       </w:r>
@@ -9483,25 +9702,51 @@
       <w:pPr>
         <w:pStyle w:val="Caption"/>
       </w:pPr>
-      <w:fldSimple w:instr=" STYLEREF 1 \s ">
-        <w:r>
-          <w:rPr>
-            <w:noProof/>
-          </w:rPr>
-          <w:t>3</w:t>
-        </w:r>
-      </w:fldSimple>
+      <w:r>
+        <w:fldChar w:fldCharType="begin"/>
+      </w:r>
+      <w:r>
+        <w:instrText xml:space="preserve"> STYLEREF 1 \s </w:instrText>
+      </w:r>
+      <w:r>
+        <w:fldChar w:fldCharType="separate"/>
+      </w:r>
+      <w:r>
+        <w:rPr>
+          <w:noProof/>
+        </w:rPr>
+        <w:t>3</w:t>
+      </w:r>
+      <w:r>
+        <w:rPr>
+          <w:noProof/>
+        </w:rPr>
+        <w:fldChar w:fldCharType="end"/>
+      </w:r>
       <w:r>
         <w:noBreakHyphen/>
       </w:r>
-      <w:fldSimple w:instr=" SEQ ábra \* ARABIC \s 1 ">
-        <w:r>
-          <w:rPr>
-            <w:noProof/>
-          </w:rPr>
-          <w:t>10</w:t>
-        </w:r>
-      </w:fldSimple>
+      <w:r>
+        <w:fldChar w:fldCharType="begin"/>
+      </w:r>
+      <w:r>
+        <w:instrText xml:space="preserve"> SEQ ábra \* ARABIC \s 1 </w:instrText>
+      </w:r>
+      <w:r>
+        <w:fldChar w:fldCharType="separate"/>
+      </w:r>
+      <w:r>
+        <w:rPr>
+          <w:noProof/>
+        </w:rPr>
+        <w:t>10</w:t>
+      </w:r>
+      <w:r>
+        <w:rPr>
+          <w:noProof/>
+        </w:rPr>
+        <w:fldChar w:fldCharType="end"/>
+      </w:r>
       <w:r>
         <w:t xml:space="preserve">. ábra APD detektor </w:t>
       </w:r>
@@ -9640,7 +9885,7 @@
         </w:drawing>
       </w:r>
     </w:p>
-    <w:bookmarkStart w:id="14" w:name="_Ref174822291"/>
+    <w:bookmarkStart w:id="13" w:name="_Ref174822291"/>
     <w:p>
       <w:pPr>
         <w:pStyle w:val="Caption"/>
@@ -9666,14 +9911,27 @@
       <w:r>
         <w:noBreakHyphen/>
       </w:r>
-      <w:fldSimple w:instr=" SEQ ábra \* ARABIC \s 1 ">
-        <w:r>
-          <w:rPr>
-            <w:noProof/>
-          </w:rPr>
-          <w:t>11</w:t>
-        </w:r>
-      </w:fldSimple>
+      <w:r>
+        <w:fldChar w:fldCharType="begin"/>
+      </w:r>
+      <w:r>
+        <w:instrText xml:space="preserve"> SEQ ábra \* ARABIC \s 1 </w:instrText>
+      </w:r>
+      <w:r>
+        <w:fldChar w:fldCharType="separate"/>
+      </w:r>
+      <w:r>
+        <w:rPr>
+          <w:noProof/>
+        </w:rPr>
+        <w:t>11</w:t>
+      </w:r>
+      <w:r>
+        <w:rPr>
+          <w:noProof/>
+        </w:rPr>
+        <w:fldChar w:fldCharType="end"/>
+      </w:r>
       <w:r>
         <w:t xml:space="preserve">. ábra SiPM felépítése és működése </w:t>
       </w:r>
@@ -9692,7 +9950,7 @@
       <w:r>
         <w:fldChar w:fldCharType="end"/>
       </w:r>
-      <w:bookmarkEnd w:id="14"/>
+      <w:bookmarkEnd w:id="13"/>
     </w:p>
     <w:p>
       <w:r>
@@ -10319,25 +10577,51 @@
       <w:pPr>
         <w:pStyle w:val="Caption"/>
       </w:pPr>
-      <w:fldSimple w:instr=" STYLEREF 1 \s ">
-        <w:r>
-          <w:rPr>
-            <w:noProof/>
-          </w:rPr>
-          <w:t>3</w:t>
-        </w:r>
-      </w:fldSimple>
+      <w:r>
+        <w:fldChar w:fldCharType="begin"/>
+      </w:r>
+      <w:r>
+        <w:instrText xml:space="preserve"> STYLEREF 1 \s </w:instrText>
+      </w:r>
+      <w:r>
+        <w:fldChar w:fldCharType="separate"/>
+      </w:r>
+      <w:r>
+        <w:rPr>
+          <w:noProof/>
+        </w:rPr>
+        <w:t>3</w:t>
+      </w:r>
+      <w:r>
+        <w:rPr>
+          <w:noProof/>
+        </w:rPr>
+        <w:fldChar w:fldCharType="end"/>
+      </w:r>
       <w:r>
         <w:noBreakHyphen/>
       </w:r>
-      <w:fldSimple w:instr=" SEQ ábra \* ARABIC \s 1 ">
-        <w:r>
-          <w:rPr>
-            <w:noProof/>
-          </w:rPr>
-          <w:t>12</w:t>
-        </w:r>
-      </w:fldSimple>
+      <w:r>
+        <w:fldChar w:fldCharType="begin"/>
+      </w:r>
+      <w:r>
+        <w:instrText xml:space="preserve"> SEQ ábra \* ARABIC \s 1 </w:instrText>
+      </w:r>
+      <w:r>
+        <w:fldChar w:fldCharType="separate"/>
+      </w:r>
+      <w:r>
+        <w:rPr>
+          <w:noProof/>
+        </w:rPr>
+        <w:t>12</w:t>
+      </w:r>
+      <w:r>
+        <w:rPr>
+          <w:noProof/>
+        </w:rPr>
+        <w:fldChar w:fldCharType="end"/>
+      </w:r>
       <w:r>
         <w:t>. ábra Detektor összehasonlító táblázat</w:t>
       </w:r>
@@ -10458,30 +10742,30 @@
       <w:pPr>
         <w:pStyle w:val="Heading1"/>
       </w:pPr>
-      <w:bookmarkStart w:id="15" w:name="_Toc177032146"/>
+      <w:bookmarkStart w:id="14" w:name="_Toc177032146"/>
       <w:r>
         <w:lastRenderedPageBreak/>
         <w:t>Hardver</w:t>
       </w:r>
+      <w:bookmarkEnd w:id="14"/>
+    </w:p>
+    <w:p>
+      <w:r>
+        <w:t xml:space="preserve">Ebben a fejezetben </w:t>
+      </w:r>
+      <w:r>
+        <w:t>ismertetem az eszköz hardveres felépítését, sorra veszem az egyes részegységek tervezését, alkatrészeinek kiválasztását, indokolt esetben a szimulációjukat valamint a megvalósításukat.</w:t>
+      </w:r>
+    </w:p>
+    <w:p>
+      <w:pPr>
+        <w:pStyle w:val="Heading2"/>
+      </w:pPr>
+      <w:bookmarkStart w:id="15" w:name="_Toc177032147"/>
+      <w:r>
+        <w:t>Hardver blokkvázlat</w:t>
+      </w:r>
       <w:bookmarkEnd w:id="15"/>
-    </w:p>
-    <w:p>
-      <w:r>
-        <w:t xml:space="preserve">Ebben a fejezetben </w:t>
-      </w:r>
-      <w:r>
-        <w:t>ismertetem az eszköz hardveres felépítését, sorra veszem az egyes részegységek tervezését, alkatrészeinek kiválasztását, indokolt esetben a szimulációjukat valamint a megvalósításukat.</w:t>
-      </w:r>
-    </w:p>
-    <w:p>
-      <w:pPr>
-        <w:pStyle w:val="Heading2"/>
-      </w:pPr>
-      <w:bookmarkStart w:id="16" w:name="_Toc177032147"/>
-      <w:r>
-        <w:t>Hardver blokkvázlat</w:t>
-      </w:r>
-      <w:bookmarkEnd w:id="16"/>
     </w:p>
     <w:p>
       <w:r>
@@ -10738,7 +11022,7 @@
                           <a14:useLocalDpi xmlns:a14="http://schemas.microsoft.com/office/drawing/2010/main" val="0"/>
                         </a:ext>
                         <a:ext uri="{96DAC541-7B7A-43D3-8B79-37D633B846F1}">
-                          <asvg:svgBlip xmlns:asvg="http://schemas.microsoft.com/office/drawing/2016/SVG/main" xmlns:w16se="http://schemas.microsoft.com/office/word/2015/wordml/symex" xmlns:w16sdtdh="http://schemas.microsoft.com/office/word/2020/wordml/sdtdatahash" xmlns:w16du="http://schemas.microsoft.com/office/word/2023/wordml/word16du" xmlns:w16="http://schemas.microsoft.com/office/word/2018/wordml" xmlns:w16cid="http://schemas.microsoft.com/office/word/2016/wordml/cid" xmlns:w16cex="http://schemas.microsoft.com/office/word/2018/wordml/cex" xmlns:w15="http://schemas.microsoft.com/office/word/2012/wordml" xmlns:w="http://schemas.openxmlformats.org/wordprocessingml/2006/main" xmlns:w10="urn:schemas-microsoft-com:office:word" xmlns:v="urn:schemas-microsoft-com:vml" xmlns:oel="http://schemas.microsoft.com/office/2019/extlst" xmlns:o="urn:schemas-microsoft-com:office:office" xmlns:am3d="http://schemas.microsoft.com/office/drawing/2017/model3d" xmlns:aink="http://schemas.microsoft.com/office/drawing/2016/ink" xmlns:cx8="http://schemas.microsoft.com/office/drawing/2016/5/14/chartex" xmlns:cx7="http://schemas.microsoft.com/office/drawing/2016/5/13/chartex" xmlns:cx6="http://schemas.microsoft.com/office/drawing/2016/5/12/chartex" xmlns:cx5="http://schemas.microsoft.com/office/drawing/2016/5/11/chartex" xmlns:cx4="http://schemas.microsoft.com/office/drawing/2016/5/10/chartex" xmlns:cx3="http://schemas.microsoft.com/office/drawing/2016/5/9/chartex" xmlns:cx2="http://schemas.microsoft.com/office/drawing/2015/10/21/chartex" xmlns:cx1="http://schemas.microsoft.com/office/drawing/2015/9/8/chartex" xmlns:cx="http://schemas.microsoft.com/office/drawing/2014/chartex" xmlns="" r:embed="rId27"/>
+                          <asvg:svgBlip xmlns="" xmlns:cx="http://schemas.microsoft.com/office/drawing/2014/chartex" xmlns:cx1="http://schemas.microsoft.com/office/drawing/2015/9/8/chartex" xmlns:cx2="http://schemas.microsoft.com/office/drawing/2015/10/21/chartex" xmlns:cx3="http://schemas.microsoft.com/office/drawing/2016/5/9/chartex" xmlns:cx4="http://schemas.microsoft.com/office/drawing/2016/5/10/chartex" xmlns:cx5="http://schemas.microsoft.com/office/drawing/2016/5/11/chartex" xmlns:cx6="http://schemas.microsoft.com/office/drawing/2016/5/12/chartex" xmlns:cx7="http://schemas.microsoft.com/office/drawing/2016/5/13/chartex" xmlns:cx8="http://schemas.microsoft.com/office/drawing/2016/5/14/chartex" xmlns:aink="http://schemas.microsoft.com/office/drawing/2016/ink" xmlns:am3d="http://schemas.microsoft.com/office/drawing/2017/model3d" xmlns:o="urn:schemas-microsoft-com:office:office" xmlns:oel="http://schemas.microsoft.com/office/2019/extlst" xmlns:v="urn:schemas-microsoft-com:vml" xmlns:w10="urn:schemas-microsoft-com:office:word" xmlns:w="http://schemas.openxmlformats.org/wordprocessingml/2006/main" xmlns:w15="http://schemas.microsoft.com/office/word/2012/wordml" xmlns:w16cex="http://schemas.microsoft.com/office/word/2018/wordml/cex" xmlns:w16cid="http://schemas.microsoft.com/office/word/2016/wordml/cid" xmlns:w16="http://schemas.microsoft.com/office/word/2018/wordml" xmlns:w16du="http://schemas.microsoft.com/office/word/2023/wordml/word16du" xmlns:w16sdtdh="http://schemas.microsoft.com/office/word/2020/wordml/sdtdatahash" xmlns:w16se="http://schemas.microsoft.com/office/word/2015/wordml/symex" xmlns:asvg="http://schemas.microsoft.com/office/drawing/2016/SVG/main" r:embed="rId27"/>
                         </a:ext>
                       </a:extLst>
                     </a:blip>
@@ -10766,25 +11050,51 @@
       <w:pPr>
         <w:pStyle w:val="Caption"/>
       </w:pPr>
-      <w:fldSimple w:instr=" STYLEREF 1 \s ">
-        <w:r>
-          <w:rPr>
-            <w:noProof/>
-          </w:rPr>
-          <w:t>4</w:t>
-        </w:r>
-      </w:fldSimple>
+      <w:r>
+        <w:fldChar w:fldCharType="begin"/>
+      </w:r>
+      <w:r>
+        <w:instrText xml:space="preserve"> STYLEREF 1 \s </w:instrText>
+      </w:r>
+      <w:r>
+        <w:fldChar w:fldCharType="separate"/>
+      </w:r>
+      <w:r>
+        <w:rPr>
+          <w:noProof/>
+        </w:rPr>
+        <w:t>4</w:t>
+      </w:r>
+      <w:r>
+        <w:rPr>
+          <w:noProof/>
+        </w:rPr>
+        <w:fldChar w:fldCharType="end"/>
+      </w:r>
       <w:r>
         <w:noBreakHyphen/>
       </w:r>
-      <w:fldSimple w:instr=" SEQ ábra \* ARABIC \s 1 ">
-        <w:r>
-          <w:rPr>
-            <w:noProof/>
-          </w:rPr>
-          <w:t>1</w:t>
-        </w:r>
-      </w:fldSimple>
+      <w:r>
+        <w:fldChar w:fldCharType="begin"/>
+      </w:r>
+      <w:r>
+        <w:instrText xml:space="preserve"> SEQ ábra \* ARABIC \s 1 </w:instrText>
+      </w:r>
+      <w:r>
+        <w:fldChar w:fldCharType="separate"/>
+      </w:r>
+      <w:r>
+        <w:rPr>
+          <w:noProof/>
+        </w:rPr>
+        <w:t>1</w:t>
+      </w:r>
+      <w:r>
+        <w:rPr>
+          <w:noProof/>
+        </w:rPr>
+        <w:fldChar w:fldCharType="end"/>
+      </w:r>
       <w:r>
         <w:t>. ábra A tervezett készülék blokkvázlat</w:t>
       </w:r>
@@ -10800,12 +11110,12 @@
       <w:pPr>
         <w:pStyle w:val="Heading2"/>
       </w:pPr>
-      <w:bookmarkStart w:id="17" w:name="_Toc177032148"/>
+      <w:bookmarkStart w:id="16" w:name="_Toc177032148"/>
       <w:r>
         <w:lastRenderedPageBreak/>
         <w:t>Tápegység</w:t>
       </w:r>
-      <w:bookmarkEnd w:id="17"/>
+      <w:bookmarkEnd w:id="16"/>
     </w:p>
     <w:p>
       <w:r>
@@ -10890,25 +11200,51 @@
       <w:pPr>
         <w:pStyle w:val="Caption"/>
       </w:pPr>
-      <w:fldSimple w:instr=" STYLEREF 1 \s ">
-        <w:r>
-          <w:rPr>
-            <w:noProof/>
-          </w:rPr>
-          <w:t>4</w:t>
-        </w:r>
-      </w:fldSimple>
+      <w:r>
+        <w:fldChar w:fldCharType="begin"/>
+      </w:r>
+      <w:r>
+        <w:instrText xml:space="preserve"> STYLEREF 1 \s </w:instrText>
+      </w:r>
+      <w:r>
+        <w:fldChar w:fldCharType="separate"/>
+      </w:r>
+      <w:r>
+        <w:rPr>
+          <w:noProof/>
+        </w:rPr>
+        <w:t>4</w:t>
+      </w:r>
+      <w:r>
+        <w:rPr>
+          <w:noProof/>
+        </w:rPr>
+        <w:fldChar w:fldCharType="end"/>
+      </w:r>
       <w:r>
         <w:noBreakHyphen/>
       </w:r>
-      <w:fldSimple w:instr=" SEQ ábra \* ARABIC \s 1 ">
-        <w:r>
-          <w:rPr>
-            <w:noProof/>
-          </w:rPr>
-          <w:t>2</w:t>
-        </w:r>
-      </w:fldSimple>
+      <w:r>
+        <w:fldChar w:fldCharType="begin"/>
+      </w:r>
+      <w:r>
+        <w:instrText xml:space="preserve"> SEQ ábra \* ARABIC \s 1 </w:instrText>
+      </w:r>
+      <w:r>
+        <w:fldChar w:fldCharType="separate"/>
+      </w:r>
+      <w:r>
+        <w:rPr>
+          <w:noProof/>
+        </w:rPr>
+        <w:t>2</w:t>
+      </w:r>
+      <w:r>
+        <w:rPr>
+          <w:noProof/>
+        </w:rPr>
+        <w:fldChar w:fldCharType="end"/>
+      </w:r>
       <w:r>
         <w:t>. ábra Tápstruktúra</w:t>
       </w:r>
@@ -10917,11 +11253,11 @@
       <w:pPr>
         <w:pStyle w:val="Heading3"/>
       </w:pPr>
-      <w:bookmarkStart w:id="18" w:name="_Toc177032149"/>
+      <w:bookmarkStart w:id="17" w:name="_Toc177032149"/>
       <w:r>
         <w:t>Akkumulátor töltő</w:t>
       </w:r>
-      <w:bookmarkEnd w:id="18"/>
+      <w:bookmarkEnd w:id="17"/>
     </w:p>
     <w:p>
       <w:r>
@@ -11651,14 +11987,27 @@
       <w:pPr>
         <w:pStyle w:val="Caption"/>
       </w:pPr>
-      <w:fldSimple w:instr=" SEQ táblázat \* ARABIC ">
-        <w:r>
-          <w:rPr>
-            <w:noProof/>
-          </w:rPr>
-          <w:t>1</w:t>
-        </w:r>
-      </w:fldSimple>
+      <w:r>
+        <w:fldChar w:fldCharType="begin"/>
+      </w:r>
+      <w:r>
+        <w:instrText xml:space="preserve"> SEQ táblázat \* ARABIC </w:instrText>
+      </w:r>
+      <w:r>
+        <w:fldChar w:fldCharType="separate"/>
+      </w:r>
+      <w:r>
+        <w:rPr>
+          <w:noProof/>
+        </w:rPr>
+        <w:t>1</w:t>
+      </w:r>
+      <w:r>
+        <w:rPr>
+          <w:noProof/>
+        </w:rPr>
+        <w:fldChar w:fldCharType="end"/>
+      </w:r>
       <w:r>
         <w:t>. táblázat Akkumulátor töltő áramkörök</w:t>
       </w:r>
@@ -11768,25 +12117,51 @@
       <w:pPr>
         <w:pStyle w:val="Caption"/>
       </w:pPr>
-      <w:fldSimple w:instr=" STYLEREF 1 \s ">
-        <w:r>
-          <w:rPr>
-            <w:noProof/>
-          </w:rPr>
-          <w:t>4</w:t>
-        </w:r>
-      </w:fldSimple>
+      <w:r>
+        <w:fldChar w:fldCharType="begin"/>
+      </w:r>
+      <w:r>
+        <w:instrText xml:space="preserve"> STYLEREF 1 \s </w:instrText>
+      </w:r>
+      <w:r>
+        <w:fldChar w:fldCharType="separate"/>
+      </w:r>
+      <w:r>
+        <w:rPr>
+          <w:noProof/>
+        </w:rPr>
+        <w:t>4</w:t>
+      </w:r>
+      <w:r>
+        <w:rPr>
+          <w:noProof/>
+        </w:rPr>
+        <w:fldChar w:fldCharType="end"/>
+      </w:r>
       <w:r>
         <w:noBreakHyphen/>
       </w:r>
-      <w:fldSimple w:instr=" SEQ ábra \* ARABIC \s 1 ">
-        <w:r>
-          <w:rPr>
-            <w:noProof/>
-          </w:rPr>
-          <w:t>3</w:t>
-        </w:r>
-      </w:fldSimple>
+      <w:r>
+        <w:fldChar w:fldCharType="begin"/>
+      </w:r>
+      <w:r>
+        <w:instrText xml:space="preserve"> SEQ ábra \* ARABIC \s 1 </w:instrText>
+      </w:r>
+      <w:r>
+        <w:fldChar w:fldCharType="separate"/>
+      </w:r>
+      <w:r>
+        <w:rPr>
+          <w:noProof/>
+        </w:rPr>
+        <w:t>3</w:t>
+      </w:r>
+      <w:r>
+        <w:rPr>
+          <w:noProof/>
+        </w:rPr>
+        <w:fldChar w:fldCharType="end"/>
+      </w:r>
       <w:r>
         <w:t xml:space="preserve">. ábra </w:t>
       </w:r>
@@ -11898,25 +12273,51 @@
       <w:pPr>
         <w:pStyle w:val="Caption"/>
       </w:pPr>
-      <w:fldSimple w:instr=" STYLEREF 1 \s ">
-        <w:r>
-          <w:rPr>
-            <w:noProof/>
-          </w:rPr>
-          <w:t>4</w:t>
-        </w:r>
-      </w:fldSimple>
+      <w:r>
+        <w:fldChar w:fldCharType="begin"/>
+      </w:r>
+      <w:r>
+        <w:instrText xml:space="preserve"> STYLEREF 1 \s </w:instrText>
+      </w:r>
+      <w:r>
+        <w:fldChar w:fldCharType="separate"/>
+      </w:r>
+      <w:r>
+        <w:rPr>
+          <w:noProof/>
+        </w:rPr>
+        <w:t>4</w:t>
+      </w:r>
+      <w:r>
+        <w:rPr>
+          <w:noProof/>
+        </w:rPr>
+        <w:fldChar w:fldCharType="end"/>
+      </w:r>
       <w:r>
         <w:noBreakHyphen/>
       </w:r>
-      <w:fldSimple w:instr=" SEQ ábra \* ARABIC \s 1 ">
-        <w:r>
-          <w:rPr>
-            <w:noProof/>
-          </w:rPr>
-          <w:t>4</w:t>
-        </w:r>
-      </w:fldSimple>
+      <w:r>
+        <w:fldChar w:fldCharType="begin"/>
+      </w:r>
+      <w:r>
+        <w:instrText xml:space="preserve"> SEQ ábra \* ARABIC \s 1 </w:instrText>
+      </w:r>
+      <w:r>
+        <w:fldChar w:fldCharType="separate"/>
+      </w:r>
+      <w:r>
+        <w:rPr>
+          <w:noProof/>
+        </w:rPr>
+        <w:t>4</w:t>
+      </w:r>
+      <w:r>
+        <w:rPr>
+          <w:noProof/>
+        </w:rPr>
+        <w:fldChar w:fldCharType="end"/>
+      </w:r>
       <w:r>
         <w:t>. ábra Akkumulátor töltéskiegyenlítő kapcsolási rajza</w:t>
       </w:r>
@@ -11925,12 +12326,12 @@
       <w:pPr>
         <w:pStyle w:val="Heading3"/>
       </w:pPr>
-      <w:bookmarkStart w:id="19" w:name="_Toc177032150"/>
+      <w:bookmarkStart w:id="18" w:name="_Toc177032150"/>
       <w:r>
         <w:lastRenderedPageBreak/>
         <w:t>Digitális tápegység</w:t>
       </w:r>
-      <w:bookmarkEnd w:id="19"/>
+      <w:bookmarkEnd w:id="18"/>
     </w:p>
     <w:p>
       <w:r>
@@ -12190,25 +12591,51 @@
       <w:pPr>
         <w:pStyle w:val="Caption"/>
       </w:pPr>
-      <w:fldSimple w:instr=" STYLEREF 1 \s ">
-        <w:r>
-          <w:rPr>
-            <w:noProof/>
-          </w:rPr>
-          <w:t>4</w:t>
-        </w:r>
-      </w:fldSimple>
+      <w:r>
+        <w:fldChar w:fldCharType="begin"/>
+      </w:r>
+      <w:r>
+        <w:instrText xml:space="preserve"> STYLEREF 1 \s </w:instrText>
+      </w:r>
+      <w:r>
+        <w:fldChar w:fldCharType="separate"/>
+      </w:r>
+      <w:r>
+        <w:rPr>
+          <w:noProof/>
+        </w:rPr>
+        <w:t>4</w:t>
+      </w:r>
+      <w:r>
+        <w:rPr>
+          <w:noProof/>
+        </w:rPr>
+        <w:fldChar w:fldCharType="end"/>
+      </w:r>
       <w:r>
         <w:noBreakHyphen/>
       </w:r>
-      <w:fldSimple w:instr=" SEQ ábra \* ARABIC \s 1 ">
-        <w:r>
-          <w:rPr>
-            <w:noProof/>
-          </w:rPr>
-          <w:t>5</w:t>
-        </w:r>
-      </w:fldSimple>
+      <w:r>
+        <w:fldChar w:fldCharType="begin"/>
+      </w:r>
+      <w:r>
+        <w:instrText xml:space="preserve"> SEQ ábra \* ARABIC \s 1 </w:instrText>
+      </w:r>
+      <w:r>
+        <w:fldChar w:fldCharType="separate"/>
+      </w:r>
+      <w:r>
+        <w:rPr>
+          <w:noProof/>
+        </w:rPr>
+        <w:t>5</w:t>
+      </w:r>
+      <w:r>
+        <w:rPr>
+          <w:noProof/>
+        </w:rPr>
+        <w:fldChar w:fldCharType="end"/>
+      </w:r>
       <w:r>
         <w:t>. ábra TPS560430XF főbb paraméterei</w:t>
       </w:r>
@@ -12276,25 +12703,51 @@
       <w:pPr>
         <w:pStyle w:val="Caption"/>
       </w:pPr>
-      <w:fldSimple w:instr=" STYLEREF 1 \s ">
-        <w:r>
-          <w:rPr>
-            <w:noProof/>
-          </w:rPr>
-          <w:t>4</w:t>
-        </w:r>
-      </w:fldSimple>
+      <w:r>
+        <w:fldChar w:fldCharType="begin"/>
+      </w:r>
+      <w:r>
+        <w:instrText xml:space="preserve"> STYLEREF 1 \s </w:instrText>
+      </w:r>
+      <w:r>
+        <w:fldChar w:fldCharType="separate"/>
+      </w:r>
+      <w:r>
+        <w:rPr>
+          <w:noProof/>
+        </w:rPr>
+        <w:t>4</w:t>
+      </w:r>
+      <w:r>
+        <w:rPr>
+          <w:noProof/>
+        </w:rPr>
+        <w:fldChar w:fldCharType="end"/>
+      </w:r>
       <w:r>
         <w:noBreakHyphen/>
       </w:r>
-      <w:fldSimple w:instr=" SEQ ábra \* ARABIC \s 1 ">
-        <w:r>
-          <w:rPr>
-            <w:noProof/>
-          </w:rPr>
-          <w:t>6</w:t>
-        </w:r>
-      </w:fldSimple>
+      <w:r>
+        <w:fldChar w:fldCharType="begin"/>
+      </w:r>
+      <w:r>
+        <w:instrText xml:space="preserve"> SEQ ábra \* ARABIC \s 1 </w:instrText>
+      </w:r>
+      <w:r>
+        <w:fldChar w:fldCharType="separate"/>
+      </w:r>
+      <w:r>
+        <w:rPr>
+          <w:noProof/>
+        </w:rPr>
+        <w:t>6</w:t>
+      </w:r>
+      <w:r>
+        <w:rPr>
+          <w:noProof/>
+        </w:rPr>
+        <w:fldChar w:fldCharType="end"/>
+      </w:r>
       <w:r>
         <w:t>. ábra +3.3V-ot előállító áramkör kapcsolási rajza</w:t>
       </w:r>
@@ -12303,12 +12756,12 @@
       <w:pPr>
         <w:pStyle w:val="Heading3"/>
       </w:pPr>
-      <w:bookmarkStart w:id="20" w:name="_Toc177032151"/>
+      <w:bookmarkStart w:id="19" w:name="_Toc177032151"/>
       <w:r>
         <w:lastRenderedPageBreak/>
         <w:t>Analóg bemeneti fokozat tápegysége</w:t>
       </w:r>
-      <w:bookmarkEnd w:id="20"/>
+      <w:bookmarkEnd w:id="19"/>
     </w:p>
     <w:p>
       <w:r>
@@ -12355,7 +12808,7 @@
                           <a14:useLocalDpi xmlns:a14="http://schemas.microsoft.com/office/drawing/2010/main" val="0"/>
                         </a:ext>
                         <a:ext uri="{96DAC541-7B7A-43D3-8B79-37D633B846F1}">
-                          <asvg:svgBlip xmlns:asvg="http://schemas.microsoft.com/office/drawing/2016/SVG/main" xmlns:w16se="http://schemas.microsoft.com/office/word/2015/wordml/symex" xmlns:w16sdtdh="http://schemas.microsoft.com/office/word/2020/wordml/sdtdatahash" xmlns:w16du="http://schemas.microsoft.com/office/word/2023/wordml/word16du" xmlns:w16="http://schemas.microsoft.com/office/word/2018/wordml" xmlns:w16cid="http://schemas.microsoft.com/office/word/2016/wordml/cid" xmlns:w16cex="http://schemas.microsoft.com/office/word/2018/wordml/cex" xmlns:w15="http://schemas.microsoft.com/office/word/2012/wordml" xmlns:w="http://schemas.openxmlformats.org/wordprocessingml/2006/main" xmlns:w10="urn:schemas-microsoft-com:office:word" xmlns:v="urn:schemas-microsoft-com:vml" xmlns:oel="http://schemas.microsoft.com/office/2019/extlst" xmlns:o="urn:schemas-microsoft-com:office:office" xmlns:am3d="http://schemas.microsoft.com/office/drawing/2017/model3d" xmlns:aink="http://schemas.microsoft.com/office/drawing/2016/ink" xmlns:cx8="http://schemas.microsoft.com/office/drawing/2016/5/14/chartex" xmlns:cx7="http://schemas.microsoft.com/office/drawing/2016/5/13/chartex" xmlns:cx6="http://schemas.microsoft.com/office/drawing/2016/5/12/chartex" xmlns:cx5="http://schemas.microsoft.com/office/drawing/2016/5/11/chartex" xmlns:cx4="http://schemas.microsoft.com/office/drawing/2016/5/10/chartex" xmlns:cx3="http://schemas.microsoft.com/office/drawing/2016/5/9/chartex" xmlns:cx2="http://schemas.microsoft.com/office/drawing/2015/10/21/chartex" xmlns:cx1="http://schemas.microsoft.com/office/drawing/2015/9/8/chartex" xmlns:cx="http://schemas.microsoft.com/office/drawing/2014/chartex" xmlns="" r:embed="rId33"/>
+                          <asvg:svgBlip xmlns="" xmlns:cx="http://schemas.microsoft.com/office/drawing/2014/chartex" xmlns:cx1="http://schemas.microsoft.com/office/drawing/2015/9/8/chartex" xmlns:cx2="http://schemas.microsoft.com/office/drawing/2015/10/21/chartex" xmlns:cx3="http://schemas.microsoft.com/office/drawing/2016/5/9/chartex" xmlns:cx4="http://schemas.microsoft.com/office/drawing/2016/5/10/chartex" xmlns:cx5="http://schemas.microsoft.com/office/drawing/2016/5/11/chartex" xmlns:cx6="http://schemas.microsoft.com/office/drawing/2016/5/12/chartex" xmlns:cx7="http://schemas.microsoft.com/office/drawing/2016/5/13/chartex" xmlns:cx8="http://schemas.microsoft.com/office/drawing/2016/5/14/chartex" xmlns:aink="http://schemas.microsoft.com/office/drawing/2016/ink" xmlns:am3d="http://schemas.microsoft.com/office/drawing/2017/model3d" xmlns:o="urn:schemas-microsoft-com:office:office" xmlns:oel="http://schemas.microsoft.com/office/2019/extlst" xmlns:v="urn:schemas-microsoft-com:vml" xmlns:w10="urn:schemas-microsoft-com:office:word" xmlns:w="http://schemas.openxmlformats.org/wordprocessingml/2006/main" xmlns:w15="http://schemas.microsoft.com/office/word/2012/wordml" xmlns:w16cex="http://schemas.microsoft.com/office/word/2018/wordml/cex" xmlns:w16cid="http://schemas.microsoft.com/office/word/2016/wordml/cid" xmlns:w16="http://schemas.microsoft.com/office/word/2018/wordml" xmlns:w16du="http://schemas.microsoft.com/office/word/2023/wordml/word16du" xmlns:w16sdtdh="http://schemas.microsoft.com/office/word/2020/wordml/sdtdatahash" xmlns:w16se="http://schemas.microsoft.com/office/word/2015/wordml/symex" xmlns:asvg="http://schemas.microsoft.com/office/drawing/2016/SVG/main" r:embed="rId33"/>
                         </a:ext>
                       </a:extLst>
                     </a:blip>
@@ -12383,25 +12836,51 @@
       <w:pPr>
         <w:pStyle w:val="Caption"/>
       </w:pPr>
-      <w:fldSimple w:instr=" STYLEREF 1 \s ">
-        <w:r>
-          <w:rPr>
-            <w:noProof/>
-          </w:rPr>
-          <w:t>4</w:t>
-        </w:r>
-      </w:fldSimple>
+      <w:r>
+        <w:fldChar w:fldCharType="begin"/>
+      </w:r>
+      <w:r>
+        <w:instrText xml:space="preserve"> STYLEREF 1 \s </w:instrText>
+      </w:r>
+      <w:r>
+        <w:fldChar w:fldCharType="separate"/>
+      </w:r>
+      <w:r>
+        <w:rPr>
+          <w:noProof/>
+        </w:rPr>
+        <w:t>4</w:t>
+      </w:r>
+      <w:r>
+        <w:rPr>
+          <w:noProof/>
+        </w:rPr>
+        <w:fldChar w:fldCharType="end"/>
+      </w:r>
       <w:r>
         <w:noBreakHyphen/>
       </w:r>
-      <w:fldSimple w:instr=" SEQ ábra \* ARABIC \s 1 ">
-        <w:r>
-          <w:rPr>
-            <w:noProof/>
-          </w:rPr>
-          <w:t>7</w:t>
-        </w:r>
-      </w:fldSimple>
+      <w:r>
+        <w:fldChar w:fldCharType="begin"/>
+      </w:r>
+      <w:r>
+        <w:instrText xml:space="preserve"> SEQ ábra \* ARABIC \s 1 </w:instrText>
+      </w:r>
+      <w:r>
+        <w:fldChar w:fldCharType="separate"/>
+      </w:r>
+      <w:r>
+        <w:rPr>
+          <w:noProof/>
+        </w:rPr>
+        <w:t>7</w:t>
+      </w:r>
+      <w:r>
+        <w:rPr>
+          <w:noProof/>
+        </w:rPr>
+        <w:fldChar w:fldCharType="end"/>
+      </w:r>
       <w:r>
         <w:t>. ábra Analóg tápstruktúra</w:t>
       </w:r>
@@ -12607,25 +13086,51 @@
       <w:pPr>
         <w:pStyle w:val="Caption"/>
       </w:pPr>
-      <w:fldSimple w:instr=" STYLEREF 1 \s ">
-        <w:r>
-          <w:rPr>
-            <w:noProof/>
-          </w:rPr>
-          <w:t>4</w:t>
-        </w:r>
-      </w:fldSimple>
+      <w:r>
+        <w:fldChar w:fldCharType="begin"/>
+      </w:r>
+      <w:r>
+        <w:instrText xml:space="preserve"> STYLEREF 1 \s </w:instrText>
+      </w:r>
+      <w:r>
+        <w:fldChar w:fldCharType="separate"/>
+      </w:r>
+      <w:r>
+        <w:rPr>
+          <w:noProof/>
+        </w:rPr>
+        <w:t>4</w:t>
+      </w:r>
+      <w:r>
+        <w:rPr>
+          <w:noProof/>
+        </w:rPr>
+        <w:fldChar w:fldCharType="end"/>
+      </w:r>
       <w:r>
         <w:noBreakHyphen/>
       </w:r>
-      <w:fldSimple w:instr=" SEQ ábra \* ARABIC \s 1 ">
-        <w:r>
-          <w:rPr>
-            <w:noProof/>
-          </w:rPr>
-          <w:t>8</w:t>
-        </w:r>
-      </w:fldSimple>
+      <w:r>
+        <w:fldChar w:fldCharType="begin"/>
+      </w:r>
+      <w:r>
+        <w:instrText xml:space="preserve"> SEQ ábra \* ARABIC \s 1 </w:instrText>
+      </w:r>
+      <w:r>
+        <w:fldChar w:fldCharType="separate"/>
+      </w:r>
+      <w:r>
+        <w:rPr>
+          <w:noProof/>
+        </w:rPr>
+        <w:t>8</w:t>
+      </w:r>
+      <w:r>
+        <w:rPr>
+          <w:noProof/>
+        </w:rPr>
+        <w:fldChar w:fldCharType="end"/>
+      </w:r>
       <w:r>
         <w:t>. ábra DCPA10505DP modul főbb paraméterei</w:t>
       </w:r>
@@ -13150,25 +13655,51 @@
       <w:pPr>
         <w:pStyle w:val="Caption"/>
       </w:pPr>
-      <w:fldSimple w:instr=" STYLEREF 1 \s ">
-        <w:r>
-          <w:rPr>
-            <w:noProof/>
-          </w:rPr>
-          <w:t>4</w:t>
-        </w:r>
-      </w:fldSimple>
+      <w:r>
+        <w:fldChar w:fldCharType="begin"/>
+      </w:r>
+      <w:r>
+        <w:instrText xml:space="preserve"> STYLEREF 1 \s </w:instrText>
+      </w:r>
+      <w:r>
+        <w:fldChar w:fldCharType="separate"/>
+      </w:r>
+      <w:r>
+        <w:rPr>
+          <w:noProof/>
+        </w:rPr>
+        <w:t>4</w:t>
+      </w:r>
+      <w:r>
+        <w:rPr>
+          <w:noProof/>
+        </w:rPr>
+        <w:fldChar w:fldCharType="end"/>
+      </w:r>
       <w:r>
         <w:noBreakHyphen/>
       </w:r>
-      <w:fldSimple w:instr=" SEQ ábra \* ARABIC \s 1 ">
-        <w:r>
-          <w:rPr>
-            <w:noProof/>
-          </w:rPr>
-          <w:t>9</w:t>
-        </w:r>
-      </w:fldSimple>
+      <w:r>
+        <w:fldChar w:fldCharType="begin"/>
+      </w:r>
+      <w:r>
+        <w:instrText xml:space="preserve"> SEQ ábra \* ARABIC \s 1 </w:instrText>
+      </w:r>
+      <w:r>
+        <w:fldChar w:fldCharType="separate"/>
+      </w:r>
+      <w:r>
+        <w:rPr>
+          <w:noProof/>
+        </w:rPr>
+        <w:t>9</w:t>
+      </w:r>
+      <w:r>
+        <w:rPr>
+          <w:noProof/>
+        </w:rPr>
+        <w:fldChar w:fldCharType="end"/>
+      </w:r>
       <w:r>
         <w:t>. ábra Lineáris stabilizátorok főbb paraméterei</w:t>
       </w:r>
@@ -13374,25 +13905,51 @@
       <w:pPr>
         <w:pStyle w:val="Caption"/>
       </w:pPr>
-      <w:fldSimple w:instr=" STYLEREF 1 \s ">
-        <w:r>
-          <w:rPr>
-            <w:noProof/>
-          </w:rPr>
-          <w:t>4</w:t>
-        </w:r>
-      </w:fldSimple>
+      <w:r>
+        <w:fldChar w:fldCharType="begin"/>
+      </w:r>
+      <w:r>
+        <w:instrText xml:space="preserve"> STYLEREF 1 \s </w:instrText>
+      </w:r>
+      <w:r>
+        <w:fldChar w:fldCharType="separate"/>
+      </w:r>
+      <w:r>
+        <w:rPr>
+          <w:noProof/>
+        </w:rPr>
+        <w:t>4</w:t>
+      </w:r>
+      <w:r>
+        <w:rPr>
+          <w:noProof/>
+        </w:rPr>
+        <w:fldChar w:fldCharType="end"/>
+      </w:r>
       <w:r>
         <w:noBreakHyphen/>
       </w:r>
-      <w:fldSimple w:instr=" SEQ ábra \* ARABIC \s 1 ">
-        <w:r>
-          <w:rPr>
-            <w:noProof/>
-          </w:rPr>
-          <w:t>10</w:t>
-        </w:r>
-      </w:fldSimple>
+      <w:r>
+        <w:fldChar w:fldCharType="begin"/>
+      </w:r>
+      <w:r>
+        <w:instrText xml:space="preserve"> SEQ ábra \* ARABIC \s 1 </w:instrText>
+      </w:r>
+      <w:r>
+        <w:fldChar w:fldCharType="separate"/>
+      </w:r>
+      <w:r>
+        <w:rPr>
+          <w:noProof/>
+        </w:rPr>
+        <w:t>10</w:t>
+      </w:r>
+      <w:r>
+        <w:rPr>
+          <w:noProof/>
+        </w:rPr>
+        <w:fldChar w:fldCharType="end"/>
+      </w:r>
       <w:r>
         <w:t>. ábra REF3333 referencia főbb adatai</w:t>
       </w:r>
@@ -13493,25 +14050,51 @@
       <w:pPr>
         <w:pStyle w:val="Caption"/>
       </w:pPr>
-      <w:fldSimple w:instr=" STYLEREF 1 \s ">
-        <w:r>
-          <w:rPr>
-            <w:noProof/>
-          </w:rPr>
-          <w:t>4</w:t>
-        </w:r>
-      </w:fldSimple>
+      <w:r>
+        <w:fldChar w:fldCharType="begin"/>
+      </w:r>
+      <w:r>
+        <w:instrText xml:space="preserve"> STYLEREF 1 \s </w:instrText>
+      </w:r>
+      <w:r>
+        <w:fldChar w:fldCharType="separate"/>
+      </w:r>
+      <w:r>
+        <w:rPr>
+          <w:noProof/>
+        </w:rPr>
+        <w:t>4</w:t>
+      </w:r>
+      <w:r>
+        <w:rPr>
+          <w:noProof/>
+        </w:rPr>
+        <w:fldChar w:fldCharType="end"/>
+      </w:r>
       <w:r>
         <w:noBreakHyphen/>
       </w:r>
-      <w:fldSimple w:instr=" SEQ ábra \* ARABIC \s 1 ">
-        <w:r>
-          <w:rPr>
-            <w:noProof/>
-          </w:rPr>
-          <w:t>11</w:t>
-        </w:r>
-      </w:fldSimple>
+      <w:r>
+        <w:fldChar w:fldCharType="begin"/>
+      </w:r>
+      <w:r>
+        <w:instrText xml:space="preserve"> SEQ ábra \* ARABIC \s 1 </w:instrText>
+      </w:r>
+      <w:r>
+        <w:fldChar w:fldCharType="separate"/>
+      </w:r>
+      <w:r>
+        <w:rPr>
+          <w:noProof/>
+        </w:rPr>
+        <w:t>11</w:t>
+      </w:r>
+      <w:r>
+        <w:rPr>
+          <w:noProof/>
+        </w:rPr>
+        <w:fldChar w:fldCharType="end"/>
+      </w:r>
       <w:r>
         <w:t>. ábra Analóg tápfeszültség előállítása</w:t>
       </w:r>
@@ -13520,12 +14103,12 @@
       <w:pPr>
         <w:pStyle w:val="Heading3"/>
       </w:pPr>
-      <w:bookmarkStart w:id="21" w:name="_Toc177032152"/>
+      <w:bookmarkStart w:id="20" w:name="_Toc177032152"/>
       <w:r>
         <w:lastRenderedPageBreak/>
         <w:t>Detektor tápegység</w:t>
       </w:r>
-      <w:bookmarkEnd w:id="21"/>
+      <w:bookmarkEnd w:id="20"/>
     </w:p>
     <w:p>
       <w:r>
@@ -13650,7 +14233,7 @@
                           <a14:useLocalDpi xmlns:a14="http://schemas.microsoft.com/office/drawing/2010/main" val="0"/>
                         </a:ext>
                         <a:ext uri="{96DAC541-7B7A-43D3-8B79-37D633B846F1}">
-                          <asvg:svgBlip xmlns:asvg="http://schemas.microsoft.com/office/drawing/2016/SVG/main" xmlns:w16se="http://schemas.microsoft.com/office/word/2015/wordml/symex" xmlns:w16sdtdh="http://schemas.microsoft.com/office/word/2020/wordml/sdtdatahash" xmlns:w16du="http://schemas.microsoft.com/office/word/2023/wordml/word16du" xmlns:w16="http://schemas.microsoft.com/office/word/2018/wordml" xmlns:w16cid="http://schemas.microsoft.com/office/word/2016/wordml/cid" xmlns:w16cex="http://schemas.microsoft.com/office/word/2018/wordml/cex" xmlns:w15="http://schemas.microsoft.com/office/word/2012/wordml" xmlns:w="http://schemas.openxmlformats.org/wordprocessingml/2006/main" xmlns:w10="urn:schemas-microsoft-com:office:word" xmlns:v="urn:schemas-microsoft-com:vml" xmlns:oel="http://schemas.microsoft.com/office/2019/extlst" xmlns:o="urn:schemas-microsoft-com:office:office" xmlns:am3d="http://schemas.microsoft.com/office/drawing/2017/model3d" xmlns:aink="http://schemas.microsoft.com/office/drawing/2016/ink" xmlns:cx8="http://schemas.microsoft.com/office/drawing/2016/5/14/chartex" xmlns:cx7="http://schemas.microsoft.com/office/drawing/2016/5/13/chartex" xmlns:cx6="http://schemas.microsoft.com/office/drawing/2016/5/12/chartex" xmlns:cx5="http://schemas.microsoft.com/office/drawing/2016/5/11/chartex" xmlns:cx4="http://schemas.microsoft.com/office/drawing/2016/5/10/chartex" xmlns:cx3="http://schemas.microsoft.com/office/drawing/2016/5/9/chartex" xmlns:cx2="http://schemas.microsoft.com/office/drawing/2015/10/21/chartex" xmlns:cx1="http://schemas.microsoft.com/office/drawing/2015/9/8/chartex" xmlns:cx="http://schemas.microsoft.com/office/drawing/2014/chartex" xmlns="" r:embed="rId36"/>
+                          <asvg:svgBlip xmlns="" xmlns:cx="http://schemas.microsoft.com/office/drawing/2014/chartex" xmlns:cx1="http://schemas.microsoft.com/office/drawing/2015/9/8/chartex" xmlns:cx2="http://schemas.microsoft.com/office/drawing/2015/10/21/chartex" xmlns:cx3="http://schemas.microsoft.com/office/drawing/2016/5/9/chartex" xmlns:cx4="http://schemas.microsoft.com/office/drawing/2016/5/10/chartex" xmlns:cx5="http://schemas.microsoft.com/office/drawing/2016/5/11/chartex" xmlns:cx6="http://schemas.microsoft.com/office/drawing/2016/5/12/chartex" xmlns:cx7="http://schemas.microsoft.com/office/drawing/2016/5/13/chartex" xmlns:cx8="http://schemas.microsoft.com/office/drawing/2016/5/14/chartex" xmlns:aink="http://schemas.microsoft.com/office/drawing/2016/ink" xmlns:am3d="http://schemas.microsoft.com/office/drawing/2017/model3d" xmlns:o="urn:schemas-microsoft-com:office:office" xmlns:oel="http://schemas.microsoft.com/office/2019/extlst" xmlns:v="urn:schemas-microsoft-com:vml" xmlns:w10="urn:schemas-microsoft-com:office:word" xmlns:w="http://schemas.openxmlformats.org/wordprocessingml/2006/main" xmlns:w15="http://schemas.microsoft.com/office/word/2012/wordml" xmlns:w16cex="http://schemas.microsoft.com/office/word/2018/wordml/cex" xmlns:w16cid="http://schemas.microsoft.com/office/word/2016/wordml/cid" xmlns:w16="http://schemas.microsoft.com/office/word/2018/wordml" xmlns:w16du="http://schemas.microsoft.com/office/word/2023/wordml/word16du" xmlns:w16sdtdh="http://schemas.microsoft.com/office/word/2020/wordml/sdtdatahash" xmlns:w16se="http://schemas.microsoft.com/office/word/2015/wordml/symex" xmlns:asvg="http://schemas.microsoft.com/office/drawing/2016/SVG/main" r:embed="rId36"/>
                         </a:ext>
                       </a:extLst>
                     </a:blip>
@@ -13678,25 +14261,51 @@
       <w:pPr>
         <w:pStyle w:val="Caption"/>
       </w:pPr>
-      <w:fldSimple w:instr=" STYLEREF 1 \s ">
-        <w:r>
-          <w:rPr>
-            <w:noProof/>
-          </w:rPr>
-          <w:t>4</w:t>
-        </w:r>
-      </w:fldSimple>
+      <w:r>
+        <w:fldChar w:fldCharType="begin"/>
+      </w:r>
+      <w:r>
+        <w:instrText xml:space="preserve"> STYLEREF 1 \s </w:instrText>
+      </w:r>
+      <w:r>
+        <w:fldChar w:fldCharType="separate"/>
+      </w:r>
+      <w:r>
+        <w:rPr>
+          <w:noProof/>
+        </w:rPr>
+        <w:t>4</w:t>
+      </w:r>
+      <w:r>
+        <w:rPr>
+          <w:noProof/>
+        </w:rPr>
+        <w:fldChar w:fldCharType="end"/>
+      </w:r>
       <w:r>
         <w:noBreakHyphen/>
       </w:r>
-      <w:fldSimple w:instr=" SEQ ábra \* ARABIC \s 1 ">
-        <w:r>
-          <w:rPr>
-            <w:noProof/>
-          </w:rPr>
-          <w:t>12</w:t>
-        </w:r>
-      </w:fldSimple>
+      <w:r>
+        <w:fldChar w:fldCharType="begin"/>
+      </w:r>
+      <w:r>
+        <w:instrText xml:space="preserve"> SEQ ábra \* ARABIC \s 1 </w:instrText>
+      </w:r>
+      <w:r>
+        <w:fldChar w:fldCharType="separate"/>
+      </w:r>
+      <w:r>
+        <w:rPr>
+          <w:noProof/>
+        </w:rPr>
+        <w:t>12</w:t>
+      </w:r>
+      <w:r>
+        <w:rPr>
+          <w:noProof/>
+        </w:rPr>
+        <w:fldChar w:fldCharType="end"/>
+      </w:r>
       <w:r>
         <w:t>. ábra Detektor tápegységének blokkvázlata</w:t>
       </w:r>
@@ -13830,25 +14439,51 @@
       <w:pPr>
         <w:pStyle w:val="Caption"/>
       </w:pPr>
-      <w:fldSimple w:instr=" STYLEREF 1 \s ">
-        <w:r>
-          <w:rPr>
-            <w:noProof/>
-          </w:rPr>
-          <w:t>4</w:t>
-        </w:r>
-      </w:fldSimple>
+      <w:r>
+        <w:fldChar w:fldCharType="begin"/>
+      </w:r>
+      <w:r>
+        <w:instrText xml:space="preserve"> STYLEREF 1 \s </w:instrText>
+      </w:r>
+      <w:r>
+        <w:fldChar w:fldCharType="separate"/>
+      </w:r>
+      <w:r>
+        <w:rPr>
+          <w:noProof/>
+        </w:rPr>
+        <w:t>4</w:t>
+      </w:r>
+      <w:r>
+        <w:rPr>
+          <w:noProof/>
+        </w:rPr>
+        <w:fldChar w:fldCharType="end"/>
+      </w:r>
       <w:r>
         <w:noBreakHyphen/>
       </w:r>
-      <w:fldSimple w:instr=" SEQ ábra \* ARABIC \s 1 ">
-        <w:r>
-          <w:rPr>
-            <w:noProof/>
-          </w:rPr>
-          <w:t>13</w:t>
-        </w:r>
-      </w:fldSimple>
+      <w:r>
+        <w:fldChar w:fldCharType="begin"/>
+      </w:r>
+      <w:r>
+        <w:instrText xml:space="preserve"> SEQ ábra \* ARABIC \s 1 </w:instrText>
+      </w:r>
+      <w:r>
+        <w:fldChar w:fldCharType="separate"/>
+      </w:r>
+      <w:r>
+        <w:rPr>
+          <w:noProof/>
+        </w:rPr>
+        <w:t>13</w:t>
+      </w:r>
+      <w:r>
+        <w:rPr>
+          <w:noProof/>
+        </w:rPr>
+        <w:fldChar w:fldCharType="end"/>
+      </w:r>
       <w:r>
         <w:t>. ábra Detektor tápegység első fokozata</w:t>
       </w:r>
@@ -13931,25 +14566,51 @@
       <w:pPr>
         <w:pStyle w:val="Caption"/>
       </w:pPr>
-      <w:fldSimple w:instr=" STYLEREF 1 \s ">
-        <w:r>
-          <w:rPr>
-            <w:noProof/>
-          </w:rPr>
-          <w:t>4</w:t>
-        </w:r>
-      </w:fldSimple>
+      <w:r>
+        <w:fldChar w:fldCharType="begin"/>
+      </w:r>
+      <w:r>
+        <w:instrText xml:space="preserve"> STYLEREF 1 \s </w:instrText>
+      </w:r>
+      <w:r>
+        <w:fldChar w:fldCharType="separate"/>
+      </w:r>
+      <w:r>
+        <w:rPr>
+          <w:noProof/>
+        </w:rPr>
+        <w:t>4</w:t>
+      </w:r>
+      <w:r>
+        <w:rPr>
+          <w:noProof/>
+        </w:rPr>
+        <w:fldChar w:fldCharType="end"/>
+      </w:r>
       <w:r>
         <w:noBreakHyphen/>
       </w:r>
-      <w:fldSimple w:instr=" SEQ ábra \* ARABIC \s 1 ">
-        <w:r>
-          <w:rPr>
-            <w:noProof/>
-          </w:rPr>
-          <w:t>14</w:t>
-        </w:r>
-      </w:fldSimple>
+      <w:r>
+        <w:fldChar w:fldCharType="begin"/>
+      </w:r>
+      <w:r>
+        <w:instrText xml:space="preserve"> SEQ ábra \* ARABIC \s 1 </w:instrText>
+      </w:r>
+      <w:r>
+        <w:fldChar w:fldCharType="separate"/>
+      </w:r>
+      <w:r>
+        <w:rPr>
+          <w:noProof/>
+        </w:rPr>
+        <w:t>14</w:t>
+      </w:r>
+      <w:r>
+        <w:rPr>
+          <w:noProof/>
+        </w:rPr>
+        <w:fldChar w:fldCharType="end"/>
+      </w:r>
       <w:r>
         <w:t>. ábra Lineáris stabilizátor elvi felépítése</w:t>
       </w:r>
@@ -14311,25 +14972,51 @@
       <w:pPr>
         <w:pStyle w:val="Caption"/>
       </w:pPr>
-      <w:fldSimple w:instr=" STYLEREF 1 \s ">
-        <w:r>
-          <w:rPr>
-            <w:noProof/>
-          </w:rPr>
-          <w:t>4</w:t>
-        </w:r>
-      </w:fldSimple>
+      <w:r>
+        <w:fldChar w:fldCharType="begin"/>
+      </w:r>
+      <w:r>
+        <w:instrText xml:space="preserve"> STYLEREF 1 \s </w:instrText>
+      </w:r>
+      <w:r>
+        <w:fldChar w:fldCharType="separate"/>
+      </w:r>
+      <w:r>
+        <w:rPr>
+          <w:noProof/>
+        </w:rPr>
+        <w:t>4</w:t>
+      </w:r>
+      <w:r>
+        <w:rPr>
+          <w:noProof/>
+        </w:rPr>
+        <w:fldChar w:fldCharType="end"/>
+      </w:r>
       <w:r>
         <w:noBreakHyphen/>
       </w:r>
-      <w:fldSimple w:instr=" SEQ ábra \* ARABIC \s 1 ">
-        <w:r>
-          <w:rPr>
-            <w:noProof/>
-          </w:rPr>
-          <w:t>15</w:t>
-        </w:r>
-      </w:fldSimple>
+      <w:r>
+        <w:fldChar w:fldCharType="begin"/>
+      </w:r>
+      <w:r>
+        <w:instrText xml:space="preserve"> SEQ ábra \* ARABIC \s 1 </w:instrText>
+      </w:r>
+      <w:r>
+        <w:fldChar w:fldCharType="separate"/>
+      </w:r>
+      <w:r>
+        <w:rPr>
+          <w:noProof/>
+        </w:rPr>
+        <w:t>15</w:t>
+      </w:r>
+      <w:r>
+        <w:rPr>
+          <w:noProof/>
+        </w:rPr>
+        <w:fldChar w:fldCharType="end"/>
+      </w:r>
       <w:r>
         <w:t>. ábra Diszkrét lineáris szabályzó</w:t>
       </w:r>
@@ -14401,7 +15088,7 @@
         </w:drawing>
       </w:r>
     </w:p>
-    <w:bookmarkStart w:id="22" w:name="_Ref174741808"/>
+    <w:bookmarkStart w:id="21" w:name="_Ref174741808"/>
     <w:p>
       <w:pPr>
         <w:pStyle w:val="Caption"/>
@@ -14427,18 +15114,31 @@
       <w:r>
         <w:noBreakHyphen/>
       </w:r>
-      <w:fldSimple w:instr=" SEQ ábra \* ARABIC \s 1 ">
-        <w:r>
-          <w:rPr>
-            <w:noProof/>
-          </w:rPr>
-          <w:t>16</w:t>
-        </w:r>
-      </w:fldSimple>
+      <w:r>
+        <w:fldChar w:fldCharType="begin"/>
+      </w:r>
+      <w:r>
+        <w:instrText xml:space="preserve"> SEQ ábra \* ARABIC \s 1 </w:instrText>
+      </w:r>
+      <w:r>
+        <w:fldChar w:fldCharType="separate"/>
+      </w:r>
+      <w:r>
+        <w:rPr>
+          <w:noProof/>
+        </w:rPr>
+        <w:t>16</w:t>
+      </w:r>
+      <w:r>
+        <w:rPr>
+          <w:noProof/>
+        </w:rPr>
+        <w:fldChar w:fldCharType="end"/>
+      </w:r>
       <w:r>
         <w:t>. ábra</w:t>
       </w:r>
-      <w:bookmarkEnd w:id="22"/>
+      <w:bookmarkEnd w:id="21"/>
       <w:r>
         <w:t xml:space="preserve"> </w:t>
       </w:r>
@@ -14506,7 +15206,7 @@
         </w:drawing>
       </w:r>
     </w:p>
-    <w:bookmarkStart w:id="23" w:name="_Ref174741864"/>
+    <w:bookmarkStart w:id="22" w:name="_Ref174741864"/>
     <w:p>
       <w:pPr>
         <w:pStyle w:val="Caption"/>
@@ -14532,18 +15232,31 @@
       <w:r>
         <w:noBreakHyphen/>
       </w:r>
-      <w:fldSimple w:instr=" SEQ ábra \* ARABIC \s 1 ">
-        <w:r>
-          <w:rPr>
-            <w:noProof/>
-          </w:rPr>
-          <w:t>17</w:t>
-        </w:r>
-      </w:fldSimple>
+      <w:r>
+        <w:fldChar w:fldCharType="begin"/>
+      </w:r>
+      <w:r>
+        <w:instrText xml:space="preserve"> SEQ ábra \* ARABIC \s 1 </w:instrText>
+      </w:r>
+      <w:r>
+        <w:fldChar w:fldCharType="separate"/>
+      </w:r>
+      <w:r>
+        <w:rPr>
+          <w:noProof/>
+        </w:rPr>
+        <w:t>17</w:t>
+      </w:r>
+      <w:r>
+        <w:rPr>
+          <w:noProof/>
+        </w:rPr>
+        <w:fldChar w:fldCharType="end"/>
+      </w:r>
       <w:r>
         <w:t>. ábra</w:t>
       </w:r>
-      <w:bookmarkEnd w:id="23"/>
+      <w:bookmarkEnd w:id="22"/>
       <w:r>
         <w:t xml:space="preserve"> Kimeneti feszültség változása a terhelés változására</w:t>
       </w:r>
@@ -14611,7 +15324,7 @@
         </w:drawing>
       </w:r>
     </w:p>
-    <w:bookmarkStart w:id="24" w:name="_Ref174741900"/>
+    <w:bookmarkStart w:id="23" w:name="_Ref174741900"/>
     <w:p>
       <w:pPr>
         <w:pStyle w:val="Caption"/>
@@ -14637,18 +15350,31 @@
       <w:r>
         <w:noBreakHyphen/>
       </w:r>
-      <w:fldSimple w:instr=" SEQ ábra \* ARABIC \s 1 ">
-        <w:r>
-          <w:rPr>
-            <w:noProof/>
-          </w:rPr>
-          <w:t>18</w:t>
-        </w:r>
-      </w:fldSimple>
+      <w:r>
+        <w:fldChar w:fldCharType="begin"/>
+      </w:r>
+      <w:r>
+        <w:instrText xml:space="preserve"> SEQ ábra \* ARABIC \s 1 </w:instrText>
+      </w:r>
+      <w:r>
+        <w:fldChar w:fldCharType="separate"/>
+      </w:r>
+      <w:r>
+        <w:rPr>
+          <w:noProof/>
+        </w:rPr>
+        <w:t>18</w:t>
+      </w:r>
+      <w:r>
+        <w:rPr>
+          <w:noProof/>
+        </w:rPr>
+        <w:fldChar w:fldCharType="end"/>
+      </w:r>
       <w:r>
         <w:t>. ábra</w:t>
       </w:r>
-      <w:bookmarkEnd w:id="24"/>
+      <w:bookmarkEnd w:id="23"/>
       <w:r>
         <w:t xml:space="preserve"> Lineáris stabilizátor PSRR diagramja</w:t>
       </w:r>
@@ -14947,8 +15673,8 @@
         </w:drawing>
       </w:r>
     </w:p>
-    <w:bookmarkStart w:id="25" w:name="_Ref174740574"/>
-    <w:bookmarkStart w:id="26" w:name="_Ref174740561"/>
+    <w:bookmarkStart w:id="24" w:name="_Ref174740574"/>
+    <w:bookmarkStart w:id="25" w:name="_Ref174740561"/>
     <w:p>
       <w:pPr>
         <w:pStyle w:val="Caption"/>
@@ -14974,22 +15700,35 @@
       <w:r>
         <w:noBreakHyphen/>
       </w:r>
-      <w:fldSimple w:instr=" SEQ ábra \* ARABIC \s 1 ">
-        <w:r>
-          <w:rPr>
-            <w:noProof/>
-          </w:rPr>
-          <w:t>19</w:t>
-        </w:r>
-      </w:fldSimple>
+      <w:r>
+        <w:fldChar w:fldCharType="begin"/>
+      </w:r>
+      <w:r>
+        <w:instrText xml:space="preserve"> SEQ ábra \* ARABIC \s 1 </w:instrText>
+      </w:r>
+      <w:r>
+        <w:fldChar w:fldCharType="separate"/>
+      </w:r>
+      <w:r>
+        <w:rPr>
+          <w:noProof/>
+        </w:rPr>
+        <w:t>19</w:t>
+      </w:r>
+      <w:r>
+        <w:rPr>
+          <w:noProof/>
+        </w:rPr>
+        <w:fldChar w:fldCharType="end"/>
+      </w:r>
       <w:r>
         <w:t>. ábra</w:t>
       </w:r>
+      <w:bookmarkEnd w:id="24"/>
+      <w:r>
+        <w:t xml:space="preserve"> D/A átalakító (piros) feszültségének hatása a detektor feszültségre (kék)</w:t>
+      </w:r>
       <w:bookmarkEnd w:id="25"/>
-      <w:r>
-        <w:t xml:space="preserve"> D/A átalakító (piros) feszültségének hatása a detektor feszültségre (kék)</w:t>
-      </w:r>
-      <w:bookmarkEnd w:id="26"/>
     </w:p>
     <w:p/>
     <w:p>
@@ -15044,7 +15783,7 @@
         </w:drawing>
       </w:r>
     </w:p>
-    <w:bookmarkStart w:id="27" w:name="_Ref174741162"/>
+    <w:bookmarkStart w:id="26" w:name="_Ref174741162"/>
     <w:p>
       <w:pPr>
         <w:pStyle w:val="Caption"/>
@@ -15070,18 +15809,31 @@
       <w:r>
         <w:noBreakHyphen/>
       </w:r>
-      <w:fldSimple w:instr=" SEQ ábra \* ARABIC \s 1 ">
-        <w:r>
-          <w:rPr>
-            <w:noProof/>
-          </w:rPr>
-          <w:t>20</w:t>
-        </w:r>
-      </w:fldSimple>
+      <w:r>
+        <w:fldChar w:fldCharType="begin"/>
+      </w:r>
+      <w:r>
+        <w:instrText xml:space="preserve"> SEQ ábra \* ARABIC \s 1 </w:instrText>
+      </w:r>
+      <w:r>
+        <w:fldChar w:fldCharType="separate"/>
+      </w:r>
+      <w:r>
+        <w:rPr>
+          <w:noProof/>
+        </w:rPr>
+        <w:t>20</w:t>
+      </w:r>
+      <w:r>
+        <w:rPr>
+          <w:noProof/>
+        </w:rPr>
+        <w:fldChar w:fldCharType="end"/>
+      </w:r>
       <w:r>
         <w:t>. ábra</w:t>
       </w:r>
-      <w:bookmarkEnd w:id="27"/>
+      <w:bookmarkEnd w:id="26"/>
       <w:r>
         <w:t xml:space="preserve"> Kimeneti feszültség 12 mA terhelés hatására</w:t>
       </w:r>
@@ -15141,7 +15893,7 @@
         </w:drawing>
       </w:r>
     </w:p>
-    <w:bookmarkStart w:id="28" w:name="_Ref174741170"/>
+    <w:bookmarkStart w:id="27" w:name="_Ref174741170"/>
     <w:p>
       <w:pPr>
         <w:pStyle w:val="Caption"/>
@@ -15167,18 +15919,31 @@
       <w:r>
         <w:noBreakHyphen/>
       </w:r>
-      <w:fldSimple w:instr=" SEQ ábra \* ARABIC \s 1 ">
-        <w:r>
-          <w:rPr>
-            <w:noProof/>
-          </w:rPr>
-          <w:t>21</w:t>
-        </w:r>
-      </w:fldSimple>
+      <w:r>
+        <w:fldChar w:fldCharType="begin"/>
+      </w:r>
+      <w:r>
+        <w:instrText xml:space="preserve"> SEQ ábra \* ARABIC \s 1 </w:instrText>
+      </w:r>
+      <w:r>
+        <w:fldChar w:fldCharType="separate"/>
+      </w:r>
+      <w:r>
+        <w:rPr>
+          <w:noProof/>
+        </w:rPr>
+        <w:t>21</w:t>
+      </w:r>
+      <w:r>
+        <w:rPr>
+          <w:noProof/>
+        </w:rPr>
+        <w:fldChar w:fldCharType="end"/>
+      </w:r>
       <w:r>
         <w:t>. ábra</w:t>
       </w:r>
-      <w:bookmarkEnd w:id="28"/>
+      <w:bookmarkEnd w:id="27"/>
       <w:r>
         <w:t xml:space="preserve"> Kimeneti feszültség a 12 mA terhelés megszűnésekor</w:t>
       </w:r>
@@ -15417,12 +16182,12 @@
       <w:pPr>
         <w:pStyle w:val="Heading2"/>
       </w:pPr>
-      <w:bookmarkStart w:id="29" w:name="_Toc177032153"/>
+      <w:bookmarkStart w:id="28" w:name="_Toc177032153"/>
       <w:r>
         <w:lastRenderedPageBreak/>
         <w:t>Analóg bemeneti fokozat</w:t>
       </w:r>
-      <w:bookmarkEnd w:id="29"/>
+      <w:bookmarkEnd w:id="28"/>
     </w:p>
     <w:p>
       <w:r>
@@ -15491,25 +16256,51 @@
       <w:pPr>
         <w:pStyle w:val="Caption"/>
       </w:pPr>
-      <w:fldSimple w:instr=" STYLEREF 1 \s ">
-        <w:r>
-          <w:rPr>
-            <w:noProof/>
-          </w:rPr>
-          <w:t>4</w:t>
-        </w:r>
-      </w:fldSimple>
+      <w:r>
+        <w:fldChar w:fldCharType="begin"/>
+      </w:r>
+      <w:r>
+        <w:instrText xml:space="preserve"> STYLEREF 1 \s </w:instrText>
+      </w:r>
+      <w:r>
+        <w:fldChar w:fldCharType="separate"/>
+      </w:r>
+      <w:r>
+        <w:rPr>
+          <w:noProof/>
+        </w:rPr>
+        <w:t>4</w:t>
+      </w:r>
+      <w:r>
+        <w:rPr>
+          <w:noProof/>
+        </w:rPr>
+        <w:fldChar w:fldCharType="end"/>
+      </w:r>
       <w:r>
         <w:noBreakHyphen/>
       </w:r>
-      <w:fldSimple w:instr=" SEQ ábra \* ARABIC \s 1 ">
-        <w:r>
-          <w:rPr>
-            <w:noProof/>
-          </w:rPr>
-          <w:t>22</w:t>
-        </w:r>
-      </w:fldSimple>
+      <w:r>
+        <w:fldChar w:fldCharType="begin"/>
+      </w:r>
+      <w:r>
+        <w:instrText xml:space="preserve"> SEQ ábra \* ARABIC \s 1 </w:instrText>
+      </w:r>
+      <w:r>
+        <w:fldChar w:fldCharType="separate"/>
+      </w:r>
+      <w:r>
+        <w:rPr>
+          <w:noProof/>
+        </w:rPr>
+        <w:t>22</w:t>
+      </w:r>
+      <w:r>
+        <w:rPr>
+          <w:noProof/>
+        </w:rPr>
+        <w:fldChar w:fldCharType="end"/>
+      </w:r>
       <w:r>
         <w:t>. ábra SiPM kimenete 50R ellenálláson</w:t>
       </w:r>
@@ -15658,25 +16449,51 @@
       <w:pPr>
         <w:pStyle w:val="Caption"/>
       </w:pPr>
-      <w:fldSimple w:instr=" STYLEREF 1 \s ">
-        <w:r>
-          <w:rPr>
-            <w:noProof/>
-          </w:rPr>
-          <w:t>4</w:t>
-        </w:r>
-      </w:fldSimple>
+      <w:r>
+        <w:fldChar w:fldCharType="begin"/>
+      </w:r>
+      <w:r>
+        <w:instrText xml:space="preserve"> STYLEREF 1 \s </w:instrText>
+      </w:r>
+      <w:r>
+        <w:fldChar w:fldCharType="separate"/>
+      </w:r>
+      <w:r>
+        <w:rPr>
+          <w:noProof/>
+        </w:rPr>
+        <w:t>4</w:t>
+      </w:r>
+      <w:r>
+        <w:rPr>
+          <w:noProof/>
+        </w:rPr>
+        <w:fldChar w:fldCharType="end"/>
+      </w:r>
       <w:r>
         <w:noBreakHyphen/>
       </w:r>
-      <w:fldSimple w:instr=" SEQ ábra \* ARABIC \s 1 ">
-        <w:r>
-          <w:rPr>
-            <w:noProof/>
-          </w:rPr>
-          <w:t>23</w:t>
-        </w:r>
-      </w:fldSimple>
+      <w:r>
+        <w:fldChar w:fldCharType="begin"/>
+      </w:r>
+      <w:r>
+        <w:instrText xml:space="preserve"> SEQ ábra \* ARABIC \s 1 </w:instrText>
+      </w:r>
+      <w:r>
+        <w:fldChar w:fldCharType="separate"/>
+      </w:r>
+      <w:r>
+        <w:rPr>
+          <w:noProof/>
+        </w:rPr>
+        <w:t>23</w:t>
+      </w:r>
+      <w:r>
+        <w:rPr>
+          <w:noProof/>
+        </w:rPr>
+        <w:fldChar w:fldCharType="end"/>
+      </w:r>
       <w:r>
         <w:t>. ábra Analóg bemeneti fokozat részegységei</w:t>
       </w:r>
@@ -15685,11 +16502,67 @@
       <w:pPr>
         <w:pStyle w:val="Heading3"/>
       </w:pPr>
-      <w:bookmarkStart w:id="30" w:name="_Toc177032154"/>
+      <w:bookmarkStart w:id="29" w:name="_Toc177032154"/>
       <w:r>
         <w:lastRenderedPageBreak/>
         <w:t>Töltésérzékeny előerősítő</w:t>
       </w:r>
+      <w:bookmarkEnd w:id="29"/>
+    </w:p>
+    <w:p>
+      <w:pPr>
+        <w:pStyle w:val="Heading4"/>
+      </w:pPr>
+      <w:r>
+        <w:t>Terv</w:t>
+      </w:r>
+    </w:p>
+    <w:p>
+      <w:pPr>
+        <w:spacing w:after="0" w:line="240" w:lineRule="auto"/>
+        <w:ind w:firstLine="0"/>
+        <w:jc w:val="left"/>
+      </w:pPr>
+      <w:r>
+        <w:br w:type="page"/>
+      </w:r>
+    </w:p>
+    <w:p>
+      <w:pPr>
+        <w:pStyle w:val="Heading4"/>
+      </w:pPr>
+      <w:r>
+        <w:lastRenderedPageBreak/>
+        <w:t>Szimuláció</w:t>
+      </w:r>
+    </w:p>
+    <w:p>
+      <w:pPr>
+        <w:pStyle w:val="Heading4"/>
+      </w:pPr>
+      <w:r>
+        <w:t>Mérési eredmények</w:t>
+      </w:r>
+    </w:p>
+    <w:p>
+      <w:pPr>
+        <w:spacing w:after="0" w:line="240" w:lineRule="auto"/>
+        <w:ind w:firstLine="0"/>
+        <w:jc w:val="left"/>
+      </w:pPr>
+      <w:r>
+        <w:br w:type="page"/>
+      </w:r>
+    </w:p>
+    <w:p>
+      <w:pPr>
+        <w:pStyle w:val="Heading3"/>
+      </w:pPr>
+      <w:bookmarkStart w:id="30" w:name="_Toc177032155"/>
+      <w:r>
+        <w:lastRenderedPageBreak/>
+        <w:t>Alapszint helyreállító áramkör</w:t>
+      </w:r>
       <w:bookmarkEnd w:id="30"/>
     </w:p>
     <w:p>
@@ -15702,9 +16575,20 @@
     </w:p>
     <w:p>
       <w:pPr>
+        <w:spacing w:after="0" w:line="240" w:lineRule="auto"/>
+        <w:ind w:firstLine="0"/>
+        <w:jc w:val="left"/>
+      </w:pPr>
+      <w:r>
+        <w:br w:type="page"/>
+      </w:r>
+    </w:p>
+    <w:p>
+      <w:pPr>
         <w:pStyle w:val="Heading4"/>
       </w:pPr>
       <w:r>
+        <w:lastRenderedPageBreak/>
         <w:t>Szimuláció</w:t>
       </w:r>
     </w:p>
@@ -15718,11 +16602,22 @@
     </w:p>
     <w:p>
       <w:pPr>
+        <w:spacing w:after="0" w:line="240" w:lineRule="auto"/>
+        <w:ind w:firstLine="0"/>
+        <w:jc w:val="left"/>
+      </w:pPr>
+      <w:r>
+        <w:br w:type="page"/>
+      </w:r>
+    </w:p>
+    <w:p>
+      <w:pPr>
         <w:pStyle w:val="Heading3"/>
       </w:pPr>
-      <w:bookmarkStart w:id="31" w:name="_Toc177032155"/>
-      <w:r>
-        <w:t>Alapszint helyreállító áramkör</w:t>
+      <w:bookmarkStart w:id="31" w:name="_Toc177032156"/>
+      <w:r>
+        <w:lastRenderedPageBreak/>
+        <w:t>Csúcsdetektor</w:t>
       </w:r>
       <w:bookmarkEnd w:id="31"/>
     </w:p>
@@ -15736,9 +16631,20 @@
     </w:p>
     <w:p>
       <w:pPr>
+        <w:spacing w:after="0" w:line="240" w:lineRule="auto"/>
+        <w:ind w:firstLine="0"/>
+        <w:jc w:val="left"/>
+      </w:pPr>
+      <w:r>
+        <w:br w:type="page"/>
+      </w:r>
+    </w:p>
+    <w:p>
+      <w:pPr>
         <w:pStyle w:val="Heading4"/>
       </w:pPr>
       <w:r>
+        <w:lastRenderedPageBreak/>
         <w:t>Szimuláció</w:t>
       </w:r>
     </w:p>
@@ -15752,42 +16658,10 @@
     </w:p>
     <w:p>
       <w:pPr>
-        <w:pStyle w:val="Heading3"/>
-      </w:pPr>
-      <w:bookmarkStart w:id="32" w:name="_Toc177032156"/>
-      <w:r>
-        <w:t>Csúcsdetektor</w:t>
-      </w:r>
+        <w:ind w:firstLine="0"/>
+      </w:pPr>
+      <w:bookmarkStart w:id="32" w:name="_GoBack"/>
       <w:bookmarkEnd w:id="32"/>
-    </w:p>
-    <w:p>
-      <w:pPr>
-        <w:pStyle w:val="Heading4"/>
-      </w:pPr>
-      <w:r>
-        <w:t>Terv</w:t>
-      </w:r>
-    </w:p>
-    <w:p>
-      <w:pPr>
-        <w:pStyle w:val="Heading4"/>
-      </w:pPr>
-      <w:r>
-        <w:t>Szimuláció</w:t>
-      </w:r>
-    </w:p>
-    <w:p>
-      <w:pPr>
-        <w:pStyle w:val="Heading4"/>
-      </w:pPr>
-      <w:r>
-        <w:t>Mérési eredmények</w:t>
-      </w:r>
-    </w:p>
-    <w:p>
-      <w:pPr>
-        <w:ind w:firstLine="0"/>
-      </w:pPr>
     </w:p>
     <w:p>
       <w:pPr>
@@ -16204,25 +17078,51 @@
       <w:pPr>
         <w:pStyle w:val="Caption"/>
       </w:pPr>
-      <w:fldSimple w:instr=" STYLEREF 1 \s ">
-        <w:r>
-          <w:rPr>
-            <w:noProof/>
-          </w:rPr>
-          <w:t>4</w:t>
-        </w:r>
-      </w:fldSimple>
+      <w:r>
+        <w:fldChar w:fldCharType="begin"/>
+      </w:r>
+      <w:r>
+        <w:instrText xml:space="preserve"> STYLEREF 1 \s </w:instrText>
+      </w:r>
+      <w:r>
+        <w:fldChar w:fldCharType="separate"/>
+      </w:r>
+      <w:r>
+        <w:rPr>
+          <w:noProof/>
+        </w:rPr>
+        <w:t>4</w:t>
+      </w:r>
+      <w:r>
+        <w:rPr>
+          <w:noProof/>
+        </w:rPr>
+        <w:fldChar w:fldCharType="end"/>
+      </w:r>
       <w:r>
         <w:noBreakHyphen/>
       </w:r>
-      <w:fldSimple w:instr=" SEQ ábra \* ARABIC \s 1 ">
-        <w:r>
-          <w:rPr>
-            <w:noProof/>
-          </w:rPr>
-          <w:t>24</w:t>
-        </w:r>
-      </w:fldSimple>
+      <w:r>
+        <w:fldChar w:fldCharType="begin"/>
+      </w:r>
+      <w:r>
+        <w:instrText xml:space="preserve"> SEQ ábra \* ARABIC \s 1 </w:instrText>
+      </w:r>
+      <w:r>
+        <w:fldChar w:fldCharType="separate"/>
+      </w:r>
+      <w:r>
+        <w:rPr>
+          <w:noProof/>
+        </w:rPr>
+        <w:t>24</w:t>
+      </w:r>
+      <w:r>
+        <w:rPr>
+          <w:noProof/>
+        </w:rPr>
+        <w:fldChar w:fldCharType="end"/>
+      </w:r>
       <w:r>
         <w:t>. ábra Be- és kikapc</w:t>
       </w:r>
@@ -16307,25 +17207,51 @@
       <w:pPr>
         <w:pStyle w:val="Caption"/>
       </w:pPr>
-      <w:fldSimple w:instr=" STYLEREF 1 \s ">
-        <w:r>
-          <w:rPr>
-            <w:noProof/>
-          </w:rPr>
-          <w:t>4</w:t>
-        </w:r>
-      </w:fldSimple>
+      <w:r>
+        <w:fldChar w:fldCharType="begin"/>
+      </w:r>
+      <w:r>
+        <w:instrText xml:space="preserve"> STYLEREF 1 \s </w:instrText>
+      </w:r>
+      <w:r>
+        <w:fldChar w:fldCharType="separate"/>
+      </w:r>
+      <w:r>
+        <w:rPr>
+          <w:noProof/>
+        </w:rPr>
+        <w:t>4</w:t>
+      </w:r>
+      <w:r>
+        <w:rPr>
+          <w:noProof/>
+        </w:rPr>
+        <w:fldChar w:fldCharType="end"/>
+      </w:r>
       <w:r>
         <w:noBreakHyphen/>
       </w:r>
-      <w:fldSimple w:instr=" SEQ ábra \* ARABIC \s 1 ">
-        <w:r>
-          <w:rPr>
-            <w:noProof/>
-          </w:rPr>
-          <w:t>25</w:t>
-        </w:r>
-      </w:fldSimple>
+      <w:r>
+        <w:fldChar w:fldCharType="begin"/>
+      </w:r>
+      <w:r>
+        <w:instrText xml:space="preserve"> SEQ ábra \* ARABIC \s 1 </w:instrText>
+      </w:r>
+      <w:r>
+        <w:fldChar w:fldCharType="separate"/>
+      </w:r>
+      <w:r>
+        <w:rPr>
+          <w:noProof/>
+        </w:rPr>
+        <w:t>25</w:t>
+      </w:r>
+      <w:r>
+        <w:rPr>
+          <w:noProof/>
+        </w:rPr>
+        <w:fldChar w:fldCharType="end"/>
+      </w:r>
       <w:r>
         <w:t>. ábra Felvett áram vs bemeneti feszültség</w:t>
       </w:r>
@@ -16393,25 +17319,51 @@
       <w:pPr>
         <w:pStyle w:val="Caption"/>
       </w:pPr>
-      <w:fldSimple w:instr=" STYLEREF 1 \s ">
-        <w:r>
-          <w:rPr>
-            <w:noProof/>
-          </w:rPr>
-          <w:t>4</w:t>
-        </w:r>
-      </w:fldSimple>
+      <w:r>
+        <w:fldChar w:fldCharType="begin"/>
+      </w:r>
+      <w:r>
+        <w:instrText xml:space="preserve"> STYLEREF 1 \s </w:instrText>
+      </w:r>
+      <w:r>
+        <w:fldChar w:fldCharType="separate"/>
+      </w:r>
+      <w:r>
+        <w:rPr>
+          <w:noProof/>
+        </w:rPr>
+        <w:t>4</w:t>
+      </w:r>
+      <w:r>
+        <w:rPr>
+          <w:noProof/>
+        </w:rPr>
+        <w:fldChar w:fldCharType="end"/>
+      </w:r>
       <w:r>
         <w:noBreakHyphen/>
       </w:r>
-      <w:fldSimple w:instr=" SEQ ábra \* ARABIC \s 1 ">
-        <w:r>
-          <w:rPr>
-            <w:noProof/>
-          </w:rPr>
-          <w:t>26</w:t>
-        </w:r>
-      </w:fldSimple>
+      <w:r>
+        <w:fldChar w:fldCharType="begin"/>
+      </w:r>
+      <w:r>
+        <w:instrText xml:space="preserve"> SEQ ábra \* ARABIC \s 1 </w:instrText>
+      </w:r>
+      <w:r>
+        <w:fldChar w:fldCharType="separate"/>
+      </w:r>
+      <w:r>
+        <w:rPr>
+          <w:noProof/>
+        </w:rPr>
+        <w:t>26</w:t>
+      </w:r>
+      <w:r>
+        <w:rPr>
+          <w:noProof/>
+        </w:rPr>
+        <w:fldChar w:fldCharType="end"/>
+      </w:r>
       <w:r>
         <w:t>. ábra Felvett áram vs hőmérséklet</w:t>
       </w:r>
@@ -16492,25 +17444,51 @@
       <w:pPr>
         <w:pStyle w:val="Caption"/>
       </w:pPr>
-      <w:fldSimple w:instr=" STYLEREF 1 \s ">
-        <w:r>
-          <w:rPr>
-            <w:noProof/>
-          </w:rPr>
-          <w:t>4</w:t>
-        </w:r>
-      </w:fldSimple>
+      <w:r>
+        <w:fldChar w:fldCharType="begin"/>
+      </w:r>
+      <w:r>
+        <w:instrText xml:space="preserve"> STYLEREF 1 \s </w:instrText>
+      </w:r>
+      <w:r>
+        <w:fldChar w:fldCharType="separate"/>
+      </w:r>
+      <w:r>
+        <w:rPr>
+          <w:noProof/>
+        </w:rPr>
+        <w:t>4</w:t>
+      </w:r>
+      <w:r>
+        <w:rPr>
+          <w:noProof/>
+        </w:rPr>
+        <w:fldChar w:fldCharType="end"/>
+      </w:r>
       <w:r>
         <w:noBreakHyphen/>
       </w:r>
-      <w:fldSimple w:instr=" SEQ ábra \* ARABIC \s 1 ">
-        <w:r>
-          <w:rPr>
-            <w:noProof/>
-          </w:rPr>
-          <w:t>27</w:t>
-        </w:r>
-      </w:fldSimple>
+      <w:r>
+        <w:fldChar w:fldCharType="begin"/>
+      </w:r>
+      <w:r>
+        <w:instrText xml:space="preserve"> SEQ ábra \* ARABIC \s 1 </w:instrText>
+      </w:r>
+      <w:r>
+        <w:fldChar w:fldCharType="separate"/>
+      </w:r>
+      <w:r>
+        <w:rPr>
+          <w:noProof/>
+        </w:rPr>
+        <w:t>27</w:t>
+      </w:r>
+      <w:r>
+        <w:rPr>
+          <w:noProof/>
+        </w:rPr>
+        <w:fldChar w:fldCharType="end"/>
+      </w:r>
       <w:r>
         <w:t xml:space="preserve">. ábra Be- és kikapcsolás vezérlő működése </w:t>
       </w:r>
@@ -16575,25 +17553,51 @@
       <w:pPr>
         <w:pStyle w:val="Caption"/>
       </w:pPr>
-      <w:fldSimple w:instr=" STYLEREF 1 \s ">
-        <w:r>
-          <w:rPr>
-            <w:noProof/>
-          </w:rPr>
-          <w:t>4</w:t>
-        </w:r>
-      </w:fldSimple>
+      <w:r>
+        <w:fldChar w:fldCharType="begin"/>
+      </w:r>
+      <w:r>
+        <w:instrText xml:space="preserve"> STYLEREF 1 \s </w:instrText>
+      </w:r>
+      <w:r>
+        <w:fldChar w:fldCharType="separate"/>
+      </w:r>
+      <w:r>
+        <w:rPr>
+          <w:noProof/>
+        </w:rPr>
+        <w:t>4</w:t>
+      </w:r>
+      <w:r>
+        <w:rPr>
+          <w:noProof/>
+        </w:rPr>
+        <w:fldChar w:fldCharType="end"/>
+      </w:r>
       <w:r>
         <w:noBreakHyphen/>
       </w:r>
-      <w:fldSimple w:instr=" SEQ ábra \* ARABIC \s 1 ">
-        <w:r>
-          <w:rPr>
-            <w:noProof/>
-          </w:rPr>
-          <w:t>28</w:t>
-        </w:r>
-      </w:fldSimple>
+      <w:r>
+        <w:fldChar w:fldCharType="begin"/>
+      </w:r>
+      <w:r>
+        <w:instrText xml:space="preserve"> SEQ ábra \* ARABIC \s 1 </w:instrText>
+      </w:r>
+      <w:r>
+        <w:fldChar w:fldCharType="separate"/>
+      </w:r>
+      <w:r>
+        <w:rPr>
+          <w:noProof/>
+        </w:rPr>
+        <w:t>28</w:t>
+      </w:r>
+      <w:r>
+        <w:rPr>
+          <w:noProof/>
+        </w:rPr>
+        <w:fldChar w:fldCharType="end"/>
+      </w:r>
       <w:r>
         <w:t>. ábra Kikacsolás előtti jelzés a mikrovezérlő felé</w:t>
       </w:r>
@@ -17396,14 +18400,27 @@
       <w:pPr>
         <w:pStyle w:val="Caption"/>
       </w:pPr>
-      <w:fldSimple w:instr=" SEQ táblázat \* ARABIC ">
-        <w:r>
-          <w:rPr>
-            <w:noProof/>
-          </w:rPr>
-          <w:t>2</w:t>
-        </w:r>
-      </w:fldSimple>
+      <w:r>
+        <w:fldChar w:fldCharType="begin"/>
+      </w:r>
+      <w:r>
+        <w:instrText xml:space="preserve"> SEQ táblázat \* ARABIC </w:instrText>
+      </w:r>
+      <w:r>
+        <w:fldChar w:fldCharType="separate"/>
+      </w:r>
+      <w:r>
+        <w:rPr>
+          <w:noProof/>
+        </w:rPr>
+        <w:t>2</w:t>
+      </w:r>
+      <w:r>
+        <w:rPr>
+          <w:noProof/>
+        </w:rPr>
+        <w:fldChar w:fldCharType="end"/>
+      </w:r>
       <w:r>
         <w:t>. táblázat Mikrokontroller adatai</w:t>
       </w:r>
@@ -17578,25 +18595,51 @@
       <w:pPr>
         <w:pStyle w:val="Caption"/>
       </w:pPr>
-      <w:fldSimple w:instr=" STYLEREF 1 \s ">
-        <w:r>
-          <w:rPr>
-            <w:noProof/>
-          </w:rPr>
-          <w:t>4</w:t>
-        </w:r>
-      </w:fldSimple>
+      <w:r>
+        <w:fldChar w:fldCharType="begin"/>
+      </w:r>
+      <w:r>
+        <w:instrText xml:space="preserve"> STYLEREF 1 \s </w:instrText>
+      </w:r>
+      <w:r>
+        <w:fldChar w:fldCharType="separate"/>
+      </w:r>
+      <w:r>
+        <w:rPr>
+          <w:noProof/>
+        </w:rPr>
+        <w:t>4</w:t>
+      </w:r>
+      <w:r>
+        <w:rPr>
+          <w:noProof/>
+        </w:rPr>
+        <w:fldChar w:fldCharType="end"/>
+      </w:r>
       <w:r>
         <w:noBreakHyphen/>
       </w:r>
-      <w:fldSimple w:instr=" SEQ ábra \* ARABIC \s 1 ">
-        <w:r>
-          <w:rPr>
-            <w:noProof/>
-          </w:rPr>
-          <w:t>29</w:t>
-        </w:r>
-      </w:fldSimple>
+      <w:r>
+        <w:fldChar w:fldCharType="begin"/>
+      </w:r>
+      <w:r>
+        <w:instrText xml:space="preserve"> SEQ ábra \* ARABIC \s 1 </w:instrText>
+      </w:r>
+      <w:r>
+        <w:fldChar w:fldCharType="separate"/>
+      </w:r>
+      <w:r>
+        <w:rPr>
+          <w:noProof/>
+        </w:rPr>
+        <w:t>29</w:t>
+      </w:r>
+      <w:r>
+        <w:rPr>
+          <w:noProof/>
+        </w:rPr>
+        <w:fldChar w:fldCharType="end"/>
+      </w:r>
       <w:r>
         <w:t>. ábra Mikrokontroller kapcsolási rajza</w:t>
       </w:r>
@@ -17816,25 +18859,51 @@
       <w:pPr>
         <w:pStyle w:val="Caption"/>
       </w:pPr>
-      <w:fldSimple w:instr=" STYLEREF 1 \s ">
-        <w:r>
-          <w:rPr>
-            <w:noProof/>
-          </w:rPr>
-          <w:t>4</w:t>
-        </w:r>
-      </w:fldSimple>
+      <w:r>
+        <w:fldChar w:fldCharType="begin"/>
+      </w:r>
+      <w:r>
+        <w:instrText xml:space="preserve"> STYLEREF 1 \s </w:instrText>
+      </w:r>
+      <w:r>
+        <w:fldChar w:fldCharType="separate"/>
+      </w:r>
+      <w:r>
+        <w:rPr>
+          <w:noProof/>
+        </w:rPr>
+        <w:t>4</w:t>
+      </w:r>
+      <w:r>
+        <w:rPr>
+          <w:noProof/>
+        </w:rPr>
+        <w:fldChar w:fldCharType="end"/>
+      </w:r>
       <w:r>
         <w:noBreakHyphen/>
       </w:r>
-      <w:fldSimple w:instr=" SEQ ábra \* ARABIC \s 1 ">
-        <w:r>
-          <w:rPr>
-            <w:noProof/>
-          </w:rPr>
-          <w:t>30</w:t>
-        </w:r>
-      </w:fldSimple>
+      <w:r>
+        <w:fldChar w:fldCharType="begin"/>
+      </w:r>
+      <w:r>
+        <w:instrText xml:space="preserve"> SEQ ábra \* ARABIC \s 1 </w:instrText>
+      </w:r>
+      <w:r>
+        <w:fldChar w:fldCharType="separate"/>
+      </w:r>
+      <w:r>
+        <w:rPr>
+          <w:noProof/>
+        </w:rPr>
+        <w:t>30</w:t>
+      </w:r>
+      <w:r>
+        <w:rPr>
+          <w:noProof/>
+        </w:rPr>
+        <w:fldChar w:fldCharType="end"/>
+      </w:r>
       <w:r>
         <w:t>. ábra MC24C02 adatai</w:t>
       </w:r>
@@ -17907,25 +18976,51 @@
       <w:pPr>
         <w:pStyle w:val="Caption"/>
       </w:pPr>
-      <w:fldSimple w:instr=" STYLEREF 1 \s ">
-        <w:r>
-          <w:rPr>
-            <w:noProof/>
-          </w:rPr>
-          <w:t>4</w:t>
-        </w:r>
-      </w:fldSimple>
+      <w:r>
+        <w:fldChar w:fldCharType="begin"/>
+      </w:r>
+      <w:r>
+        <w:instrText xml:space="preserve"> STYLEREF 1 \s </w:instrText>
+      </w:r>
+      <w:r>
+        <w:fldChar w:fldCharType="separate"/>
+      </w:r>
+      <w:r>
+        <w:rPr>
+          <w:noProof/>
+        </w:rPr>
+        <w:t>4</w:t>
+      </w:r>
+      <w:r>
+        <w:rPr>
+          <w:noProof/>
+        </w:rPr>
+        <w:fldChar w:fldCharType="end"/>
+      </w:r>
       <w:r>
         <w:noBreakHyphen/>
       </w:r>
-      <w:fldSimple w:instr=" SEQ ábra \* ARABIC \s 1 ">
-        <w:r>
-          <w:rPr>
-            <w:noProof/>
-          </w:rPr>
-          <w:t>31</w:t>
-        </w:r>
-      </w:fldSimple>
+      <w:r>
+        <w:fldChar w:fldCharType="begin"/>
+      </w:r>
+      <w:r>
+        <w:instrText xml:space="preserve"> SEQ ábra \* ARABIC \s 1 </w:instrText>
+      </w:r>
+      <w:r>
+        <w:fldChar w:fldCharType="separate"/>
+      </w:r>
+      <w:r>
+        <w:rPr>
+          <w:noProof/>
+        </w:rPr>
+        <w:t>31</w:t>
+      </w:r>
+      <w:r>
+        <w:rPr>
+          <w:noProof/>
+        </w:rPr>
+        <w:fldChar w:fldCharType="end"/>
+      </w:r>
       <w:r>
         <w:t>. ábra MC24C02 kapcsolási rajz</w:t>
       </w:r>
@@ -18122,25 +19217,51 @@
       <w:pPr>
         <w:pStyle w:val="Caption"/>
       </w:pPr>
-      <w:fldSimple w:instr=" STYLEREF 1 \s ">
-        <w:r>
-          <w:rPr>
-            <w:noProof/>
-          </w:rPr>
-          <w:t>4</w:t>
-        </w:r>
-      </w:fldSimple>
+      <w:r>
+        <w:fldChar w:fldCharType="begin"/>
+      </w:r>
+      <w:r>
+        <w:instrText xml:space="preserve"> STYLEREF 1 \s </w:instrText>
+      </w:r>
+      <w:r>
+        <w:fldChar w:fldCharType="separate"/>
+      </w:r>
+      <w:r>
+        <w:rPr>
+          <w:noProof/>
+        </w:rPr>
+        <w:t>4</w:t>
+      </w:r>
+      <w:r>
+        <w:rPr>
+          <w:noProof/>
+        </w:rPr>
+        <w:fldChar w:fldCharType="end"/>
+      </w:r>
       <w:r>
         <w:noBreakHyphen/>
       </w:r>
-      <w:fldSimple w:instr=" SEQ ábra \* ARABIC \s 1 ">
-        <w:r>
-          <w:rPr>
-            <w:noProof/>
-          </w:rPr>
-          <w:t>32</w:t>
-        </w:r>
-      </w:fldSimple>
+      <w:r>
+        <w:fldChar w:fldCharType="begin"/>
+      </w:r>
+      <w:r>
+        <w:instrText xml:space="preserve"> SEQ ábra \* ARABIC \s 1 </w:instrText>
+      </w:r>
+      <w:r>
+        <w:fldChar w:fldCharType="separate"/>
+      </w:r>
+      <w:r>
+        <w:rPr>
+          <w:noProof/>
+        </w:rPr>
+        <w:t>32</w:t>
+      </w:r>
+      <w:r>
+        <w:rPr>
+          <w:noProof/>
+        </w:rPr>
+        <w:fldChar w:fldCharType="end"/>
+      </w:r>
       <w:r>
         <w:t>. ábra Periféria illesztés kapcsolási  rajza</w:t>
       </w:r>
@@ -18412,25 +19533,51 @@
       <w:pPr>
         <w:pStyle w:val="Caption"/>
       </w:pPr>
-      <w:fldSimple w:instr=" STYLEREF 1 \s ">
-        <w:r>
-          <w:rPr>
-            <w:noProof/>
-          </w:rPr>
-          <w:t>4</w:t>
-        </w:r>
-      </w:fldSimple>
+      <w:r>
+        <w:fldChar w:fldCharType="begin"/>
+      </w:r>
+      <w:r>
+        <w:instrText xml:space="preserve"> STYLEREF 1 \s </w:instrText>
+      </w:r>
+      <w:r>
+        <w:fldChar w:fldCharType="separate"/>
+      </w:r>
+      <w:r>
+        <w:rPr>
+          <w:noProof/>
+        </w:rPr>
+        <w:t>4</w:t>
+      </w:r>
+      <w:r>
+        <w:rPr>
+          <w:noProof/>
+        </w:rPr>
+        <w:fldChar w:fldCharType="end"/>
+      </w:r>
       <w:r>
         <w:noBreakHyphen/>
       </w:r>
-      <w:fldSimple w:instr=" SEQ ábra \* ARABIC \s 1 ">
-        <w:r>
-          <w:rPr>
-            <w:noProof/>
-          </w:rPr>
-          <w:t>33</w:t>
-        </w:r>
-      </w:fldSimple>
+      <w:r>
+        <w:fldChar w:fldCharType="begin"/>
+      </w:r>
+      <w:r>
+        <w:instrText xml:space="preserve"> SEQ ábra \* ARABIC \s 1 </w:instrText>
+      </w:r>
+      <w:r>
+        <w:fldChar w:fldCharType="separate"/>
+      </w:r>
+      <w:r>
+        <w:rPr>
+          <w:noProof/>
+        </w:rPr>
+        <w:t>33</w:t>
+      </w:r>
+      <w:r>
+        <w:rPr>
+          <w:noProof/>
+        </w:rPr>
+        <w:fldChar w:fldCharType="end"/>
+      </w:r>
       <w:r>
         <w:t>. ábra Kijelző fontosabb adatai</w:t>
       </w:r>
@@ -18513,25 +19660,51 @@
       <w:pPr>
         <w:pStyle w:val="Caption"/>
       </w:pPr>
-      <w:fldSimple w:instr=" STYLEREF 1 \s ">
-        <w:r>
-          <w:rPr>
-            <w:noProof/>
-          </w:rPr>
-          <w:t>4</w:t>
-        </w:r>
-      </w:fldSimple>
+      <w:r>
+        <w:fldChar w:fldCharType="begin"/>
+      </w:r>
+      <w:r>
+        <w:instrText xml:space="preserve"> STYLEREF 1 \s </w:instrText>
+      </w:r>
+      <w:r>
+        <w:fldChar w:fldCharType="separate"/>
+      </w:r>
+      <w:r>
+        <w:rPr>
+          <w:noProof/>
+        </w:rPr>
+        <w:t>4</w:t>
+      </w:r>
+      <w:r>
+        <w:rPr>
+          <w:noProof/>
+        </w:rPr>
+        <w:fldChar w:fldCharType="end"/>
+      </w:r>
       <w:r>
         <w:noBreakHyphen/>
       </w:r>
-      <w:fldSimple w:instr=" SEQ ábra \* ARABIC \s 1 ">
-        <w:r>
-          <w:rPr>
-            <w:noProof/>
-          </w:rPr>
-          <w:t>34</w:t>
-        </w:r>
-      </w:fldSimple>
+      <w:r>
+        <w:fldChar w:fldCharType="begin"/>
+      </w:r>
+      <w:r>
+        <w:instrText xml:space="preserve"> SEQ ábra \* ARABIC \s 1 </w:instrText>
+      </w:r>
+      <w:r>
+        <w:fldChar w:fldCharType="separate"/>
+      </w:r>
+      <w:r>
+        <w:rPr>
+          <w:noProof/>
+        </w:rPr>
+        <w:t>34</w:t>
+      </w:r>
+      <w:r>
+        <w:rPr>
+          <w:noProof/>
+        </w:rPr>
+        <w:fldChar w:fldCharType="end"/>
+      </w:r>
       <w:r>
         <w:t xml:space="preserve">. ábra </w:t>
       </w:r>
@@ -18766,25 +19939,51 @@
       <w:pPr>
         <w:pStyle w:val="Caption"/>
       </w:pPr>
-      <w:fldSimple w:instr=" STYLEREF 1 \s ">
-        <w:r>
-          <w:rPr>
-            <w:noProof/>
-          </w:rPr>
-          <w:t>4</w:t>
-        </w:r>
-      </w:fldSimple>
+      <w:r>
+        <w:fldChar w:fldCharType="begin"/>
+      </w:r>
+      <w:r>
+        <w:instrText xml:space="preserve"> STYLEREF 1 \s </w:instrText>
+      </w:r>
+      <w:r>
+        <w:fldChar w:fldCharType="separate"/>
+      </w:r>
+      <w:r>
+        <w:rPr>
+          <w:noProof/>
+        </w:rPr>
+        <w:t>4</w:t>
+      </w:r>
+      <w:r>
+        <w:rPr>
+          <w:noProof/>
+        </w:rPr>
+        <w:fldChar w:fldCharType="end"/>
+      </w:r>
       <w:r>
         <w:noBreakHyphen/>
       </w:r>
-      <w:fldSimple w:instr=" SEQ ábra \* ARABIC \s 1 ">
-        <w:r>
-          <w:rPr>
-            <w:noProof/>
-          </w:rPr>
-          <w:t>35</w:t>
-        </w:r>
-      </w:fldSimple>
+      <w:r>
+        <w:fldChar w:fldCharType="begin"/>
+      </w:r>
+      <w:r>
+        <w:instrText xml:space="preserve"> SEQ ábra \* ARABIC \s 1 </w:instrText>
+      </w:r>
+      <w:r>
+        <w:fldChar w:fldCharType="separate"/>
+      </w:r>
+      <w:r>
+        <w:rPr>
+          <w:noProof/>
+        </w:rPr>
+        <w:t>35</w:t>
+      </w:r>
+      <w:r>
+        <w:rPr>
+          <w:noProof/>
+        </w:rPr>
+        <w:fldChar w:fldCharType="end"/>
+      </w:r>
       <w:r>
         <w:t>. ábra Kijelző bekötése</w:t>
       </w:r>
@@ -18893,25 +20092,51 @@
       <w:pPr>
         <w:pStyle w:val="Caption"/>
       </w:pPr>
-      <w:fldSimple w:instr=" STYLEREF 1 \s ">
-        <w:r>
-          <w:rPr>
-            <w:noProof/>
-          </w:rPr>
-          <w:t>4</w:t>
-        </w:r>
-      </w:fldSimple>
+      <w:r>
+        <w:fldChar w:fldCharType="begin"/>
+      </w:r>
+      <w:r>
+        <w:instrText xml:space="preserve"> STYLEREF 1 \s </w:instrText>
+      </w:r>
+      <w:r>
+        <w:fldChar w:fldCharType="separate"/>
+      </w:r>
+      <w:r>
+        <w:rPr>
+          <w:noProof/>
+        </w:rPr>
+        <w:t>4</w:t>
+      </w:r>
+      <w:r>
+        <w:rPr>
+          <w:noProof/>
+        </w:rPr>
+        <w:fldChar w:fldCharType="end"/>
+      </w:r>
       <w:r>
         <w:noBreakHyphen/>
       </w:r>
-      <w:fldSimple w:instr=" SEQ ábra \* ARABIC \s 1 ">
-        <w:r>
-          <w:rPr>
-            <w:noProof/>
-          </w:rPr>
-          <w:t>36</w:t>
-        </w:r>
-      </w:fldSimple>
+      <w:r>
+        <w:fldChar w:fldCharType="begin"/>
+      </w:r>
+      <w:r>
+        <w:instrText xml:space="preserve"> SEQ ábra \* ARABIC \s 1 </w:instrText>
+      </w:r>
+      <w:r>
+        <w:fldChar w:fldCharType="separate"/>
+      </w:r>
+      <w:r>
+        <w:rPr>
+          <w:noProof/>
+        </w:rPr>
+        <w:t>36</w:t>
+      </w:r>
+      <w:r>
+        <w:rPr>
+          <w:noProof/>
+        </w:rPr>
+        <w:fldChar w:fldCharType="end"/>
+      </w:r>
       <w:r>
         <w:t>. ábra SD kártya bekötése</w:t>
       </w:r>
@@ -18993,25 +20218,51 @@
       <w:pPr>
         <w:pStyle w:val="Caption"/>
       </w:pPr>
-      <w:fldSimple w:instr=" STYLEREF 1 \s ">
-        <w:r>
-          <w:rPr>
-            <w:noProof/>
-          </w:rPr>
-          <w:t>4</w:t>
-        </w:r>
-      </w:fldSimple>
+      <w:r>
+        <w:fldChar w:fldCharType="begin"/>
+      </w:r>
+      <w:r>
+        <w:instrText xml:space="preserve"> STYLEREF 1 \s </w:instrText>
+      </w:r>
+      <w:r>
+        <w:fldChar w:fldCharType="separate"/>
+      </w:r>
+      <w:r>
+        <w:rPr>
+          <w:noProof/>
+        </w:rPr>
+        <w:t>4</w:t>
+      </w:r>
+      <w:r>
+        <w:rPr>
+          <w:noProof/>
+        </w:rPr>
+        <w:fldChar w:fldCharType="end"/>
+      </w:r>
       <w:r>
         <w:noBreakHyphen/>
       </w:r>
-      <w:fldSimple w:instr=" SEQ ábra \* ARABIC \s 1 ">
-        <w:r>
-          <w:rPr>
-            <w:noProof/>
-          </w:rPr>
-          <w:t>37</w:t>
-        </w:r>
-      </w:fldSimple>
+      <w:r>
+        <w:fldChar w:fldCharType="begin"/>
+      </w:r>
+      <w:r>
+        <w:instrText xml:space="preserve"> SEQ ábra \* ARABIC \s 1 </w:instrText>
+      </w:r>
+      <w:r>
+        <w:fldChar w:fldCharType="separate"/>
+      </w:r>
+      <w:r>
+        <w:rPr>
+          <w:noProof/>
+        </w:rPr>
+        <w:t>37</w:t>
+      </w:r>
+      <w:r>
+        <w:rPr>
+          <w:noProof/>
+        </w:rPr>
+        <w:fldChar w:fldCharType="end"/>
+      </w:r>
       <w:r>
         <w:t>. ábra SD kártya tápellátását szűrő passzív elemek</w:t>
       </w:r>
@@ -19114,25 +20365,51 @@
       <w:pPr>
         <w:pStyle w:val="Caption"/>
       </w:pPr>
-      <w:fldSimple w:instr=" STYLEREF 1 \s ">
-        <w:r>
-          <w:rPr>
-            <w:noProof/>
-          </w:rPr>
-          <w:t>4</w:t>
-        </w:r>
-      </w:fldSimple>
+      <w:r>
+        <w:fldChar w:fldCharType="begin"/>
+      </w:r>
+      <w:r>
+        <w:instrText xml:space="preserve"> STYLEREF 1 \s </w:instrText>
+      </w:r>
+      <w:r>
+        <w:fldChar w:fldCharType="separate"/>
+      </w:r>
+      <w:r>
+        <w:rPr>
+          <w:noProof/>
+        </w:rPr>
+        <w:t>4</w:t>
+      </w:r>
+      <w:r>
+        <w:rPr>
+          <w:noProof/>
+        </w:rPr>
+        <w:fldChar w:fldCharType="end"/>
+      </w:r>
       <w:r>
         <w:noBreakHyphen/>
       </w:r>
-      <w:fldSimple w:instr=" SEQ ábra \* ARABIC \s 1 ">
-        <w:r>
-          <w:rPr>
-            <w:noProof/>
-          </w:rPr>
-          <w:t>38</w:t>
-        </w:r>
-      </w:fldSimple>
+      <w:r>
+        <w:fldChar w:fldCharType="begin"/>
+      </w:r>
+      <w:r>
+        <w:instrText xml:space="preserve"> SEQ ábra \* ARABIC \s 1 </w:instrText>
+      </w:r>
+      <w:r>
+        <w:fldChar w:fldCharType="separate"/>
+      </w:r>
+      <w:r>
+        <w:rPr>
+          <w:noProof/>
+        </w:rPr>
+        <w:t>38</w:t>
+      </w:r>
+      <w:r>
+        <w:rPr>
+          <w:noProof/>
+        </w:rPr>
+        <w:fldChar w:fldCharType="end"/>
+      </w:r>
       <w:r>
         <w:t>. ábra USB csatlakozó és védelmek bekötése</w:t>
       </w:r>
@@ -19232,25 +20509,51 @@
       <w:pPr>
         <w:pStyle w:val="Caption"/>
       </w:pPr>
-      <w:fldSimple w:instr=" STYLEREF 1 \s ">
-        <w:r>
-          <w:rPr>
-            <w:noProof/>
-          </w:rPr>
-          <w:t>4</w:t>
-        </w:r>
-      </w:fldSimple>
+      <w:r>
+        <w:fldChar w:fldCharType="begin"/>
+      </w:r>
+      <w:r>
+        <w:instrText xml:space="preserve"> STYLEREF 1 \s </w:instrText>
+      </w:r>
+      <w:r>
+        <w:fldChar w:fldCharType="separate"/>
+      </w:r>
+      <w:r>
+        <w:rPr>
+          <w:noProof/>
+        </w:rPr>
+        <w:t>4</w:t>
+      </w:r>
+      <w:r>
+        <w:rPr>
+          <w:noProof/>
+        </w:rPr>
+        <w:fldChar w:fldCharType="end"/>
+      </w:r>
       <w:r>
         <w:noBreakHyphen/>
       </w:r>
-      <w:fldSimple w:instr=" SEQ ábra \* ARABIC \s 1 ">
-        <w:r>
-          <w:rPr>
-            <w:noProof/>
-          </w:rPr>
-          <w:t>39</w:t>
-        </w:r>
-      </w:fldSimple>
+      <w:r>
+        <w:fldChar w:fldCharType="begin"/>
+      </w:r>
+      <w:r>
+        <w:instrText xml:space="preserve"> SEQ ábra \* ARABIC \s 1 </w:instrText>
+      </w:r>
+      <w:r>
+        <w:fldChar w:fldCharType="separate"/>
+      </w:r>
+      <w:r>
+        <w:rPr>
+          <w:noProof/>
+        </w:rPr>
+        <w:t>39</w:t>
+      </w:r>
+      <w:r>
+        <w:rPr>
+          <w:noProof/>
+        </w:rPr>
+        <w:fldChar w:fldCharType="end"/>
+      </w:r>
       <w:r>
         <w:t>. ábra USB multiplexer bekötése</w:t>
       </w:r>
@@ -19620,25 +20923,51 @@
       <w:pPr>
         <w:pStyle w:val="Caption"/>
       </w:pPr>
-      <w:fldSimple w:instr=" STYLEREF 1 \s ">
-        <w:r>
-          <w:rPr>
-            <w:noProof/>
-          </w:rPr>
-          <w:t>4</w:t>
-        </w:r>
-      </w:fldSimple>
+      <w:r>
+        <w:fldChar w:fldCharType="begin"/>
+      </w:r>
+      <w:r>
+        <w:instrText xml:space="preserve"> STYLEREF 1 \s </w:instrText>
+      </w:r>
+      <w:r>
+        <w:fldChar w:fldCharType="separate"/>
+      </w:r>
+      <w:r>
+        <w:rPr>
+          <w:noProof/>
+        </w:rPr>
+        <w:t>4</w:t>
+      </w:r>
+      <w:r>
+        <w:rPr>
+          <w:noProof/>
+        </w:rPr>
+        <w:fldChar w:fldCharType="end"/>
+      </w:r>
       <w:r>
         <w:noBreakHyphen/>
       </w:r>
-      <w:fldSimple w:instr=" SEQ ábra \* ARABIC \s 1 ">
-        <w:r>
-          <w:rPr>
-            <w:noProof/>
-          </w:rPr>
-          <w:t>40</w:t>
-        </w:r>
-      </w:fldSimple>
+      <w:r>
+        <w:fldChar w:fldCharType="begin"/>
+      </w:r>
+      <w:r>
+        <w:instrText xml:space="preserve"> SEQ ábra \* ARABIC \s 1 </w:instrText>
+      </w:r>
+      <w:r>
+        <w:fldChar w:fldCharType="separate"/>
+      </w:r>
+      <w:r>
+        <w:rPr>
+          <w:noProof/>
+        </w:rPr>
+        <w:t>40</w:t>
+      </w:r>
+      <w:r>
+        <w:rPr>
+          <w:noProof/>
+        </w:rPr>
+        <w:fldChar w:fldCharType="end"/>
+      </w:r>
       <w:r>
         <w:t>. ábra Detektor kártya kapcsolási rajza</w:t>
       </w:r>
@@ -19752,25 +21081,51 @@
       <w:pPr>
         <w:pStyle w:val="Caption"/>
       </w:pPr>
-      <w:fldSimple w:instr=" STYLEREF 1 \s ">
-        <w:r>
-          <w:rPr>
-            <w:noProof/>
-          </w:rPr>
-          <w:t>4</w:t>
-        </w:r>
-      </w:fldSimple>
+      <w:r>
+        <w:fldChar w:fldCharType="begin"/>
+      </w:r>
+      <w:r>
+        <w:instrText xml:space="preserve"> STYLEREF 1 \s </w:instrText>
+      </w:r>
+      <w:r>
+        <w:fldChar w:fldCharType="separate"/>
+      </w:r>
+      <w:r>
+        <w:rPr>
+          <w:noProof/>
+        </w:rPr>
+        <w:t>4</w:t>
+      </w:r>
+      <w:r>
+        <w:rPr>
+          <w:noProof/>
+        </w:rPr>
+        <w:fldChar w:fldCharType="end"/>
+      </w:r>
       <w:r>
         <w:noBreakHyphen/>
       </w:r>
-      <w:fldSimple w:instr=" SEQ ábra \* ARABIC \s 1 ">
-        <w:r>
-          <w:rPr>
-            <w:noProof/>
-          </w:rPr>
-          <w:t>41</w:t>
-        </w:r>
-      </w:fldSimple>
+      <w:r>
+        <w:fldChar w:fldCharType="begin"/>
+      </w:r>
+      <w:r>
+        <w:instrText xml:space="preserve"> SEQ ábra \* ARABIC \s 1 </w:instrText>
+      </w:r>
+      <w:r>
+        <w:fldChar w:fldCharType="separate"/>
+      </w:r>
+      <w:r>
+        <w:rPr>
+          <w:noProof/>
+        </w:rPr>
+        <w:t>41</w:t>
+      </w:r>
+      <w:r>
+        <w:rPr>
+          <w:noProof/>
+        </w:rPr>
+        <w:fldChar w:fldCharType="end"/>
+      </w:r>
       <w:r>
         <w:t xml:space="preserve">. ábra Fúliatasztatúra felépítése </w:t>
       </w:r>
@@ -19868,25 +21223,51 @@
       <w:pPr>
         <w:pStyle w:val="Caption"/>
       </w:pPr>
-      <w:fldSimple w:instr=" STYLEREF 1 \s ">
-        <w:r>
-          <w:rPr>
-            <w:noProof/>
-          </w:rPr>
-          <w:t>4</w:t>
-        </w:r>
-      </w:fldSimple>
+      <w:r>
+        <w:fldChar w:fldCharType="begin"/>
+      </w:r>
+      <w:r>
+        <w:instrText xml:space="preserve"> STYLEREF 1 \s </w:instrText>
+      </w:r>
+      <w:r>
+        <w:fldChar w:fldCharType="separate"/>
+      </w:r>
+      <w:r>
+        <w:rPr>
+          <w:noProof/>
+        </w:rPr>
+        <w:t>4</w:t>
+      </w:r>
+      <w:r>
+        <w:rPr>
+          <w:noProof/>
+        </w:rPr>
+        <w:fldChar w:fldCharType="end"/>
+      </w:r>
       <w:r>
         <w:noBreakHyphen/>
       </w:r>
-      <w:fldSimple w:instr=" SEQ ábra \* ARABIC \s 1 ">
-        <w:r>
-          <w:rPr>
-            <w:noProof/>
-          </w:rPr>
-          <w:t>42</w:t>
-        </w:r>
-      </w:fldSimple>
+      <w:r>
+        <w:fldChar w:fldCharType="begin"/>
+      </w:r>
+      <w:r>
+        <w:instrText xml:space="preserve"> SEQ ábra \* ARABIC \s 1 </w:instrText>
+      </w:r>
+      <w:r>
+        <w:fldChar w:fldCharType="separate"/>
+      </w:r>
+      <w:r>
+        <w:rPr>
+          <w:noProof/>
+        </w:rPr>
+        <w:t>42</w:t>
+      </w:r>
+      <w:r>
+        <w:rPr>
+          <w:noProof/>
+        </w:rPr>
+        <w:fldChar w:fldCharType="end"/>
+      </w:r>
       <w:r>
         <w:t>. ábra Fóliatasztatúra kapcsolási mechanizmusa</w:t>
       </w:r>
@@ -20026,25 +21407,51 @@
       <w:pPr>
         <w:pStyle w:val="Caption"/>
       </w:pPr>
-      <w:fldSimple w:instr=" STYLEREF 1 \s ">
-        <w:r>
-          <w:rPr>
-            <w:noProof/>
-          </w:rPr>
-          <w:t>4</w:t>
-        </w:r>
-      </w:fldSimple>
+      <w:r>
+        <w:fldChar w:fldCharType="begin"/>
+      </w:r>
+      <w:r>
+        <w:instrText xml:space="preserve"> STYLEREF 1 \s </w:instrText>
+      </w:r>
+      <w:r>
+        <w:fldChar w:fldCharType="separate"/>
+      </w:r>
+      <w:r>
+        <w:rPr>
+          <w:noProof/>
+        </w:rPr>
+        <w:t>4</w:t>
+      </w:r>
+      <w:r>
+        <w:rPr>
+          <w:noProof/>
+        </w:rPr>
+        <w:fldChar w:fldCharType="end"/>
+      </w:r>
       <w:r>
         <w:noBreakHyphen/>
       </w:r>
-      <w:fldSimple w:instr=" SEQ ábra \* ARABIC \s 1 ">
-        <w:r>
-          <w:rPr>
-            <w:noProof/>
-          </w:rPr>
-          <w:t>43</w:t>
-        </w:r>
-      </w:fldSimple>
+      <w:r>
+        <w:fldChar w:fldCharType="begin"/>
+      </w:r>
+      <w:r>
+        <w:instrText xml:space="preserve"> SEQ ábra \* ARABIC \s 1 </w:instrText>
+      </w:r>
+      <w:r>
+        <w:fldChar w:fldCharType="separate"/>
+      </w:r>
+      <w:r>
+        <w:rPr>
+          <w:noProof/>
+        </w:rPr>
+        <w:t>43</w:t>
+      </w:r>
+      <w:r>
+        <w:rPr>
+          <w:noProof/>
+        </w:rPr>
+        <w:fldChar w:fldCharType="end"/>
+      </w:r>
       <w:r>
         <w:t>. ábra Tasztatúra PCB panel kapcsolási rajza</w:t>
       </w:r>
@@ -20293,25 +21700,51 @@
       <w:pPr>
         <w:pStyle w:val="Caption"/>
       </w:pPr>
-      <w:fldSimple w:instr=" STYLEREF 1 \s ">
-        <w:r>
-          <w:rPr>
-            <w:noProof/>
-          </w:rPr>
-          <w:t>4</w:t>
-        </w:r>
-      </w:fldSimple>
+      <w:r>
+        <w:fldChar w:fldCharType="begin"/>
+      </w:r>
+      <w:r>
+        <w:instrText xml:space="preserve"> STYLEREF 1 \s </w:instrText>
+      </w:r>
+      <w:r>
+        <w:fldChar w:fldCharType="separate"/>
+      </w:r>
+      <w:r>
+        <w:rPr>
+          <w:noProof/>
+        </w:rPr>
+        <w:t>4</w:t>
+      </w:r>
+      <w:r>
+        <w:rPr>
+          <w:noProof/>
+        </w:rPr>
+        <w:fldChar w:fldCharType="end"/>
+      </w:r>
       <w:r>
         <w:noBreakHyphen/>
       </w:r>
-      <w:fldSimple w:instr=" SEQ ábra \* ARABIC \s 1 ">
-        <w:r>
-          <w:rPr>
-            <w:noProof/>
-          </w:rPr>
-          <w:t>44</w:t>
-        </w:r>
-      </w:fldSimple>
+      <w:r>
+        <w:fldChar w:fldCharType="begin"/>
+      </w:r>
+      <w:r>
+        <w:instrText xml:space="preserve"> SEQ ábra \* ARABIC \s 1 </w:instrText>
+      </w:r>
+      <w:r>
+        <w:fldChar w:fldCharType="separate"/>
+      </w:r>
+      <w:r>
+        <w:rPr>
+          <w:noProof/>
+        </w:rPr>
+        <w:t>44</w:t>
+      </w:r>
+      <w:r>
+        <w:rPr>
+          <w:noProof/>
+        </w:rPr>
+        <w:fldChar w:fldCharType="end"/>
+      </w:r>
       <w:r>
         <w:t>. ábra Fóliatasztatúra terv</w:t>
       </w:r>
@@ -20341,8 +21774,19 @@
       <w:pPr>
         <w:pStyle w:val="Heading2"/>
       </w:pPr>
+      <w:r>
+        <w:t>STM32CubeIDE</w:t>
+      </w:r>
+    </w:p>
+    <w:p>
+      <w:pPr>
+        <w:pStyle w:val="Heading2"/>
+      </w:pPr>
       <w:bookmarkStart w:id="63" w:name="_Toc177032173"/>
       <w:bookmarkEnd w:id="63"/>
+      <w:r>
+        <w:t>LVGL</w:t>
+      </w:r>
     </w:p>
     <w:p>
       <w:pPr>
@@ -20350,6 +21794,9 @@
       </w:pPr>
       <w:bookmarkStart w:id="64" w:name="_Toc177032174"/>
       <w:bookmarkEnd w:id="64"/>
+      <w:r>
+        <w:t>Peak Detection</w:t>
+      </w:r>
     </w:p>
     <w:p>
       <w:pPr>
@@ -20357,6 +21804,9 @@
       </w:pPr>
       <w:bookmarkStart w:id="65" w:name="_Toc177032175"/>
       <w:bookmarkEnd w:id="65"/>
+      <w:r>
+        <w:t>Kommunikáció</w:t>
+      </w:r>
     </w:p>
     <w:p/>
     <w:p>
@@ -20389,6 +21839,9 @@
       </w:pPr>
       <w:bookmarkStart w:id="68" w:name="_Toc177032178"/>
       <w:bookmarkEnd w:id="68"/>
+      <w:r>
+        <w:t>.NET MAUI</w:t>
+      </w:r>
     </w:p>
     <w:p>
       <w:pPr>
@@ -20809,25 +22262,51 @@
       <w:pPr>
         <w:pStyle w:val="Caption"/>
       </w:pPr>
-      <w:fldSimple w:instr=" STYLEREF 1 \s ">
-        <w:r>
-          <w:rPr>
-            <w:noProof/>
-          </w:rPr>
-          <w:t>7</w:t>
-        </w:r>
-      </w:fldSimple>
+      <w:r>
+        <w:fldChar w:fldCharType="begin"/>
+      </w:r>
+      <w:r>
+        <w:instrText xml:space="preserve"> STYLEREF 1 \s </w:instrText>
+      </w:r>
+      <w:r>
+        <w:fldChar w:fldCharType="separate"/>
+      </w:r>
+      <w:r>
+        <w:rPr>
+          <w:noProof/>
+        </w:rPr>
+        <w:t>7</w:t>
+      </w:r>
+      <w:r>
+        <w:rPr>
+          <w:noProof/>
+        </w:rPr>
+        <w:fldChar w:fldCharType="end"/>
+      </w:r>
       <w:r>
         <w:noBreakHyphen/>
       </w:r>
-      <w:fldSimple w:instr=" SEQ ábra \* ARABIC \s 1 ">
-        <w:r>
-          <w:rPr>
-            <w:noProof/>
-          </w:rPr>
-          <w:t>1</w:t>
-        </w:r>
-      </w:fldSimple>
+      <w:r>
+        <w:fldChar w:fldCharType="begin"/>
+      </w:r>
+      <w:r>
+        <w:instrText xml:space="preserve"> SEQ ábra \* ARABIC \s 1 </w:instrText>
+      </w:r>
+      <w:r>
+        <w:fldChar w:fldCharType="separate"/>
+      </w:r>
+      <w:r>
+        <w:rPr>
+          <w:noProof/>
+        </w:rPr>
+        <w:t>1</w:t>
+      </w:r>
+      <w:r>
+        <w:rPr>
+          <w:noProof/>
+        </w:rPr>
+        <w:fldChar w:fldCharType="end"/>
+      </w:r>
       <w:r>
         <w:t>. ábra 3D nyomtatás alapanyagainak összehasonlítása</w:t>
       </w:r>
@@ -20944,25 +22423,51 @@
       <w:pPr>
         <w:pStyle w:val="Caption"/>
       </w:pPr>
-      <w:fldSimple w:instr=" STYLEREF 1 \s ">
-        <w:r>
-          <w:rPr>
-            <w:noProof/>
-          </w:rPr>
-          <w:t>8</w:t>
-        </w:r>
-      </w:fldSimple>
+      <w:r>
+        <w:fldChar w:fldCharType="begin"/>
+      </w:r>
+      <w:r>
+        <w:instrText xml:space="preserve"> STYLEREF 1 \s </w:instrText>
+      </w:r>
+      <w:r>
+        <w:fldChar w:fldCharType="separate"/>
+      </w:r>
+      <w:r>
+        <w:rPr>
+          <w:noProof/>
+        </w:rPr>
+        <w:t>8</w:t>
+      </w:r>
+      <w:r>
+        <w:rPr>
+          <w:noProof/>
+        </w:rPr>
+        <w:fldChar w:fldCharType="end"/>
+      </w:r>
       <w:r>
         <w:noBreakHyphen/>
       </w:r>
-      <w:fldSimple w:instr=" SEQ ábra \* ARABIC \s 1 ">
-        <w:r>
-          <w:rPr>
-            <w:noProof/>
-          </w:rPr>
-          <w:t>1</w:t>
-        </w:r>
-      </w:fldSimple>
+      <w:r>
+        <w:fldChar w:fldCharType="begin"/>
+      </w:r>
+      <w:r>
+        <w:instrText xml:space="preserve"> SEQ ábra \* ARABIC \s 1 </w:instrText>
+      </w:r>
+      <w:r>
+        <w:fldChar w:fldCharType="separate"/>
+      </w:r>
+      <w:r>
+        <w:rPr>
+          <w:noProof/>
+        </w:rPr>
+        <w:t>1</w:t>
+      </w:r>
+      <w:r>
+        <w:rPr>
+          <w:noProof/>
+        </w:rPr>
+        <w:fldChar w:fldCharType="end"/>
+      </w:r>
       <w:r>
         <w:t>. ábra Kijelző tesztelése NUCLEO-F429ZI-vel</w:t>
       </w:r>
@@ -21047,25 +22552,51 @@
       <w:pPr>
         <w:pStyle w:val="Caption"/>
       </w:pPr>
-      <w:fldSimple w:instr=" STYLEREF 1 \s ">
-        <w:r>
-          <w:rPr>
-            <w:noProof/>
-          </w:rPr>
-          <w:t>8</w:t>
-        </w:r>
-      </w:fldSimple>
+      <w:r>
+        <w:fldChar w:fldCharType="begin"/>
+      </w:r>
+      <w:r>
+        <w:instrText xml:space="preserve"> STYLEREF 1 \s </w:instrText>
+      </w:r>
+      <w:r>
+        <w:fldChar w:fldCharType="separate"/>
+      </w:r>
+      <w:r>
+        <w:rPr>
+          <w:noProof/>
+        </w:rPr>
+        <w:t>8</w:t>
+      </w:r>
+      <w:r>
+        <w:rPr>
+          <w:noProof/>
+        </w:rPr>
+        <w:fldChar w:fldCharType="end"/>
+      </w:r>
       <w:r>
         <w:noBreakHyphen/>
       </w:r>
-      <w:fldSimple w:instr=" SEQ ábra \* ARABIC \s 1 ">
-        <w:r>
-          <w:rPr>
-            <w:noProof/>
-          </w:rPr>
-          <w:t>2</w:t>
-        </w:r>
-      </w:fldSimple>
+      <w:r>
+        <w:fldChar w:fldCharType="begin"/>
+      </w:r>
+      <w:r>
+        <w:instrText xml:space="preserve"> SEQ ábra \* ARABIC \s 1 </w:instrText>
+      </w:r>
+      <w:r>
+        <w:fldChar w:fldCharType="separate"/>
+      </w:r>
+      <w:r>
+        <w:rPr>
+          <w:noProof/>
+        </w:rPr>
+        <w:t>2</w:t>
+      </w:r>
+      <w:r>
+        <w:rPr>
+          <w:noProof/>
+        </w:rPr>
+        <w:fldChar w:fldCharType="end"/>
+      </w:r>
       <w:r>
         <w:t>. ábra Teszt detektor NaI(Tl) szcintillátorral</w:t>
       </w:r>
@@ -21126,25 +22657,51 @@
       <w:pPr>
         <w:pStyle w:val="Caption"/>
       </w:pPr>
-      <w:fldSimple w:instr=" STYLEREF 1 \s ">
-        <w:r>
-          <w:rPr>
-            <w:noProof/>
-          </w:rPr>
-          <w:t>8</w:t>
-        </w:r>
-      </w:fldSimple>
+      <w:r>
+        <w:fldChar w:fldCharType="begin"/>
+      </w:r>
+      <w:r>
+        <w:instrText xml:space="preserve"> STYLEREF 1 \s </w:instrText>
+      </w:r>
+      <w:r>
+        <w:fldChar w:fldCharType="separate"/>
+      </w:r>
+      <w:r>
+        <w:rPr>
+          <w:noProof/>
+        </w:rPr>
+        <w:t>8</w:t>
+      </w:r>
+      <w:r>
+        <w:rPr>
+          <w:noProof/>
+        </w:rPr>
+        <w:fldChar w:fldCharType="end"/>
+      </w:r>
       <w:r>
         <w:noBreakHyphen/>
       </w:r>
-      <w:fldSimple w:instr=" SEQ ábra \* ARABIC \s 1 ">
-        <w:r>
-          <w:rPr>
-            <w:noProof/>
-          </w:rPr>
-          <w:t>3</w:t>
-        </w:r>
-      </w:fldSimple>
+      <w:r>
+        <w:fldChar w:fldCharType="begin"/>
+      </w:r>
+      <w:r>
+        <w:instrText xml:space="preserve"> SEQ ábra \* ARABIC \s 1 </w:instrText>
+      </w:r>
+      <w:r>
+        <w:fldChar w:fldCharType="separate"/>
+      </w:r>
+      <w:r>
+        <w:rPr>
+          <w:noProof/>
+        </w:rPr>
+        <w:t>3</w:t>
+      </w:r>
+      <w:r>
+        <w:rPr>
+          <w:noProof/>
+        </w:rPr>
+        <w:fldChar w:fldCharType="end"/>
+      </w:r>
       <w:r>
         <w:t>. ábra Detektorkártyáról érkező jel</w:t>
       </w:r>
@@ -21425,25 +22982,51 @@
             <w:pPr>
               <w:pStyle w:val="Caption"/>
             </w:pPr>
-            <w:fldSimple w:instr=" STYLEREF 1 \s ">
-              <w:r>
-                <w:rPr>
-                  <w:noProof/>
-                </w:rPr>
-                <w:t>10</w:t>
-              </w:r>
-            </w:fldSimple>
+            <w:r>
+              <w:fldChar w:fldCharType="begin"/>
+            </w:r>
+            <w:r>
+              <w:instrText xml:space="preserve"> STYLEREF 1 \s </w:instrText>
+            </w:r>
+            <w:r>
+              <w:fldChar w:fldCharType="separate"/>
+            </w:r>
+            <w:r>
+              <w:rPr>
+                <w:noProof/>
+              </w:rPr>
+              <w:t>10</w:t>
+            </w:r>
+            <w:r>
+              <w:rPr>
+                <w:noProof/>
+              </w:rPr>
+              <w:fldChar w:fldCharType="end"/>
+            </w:r>
             <w:r>
               <w:noBreakHyphen/>
             </w:r>
-            <w:fldSimple w:instr=" SEQ ábra \* ARABIC \s 1 ">
-              <w:r>
-                <w:rPr>
-                  <w:noProof/>
-                </w:rPr>
-                <w:t>1</w:t>
-              </w:r>
-            </w:fldSimple>
+            <w:r>
+              <w:fldChar w:fldCharType="begin"/>
+            </w:r>
+            <w:r>
+              <w:instrText xml:space="preserve"> SEQ ábra \* ARABIC \s 1 </w:instrText>
+            </w:r>
+            <w:r>
+              <w:fldChar w:fldCharType="separate"/>
+            </w:r>
+            <w:r>
+              <w:rPr>
+                <w:noProof/>
+              </w:rPr>
+              <w:t>1</w:t>
+            </w:r>
+            <w:r>
+              <w:rPr>
+                <w:noProof/>
+              </w:rPr>
+              <w:fldChar w:fldCharType="end"/>
+            </w:r>
             <w:r>
               <w:t>. ábra Nyomtatott áramköri terv felülnézete</w:t>
             </w:r>
@@ -21510,25 +23093,51 @@
             <w:pPr>
               <w:pStyle w:val="Caption"/>
             </w:pPr>
-            <w:fldSimple w:instr=" STYLEREF 1 \s ">
-              <w:r>
-                <w:rPr>
-                  <w:noProof/>
-                </w:rPr>
-                <w:t>10</w:t>
-              </w:r>
-            </w:fldSimple>
+            <w:r>
+              <w:fldChar w:fldCharType="begin"/>
+            </w:r>
+            <w:r>
+              <w:instrText xml:space="preserve"> STYLEREF 1 \s </w:instrText>
+            </w:r>
+            <w:r>
+              <w:fldChar w:fldCharType="separate"/>
+            </w:r>
+            <w:r>
+              <w:rPr>
+                <w:noProof/>
+              </w:rPr>
+              <w:t>10</w:t>
+            </w:r>
+            <w:r>
+              <w:rPr>
+                <w:noProof/>
+              </w:rPr>
+              <w:fldChar w:fldCharType="end"/>
+            </w:r>
             <w:r>
               <w:noBreakHyphen/>
             </w:r>
-            <w:fldSimple w:instr=" SEQ ábra \* ARABIC \s 1 ">
-              <w:r>
-                <w:rPr>
-                  <w:noProof/>
-                </w:rPr>
-                <w:t>2</w:t>
-              </w:r>
-            </w:fldSimple>
+            <w:r>
+              <w:fldChar w:fldCharType="begin"/>
+            </w:r>
+            <w:r>
+              <w:instrText xml:space="preserve"> SEQ ábra \* ARABIC \s 1 </w:instrText>
+            </w:r>
+            <w:r>
+              <w:fldChar w:fldCharType="separate"/>
+            </w:r>
+            <w:r>
+              <w:rPr>
+                <w:noProof/>
+              </w:rPr>
+              <w:t>2</w:t>
+            </w:r>
+            <w:r>
+              <w:rPr>
+                <w:noProof/>
+              </w:rPr>
+              <w:fldChar w:fldCharType="end"/>
+            </w:r>
             <w:r>
               <w:t xml:space="preserve">. ábra </w:t>
             </w:r>
@@ -22558,7 +24167,7 @@
         <w:rStyle w:val="PageNumber"/>
         <w:noProof/>
       </w:rPr>
-      <w:t>73</w:t>
+      <w:t>50</w:t>
     </w:r>
     <w:r>
       <w:rPr>
@@ -29189,7 +30798,7 @@
   <a:extraClrSchemeLst/>
   <a:extLst>
     <a:ext uri="{05A4C25C-085E-4340-85A3-A5531E510DB2}">
-      <thm15:themeFamily xmlns:thm15="http://schemas.microsoft.com/office/thememl/2012/main" xmlns="" name="Office Theme" id="{62F939B6-93AF-4DB8-9C6B-D6C7DFDC589F}" vid="{4A3C46E8-61CC-4603-A589-7422A47A8E4A}"/>
+      <thm15:themeFamily xmlns="" xmlns:thm15="http://schemas.microsoft.com/office/thememl/2012/main" name="Office Theme" id="{62F939B6-93AF-4DB8-9C6B-D6C7DFDC589F}" vid="{4A3C46E8-61CC-4603-A589-7422A47A8E4A}"/>
     </a:ext>
   </a:extLst>
 </a:theme>
@@ -29200,7 +30809,7 @@
 </file>
 
 <file path=customXml/itemProps1.xml><?xml version="1.0" encoding="utf-8"?>
-<ds:datastoreItem xmlns:ds="http://schemas.openxmlformats.org/officeDocument/2006/customXml" ds:itemID="{928CDFCC-8201-437E-A572-3B0D6B63806F}">
+<ds:datastoreItem xmlns:ds="http://schemas.openxmlformats.org/officeDocument/2006/customXml" ds:itemID="{B8CE643C-88B5-4A84-BDCB-778159F05818}">
   <ds:schemaRefs>
     <ds:schemaRef ds:uri="http://schemas.openxmlformats.org/officeDocument/2006/bibliography"/>
   </ds:schemaRefs>

</xml_diff>